<commit_message>
Add permit_no to permit enclosed letter
</commit_message>
<xml_diff>
--- a/services/core-api/app/templates/now/Permit Enclosed Letter.docx
+++ b/services/core-api/app/templates/now/Permit Enclosed Letter.docx
@@ -1,18 +1,16 @@
 
 <file path=word/document.xml><?xml version="1.0" encoding="utf-8"?>
-<w:document xmlns:o="urn:schemas-microsoft-com:office:office" xmlns:r="http://schemas.openxmlformats.org/officeDocument/2006/relationships" xmlns:v="urn:schemas-microsoft-com:vml" xmlns:w="http://schemas.openxmlformats.org/wordprocessingml/2006/main" xmlns:w10="urn:schemas-microsoft-com:office:word" xmlns:wp="http://schemas.openxmlformats.org/drawingml/2006/wordprocessingDrawing" xmlns:wps="http://schemas.microsoft.com/office/word/2010/wordprocessingShape" xmlns:wpg="http://schemas.microsoft.com/office/word/2010/wordprocessingGroup" xmlns:mc="http://schemas.openxmlformats.org/markup-compatibility/2006" xmlns:wp14="http://schemas.microsoft.com/office/word/2010/wordprocessingDrawing" xmlns:w14="http://schemas.microsoft.com/office/word/2010/wordml" mc:Ignorable="w14 wp14">
+<w:document xmlns:wpc="http://schemas.microsoft.com/office/word/2010/wordprocessingCanvas" xmlns:cx="http://schemas.microsoft.com/office/drawing/2014/chartex" xmlns:cx1="http://schemas.microsoft.com/office/drawing/2015/9/8/chartex" xmlns:cx2="http://schemas.microsoft.com/office/drawing/2015/10/21/chartex" xmlns:cx3="http://schemas.microsoft.com/office/drawing/2016/5/9/chartex" xmlns:cx4="http://schemas.microsoft.com/office/drawing/2016/5/10/chartex" xmlns:cx5="http://schemas.microsoft.com/office/drawing/2016/5/11/chartex" xmlns:cx6="http://schemas.microsoft.com/office/drawing/2016/5/12/chartex" xmlns:cx7="http://schemas.microsoft.com/office/drawing/2016/5/13/chartex" xmlns:cx8="http://schemas.microsoft.com/office/drawing/2016/5/14/chartex" xmlns:mc="http://schemas.openxmlformats.org/markup-compatibility/2006" xmlns:aink="http://schemas.microsoft.com/office/drawing/2016/ink" xmlns:am3d="http://schemas.microsoft.com/office/drawing/2017/model3d" xmlns:o="urn:schemas-microsoft-com:office:office" xmlns:r="http://schemas.openxmlformats.org/officeDocument/2006/relationships" xmlns:m="http://schemas.openxmlformats.org/officeDocument/2006/math" xmlns:v="urn:schemas-microsoft-com:vml" xmlns:wp14="http://schemas.microsoft.com/office/word/2010/wordprocessingDrawing" xmlns:wp="http://schemas.openxmlformats.org/drawingml/2006/wordprocessingDrawing" xmlns:w10="urn:schemas-microsoft-com:office:word" xmlns:w="http://schemas.openxmlformats.org/wordprocessingml/2006/main" xmlns:w14="http://schemas.microsoft.com/office/word/2010/wordml" xmlns:w15="http://schemas.microsoft.com/office/word/2012/wordml" xmlns:w16cex="http://schemas.microsoft.com/office/word/2018/wordml/cex" xmlns:w16cid="http://schemas.microsoft.com/office/word/2016/wordml/cid" xmlns:w16="http://schemas.microsoft.com/office/word/2018/wordml" xmlns:w16sdtdh="http://schemas.microsoft.com/office/word/2020/wordml/sdtdatahash" xmlns:w16se="http://schemas.microsoft.com/office/word/2015/wordml/symex" xmlns:wpg="http://schemas.microsoft.com/office/word/2010/wordprocessingGroup" xmlns:wpi="http://schemas.microsoft.com/office/word/2010/wordprocessingInk" xmlns:wne="http://schemas.microsoft.com/office/word/2006/wordml" xmlns:wps="http://schemas.microsoft.com/office/word/2010/wordprocessingShape" mc:Ignorable="w14 w15 w16se w16cid w16 w16cex w16sdtdh wp14">
   <w:body>
     <w:p>
       <w:pPr>
-        <w:pStyle w:val="Normal"/>
         <w:tabs>
-          <w:tab w:val="clear" w:pos="720"/>
-          <w:tab w:val="right" w:pos="10080" w:leader="none"/>
+          <w:tab w:val="right" w:pos="10080"/>
         </w:tabs>
-        <w:overflowPunct w:val="false"/>
+        <w:overflowPunct w:val="0"/>
         <w:textAlignment w:val="auto"/>
         <w:rPr>
-          <w:rFonts w:ascii="Arial" w:hAnsi="Arial" w:eastAsia="Calibri" w:cs="Arial"/>
+          <w:rFonts w:ascii="Arial" w:eastAsia="Calibri" w:hAnsi="Arial" w:cs="Arial"/>
           <w:sz w:val="22"/>
           <w:szCs w:val="22"/>
           <w:lang w:val="en-CA"/>
@@ -20,43 +18,129 @@
       </w:pPr>
       <w:r>
         <w:rPr>
-          <w:rFonts w:eastAsia="Calibri" w:cs="Arial" w:ascii="Arial" w:hAnsi="Arial"/>
+          <w:rFonts w:ascii="Arial" w:eastAsia="Calibri" w:hAnsi="Arial" w:cs="Arial"/>
           <w:sz w:val="22"/>
           <w:szCs w:val="22"/>
           <w:lang w:val="en-CA"/>
         </w:rPr>
-        <w:t>{d.letter_dt}</w:t>
+        <w:t>{</w:t>
+      </w:r>
+      <w:proofErr w:type="spellStart"/>
+      <w:proofErr w:type="gramStart"/>
+      <w:r>
+        <w:rPr>
+          <w:rFonts w:ascii="Arial" w:eastAsia="Calibri" w:hAnsi="Arial" w:cs="Arial"/>
+          <w:sz w:val="22"/>
+          <w:szCs w:val="22"/>
+          <w:lang w:val="en-CA"/>
+        </w:rPr>
+        <w:t>d.letter</w:t>
+      </w:r>
+      <w:proofErr w:type="gramEnd"/>
+      <w:r>
+        <w:rPr>
+          <w:rFonts w:ascii="Arial" w:eastAsia="Calibri" w:hAnsi="Arial" w:cs="Arial"/>
+          <w:sz w:val="22"/>
+          <w:szCs w:val="22"/>
+          <w:lang w:val="en-CA"/>
+        </w:rPr>
+        <w:t>_dt</w:t>
+      </w:r>
+      <w:proofErr w:type="spellEnd"/>
+      <w:r>
+        <w:rPr>
+          <w:rFonts w:ascii="Arial" w:eastAsia="Calibri" w:hAnsi="Arial" w:cs="Arial"/>
+          <w:sz w:val="22"/>
+          <w:szCs w:val="22"/>
+          <w:lang w:val="en-CA"/>
+        </w:rPr>
+        <w:t>}</w:t>
+      </w:r>
+      <w:r>
+        <w:rPr>
+          <w:rFonts w:ascii="Arial" w:eastAsia="Calibri" w:hAnsi="Arial" w:cs="Arial"/>
+          <w:sz w:val="22"/>
+          <w:szCs w:val="22"/>
+          <w:lang w:val="en-CA"/>
+        </w:rPr>
         <w:tab/>
-        <w:t>File: 14675-20-{d.mine_no}</w:t>
-      </w:r>
-    </w:p>
-    <w:p>
-      <w:pPr>
-        <w:pStyle w:val="Normal"/>
+        <w:t>File: 14675-20-{</w:t>
+      </w:r>
+      <w:proofErr w:type="spellStart"/>
+      <w:r>
+        <w:rPr>
+          <w:rFonts w:ascii="Arial" w:eastAsia="Calibri" w:hAnsi="Arial" w:cs="Arial"/>
+          <w:sz w:val="22"/>
+          <w:szCs w:val="22"/>
+          <w:lang w:val="en-CA"/>
+        </w:rPr>
+        <w:t>d.mine_no</w:t>
+      </w:r>
+      <w:proofErr w:type="spellEnd"/>
+      <w:r>
+        <w:rPr>
+          <w:rFonts w:ascii="Arial" w:eastAsia="Calibri" w:hAnsi="Arial" w:cs="Arial"/>
+          <w:sz w:val="22"/>
+          <w:szCs w:val="22"/>
+          <w:lang w:val="en-CA"/>
+        </w:rPr>
+        <w:t>}</w:t>
+      </w:r>
+    </w:p>
+    <w:p>
+      <w:pPr>
         <w:tabs>
-          <w:tab w:val="clear" w:pos="720"/>
-          <w:tab w:val="right" w:pos="9356" w:leader="none"/>
+          <w:tab w:val="right" w:pos="9356"/>
         </w:tabs>
-        <w:rPr>
-          <w:rFonts w:ascii="Arial" w:hAnsi="Arial" w:cs="Arial"/>
-          <w:sz w:val="22"/>
-          <w:szCs w:val="22"/>
-        </w:rPr>
-      </w:pPr>
-      <w:r>
-        <w:rPr>
-          <w:rFonts w:cs="Arial" w:ascii="Arial" w:hAnsi="Arial"/>
-          <w:sz w:val="22"/>
-          <w:szCs w:val="22"/>
-        </w:rPr>
-      </w:r>
-    </w:p>
-    <w:p>
-      <w:pPr>
-        <w:pStyle w:val="Normal"/>
+        <w:jc w:val="right"/>
+        <w:rPr>
+          <w:rFonts w:ascii="Arial" w:hAnsi="Arial" w:cs="Arial"/>
+          <w:sz w:val="22"/>
+          <w:szCs w:val="22"/>
+        </w:rPr>
+      </w:pPr>
+      <w:r>
+        <w:rPr>
+          <w:rFonts w:ascii="Arial" w:hAnsi="Arial" w:cs="Arial"/>
+          <w:sz w:val="22"/>
+          <w:szCs w:val="22"/>
+        </w:rPr>
+        <w:tab/>
+        <w:t>Permit #: {</w:t>
+      </w:r>
+      <w:proofErr w:type="spellStart"/>
+      <w:proofErr w:type="gramStart"/>
+      <w:r>
+        <w:rPr>
+          <w:rFonts w:ascii="Arial" w:hAnsi="Arial" w:cs="Arial"/>
+          <w:sz w:val="22"/>
+          <w:szCs w:val="22"/>
+        </w:rPr>
+        <w:t>d.permit</w:t>
+      </w:r>
+      <w:proofErr w:type="gramEnd"/>
+      <w:r>
+        <w:rPr>
+          <w:rFonts w:ascii="Arial" w:hAnsi="Arial" w:cs="Arial"/>
+          <w:sz w:val="22"/>
+          <w:szCs w:val="22"/>
+        </w:rPr>
+        <w:t>_no</w:t>
+      </w:r>
+      <w:proofErr w:type="spellEnd"/>
+      <w:r>
+        <w:rPr>
+          <w:rFonts w:ascii="Arial" w:hAnsi="Arial" w:cs="Arial"/>
+          <w:sz w:val="22"/>
+          <w:szCs w:val="22"/>
+        </w:rPr>
+        <w:t>}</w:t>
+      </w:r>
+    </w:p>
+    <w:p>
+      <w:pPr>
         <w:tabs>
-          <w:tab w:val="clear" w:pos="720"/>
-          <w:tab w:val="right" w:pos="9356" w:leader="none"/>
+          <w:tab w:val="right" w:pos="9356"/>
         </w:tabs>
         <w:rPr>
           <w:rFonts w:ascii="Arial" w:hAnsi="Arial" w:cs="Arial"/>
@@ -64,20 +148,11 @@
           <w:szCs w:val="22"/>
         </w:rPr>
       </w:pPr>
-      <w:r>
-        <w:rPr>
-          <w:rFonts w:cs="Arial" w:ascii="Arial" w:hAnsi="Arial"/>
-          <w:sz w:val="22"/>
-          <w:szCs w:val="22"/>
-        </w:rPr>
-      </w:r>
-    </w:p>
-    <w:p>
-      <w:pPr>
-        <w:pStyle w:val="Normal"/>
+    </w:p>
+    <w:p>
+      <w:pPr>
         <w:tabs>
-          <w:tab w:val="clear" w:pos="720"/>
-          <w:tab w:val="right" w:pos="9356" w:leader="none"/>
+          <w:tab w:val="right" w:pos="9356"/>
         </w:tabs>
         <w:rPr>
           <w:rFonts w:ascii="Arial" w:hAnsi="Arial" w:cs="Arial"/>
@@ -87,169 +162,244 @@
       </w:pPr>
       <w:r>
         <w:rPr>
-          <w:rFonts w:cs="Arial" w:ascii="Arial" w:hAnsi="Arial"/>
-          <w:sz w:val="22"/>
-          <w:szCs w:val="22"/>
-        </w:rPr>
-        <w:t>{d.proponent_name}</w:t>
-      </w:r>
-    </w:p>
-    <w:p>
-      <w:pPr>
-        <w:pStyle w:val="Normal"/>
-        <w:rPr>
-          <w:rFonts w:ascii="Arial" w:hAnsi="Arial" w:cs="Arial"/>
-          <w:sz w:val="22"/>
-          <w:szCs w:val="22"/>
-        </w:rPr>
-      </w:pPr>
-      <w:r>
-        <w:rPr>
-          <w:rFonts w:cs="Arial" w:ascii="Arial" w:hAnsi="Arial"/>
-          <w:sz w:val="22"/>
-          <w:szCs w:val="22"/>
-        </w:rPr>
-        <w:t>{d.proponent_address:convCRLF()}</w:t>
-      </w:r>
-    </w:p>
-    <w:p>
-      <w:pPr>
-        <w:pStyle w:val="Normal"/>
-        <w:rPr>
-          <w:rFonts w:ascii="Arial" w:hAnsi="Arial" w:cs="Arial"/>
-          <w:sz w:val="22"/>
-          <w:szCs w:val="22"/>
-        </w:rPr>
-      </w:pPr>
-      <w:r>
-        <w:rPr>
-          <w:rFonts w:cs="Arial" w:ascii="Arial" w:hAnsi="Arial"/>
-          <w:sz w:val="22"/>
-          <w:szCs w:val="22"/>
-        </w:rPr>
-      </w:r>
-    </w:p>
-    <w:p>
-      <w:pPr>
-        <w:pStyle w:val="Normal"/>
-        <w:rPr>
-          <w:rFonts w:ascii="Arial" w:hAnsi="Arial" w:cs="Arial"/>
-          <w:sz w:val="22"/>
-          <w:szCs w:val="22"/>
-        </w:rPr>
-      </w:pPr>
-      <w:r>
-        <w:rPr>
-          <w:rFonts w:cs="Arial" w:ascii="Arial" w:hAnsi="Arial"/>
-          <w:sz w:val="22"/>
-          <w:szCs w:val="22"/>
-        </w:rPr>
-      </w:r>
-    </w:p>
-    <w:p>
-      <w:pPr>
-        <w:pStyle w:val="Normal"/>
-        <w:rPr>
-          <w:rFonts w:ascii="Arial" w:hAnsi="Arial" w:cs="Arial"/>
-        </w:rPr>
-      </w:pPr>
-      <w:r>
-        <w:rPr>
-          <w:rFonts w:cs="Arial" w:ascii="Arial" w:hAnsi="Arial"/>
-          <w:sz w:val="22"/>
-          <w:szCs w:val="22"/>
-        </w:rPr>
-        <w:t>{d.proponent_name},</w:t>
-      </w:r>
-    </w:p>
-    <w:p>
-      <w:pPr>
-        <w:pStyle w:val="Normal"/>
-        <w:rPr>
-          <w:rFonts w:ascii="Arial" w:hAnsi="Arial" w:cs="Arial"/>
-          <w:sz w:val="22"/>
-          <w:szCs w:val="22"/>
-        </w:rPr>
-      </w:pPr>
-      <w:r>
-        <w:rPr>
-          <w:rFonts w:cs="Arial" w:ascii="Arial" w:hAnsi="Arial"/>
-          <w:sz w:val="22"/>
-          <w:szCs w:val="22"/>
-        </w:rPr>
-      </w:r>
-    </w:p>
-    <w:p>
-      <w:pPr>
-        <w:pStyle w:val="Normal"/>
+          <w:rFonts w:ascii="Arial" w:hAnsi="Arial" w:cs="Arial"/>
+          <w:sz w:val="22"/>
+          <w:szCs w:val="22"/>
+        </w:rPr>
+        <w:t>{</w:t>
+      </w:r>
+      <w:proofErr w:type="spellStart"/>
+      <w:proofErr w:type="gramStart"/>
+      <w:r>
+        <w:rPr>
+          <w:rFonts w:ascii="Arial" w:hAnsi="Arial" w:cs="Arial"/>
+          <w:sz w:val="22"/>
+          <w:szCs w:val="22"/>
+        </w:rPr>
+        <w:t>d.proponent</w:t>
+      </w:r>
+      <w:proofErr w:type="gramEnd"/>
+      <w:r>
+        <w:rPr>
+          <w:rFonts w:ascii="Arial" w:hAnsi="Arial" w:cs="Arial"/>
+          <w:sz w:val="22"/>
+          <w:szCs w:val="22"/>
+        </w:rPr>
+        <w:t>_name</w:t>
+      </w:r>
+      <w:proofErr w:type="spellEnd"/>
+      <w:r>
+        <w:rPr>
+          <w:rFonts w:ascii="Arial" w:hAnsi="Arial" w:cs="Arial"/>
+          <w:sz w:val="22"/>
+          <w:szCs w:val="22"/>
+        </w:rPr>
+        <w:t>}</w:t>
+      </w:r>
+    </w:p>
+    <w:p>
+      <w:pPr>
+        <w:rPr>
+          <w:rFonts w:ascii="Arial" w:hAnsi="Arial" w:cs="Arial"/>
+          <w:sz w:val="22"/>
+          <w:szCs w:val="22"/>
+        </w:rPr>
+      </w:pPr>
+      <w:r>
+        <w:rPr>
+          <w:rFonts w:ascii="Arial" w:hAnsi="Arial" w:cs="Arial"/>
+          <w:sz w:val="22"/>
+          <w:szCs w:val="22"/>
+        </w:rPr>
+        <w:t>{</w:t>
+      </w:r>
+      <w:proofErr w:type="spellStart"/>
+      <w:proofErr w:type="gramStart"/>
+      <w:r>
+        <w:rPr>
+          <w:rFonts w:ascii="Arial" w:hAnsi="Arial" w:cs="Arial"/>
+          <w:sz w:val="22"/>
+          <w:szCs w:val="22"/>
+        </w:rPr>
+        <w:t>d.proponent</w:t>
+      </w:r>
+      <w:proofErr w:type="gramEnd"/>
+      <w:r>
+        <w:rPr>
+          <w:rFonts w:ascii="Arial" w:hAnsi="Arial" w:cs="Arial"/>
+          <w:sz w:val="22"/>
+          <w:szCs w:val="22"/>
+        </w:rPr>
+        <w:t>_address:convCRLF</w:t>
+      </w:r>
+      <w:proofErr w:type="spellEnd"/>
+      <w:r>
+        <w:rPr>
+          <w:rFonts w:ascii="Arial" w:hAnsi="Arial" w:cs="Arial"/>
+          <w:sz w:val="22"/>
+          <w:szCs w:val="22"/>
+        </w:rPr>
+        <w:t>()}</w:t>
+      </w:r>
+    </w:p>
+    <w:p>
+      <w:pPr>
+        <w:rPr>
+          <w:rFonts w:ascii="Arial" w:hAnsi="Arial" w:cs="Arial"/>
+          <w:sz w:val="22"/>
+          <w:szCs w:val="22"/>
+        </w:rPr>
+      </w:pPr>
+    </w:p>
+    <w:p>
+      <w:pPr>
+        <w:rPr>
+          <w:rFonts w:ascii="Arial" w:hAnsi="Arial" w:cs="Arial"/>
+          <w:sz w:val="22"/>
+          <w:szCs w:val="22"/>
+        </w:rPr>
+      </w:pPr>
+    </w:p>
+    <w:p>
+      <w:pPr>
+        <w:rPr>
+          <w:rFonts w:ascii="Arial" w:hAnsi="Arial" w:cs="Arial"/>
+        </w:rPr>
+      </w:pPr>
+      <w:r>
+        <w:rPr>
+          <w:rFonts w:ascii="Arial" w:hAnsi="Arial" w:cs="Arial"/>
+          <w:sz w:val="22"/>
+          <w:szCs w:val="22"/>
+        </w:rPr>
+        <w:t>{</w:t>
+      </w:r>
+      <w:proofErr w:type="spellStart"/>
+      <w:proofErr w:type="gramStart"/>
+      <w:r>
+        <w:rPr>
+          <w:rFonts w:ascii="Arial" w:hAnsi="Arial" w:cs="Arial"/>
+          <w:sz w:val="22"/>
+          <w:szCs w:val="22"/>
+        </w:rPr>
+        <w:t>d.proponent</w:t>
+      </w:r>
+      <w:proofErr w:type="gramEnd"/>
+      <w:r>
+        <w:rPr>
+          <w:rFonts w:ascii="Arial" w:hAnsi="Arial" w:cs="Arial"/>
+          <w:sz w:val="22"/>
+          <w:szCs w:val="22"/>
+        </w:rPr>
+        <w:t>_name</w:t>
+      </w:r>
+      <w:proofErr w:type="spellEnd"/>
+      <w:r>
+        <w:rPr>
+          <w:rFonts w:ascii="Arial" w:hAnsi="Arial" w:cs="Arial"/>
+          <w:sz w:val="22"/>
+          <w:szCs w:val="22"/>
+        </w:rPr>
+        <w:t>},</w:t>
+      </w:r>
+    </w:p>
+    <w:p>
+      <w:pPr>
+        <w:rPr>
+          <w:rFonts w:ascii="Arial" w:hAnsi="Arial" w:cs="Arial"/>
+          <w:sz w:val="22"/>
+          <w:szCs w:val="22"/>
+        </w:rPr>
+      </w:pPr>
+    </w:p>
+    <w:p>
+      <w:pPr>
         <w:pBdr>
           <w:bottom w:val="single" w:sz="12" w:space="1" w:color="000000"/>
         </w:pBdr>
         <w:rPr>
           <w:rFonts w:ascii="Arial" w:hAnsi="Arial" w:cs="Arial"/>
           <w:b/>
+          <w:sz w:val="22"/>
+          <w:szCs w:val="22"/>
+        </w:rPr>
+      </w:pPr>
+      <w:r>
+        <w:rPr>
+          <w:rFonts w:ascii="Arial" w:hAnsi="Arial" w:cs="Arial"/>
           <w:b/>
           <w:sz w:val="22"/>
           <w:szCs w:val="22"/>
         </w:rPr>
-      </w:pPr>
-      <w:r>
-        <w:rPr>
-          <w:rFonts w:cs="Arial" w:ascii="Arial" w:hAnsi="Arial"/>
+        <w:t>Re:</w:t>
+      </w:r>
+      <w:r>
+        <w:rPr>
+          <w:rFonts w:ascii="Arial" w:hAnsi="Arial" w:cs="Arial"/>
           <w:b/>
           <w:sz w:val="22"/>
           <w:szCs w:val="22"/>
         </w:rPr>
-        <w:t>Re:</w:t>
         <w:tab/>
         <w:t>Application for Mines Act Permit</w:t>
       </w:r>
     </w:p>
     <w:p>
       <w:pPr>
-        <w:pStyle w:val="Normal"/>
         <w:pBdr>
           <w:bottom w:val="single" w:sz="12" w:space="1" w:color="000000"/>
         </w:pBdr>
         <w:rPr>
           <w:rFonts w:ascii="Arial" w:hAnsi="Arial" w:cs="Arial"/>
           <w:b/>
+          <w:sz w:val="22"/>
+          <w:szCs w:val="22"/>
+        </w:rPr>
+      </w:pPr>
+      <w:r>
+        <w:rPr>
+          <w:rFonts w:ascii="Arial" w:hAnsi="Arial" w:cs="Arial"/>
           <w:b/>
           <w:sz w:val="22"/>
           <w:szCs w:val="22"/>
         </w:rPr>
-      </w:pPr>
-      <w:r>
-        <w:rPr>
-          <w:rFonts w:cs="Arial" w:ascii="Arial" w:hAnsi="Arial"/>
+        <w:tab/>
+        <w:t>Property: {</w:t>
+      </w:r>
+      <w:proofErr w:type="spellStart"/>
+      <w:proofErr w:type="gramStart"/>
+      <w:r>
+        <w:rPr>
+          <w:rFonts w:ascii="Arial" w:hAnsi="Arial" w:cs="Arial"/>
           <w:b/>
           <w:sz w:val="22"/>
           <w:szCs w:val="22"/>
         </w:rPr>
-        <w:tab/>
-        <w:t>Property: {d.property}</w:t>
-      </w:r>
-    </w:p>
-    <w:p>
-      <w:pPr>
-        <w:pStyle w:val="Normal"/>
-        <w:rPr>
-          <w:rFonts w:ascii="Arial" w:hAnsi="Arial" w:cs="Arial"/>
-          <w:sz w:val="22"/>
-          <w:szCs w:val="22"/>
-        </w:rPr>
-      </w:pPr>
-      <w:r>
-        <w:rPr>
-          <w:rFonts w:cs="Arial" w:ascii="Arial" w:hAnsi="Arial"/>
-          <w:sz w:val="22"/>
-          <w:szCs w:val="22"/>
-        </w:rPr>
-      </w:r>
-    </w:p>
-    <w:p>
-      <w:pPr>
-        <w:pStyle w:val="Normal"/>
+        <w:t>d.property</w:t>
+      </w:r>
+      <w:proofErr w:type="spellEnd"/>
+      <w:proofErr w:type="gramEnd"/>
+      <w:r>
+        <w:rPr>
+          <w:rFonts w:ascii="Arial" w:hAnsi="Arial" w:cs="Arial"/>
+          <w:b/>
+          <w:sz w:val="22"/>
+          <w:szCs w:val="22"/>
+        </w:rPr>
+        <w:t>}</w:t>
+      </w:r>
+    </w:p>
+    <w:p>
+      <w:pPr>
+        <w:rPr>
+          <w:rFonts w:ascii="Arial" w:hAnsi="Arial" w:cs="Arial"/>
+          <w:sz w:val="22"/>
+          <w:szCs w:val="22"/>
+        </w:rPr>
+      </w:pPr>
+    </w:p>
+    <w:p>
+      <w:pPr>
         <w:jc w:val="both"/>
         <w:rPr>
           <w:rFonts w:ascii="Arial" w:hAnsi="Arial" w:cs="Arial"/>
@@ -259,26 +409,125 @@
       </w:pPr>
       <w:r>
         <w:rPr>
-          <w:rFonts w:cs="Arial" w:ascii="Arial" w:hAnsi="Arial"/>
-          <w:sz w:val="22"/>
-          <w:szCs w:val="22"/>
-        </w:rPr>
-        <w:t>Please find enclosed your Mines Act permit, which authorizes exploration activities as detailed in the  {d.application_type_code:ifEQ(NOW):show('Notice of Work</w:t>
-      </w:r>
-      <w:bookmarkStart w:id="0" w:name="_GoBack"/>
-      <w:bookmarkEnd w:id="0"/>
-      <w:r>
-        <w:rPr>
-          <w:rFonts w:cs="Arial" w:ascii="Arial" w:hAnsi="Arial"/>
-          <w:sz w:val="22"/>
-          <w:szCs w:val="22"/>
-        </w:rPr>
-        <w:t xml:space="preserve"> '):elseShow('Application ') } and Reclamation Program dated {d.application_dt}. The {d.application_type_code:ifEQ(NOW):show('Notice of Work'):elseShow('Application ')} and Reclamation Program form part of your permit, and you are reminded that you may not depart from the permitted program without written authorization.</w:t>
-      </w:r>
-    </w:p>
-    <w:p>
-      <w:pPr>
-        <w:pStyle w:val="Normal"/>
+          <w:rFonts w:ascii="Arial" w:hAnsi="Arial" w:cs="Arial"/>
+          <w:sz w:val="22"/>
+          <w:szCs w:val="22"/>
+        </w:rPr>
+        <w:t xml:space="preserve">Please find enclosed your Mines Act permit, which authorizes exploration activities as detailed in </w:t>
+      </w:r>
+      <w:proofErr w:type="gramStart"/>
+      <w:r>
+        <w:rPr>
+          <w:rFonts w:ascii="Arial" w:hAnsi="Arial" w:cs="Arial"/>
+          <w:sz w:val="22"/>
+          <w:szCs w:val="22"/>
+        </w:rPr>
+        <w:t>the  {</w:t>
+      </w:r>
+      <w:proofErr w:type="spellStart"/>
+      <w:proofErr w:type="gramEnd"/>
+      <w:r>
+        <w:rPr>
+          <w:rFonts w:ascii="Arial" w:hAnsi="Arial" w:cs="Arial"/>
+          <w:sz w:val="22"/>
+          <w:szCs w:val="22"/>
+        </w:rPr>
+        <w:t>d.application_type_code:ifEQ</w:t>
+      </w:r>
+      <w:proofErr w:type="spellEnd"/>
+      <w:r>
+        <w:rPr>
+          <w:rFonts w:ascii="Arial" w:hAnsi="Arial" w:cs="Arial"/>
+          <w:sz w:val="22"/>
+          <w:szCs w:val="22"/>
+        </w:rPr>
+        <w:t>(NOW):show('Notice of Work '):</w:t>
+      </w:r>
+      <w:proofErr w:type="spellStart"/>
+      <w:r>
+        <w:rPr>
+          <w:rFonts w:ascii="Arial" w:hAnsi="Arial" w:cs="Arial"/>
+          <w:sz w:val="22"/>
+          <w:szCs w:val="22"/>
+        </w:rPr>
+        <w:t>elseShow</w:t>
+      </w:r>
+      <w:proofErr w:type="spellEnd"/>
+      <w:r>
+        <w:rPr>
+          <w:rFonts w:ascii="Arial" w:hAnsi="Arial" w:cs="Arial"/>
+          <w:sz w:val="22"/>
+          <w:szCs w:val="22"/>
+        </w:rPr>
+        <w:t>('Application ') } and Reclamation Program dated {</w:t>
+      </w:r>
+      <w:proofErr w:type="spellStart"/>
+      <w:r>
+        <w:rPr>
+          <w:rFonts w:ascii="Arial" w:hAnsi="Arial" w:cs="Arial"/>
+          <w:sz w:val="22"/>
+          <w:szCs w:val="22"/>
+        </w:rPr>
+        <w:t>d.application_dt</w:t>
+      </w:r>
+      <w:proofErr w:type="spellEnd"/>
+      <w:r>
+        <w:rPr>
+          <w:rFonts w:ascii="Arial" w:hAnsi="Arial" w:cs="Arial"/>
+          <w:sz w:val="22"/>
+          <w:szCs w:val="22"/>
+        </w:rPr>
+        <w:t>}. The {</w:t>
+      </w:r>
+      <w:proofErr w:type="spellStart"/>
+      <w:r>
+        <w:rPr>
+          <w:rFonts w:ascii="Arial" w:hAnsi="Arial" w:cs="Arial"/>
+          <w:sz w:val="22"/>
+          <w:szCs w:val="22"/>
+        </w:rPr>
+        <w:t>d.application_type_</w:t>
+      </w:r>
+      <w:proofErr w:type="gramStart"/>
+      <w:r>
+        <w:rPr>
+          <w:rFonts w:ascii="Arial" w:hAnsi="Arial" w:cs="Arial"/>
+          <w:sz w:val="22"/>
+          <w:szCs w:val="22"/>
+        </w:rPr>
+        <w:t>code:ifEQ</w:t>
+      </w:r>
+      <w:proofErr w:type="spellEnd"/>
+      <w:proofErr w:type="gramEnd"/>
+      <w:r>
+        <w:rPr>
+          <w:rFonts w:ascii="Arial" w:hAnsi="Arial" w:cs="Arial"/>
+          <w:sz w:val="22"/>
+          <w:szCs w:val="22"/>
+        </w:rPr>
+        <w:t>(NOW):show('Notice of Work'):</w:t>
+      </w:r>
+      <w:proofErr w:type="spellStart"/>
+      <w:r>
+        <w:rPr>
+          <w:rFonts w:ascii="Arial" w:hAnsi="Arial" w:cs="Arial"/>
+          <w:sz w:val="22"/>
+          <w:szCs w:val="22"/>
+        </w:rPr>
+        <w:t>elseShow</w:t>
+      </w:r>
+      <w:proofErr w:type="spellEnd"/>
+      <w:r>
+        <w:rPr>
+          <w:rFonts w:ascii="Arial" w:hAnsi="Arial" w:cs="Arial"/>
+          <w:sz w:val="22"/>
+          <w:szCs w:val="22"/>
+        </w:rPr>
+        <w:t>('Application ')} and Reclamation Program form part of your permit, and you are reminded that you may not depart from the permitted program without written authorization.</w:t>
+      </w:r>
+    </w:p>
+    <w:p>
+      <w:pPr>
         <w:jc w:val="both"/>
         <w:rPr>
           <w:rFonts w:ascii="Arial" w:hAnsi="Arial" w:cs="Arial"/>
@@ -286,17 +535,9 @@
           <w:szCs w:val="22"/>
         </w:rPr>
       </w:pPr>
-      <w:r>
-        <w:rPr>
-          <w:rFonts w:cs="Arial" w:ascii="Arial" w:hAnsi="Arial"/>
-          <w:sz w:val="22"/>
-          <w:szCs w:val="22"/>
-        </w:rPr>
-      </w:r>
-    </w:p>
-    <w:p>
-      <w:pPr>
-        <w:pStyle w:val="Normal"/>
+    </w:p>
+    <w:p>
+      <w:pPr>
         <w:jc w:val="both"/>
         <w:rPr>
           <w:rFonts w:ascii="Arial" w:hAnsi="Arial" w:cs="Arial"/>
@@ -306,16 +547,43 @@
       </w:pPr>
       <w:r>
         <w:rPr>
-          <w:rFonts w:cs="Arial" w:ascii="Arial" w:hAnsi="Arial"/>
-          <w:sz w:val="22"/>
-          <w:szCs w:val="22"/>
-        </w:rPr>
-        <w:t>{d.letter_body:convCRLF()}</w:t>
-      </w:r>
-    </w:p>
-    <w:p>
-      <w:pPr>
-        <w:pStyle w:val="Normal"/>
+          <w:rFonts w:ascii="Arial" w:hAnsi="Arial" w:cs="Arial"/>
+          <w:sz w:val="22"/>
+          <w:szCs w:val="22"/>
+        </w:rPr>
+        <w:t>{</w:t>
+      </w:r>
+      <w:proofErr w:type="spellStart"/>
+      <w:proofErr w:type="gramStart"/>
+      <w:r>
+        <w:rPr>
+          <w:rFonts w:ascii="Arial" w:hAnsi="Arial" w:cs="Arial"/>
+          <w:sz w:val="22"/>
+          <w:szCs w:val="22"/>
+        </w:rPr>
+        <w:t>d.letter</w:t>
+      </w:r>
+      <w:proofErr w:type="gramEnd"/>
+      <w:r>
+        <w:rPr>
+          <w:rFonts w:ascii="Arial" w:hAnsi="Arial" w:cs="Arial"/>
+          <w:sz w:val="22"/>
+          <w:szCs w:val="22"/>
+        </w:rPr>
+        <w:t>_body:convCRLF</w:t>
+      </w:r>
+      <w:proofErr w:type="spellEnd"/>
+      <w:r>
+        <w:rPr>
+          <w:rFonts w:ascii="Arial" w:hAnsi="Arial" w:cs="Arial"/>
+          <w:sz w:val="22"/>
+          <w:szCs w:val="22"/>
+        </w:rPr>
+        <w:t>()}</w:t>
+      </w:r>
+    </w:p>
+    <w:p>
+      <w:pPr>
         <w:jc w:val="both"/>
         <w:rPr>
           <w:rFonts w:ascii="Arial" w:hAnsi="Arial" w:cs="Arial"/>
@@ -323,27 +591,19 @@
           <w:szCs w:val="22"/>
         </w:rPr>
       </w:pPr>
-      <w:r>
-        <w:rPr>
-          <w:rFonts w:cs="Arial" w:ascii="Arial" w:hAnsi="Arial"/>
-          <w:sz w:val="22"/>
-          <w:szCs w:val="22"/>
-        </w:rPr>
-      </w:r>
-    </w:p>
-    <w:p>
-      <w:pPr>
-        <w:pStyle w:val="Normal"/>
-        <w:rPr>
-          <w:rFonts w:ascii="Arial" w:hAnsi="Arial" w:cs="Arial"/>
-          <w:sz w:val="22"/>
-          <w:szCs w:val="22"/>
-        </w:rPr>
-      </w:pPr>
-      <w:bookmarkStart w:id="1" w:name="_Hlk57024732"/>
-      <w:r>
-        <w:rPr>
-          <w:rFonts w:cs="Arial" w:ascii="Arial" w:hAnsi="Arial"/>
+    </w:p>
+    <w:p>
+      <w:pPr>
+        <w:rPr>
+          <w:rFonts w:ascii="Arial" w:hAnsi="Arial" w:cs="Arial"/>
+          <w:sz w:val="22"/>
+          <w:szCs w:val="22"/>
+        </w:rPr>
+      </w:pPr>
+      <w:bookmarkStart w:id="0" w:name="_Hlk57024732"/>
+      <w:r>
+        <w:rPr>
+          <w:rFonts w:ascii="Arial" w:hAnsi="Arial" w:cs="Arial"/>
           <w:sz w:val="22"/>
           <w:szCs w:val="22"/>
         </w:rPr>
@@ -352,87 +612,125 @@
     </w:p>
     <w:p>
       <w:pPr>
-        <w:pStyle w:val="Normal"/>
-        <w:rPr>
-          <w:rFonts w:ascii="Arial" w:hAnsi="Arial" w:cs="Arial"/>
-          <w:sz w:val="22"/>
-          <w:szCs w:val="22"/>
-        </w:rPr>
-      </w:pPr>
-      <w:r>
-        <w:rPr>
-          <w:rFonts w:cs="Arial" w:ascii="Arial" w:hAnsi="Arial"/>
-          <w:sz w:val="22"/>
-          <w:szCs w:val="22"/>
-        </w:rPr>
-      </w:r>
-    </w:p>
-    <w:p>
-      <w:pPr>
-        <w:pStyle w:val="Normal"/>
-        <w:rPr>
-          <w:rFonts w:ascii="Arial" w:hAnsi="Arial" w:cs="Arial"/>
-          <w:sz w:val="22"/>
-          <w:szCs w:val="22"/>
-        </w:rPr>
-      </w:pPr>
-      <w:r>
-        <w:rPr>
-          <w:rFonts w:cs="Arial" w:ascii="Arial" w:hAnsi="Arial"/>
-          <w:sz w:val="22"/>
-          <w:szCs w:val="22"/>
-        </w:rPr>
-        <w:t>{d.images.issuing_inspector_signature}</w:t>
-      </w:r>
-    </w:p>
-    <w:p>
-      <w:pPr>
-        <w:pStyle w:val="Normal"/>
-        <w:rPr>
-          <w:rFonts w:ascii="Arial" w:hAnsi="Arial" w:cs="Arial"/>
-          <w:sz w:val="22"/>
-          <w:szCs w:val="22"/>
-        </w:rPr>
-      </w:pPr>
-      <w:r>
-        <w:rPr>
-          <w:rFonts w:cs="Arial" w:ascii="Arial" w:hAnsi="Arial"/>
-          <w:sz w:val="22"/>
-          <w:szCs w:val="22"/>
-        </w:rPr>
-      </w:r>
+        <w:rPr>
+          <w:rFonts w:ascii="Arial" w:hAnsi="Arial" w:cs="Arial"/>
+          <w:sz w:val="22"/>
+          <w:szCs w:val="22"/>
+        </w:rPr>
+      </w:pPr>
+    </w:p>
+    <w:p>
+      <w:pPr>
+        <w:rPr>
+          <w:rFonts w:ascii="Arial" w:hAnsi="Arial" w:cs="Arial"/>
+          <w:sz w:val="22"/>
+          <w:szCs w:val="22"/>
+        </w:rPr>
+      </w:pPr>
+      <w:r>
+        <w:rPr>
+          <w:rFonts w:ascii="Arial" w:hAnsi="Arial" w:cs="Arial"/>
+          <w:sz w:val="22"/>
+          <w:szCs w:val="22"/>
+        </w:rPr>
+        <w:t>{</w:t>
+      </w:r>
+      <w:proofErr w:type="spellStart"/>
+      <w:proofErr w:type="gramStart"/>
+      <w:r>
+        <w:rPr>
+          <w:rFonts w:ascii="Arial" w:hAnsi="Arial" w:cs="Arial"/>
+          <w:sz w:val="22"/>
+          <w:szCs w:val="22"/>
+        </w:rPr>
+        <w:t>d.images</w:t>
+      </w:r>
+      <w:proofErr w:type="gramEnd"/>
+      <w:r>
+        <w:rPr>
+          <w:rFonts w:ascii="Arial" w:hAnsi="Arial" w:cs="Arial"/>
+          <w:sz w:val="22"/>
+          <w:szCs w:val="22"/>
+        </w:rPr>
+        <w:t>.issuing_inspector_signature</w:t>
+      </w:r>
+      <w:proofErr w:type="spellEnd"/>
+      <w:r>
+        <w:rPr>
+          <w:rFonts w:ascii="Arial" w:hAnsi="Arial" w:cs="Arial"/>
+          <w:sz w:val="22"/>
+          <w:szCs w:val="22"/>
+        </w:rPr>
+        <w:t>}</w:t>
+      </w:r>
+    </w:p>
+    <w:p>
+      <w:pPr>
+        <w:rPr>
+          <w:rFonts w:ascii="Arial" w:hAnsi="Arial" w:cs="Arial"/>
+          <w:sz w:val="22"/>
+          <w:szCs w:val="22"/>
+        </w:rPr>
+      </w:pPr>
     </w:p>
     <w:p>
       <w:pPr>
         <w:pStyle w:val="List"/>
-        <w:ind w:left="0" w:hanging="0"/>
-        <w:rPr>
-          <w:rFonts w:ascii="Arial" w:hAnsi="Arial" w:cs="Arial"/>
-          <w:sz w:val="22"/>
-          <w:szCs w:val="22"/>
-        </w:rPr>
-      </w:pPr>
-      <w:r>
-        <w:rPr>
-          <w:rFonts w:cs="Arial" w:ascii="Arial" w:hAnsi="Arial"/>
-          <w:sz w:val="22"/>
-          <w:szCs w:val="22"/>
-        </w:rPr>
-        <w:t>{d.issuing_inspector_name}</w:t>
-      </w:r>
-    </w:p>
-    <w:p>
-      <w:pPr>
-        <w:pStyle w:val="Normal"/>
-        <w:rPr>
-          <w:rFonts w:ascii="Arial" w:hAnsi="Arial" w:cs="Arial"/>
-          <w:sz w:val="22"/>
-          <w:szCs w:val="22"/>
-        </w:rPr>
-      </w:pPr>
-      <w:r>
-        <w:rPr>
-          <w:rFonts w:cs="Arial" w:ascii="Arial" w:hAnsi="Arial"/>
+        <w:ind w:left="0" w:firstLine="0"/>
+        <w:rPr>
+          <w:rFonts w:ascii="Arial" w:hAnsi="Arial" w:cs="Arial"/>
+          <w:sz w:val="22"/>
+          <w:szCs w:val="22"/>
+        </w:rPr>
+      </w:pPr>
+      <w:r>
+        <w:rPr>
+          <w:rFonts w:ascii="Arial" w:hAnsi="Arial" w:cs="Arial"/>
+          <w:sz w:val="22"/>
+          <w:szCs w:val="22"/>
+        </w:rPr>
+        <w:t>{</w:t>
+      </w:r>
+      <w:proofErr w:type="spellStart"/>
+      <w:proofErr w:type="gramStart"/>
+      <w:r>
+        <w:rPr>
+          <w:rFonts w:ascii="Arial" w:hAnsi="Arial" w:cs="Arial"/>
+          <w:sz w:val="22"/>
+          <w:szCs w:val="22"/>
+        </w:rPr>
+        <w:t>d.issuing</w:t>
+      </w:r>
+      <w:proofErr w:type="gramEnd"/>
+      <w:r>
+        <w:rPr>
+          <w:rFonts w:ascii="Arial" w:hAnsi="Arial" w:cs="Arial"/>
+          <w:sz w:val="22"/>
+          <w:szCs w:val="22"/>
+        </w:rPr>
+        <w:t>_inspector_name</w:t>
+      </w:r>
+      <w:proofErr w:type="spellEnd"/>
+      <w:r>
+        <w:rPr>
+          <w:rFonts w:ascii="Arial" w:hAnsi="Arial" w:cs="Arial"/>
+          <w:sz w:val="22"/>
+          <w:szCs w:val="22"/>
+        </w:rPr>
+        <w:t>}</w:t>
+      </w:r>
+    </w:p>
+    <w:p>
+      <w:pPr>
+        <w:rPr>
+          <w:rFonts w:ascii="Arial" w:hAnsi="Arial" w:cs="Arial"/>
+          <w:sz w:val="22"/>
+          <w:szCs w:val="22"/>
+        </w:rPr>
+      </w:pPr>
+      <w:r>
+        <w:rPr>
+          <w:rFonts w:ascii="Arial" w:hAnsi="Arial" w:cs="Arial"/>
           <w:sz w:val="22"/>
           <w:szCs w:val="22"/>
         </w:rPr>
@@ -441,33 +739,24 @@
     </w:p>
     <w:p>
       <w:pPr>
-        <w:pStyle w:val="Normal"/>
-        <w:rPr>
-          <w:rFonts w:ascii="Arial" w:hAnsi="Arial" w:cs="Arial"/>
-          <w:sz w:val="22"/>
-          <w:szCs w:val="22"/>
-        </w:rPr>
-      </w:pPr>
-      <w:r>
-        <w:rPr>
-          <w:rFonts w:cs="Arial" w:ascii="Arial" w:hAnsi="Arial"/>
-          <w:sz w:val="22"/>
-          <w:szCs w:val="22"/>
-        </w:rPr>
-      </w:r>
-    </w:p>
-    <w:p>
-      <w:pPr>
-        <w:pStyle w:val="Normal"/>
-        <w:rPr>
-          <w:rFonts w:ascii="Arial" w:hAnsi="Arial" w:cs="Arial"/>
-          <w:sz w:val="22"/>
-          <w:szCs w:val="22"/>
-        </w:rPr>
-      </w:pPr>
-      <w:r>
-        <w:rPr>
-          <w:rFonts w:cs="Arial" w:ascii="Arial" w:hAnsi="Arial"/>
+        <w:rPr>
+          <w:rFonts w:ascii="Arial" w:hAnsi="Arial" w:cs="Arial"/>
+          <w:sz w:val="22"/>
+          <w:szCs w:val="22"/>
+        </w:rPr>
+      </w:pPr>
+    </w:p>
+    <w:p>
+      <w:pPr>
+        <w:rPr>
+          <w:rFonts w:ascii="Arial" w:hAnsi="Arial" w:cs="Arial"/>
+          <w:sz w:val="22"/>
+          <w:szCs w:val="22"/>
+        </w:rPr>
+      </w:pPr>
+      <w:r>
+        <w:rPr>
+          <w:rFonts w:ascii="Arial" w:hAnsi="Arial" w:cs="Arial"/>
           <w:b/>
           <w:bCs/>
           <w:sz w:val="22"/>
@@ -477,26 +766,54 @@
       </w:r>
       <w:r>
         <w:rPr>
-          <w:rFonts w:cs="Arial" w:ascii="Arial" w:hAnsi="Arial"/>
-          <w:sz w:val="22"/>
-          <w:szCs w:val="22"/>
-        </w:rPr>
-        <w:t xml:space="preserve"> {d.issuing_inspector_email:ifEM():show(None)}</w:t>
+          <w:rFonts w:ascii="Arial" w:hAnsi="Arial" w:cs="Arial"/>
+          <w:sz w:val="22"/>
+          <w:szCs w:val="22"/>
+        </w:rPr>
+        <w:t xml:space="preserve"> {</w:t>
+      </w:r>
+      <w:proofErr w:type="spellStart"/>
+      <w:proofErr w:type="gramStart"/>
+      <w:r>
+        <w:rPr>
+          <w:rFonts w:ascii="Arial" w:hAnsi="Arial" w:cs="Arial"/>
+          <w:sz w:val="22"/>
+          <w:szCs w:val="22"/>
+        </w:rPr>
+        <w:t>d.issuing</w:t>
+      </w:r>
+      <w:proofErr w:type="gramEnd"/>
+      <w:r>
+        <w:rPr>
+          <w:rFonts w:ascii="Arial" w:hAnsi="Arial" w:cs="Arial"/>
+          <w:sz w:val="22"/>
+          <w:szCs w:val="22"/>
+        </w:rPr>
+        <w:t>_inspector_email:ifEM</w:t>
+      </w:r>
+      <w:proofErr w:type="spellEnd"/>
+      <w:r>
+        <w:rPr>
+          <w:rFonts w:ascii="Arial" w:hAnsi="Arial" w:cs="Arial"/>
+          <w:sz w:val="22"/>
+          <w:szCs w:val="22"/>
+        </w:rPr>
+        <w:t>():show(None)}</w:t>
       </w:r>
     </w:p>
     <w:p>
       <w:pPr>
         <w:pStyle w:val="List"/>
-        <w:ind w:left="0" w:hanging="0"/>
-        <w:rPr>
-          <w:rFonts w:ascii="Arial" w:hAnsi="Arial" w:cs="Arial"/>
-          <w:sz w:val="22"/>
-          <w:szCs w:val="22"/>
-        </w:rPr>
-      </w:pPr>
-      <w:r>
-        <w:rPr>
-          <w:rFonts w:cs="Arial" w:ascii="Arial" w:hAnsi="Arial"/>
+        <w:ind w:left="0" w:firstLine="0"/>
+        <w:rPr>
+          <w:rFonts w:ascii="Arial" w:hAnsi="Arial" w:cs="Arial"/>
+          <w:sz w:val="22"/>
+          <w:szCs w:val="22"/>
+        </w:rPr>
+      </w:pPr>
+      <w:r>
+        <w:rPr>
+          <w:rFonts w:ascii="Arial" w:hAnsi="Arial" w:cs="Arial"/>
           <w:b/>
           <w:bCs/>
           <w:sz w:val="22"/>
@@ -506,39 +823,83 @@
       </w:r>
       <w:r>
         <w:rPr>
-          <w:rFonts w:cs="Arial" w:ascii="Arial" w:hAnsi="Arial"/>
-          <w:sz w:val="22"/>
-          <w:szCs w:val="22"/>
-        </w:rPr>
-        <w:t xml:space="preserve"> {d.issuing_inspector_phone:ifEM():show(None)}</w:t>
-      </w:r>
-      <w:bookmarkEnd w:id="1"/>
+          <w:rFonts w:ascii="Arial" w:hAnsi="Arial" w:cs="Arial"/>
+          <w:sz w:val="22"/>
+          <w:szCs w:val="22"/>
+        </w:rPr>
+        <w:t xml:space="preserve"> {</w:t>
+      </w:r>
+      <w:proofErr w:type="spellStart"/>
+      <w:proofErr w:type="gramStart"/>
+      <w:r>
+        <w:rPr>
+          <w:rFonts w:ascii="Arial" w:hAnsi="Arial" w:cs="Arial"/>
+          <w:sz w:val="22"/>
+          <w:szCs w:val="22"/>
+        </w:rPr>
+        <w:t>d.issuing</w:t>
+      </w:r>
+      <w:proofErr w:type="gramEnd"/>
+      <w:r>
+        <w:rPr>
+          <w:rFonts w:ascii="Arial" w:hAnsi="Arial" w:cs="Arial"/>
+          <w:sz w:val="22"/>
+          <w:szCs w:val="22"/>
+        </w:rPr>
+        <w:t>_inspector_phone:ifEM</w:t>
+      </w:r>
+      <w:proofErr w:type="spellEnd"/>
+      <w:r>
+        <w:rPr>
+          <w:rFonts w:ascii="Arial" w:hAnsi="Arial" w:cs="Arial"/>
+          <w:sz w:val="22"/>
+          <w:szCs w:val="22"/>
+        </w:rPr>
+        <w:t>():show(None)}</w:t>
+      </w:r>
+      <w:bookmarkEnd w:id="0"/>
     </w:p>
     <w:sectPr>
-      <w:headerReference w:type="default" r:id="rId2"/>
-      <w:footerReference w:type="default" r:id="rId3"/>
-      <w:type w:val="nextPage"/>
+      <w:headerReference w:type="default" r:id="rId6"/>
+      <w:footerReference w:type="default" r:id="rId7"/>
       <w:pgSz w:w="12240" w:h="15840"/>
-      <w:pgMar w:left="1080" w:right="1080" w:header="634" w:top="1440" w:footer="187" w:bottom="1440" w:gutter="0"/>
-      <w:pgNumType w:fmt="decimal"/>
-      <w:formProt w:val="false"/>
-      <w:textDirection w:val="lrTb"/>
-      <w:docGrid w:type="default" w:linePitch="100" w:charSpace="0"/>
+      <w:pgMar w:top="1440" w:right="1080" w:bottom="1440" w:left="1080" w:header="634" w:footer="187" w:gutter="0"/>
+      <w:cols w:space="720"/>
+      <w:formProt w:val="0"/>
+      <w:docGrid w:linePitch="100"/>
     </w:sectPr>
   </w:body>
 </w:document>
 </file>
 
+<file path=word/endnotes.xml><?xml version="1.0" encoding="utf-8"?>
+<w:endnotes xmlns:wpc="http://schemas.microsoft.com/office/word/2010/wordprocessingCanvas" xmlns:cx="http://schemas.microsoft.com/office/drawing/2014/chartex" xmlns:cx1="http://schemas.microsoft.com/office/drawing/2015/9/8/chartex" xmlns:cx2="http://schemas.microsoft.com/office/drawing/2015/10/21/chartex" xmlns:cx3="http://schemas.microsoft.com/office/drawing/2016/5/9/chartex" xmlns:cx4="http://schemas.microsoft.com/office/drawing/2016/5/10/chartex" xmlns:cx5="http://schemas.microsoft.com/office/drawing/2016/5/11/chartex" xmlns:cx6="http://schemas.microsoft.com/office/drawing/2016/5/12/chartex" xmlns:cx7="http://schemas.microsoft.com/office/drawing/2016/5/13/chartex" xmlns:cx8="http://schemas.microsoft.com/office/drawing/2016/5/14/chartex" xmlns:mc="http://schemas.openxmlformats.org/markup-compatibility/2006" xmlns:aink="http://schemas.microsoft.com/office/drawing/2016/ink" xmlns:am3d="http://schemas.microsoft.com/office/drawing/2017/model3d" xmlns:o="urn:schemas-microsoft-com:office:office" xmlns:r="http://schemas.openxmlformats.org/officeDocument/2006/relationships" xmlns:m="http://schemas.openxmlformats.org/officeDocument/2006/math" xmlns:v="urn:schemas-microsoft-com:vml" xmlns:wp14="http://schemas.microsoft.com/office/word/2010/wordprocessingDrawing" xmlns:wp="http://schemas.openxmlformats.org/drawingml/2006/wordprocessingDrawing" xmlns:w10="urn:schemas-microsoft-com:office:word" xmlns:w="http://schemas.openxmlformats.org/wordprocessingml/2006/main" xmlns:w14="http://schemas.microsoft.com/office/word/2010/wordml" xmlns:w15="http://schemas.microsoft.com/office/word/2012/wordml" xmlns:w16cex="http://schemas.microsoft.com/office/word/2018/wordml/cex" xmlns:w16cid="http://schemas.microsoft.com/office/word/2016/wordml/cid" xmlns:w16="http://schemas.microsoft.com/office/word/2018/wordml" xmlns:w16sdtdh="http://schemas.microsoft.com/office/word/2020/wordml/sdtdatahash" xmlns:w16se="http://schemas.microsoft.com/office/word/2015/wordml/symex" xmlns:wpg="http://schemas.microsoft.com/office/word/2010/wordprocessingGroup" xmlns:wpi="http://schemas.microsoft.com/office/word/2010/wordprocessingInk" xmlns:wne="http://schemas.microsoft.com/office/word/2006/wordml" xmlns:wps="http://schemas.microsoft.com/office/word/2010/wordprocessingShape" mc:Ignorable="w14 w15 w16se w16cid w16 w16cex w16sdtdh wp14">
+  <w:endnote w:type="separator" w:id="-1">
+    <w:p>
+      <w:r>
+        <w:separator/>
+      </w:r>
+    </w:p>
+  </w:endnote>
+  <w:endnote w:type="continuationSeparator" w:id="0">
+    <w:p>
+      <w:r>
+        <w:continuationSeparator/>
+      </w:r>
+    </w:p>
+  </w:endnote>
+</w:endnotes>
+</file>
+
 <file path=word/footer1.xml><?xml version="1.0" encoding="utf-8"?>
-<w:ftr xmlns:o="urn:schemas-microsoft-com:office:office" xmlns:r="http://schemas.openxmlformats.org/officeDocument/2006/relationships" xmlns:v="urn:schemas-microsoft-com:vml" xmlns:w="http://schemas.openxmlformats.org/wordprocessingml/2006/main" xmlns:w10="urn:schemas-microsoft-com:office:word" xmlns:wp="http://schemas.openxmlformats.org/drawingml/2006/wordprocessingDrawing" xmlns:wps="http://schemas.microsoft.com/office/word/2010/wordprocessingShape" xmlns:wpg="http://schemas.microsoft.com/office/word/2010/wordprocessingGroup" xmlns:mc="http://schemas.openxmlformats.org/markup-compatibility/2006" xmlns:wp14="http://schemas.microsoft.com/office/word/2010/wordprocessingDrawing" xmlns:w14="http://schemas.microsoft.com/office/word/2010/wordml" mc:Ignorable="w14 wp14">
+<w:ftr xmlns:wpc="http://schemas.microsoft.com/office/word/2010/wordprocessingCanvas" xmlns:cx="http://schemas.microsoft.com/office/drawing/2014/chartex" xmlns:cx1="http://schemas.microsoft.com/office/drawing/2015/9/8/chartex" xmlns:cx2="http://schemas.microsoft.com/office/drawing/2015/10/21/chartex" xmlns:cx3="http://schemas.microsoft.com/office/drawing/2016/5/9/chartex" xmlns:cx4="http://schemas.microsoft.com/office/drawing/2016/5/10/chartex" xmlns:cx5="http://schemas.microsoft.com/office/drawing/2016/5/11/chartex" xmlns:cx6="http://schemas.microsoft.com/office/drawing/2016/5/12/chartex" xmlns:cx7="http://schemas.microsoft.com/office/drawing/2016/5/13/chartex" xmlns:cx8="http://schemas.microsoft.com/office/drawing/2016/5/14/chartex" xmlns:mc="http://schemas.openxmlformats.org/markup-compatibility/2006" xmlns:aink="http://schemas.microsoft.com/office/drawing/2016/ink" xmlns:am3d="http://schemas.microsoft.com/office/drawing/2017/model3d" xmlns:o="urn:schemas-microsoft-com:office:office" xmlns:r="http://schemas.openxmlformats.org/officeDocument/2006/relationships" xmlns:m="http://schemas.openxmlformats.org/officeDocument/2006/math" xmlns:v="urn:schemas-microsoft-com:vml" xmlns:wp14="http://schemas.microsoft.com/office/word/2010/wordprocessingDrawing" xmlns:wp="http://schemas.openxmlformats.org/drawingml/2006/wordprocessingDrawing" xmlns:w10="urn:schemas-microsoft-com:office:word" xmlns:w="http://schemas.openxmlformats.org/wordprocessingml/2006/main" xmlns:w14="http://schemas.microsoft.com/office/word/2010/wordml" xmlns:w15="http://schemas.microsoft.com/office/word/2012/wordml" xmlns:w16cex="http://schemas.microsoft.com/office/word/2018/wordml/cex" xmlns:w16cid="http://schemas.microsoft.com/office/word/2016/wordml/cid" xmlns:w16="http://schemas.microsoft.com/office/word/2018/wordml" xmlns:w16sdtdh="http://schemas.microsoft.com/office/word/2020/wordml/sdtdatahash" xmlns:w16se="http://schemas.microsoft.com/office/word/2015/wordml/symex" xmlns:wpg="http://schemas.microsoft.com/office/word/2010/wordprocessingGroup" xmlns:wpi="http://schemas.microsoft.com/office/word/2010/wordprocessingInk" xmlns:wne="http://schemas.microsoft.com/office/word/2006/wordml" xmlns:wps="http://schemas.microsoft.com/office/word/2010/wordprocessingShape" mc:Ignorable="w14 w15 w16se w16cid w16 w16cex w16sdtdh wp14">
   <w:p>
     <w:pPr>
-      <w:pStyle w:val="Normal"/>
-      <w:overflowPunct w:val="false"/>
+      <w:overflowPunct w:val="0"/>
       <w:ind w:left="180" w:right="-288" w:hanging="270"/>
       <w:textAlignment w:val="auto"/>
       <w:rPr>
-        <w:rFonts w:ascii="Arial" w:hAnsi="Arial" w:eastAsia="Calibri" w:cs="Arial"/>
+        <w:rFonts w:ascii="Arial" w:eastAsia="Calibri" w:hAnsi="Arial" w:cs="Arial"/>
         <w:sz w:val="22"/>
         <w:szCs w:val="22"/>
         <w:u w:val="single"/>
@@ -547,42 +908,164 @@
     </w:pPr>
     <w:r>
       <w:rPr>
-        <w:rFonts w:eastAsia="Calibri" w:cs="Arial" w:ascii="Arial" w:hAnsi="Arial"/>
+        <w:rFonts w:ascii="Arial" w:eastAsia="Calibri" w:hAnsi="Arial" w:cs="Arial"/>
         <w:sz w:val="22"/>
         <w:szCs w:val="22"/>
         <w:u w:val="single"/>
         <w:lang w:val="en-CA"/>
       </w:rPr>
       <w:tab/>
+    </w:r>
+    <w:r>
+      <w:rPr>
+        <w:rFonts w:ascii="Arial" w:eastAsia="Calibri" w:hAnsi="Arial" w:cs="Arial"/>
+        <w:sz w:val="22"/>
+        <w:szCs w:val="22"/>
+        <w:u w:val="single"/>
+        <w:lang w:val="en-CA"/>
+      </w:rPr>
       <w:tab/>
+    </w:r>
+    <w:r>
+      <w:rPr>
+        <w:rFonts w:ascii="Arial" w:eastAsia="Calibri" w:hAnsi="Arial" w:cs="Arial"/>
+        <w:sz w:val="22"/>
+        <w:szCs w:val="22"/>
+        <w:u w:val="single"/>
+        <w:lang w:val="en-CA"/>
+      </w:rPr>
       <w:tab/>
+    </w:r>
+    <w:r>
+      <w:rPr>
+        <w:rFonts w:ascii="Arial" w:eastAsia="Calibri" w:hAnsi="Arial" w:cs="Arial"/>
+        <w:sz w:val="22"/>
+        <w:szCs w:val="22"/>
+        <w:u w:val="single"/>
+        <w:lang w:val="en-CA"/>
+      </w:rPr>
       <w:tab/>
+    </w:r>
+    <w:r>
+      <w:rPr>
+        <w:rFonts w:ascii="Arial" w:eastAsia="Calibri" w:hAnsi="Arial" w:cs="Arial"/>
+        <w:sz w:val="22"/>
+        <w:szCs w:val="22"/>
+        <w:u w:val="single"/>
+        <w:lang w:val="en-CA"/>
+      </w:rPr>
       <w:tab/>
+    </w:r>
+    <w:r>
+      <w:rPr>
+        <w:rFonts w:ascii="Arial" w:eastAsia="Calibri" w:hAnsi="Arial" w:cs="Arial"/>
+        <w:sz w:val="22"/>
+        <w:szCs w:val="22"/>
+        <w:u w:val="single"/>
+        <w:lang w:val="en-CA"/>
+      </w:rPr>
       <w:tab/>
+    </w:r>
+    <w:r>
+      <w:rPr>
+        <w:rFonts w:ascii="Arial" w:eastAsia="Calibri" w:hAnsi="Arial" w:cs="Arial"/>
+        <w:sz w:val="22"/>
+        <w:szCs w:val="22"/>
+        <w:u w:val="single"/>
+        <w:lang w:val="en-CA"/>
+      </w:rPr>
       <w:tab/>
+    </w:r>
+    <w:r>
+      <w:rPr>
+        <w:rFonts w:ascii="Arial" w:eastAsia="Calibri" w:hAnsi="Arial" w:cs="Arial"/>
+        <w:sz w:val="22"/>
+        <w:szCs w:val="22"/>
+        <w:u w:val="single"/>
+        <w:lang w:val="en-CA"/>
+      </w:rPr>
       <w:tab/>
+    </w:r>
+    <w:r>
+      <w:rPr>
+        <w:rFonts w:ascii="Arial" w:eastAsia="Calibri" w:hAnsi="Arial" w:cs="Arial"/>
+        <w:sz w:val="22"/>
+        <w:szCs w:val="22"/>
+        <w:u w:val="single"/>
+        <w:lang w:val="en-CA"/>
+      </w:rPr>
       <w:tab/>
+    </w:r>
+    <w:r>
+      <w:rPr>
+        <w:rFonts w:ascii="Arial" w:eastAsia="Calibri" w:hAnsi="Arial" w:cs="Arial"/>
+        <w:sz w:val="22"/>
+        <w:szCs w:val="22"/>
+        <w:u w:val="single"/>
+        <w:lang w:val="en-CA"/>
+      </w:rPr>
       <w:tab/>
+    </w:r>
+    <w:r>
+      <w:rPr>
+        <w:rFonts w:ascii="Arial" w:eastAsia="Calibri" w:hAnsi="Arial" w:cs="Arial"/>
+        <w:sz w:val="22"/>
+        <w:szCs w:val="22"/>
+        <w:u w:val="single"/>
+        <w:lang w:val="en-CA"/>
+      </w:rPr>
       <w:tab/>
+    </w:r>
+    <w:r>
+      <w:rPr>
+        <w:rFonts w:ascii="Arial" w:eastAsia="Calibri" w:hAnsi="Arial" w:cs="Arial"/>
+        <w:sz w:val="22"/>
+        <w:szCs w:val="22"/>
+        <w:u w:val="single"/>
+        <w:lang w:val="en-CA"/>
+      </w:rPr>
       <w:tab/>
+    </w:r>
+    <w:r>
+      <w:rPr>
+        <w:rFonts w:ascii="Arial" w:eastAsia="Calibri" w:hAnsi="Arial" w:cs="Arial"/>
+        <w:sz w:val="22"/>
+        <w:szCs w:val="22"/>
+        <w:u w:val="single"/>
+        <w:lang w:val="en-CA"/>
+      </w:rPr>
       <w:tab/>
+    </w:r>
+    <w:r>
+      <w:rPr>
+        <w:rFonts w:ascii="Arial" w:eastAsia="Calibri" w:hAnsi="Arial" w:cs="Arial"/>
+        <w:sz w:val="22"/>
+        <w:szCs w:val="22"/>
+        <w:u w:val="single"/>
+        <w:lang w:val="en-CA"/>
+      </w:rPr>
       <w:tab/>
+    </w:r>
+    <w:r>
+      <w:rPr>
+        <w:rFonts w:ascii="Arial" w:eastAsia="Calibri" w:hAnsi="Arial" w:cs="Arial"/>
+        <w:sz w:val="22"/>
+        <w:szCs w:val="22"/>
+        <w:u w:val="single"/>
+        <w:lang w:val="en-CA"/>
+      </w:rPr>
       <w:tab/>
     </w:r>
   </w:p>
   <w:tbl>
     <w:tblPr>
       <w:tblW w:w="5000" w:type="pct"/>
-      <w:jc w:val="left"/>
-      <w:tblInd w:w="0" w:type="dxa"/>
       <w:tblLayout w:type="fixed"/>
       <w:tblCellMar>
-        <w:top w:w="0" w:type="dxa"/>
         <w:left w:w="0" w:type="dxa"/>
-        <w:bottom w:w="0" w:type="dxa"/>
         <w:right w:w="0" w:type="dxa"/>
       </w:tblCellMar>
-      <w:tblLook w:firstRow="1" w:noVBand="1" w:lastRow="0" w:firstColumn="1" w:lastColumn="0" w:noHBand="0" w:val="04a0"/>
+      <w:tblLook w:val="04A0" w:firstRow="1" w:lastRow="0" w:firstColumn="1" w:lastColumn="0" w:noHBand="0" w:noVBand="1"/>
     </w:tblPr>
     <w:tblGrid>
       <w:gridCol w:w="3356"/>
@@ -590,27 +1073,22 @@
       <w:gridCol w:w="3274"/>
     </w:tblGrid>
     <w:tr>
-      <w:trPr/>
       <w:tc>
         <w:tcPr>
           <w:tcW w:w="3356" w:type="dxa"/>
-          <w:tcBorders/>
-          <w:shd w:color="auto" w:fill="auto" w:val="clear"/>
+          <w:shd w:val="clear" w:color="auto" w:fill="auto"/>
         </w:tcPr>
         <w:p>
           <w:pPr>
-            <w:pStyle w:val="Normal"/>
-            <w:widowControl w:val="false"/>
+            <w:widowControl w:val="0"/>
             <w:tabs>
-              <w:tab w:val="clear" w:pos="720"/>
-              <w:tab w:val="center" w:pos="4320" w:leader="none"/>
-              <w:tab w:val="right" w:pos="8640" w:leader="none"/>
+              <w:tab w:val="center" w:pos="4320"/>
+              <w:tab w:val="right" w:pos="8640"/>
             </w:tabs>
-            <w:overflowPunct w:val="false"/>
-            <w:ind w:left="293" w:hanging="0"/>
+            <w:overflowPunct w:val="0"/>
+            <w:ind w:left="293"/>
             <w:rPr>
               <w:rFonts w:ascii="Arial" w:hAnsi="Arial" w:cs="Arial"/>
-              <w:b/>
               <w:b/>
               <w:bCs/>
               <w:sz w:val="18"/>
@@ -619,7 +1097,7 @@
           </w:pPr>
           <w:r>
             <w:rPr>
-              <w:rFonts w:cs="Arial" w:ascii="Arial" w:hAnsi="Arial"/>
+              <w:rFonts w:ascii="Arial" w:hAnsi="Arial" w:cs="Arial"/>
               <w:b/>
               <w:bCs/>
               <w:sz w:val="18"/>
@@ -630,18 +1108,15 @@
         </w:p>
         <w:p>
           <w:pPr>
-            <w:pStyle w:val="Normal"/>
-            <w:widowControl w:val="false"/>
+            <w:widowControl w:val="0"/>
             <w:tabs>
-              <w:tab w:val="clear" w:pos="720"/>
-              <w:tab w:val="center" w:pos="4320" w:leader="none"/>
-              <w:tab w:val="right" w:pos="8640" w:leader="none"/>
+              <w:tab w:val="center" w:pos="4320"/>
+              <w:tab w:val="right" w:pos="8640"/>
             </w:tabs>
-            <w:overflowPunct w:val="false"/>
-            <w:ind w:left="293" w:hanging="0"/>
+            <w:overflowPunct w:val="0"/>
+            <w:ind w:left="293"/>
             <w:rPr>
               <w:rFonts w:ascii="Arial" w:hAnsi="Arial" w:cs="Arial"/>
-              <w:b/>
               <w:b/>
               <w:bCs/>
               <w:sz w:val="18"/>
@@ -650,7 +1125,7 @@
           </w:pPr>
           <w:r>
             <w:rPr>
-              <w:rFonts w:cs="Arial" w:ascii="Arial" w:hAnsi="Arial"/>
+              <w:rFonts w:ascii="Arial" w:hAnsi="Arial" w:cs="Arial"/>
               <w:b/>
               <w:bCs/>
               <w:sz w:val="18"/>
@@ -661,15 +1136,14 @@
         </w:p>
         <w:p>
           <w:pPr>
-            <w:pStyle w:val="Normal"/>
-            <w:widowControl w:val="false"/>
+            <w:widowControl w:val="0"/>
             <w:tabs>
-              <w:tab w:val="left" w:pos="720" w:leader="none"/>
-              <w:tab w:val="center" w:pos="4320" w:leader="none"/>
-              <w:tab w:val="right" w:pos="8640" w:leader="none"/>
+              <w:tab w:val="left" w:pos="720"/>
+              <w:tab w:val="center" w:pos="4320"/>
+              <w:tab w:val="right" w:pos="8640"/>
             </w:tabs>
-            <w:overflowPunct w:val="false"/>
-            <w:ind w:left="293" w:hanging="0"/>
+            <w:overflowPunct w:val="0"/>
+            <w:ind w:left="293"/>
             <w:rPr>
               <w:rFonts w:ascii="Arial" w:hAnsi="Arial" w:cs="Arial"/>
               <w:bCs/>
@@ -679,7 +1153,7 @@
           </w:pPr>
           <w:r>
             <w:rPr>
-              <w:rFonts w:cs="Arial" w:ascii="Arial" w:hAnsi="Arial"/>
+              <w:rFonts w:ascii="Arial" w:hAnsi="Arial" w:cs="Arial"/>
               <w:bCs/>
               <w:sz w:val="18"/>
               <w:szCs w:val="18"/>
@@ -691,23 +1165,20 @@
       <w:tc>
         <w:tcPr>
           <w:tcW w:w="3450" w:type="dxa"/>
-          <w:tcBorders/>
-          <w:shd w:color="auto" w:fill="auto" w:val="clear"/>
+          <w:shd w:val="clear" w:color="auto" w:fill="auto"/>
         </w:tcPr>
         <w:p>
           <w:pPr>
-            <w:pStyle w:val="Normal"/>
-            <w:widowControl w:val="false"/>
+            <w:widowControl w:val="0"/>
             <w:tabs>
-              <w:tab w:val="left" w:pos="720" w:leader="none"/>
-              <w:tab w:val="center" w:pos="4320" w:leader="none"/>
-              <w:tab w:val="right" w:pos="8640" w:leader="none"/>
+              <w:tab w:val="left" w:pos="720"/>
+              <w:tab w:val="center" w:pos="4320"/>
+              <w:tab w:val="right" w:pos="8640"/>
             </w:tabs>
-            <w:overflowPunct w:val="false"/>
-            <w:ind w:left="27" w:right="-548" w:hanging="0"/>
+            <w:overflowPunct w:val="0"/>
+            <w:ind w:left="27" w:right="-548"/>
             <w:rPr>
               <w:rFonts w:ascii="Arial" w:hAnsi="Arial" w:cs="Arial"/>
-              <w:b/>
               <w:b/>
               <w:sz w:val="18"/>
               <w:szCs w:val="18"/>
@@ -715,7 +1186,7 @@
           </w:pPr>
           <w:r>
             <w:rPr>
-              <w:rFonts w:cs="Arial" w:ascii="Arial" w:hAnsi="Arial"/>
+              <w:rFonts w:ascii="Arial" w:hAnsi="Arial" w:cs="Arial"/>
               <w:b/>
               <w:sz w:val="18"/>
               <w:szCs w:val="18"/>
@@ -725,15 +1196,14 @@
         </w:p>
         <w:p>
           <w:pPr>
-            <w:pStyle w:val="Normal"/>
-            <w:widowControl w:val="false"/>
+            <w:widowControl w:val="0"/>
             <w:tabs>
-              <w:tab w:val="left" w:pos="720" w:leader="none"/>
-              <w:tab w:val="center" w:pos="4320" w:leader="none"/>
-              <w:tab w:val="right" w:pos="8640" w:leader="none"/>
+              <w:tab w:val="left" w:pos="720"/>
+              <w:tab w:val="center" w:pos="4320"/>
+              <w:tab w:val="right" w:pos="8640"/>
             </w:tabs>
-            <w:overflowPunct w:val="false"/>
-            <w:ind w:left="27" w:right="-548" w:hanging="0"/>
+            <w:overflowPunct w:val="0"/>
+            <w:ind w:left="27" w:right="-548"/>
             <w:rPr>
               <w:rFonts w:ascii="Arial" w:hAnsi="Arial" w:cs="Arial"/>
               <w:sz w:val="18"/>
@@ -742,26 +1212,42 @@
           </w:pPr>
           <w:r>
             <w:rPr>
-              <w:rFonts w:cs="Arial" w:ascii="Arial" w:hAnsi="Arial"/>
+              <w:rFonts w:ascii="Arial" w:hAnsi="Arial" w:cs="Arial"/>
               <w:sz w:val="18"/>
               <w:szCs w:val="18"/>
             </w:rPr>
-            <w:t>Phone: {d.rc_office_phone_number}</w:t>
+            <w:t>Phone: {</w:t>
+          </w:r>
+          <w:proofErr w:type="spellStart"/>
+          <w:r>
+            <w:rPr>
+              <w:rFonts w:ascii="Arial" w:hAnsi="Arial" w:cs="Arial"/>
+              <w:sz w:val="18"/>
+              <w:szCs w:val="18"/>
+            </w:rPr>
+            <w:t>d.rc_office_phone_number</w:t>
+          </w:r>
+          <w:proofErr w:type="spellEnd"/>
+          <w:r>
+            <w:rPr>
+              <w:rFonts w:ascii="Arial" w:hAnsi="Arial" w:cs="Arial"/>
+              <w:sz w:val="18"/>
+              <w:szCs w:val="18"/>
+            </w:rPr>
+            <w:t>}</w:t>
           </w:r>
         </w:p>
         <w:p>
           <w:pPr>
-            <w:pStyle w:val="Normal"/>
-            <w:widowControl w:val="false"/>
+            <w:widowControl w:val="0"/>
             <w:tabs>
-              <w:tab w:val="clear" w:pos="720"/>
-              <w:tab w:val="center" w:pos="4320" w:leader="none"/>
-              <w:tab w:val="right" w:pos="8640" w:leader="none"/>
+              <w:tab w:val="center" w:pos="4320"/>
+              <w:tab w:val="right" w:pos="8640"/>
             </w:tabs>
-            <w:overflowPunct w:val="false"/>
-            <w:ind w:left="27" w:right="-169" w:hanging="0"/>
+            <w:overflowPunct w:val="0"/>
+            <w:ind w:left="27" w:right="-169"/>
             <w:rPr>
-              <w:rFonts w:ascii="Arial" w:hAnsi="Arial" w:eastAsia="Calibri" w:cs="Arial"/>
+              <w:rFonts w:ascii="Arial" w:eastAsia="Calibri" w:hAnsi="Arial" w:cs="Arial"/>
               <w:sz w:val="22"/>
               <w:szCs w:val="22"/>
               <w:lang w:val="en-CA"/>
@@ -769,34 +1255,49 @@
           </w:pPr>
           <w:r>
             <w:rPr>
-              <w:rFonts w:cs="Arial" w:ascii="Arial" w:hAnsi="Arial"/>
+              <w:rFonts w:ascii="Arial" w:hAnsi="Arial" w:cs="Arial"/>
               <w:sz w:val="18"/>
               <w:szCs w:val="18"/>
             </w:rPr>
-            <w:t>Email: {d.rc_office_email}</w:t>
+            <w:t>Email: {</w:t>
+          </w:r>
+          <w:proofErr w:type="spellStart"/>
+          <w:r>
+            <w:rPr>
+              <w:rFonts w:ascii="Arial" w:hAnsi="Arial" w:cs="Arial"/>
+              <w:sz w:val="18"/>
+              <w:szCs w:val="18"/>
+            </w:rPr>
+            <w:t>d.rc_office_email</w:t>
+          </w:r>
+          <w:proofErr w:type="spellEnd"/>
+          <w:r>
+            <w:rPr>
+              <w:rFonts w:ascii="Arial" w:hAnsi="Arial" w:cs="Arial"/>
+              <w:sz w:val="18"/>
+              <w:szCs w:val="18"/>
+            </w:rPr>
+            <w:t>}</w:t>
           </w:r>
         </w:p>
       </w:tc>
       <w:tc>
         <w:tcPr>
           <w:tcW w:w="3274" w:type="dxa"/>
-          <w:tcBorders/>
-          <w:shd w:color="auto" w:fill="auto" w:val="clear"/>
+          <w:shd w:val="clear" w:color="auto" w:fill="auto"/>
         </w:tcPr>
         <w:p>
           <w:pPr>
-            <w:pStyle w:val="Normal"/>
-            <w:widowControl w:val="false"/>
+            <w:widowControl w:val="0"/>
             <w:tabs>
-              <w:tab w:val="left" w:pos="720" w:leader="none"/>
-              <w:tab w:val="center" w:pos="4320" w:leader="none"/>
-              <w:tab w:val="right" w:pos="8640" w:leader="none"/>
+              <w:tab w:val="left" w:pos="720"/>
+              <w:tab w:val="center" w:pos="4320"/>
+              <w:tab w:val="right" w:pos="8640"/>
             </w:tabs>
-            <w:overflowPunct w:val="false"/>
+            <w:overflowPunct w:val="0"/>
             <w:ind w:left="-533" w:right="-169" w:firstLine="425"/>
             <w:rPr>
               <w:rFonts w:ascii="Arial" w:hAnsi="Arial" w:cs="Arial"/>
-              <w:b/>
               <w:b/>
               <w:sz w:val="18"/>
               <w:szCs w:val="18"/>
@@ -804,7 +1305,7 @@
           </w:pPr>
           <w:r>
             <w:rPr>
-              <w:rFonts w:cs="Arial" w:ascii="Arial" w:hAnsi="Arial"/>
+              <w:rFonts w:ascii="Arial" w:hAnsi="Arial" w:cs="Arial"/>
               <w:b/>
               <w:sz w:val="18"/>
               <w:szCs w:val="18"/>
@@ -814,15 +1315,13 @@
         </w:p>
         <w:p>
           <w:pPr>
-            <w:pStyle w:val="Normal"/>
-            <w:widowControl w:val="false"/>
+            <w:widowControl w:val="0"/>
             <w:tabs>
-              <w:tab w:val="clear" w:pos="720"/>
-              <w:tab w:val="left" w:pos="876" w:leader="none"/>
-              <w:tab w:val="center" w:pos="4320" w:leader="none"/>
-              <w:tab w:val="right" w:pos="8640" w:leader="none"/>
+              <w:tab w:val="left" w:pos="876"/>
+              <w:tab w:val="center" w:pos="4320"/>
+              <w:tab w:val="right" w:pos="8640"/>
             </w:tabs>
-            <w:overflowPunct w:val="false"/>
+            <w:overflowPunct w:val="0"/>
             <w:ind w:left="-533" w:right="-169" w:firstLine="425"/>
             <w:rPr>
               <w:rFonts w:ascii="Arial" w:hAnsi="Arial" w:cs="Arial"/>
@@ -832,7 +1331,7 @@
           </w:pPr>
           <w:r>
             <w:rPr>
-              <w:rFonts w:cs="Arial" w:ascii="Arial" w:hAnsi="Arial"/>
+              <w:rFonts w:ascii="Arial" w:hAnsi="Arial" w:cs="Arial"/>
               <w:sz w:val="18"/>
               <w:szCs w:val="18"/>
             </w:rPr>
@@ -841,15 +1340,13 @@
         </w:p>
         <w:p>
           <w:pPr>
-            <w:pStyle w:val="Normal"/>
-            <w:widowControl w:val="false"/>
+            <w:widowControl w:val="0"/>
             <w:tabs>
-              <w:tab w:val="clear" w:pos="720"/>
-              <w:tab w:val="left" w:pos="876" w:leader="none"/>
-              <w:tab w:val="center" w:pos="4320" w:leader="none"/>
-              <w:tab w:val="right" w:pos="8640" w:leader="none"/>
+              <w:tab w:val="left" w:pos="876"/>
+              <w:tab w:val="center" w:pos="4320"/>
+              <w:tab w:val="right" w:pos="8640"/>
             </w:tabs>
-            <w:overflowPunct w:val="false"/>
+            <w:overflowPunct w:val="0"/>
             <w:ind w:left="-533" w:right="-169" w:firstLine="425"/>
             <w:rPr>
               <w:rFonts w:ascii="Arial" w:hAnsi="Arial" w:cs="Arial"/>
@@ -859,14 +1356,14 @@
           </w:pPr>
           <w:r>
             <w:rPr>
-              <w:rFonts w:cs="Arial" w:ascii="Arial" w:hAnsi="Arial"/>
+              <w:rFonts w:ascii="Arial" w:hAnsi="Arial" w:cs="Arial"/>
               <w:sz w:val="18"/>
               <w:szCs w:val="18"/>
             </w:rPr>
             <w:t>{d.rc_office_mailing_address_line_2}</w:t>
           </w:r>
-          <w:bookmarkStart w:id="2" w:name="_Hlk37327873"/>
-          <w:bookmarkEnd w:id="2"/>
+          <w:bookmarkStart w:id="1" w:name="_Hlk37327873"/>
+          <w:bookmarkEnd w:id="1"/>
         </w:p>
       </w:tc>
     </w:tr>
@@ -880,19 +1377,31 @@
         <w:szCs w:val="22"/>
       </w:rPr>
     </w:pPr>
-    <w:r>
-      <w:rPr>
-        <w:rFonts w:cs="Arial" w:ascii="Arial" w:hAnsi="Arial"/>
-        <w:sz w:val="22"/>
-        <w:szCs w:val="22"/>
-      </w:rPr>
-    </w:r>
   </w:p>
 </w:ftr>
 </file>
 
+<file path=word/footnotes.xml><?xml version="1.0" encoding="utf-8"?>
+<w:footnotes xmlns:wpc="http://schemas.microsoft.com/office/word/2010/wordprocessingCanvas" xmlns:cx="http://schemas.microsoft.com/office/drawing/2014/chartex" xmlns:cx1="http://schemas.microsoft.com/office/drawing/2015/9/8/chartex" xmlns:cx2="http://schemas.microsoft.com/office/drawing/2015/10/21/chartex" xmlns:cx3="http://schemas.microsoft.com/office/drawing/2016/5/9/chartex" xmlns:cx4="http://schemas.microsoft.com/office/drawing/2016/5/10/chartex" xmlns:cx5="http://schemas.microsoft.com/office/drawing/2016/5/11/chartex" xmlns:cx6="http://schemas.microsoft.com/office/drawing/2016/5/12/chartex" xmlns:cx7="http://schemas.microsoft.com/office/drawing/2016/5/13/chartex" xmlns:cx8="http://schemas.microsoft.com/office/drawing/2016/5/14/chartex" xmlns:mc="http://schemas.openxmlformats.org/markup-compatibility/2006" xmlns:aink="http://schemas.microsoft.com/office/drawing/2016/ink" xmlns:am3d="http://schemas.microsoft.com/office/drawing/2017/model3d" xmlns:o="urn:schemas-microsoft-com:office:office" xmlns:r="http://schemas.openxmlformats.org/officeDocument/2006/relationships" xmlns:m="http://schemas.openxmlformats.org/officeDocument/2006/math" xmlns:v="urn:schemas-microsoft-com:vml" xmlns:wp14="http://schemas.microsoft.com/office/word/2010/wordprocessingDrawing" xmlns:wp="http://schemas.openxmlformats.org/drawingml/2006/wordprocessingDrawing" xmlns:w10="urn:schemas-microsoft-com:office:word" xmlns:w="http://schemas.openxmlformats.org/wordprocessingml/2006/main" xmlns:w14="http://schemas.microsoft.com/office/word/2010/wordml" xmlns:w15="http://schemas.microsoft.com/office/word/2012/wordml" xmlns:w16cex="http://schemas.microsoft.com/office/word/2018/wordml/cex" xmlns:w16cid="http://schemas.microsoft.com/office/word/2016/wordml/cid" xmlns:w16="http://schemas.microsoft.com/office/word/2018/wordml" xmlns:w16sdtdh="http://schemas.microsoft.com/office/word/2020/wordml/sdtdatahash" xmlns:w16se="http://schemas.microsoft.com/office/word/2015/wordml/symex" xmlns:wpg="http://schemas.microsoft.com/office/word/2010/wordprocessingGroup" xmlns:wpi="http://schemas.microsoft.com/office/word/2010/wordprocessingInk" xmlns:wne="http://schemas.microsoft.com/office/word/2006/wordml" xmlns:wps="http://schemas.microsoft.com/office/word/2010/wordprocessingShape" mc:Ignorable="w14 w15 w16se w16cid w16 w16cex w16sdtdh wp14">
+  <w:footnote w:type="separator" w:id="-1">
+    <w:p>
+      <w:r>
+        <w:separator/>
+      </w:r>
+    </w:p>
+  </w:footnote>
+  <w:footnote w:type="continuationSeparator" w:id="0">
+    <w:p>
+      <w:r>
+        <w:continuationSeparator/>
+      </w:r>
+    </w:p>
+  </w:footnote>
+</w:footnotes>
+</file>
+
 <file path=word/header1.xml><?xml version="1.0" encoding="utf-8"?>
-<w:hdr xmlns:o="urn:schemas-microsoft-com:office:office" xmlns:r="http://schemas.openxmlformats.org/officeDocument/2006/relationships" xmlns:v="urn:schemas-microsoft-com:vml" xmlns:w="http://schemas.openxmlformats.org/wordprocessingml/2006/main" xmlns:w10="urn:schemas-microsoft-com:office:word" xmlns:wp="http://schemas.openxmlformats.org/drawingml/2006/wordprocessingDrawing" xmlns:wps="http://schemas.microsoft.com/office/word/2010/wordprocessingShape" xmlns:wpg="http://schemas.microsoft.com/office/word/2010/wordprocessingGroup" xmlns:mc="http://schemas.openxmlformats.org/markup-compatibility/2006" xmlns:wp14="http://schemas.microsoft.com/office/word/2010/wordprocessingDrawing" xmlns:w14="http://schemas.microsoft.com/office/word/2010/wordml" mc:Ignorable="w14 wp14">
+<w:hdr xmlns:wpc="http://schemas.microsoft.com/office/word/2010/wordprocessingCanvas" xmlns:cx="http://schemas.microsoft.com/office/drawing/2014/chartex" xmlns:cx1="http://schemas.microsoft.com/office/drawing/2015/9/8/chartex" xmlns:cx2="http://schemas.microsoft.com/office/drawing/2015/10/21/chartex" xmlns:cx3="http://schemas.microsoft.com/office/drawing/2016/5/9/chartex" xmlns:cx4="http://schemas.microsoft.com/office/drawing/2016/5/10/chartex" xmlns:cx5="http://schemas.microsoft.com/office/drawing/2016/5/11/chartex" xmlns:cx6="http://schemas.microsoft.com/office/drawing/2016/5/12/chartex" xmlns:cx7="http://schemas.microsoft.com/office/drawing/2016/5/13/chartex" xmlns:cx8="http://schemas.microsoft.com/office/drawing/2016/5/14/chartex" xmlns:mc="http://schemas.openxmlformats.org/markup-compatibility/2006" xmlns:aink="http://schemas.microsoft.com/office/drawing/2016/ink" xmlns:am3d="http://schemas.microsoft.com/office/drawing/2017/model3d" xmlns:o="urn:schemas-microsoft-com:office:office" xmlns:r="http://schemas.openxmlformats.org/officeDocument/2006/relationships" xmlns:m="http://schemas.openxmlformats.org/officeDocument/2006/math" xmlns:v="urn:schemas-microsoft-com:vml" xmlns:wp14="http://schemas.microsoft.com/office/word/2010/wordprocessingDrawing" xmlns:wp="http://schemas.openxmlformats.org/drawingml/2006/wordprocessingDrawing" xmlns:w10="urn:schemas-microsoft-com:office:word" xmlns:w="http://schemas.openxmlformats.org/wordprocessingml/2006/main" xmlns:w14="http://schemas.microsoft.com/office/word/2010/wordml" xmlns:w15="http://schemas.microsoft.com/office/word/2012/wordml" xmlns:w16cex="http://schemas.microsoft.com/office/word/2018/wordml/cex" xmlns:w16cid="http://schemas.microsoft.com/office/word/2016/wordml/cid" xmlns:w16="http://schemas.microsoft.com/office/word/2018/wordml" xmlns:w16sdtdh="http://schemas.microsoft.com/office/word/2020/wordml/sdtdatahash" xmlns:w16se="http://schemas.microsoft.com/office/word/2015/wordml/symex" xmlns:wpg="http://schemas.microsoft.com/office/word/2010/wordprocessingGroup" xmlns:wpi="http://schemas.microsoft.com/office/word/2010/wordprocessingInk" xmlns:wne="http://schemas.microsoft.com/office/word/2006/wordml" xmlns:wps="http://schemas.microsoft.com/office/word/2010/wordprocessingShape" mc:Ignorable="w14 w15 w16se w16cid w16 w16cex w16sdtdh wp14">
   <w:p>
     <w:pPr>
       <w:pStyle w:val="Header"/>
@@ -901,44 +1410,33 @@
       </w:rPr>
     </w:pPr>
     <w:r>
-      <w:rPr/>
-      <w:drawing>
-        <wp:inline distT="0" distB="0" distL="0" distR="0">
-          <wp:extent cx="2743835" cy="997585"/>
-          <wp:effectExtent l="0" t="0" r="0" b="0"/>
-          <wp:docPr id="1" name="Picture 1" descr=""/>
-          <wp:cNvGraphicFramePr>
-            <a:graphicFrameLocks xmlns:a="http://schemas.openxmlformats.org/drawingml/2006/main" noChangeAspect="1"/>
-          </wp:cNvGraphicFramePr>
-          <a:graphic xmlns:a="http://schemas.openxmlformats.org/drawingml/2006/main">
-            <a:graphicData uri="http://schemas.openxmlformats.org/drawingml/2006/picture">
-              <pic:pic xmlns:pic="http://schemas.openxmlformats.org/drawingml/2006/picture">
-                <pic:nvPicPr>
-                  <pic:cNvPr id="1" name="Picture 1" descr=""/>
-                  <pic:cNvPicPr>
-                    <a:picLocks noChangeAspect="1" noChangeArrowheads="1"/>
-                  </pic:cNvPicPr>
-                </pic:nvPicPr>
-                <pic:blipFill>
-                  <a:blip r:embed="rId1"/>
-                  <a:stretch>
-                    <a:fillRect/>
-                  </a:stretch>
-                </pic:blipFill>
-                <pic:spPr bwMode="auto">
-                  <a:xfrm>
-                    <a:off x="0" y="0"/>
-                    <a:ext cx="2743835" cy="997585"/>
-                  </a:xfrm>
-                  <a:prstGeom prst="rect">
-                    <a:avLst/>
-                  </a:prstGeom>
-                </pic:spPr>
-              </pic:pic>
-            </a:graphicData>
-          </a:graphic>
-        </wp:inline>
-      </w:drawing>
+      <w:rPr>
+        <w:noProof/>
+      </w:rPr>
+      <w:pict w14:anchorId="69EA381D">
+        <v:shapetype id="_x0000_t75" coordsize="21600,21600" o:spt="75" o:preferrelative="t" path="m@4@5l@4@11@9@11@9@5xe" filled="f" stroked="f">
+          <v:stroke joinstyle="miter"/>
+          <v:formulas>
+            <v:f eqn="if lineDrawn pixelLineWidth 0"/>
+            <v:f eqn="sum @0 1 0"/>
+            <v:f eqn="sum 0 0 @1"/>
+            <v:f eqn="prod @2 1 2"/>
+            <v:f eqn="prod @3 21600 pixelWidth"/>
+            <v:f eqn="prod @3 21600 pixelHeight"/>
+            <v:f eqn="sum @0 0 1"/>
+            <v:f eqn="prod @6 1 2"/>
+            <v:f eqn="prod @7 21600 pixelWidth"/>
+            <v:f eqn="sum @8 21600 0"/>
+            <v:f eqn="prod @7 21600 pixelHeight"/>
+            <v:f eqn="sum @10 21600 0"/>
+          </v:formulas>
+          <v:path o:extrusionok="f" gradientshapeok="t" o:connecttype="rect"/>
+          <o:lock v:ext="edit" aspectratio="t"/>
+        </v:shapetype>
+        <v:shape id="Picture 1" o:spid="_x0000_i1025" type="#_x0000_t75" style="width:3in;height:78.5pt;visibility:visible;mso-wrap-style:square">
+          <v:imagedata r:id="rId1" o:title=""/>
+        </v:shape>
+      </w:pict>
     </w:r>
   </w:p>
   <w:p>
@@ -948,29 +1446,20 @@
         <w:rFonts w:ascii="Arial" w:hAnsi="Arial" w:cs="Arial"/>
       </w:rPr>
     </w:pPr>
-    <w:r>
-      <w:rPr>
-        <w:rFonts w:cs="Arial" w:ascii="Arial" w:hAnsi="Arial"/>
-      </w:rPr>
-    </w:r>
   </w:p>
 </w:hdr>
 </file>
 
 <file path=word/styles.xml><?xml version="1.0" encoding="utf-8"?>
-<w:styles xmlns:w="http://schemas.openxmlformats.org/wordprocessingml/2006/main" xmlns:w14="http://schemas.microsoft.com/office/word/2010/wordml" xmlns:mc="http://schemas.openxmlformats.org/markup-compatibility/2006" mc:Ignorable="w14">
+<w:styles xmlns:mc="http://schemas.openxmlformats.org/markup-compatibility/2006" xmlns:r="http://schemas.openxmlformats.org/officeDocument/2006/relationships" xmlns:w="http://schemas.openxmlformats.org/wordprocessingml/2006/main" xmlns:w14="http://schemas.microsoft.com/office/word/2010/wordml" xmlns:w15="http://schemas.microsoft.com/office/word/2012/wordml" xmlns:w16cex="http://schemas.microsoft.com/office/word/2018/wordml/cex" xmlns:w16cid="http://schemas.microsoft.com/office/word/2016/wordml/cid" xmlns:w16="http://schemas.microsoft.com/office/word/2018/wordml" xmlns:w16sdtdh="http://schemas.microsoft.com/office/word/2020/wordml/sdtdatahash" xmlns:w16se="http://schemas.microsoft.com/office/word/2015/wordml/symex" mc:Ignorable="w14 w15 w16se w16cid w16 w16cex w16sdtdh">
   <w:docDefaults>
     <w:rPrDefault>
       <w:rPr>
-        <w:rFonts w:ascii="Times New Roman" w:hAnsi="Times New Roman" w:eastAsia="Times New Roman" w:cs="Times New Roman"/>
+        <w:rFonts w:ascii="Times New Roman" w:eastAsia="Times New Roman" w:hAnsi="Times New Roman" w:cs="Times New Roman"/>
         <w:lang w:val="en-CA" w:eastAsia="en-CA" w:bidi="ar-SA"/>
       </w:rPr>
     </w:rPrDefault>
-    <w:pPrDefault>
-      <w:pPr>
-        <w:suppressAutoHyphens w:val="true"/>
-      </w:pPr>
-    </w:pPrDefault>
+    <w:pPrDefault/>
   </w:docDefaults>
   <w:latentStyles w:defLockedState="0" w:defUIPriority="0" w:defSemiHidden="0" w:defUnhideWhenUsed="0" w:defQFormat="0" w:count="376">
     <w:lsdException w:name="Normal" w:qFormat="1"/>
@@ -1004,7 +1493,7 @@
     <w:lsdException w:name="Normal Indent" w:semiHidden="1" w:unhideWhenUsed="1"/>
     <w:lsdException w:name="footnote text" w:semiHidden="1" w:unhideWhenUsed="1"/>
     <w:lsdException w:name="annotation text" w:semiHidden="1" w:unhideWhenUsed="1"/>
-    <w:lsdException w:name="header" w:uiPriority="99" w:semiHidden="1" w:unhideWhenUsed="1"/>
+    <w:lsdException w:name="header" w:semiHidden="1" w:uiPriority="99" w:unhideWhenUsed="1"/>
     <w:lsdException w:name="footer" w:semiHidden="1" w:unhideWhenUsed="1"/>
     <w:lsdException w:name="index heading" w:semiHidden="1" w:unhideWhenUsed="1"/>
     <w:lsdException w:name="caption" w:semiHidden="1" w:unhideWhenUsed="1" w:qFormat="1"/>
@@ -1051,7 +1540,7 @@
     <w:lsdException w:name="Body Text Indent 2" w:semiHidden="1" w:unhideWhenUsed="1"/>
     <w:lsdException w:name="Body Text Indent 3" w:semiHidden="1" w:unhideWhenUsed="1"/>
     <w:lsdException w:name="Block Text" w:semiHidden="1" w:unhideWhenUsed="1"/>
-    <w:lsdException w:name="Hyperlink" w:uiPriority="99" w:semiHidden="1" w:unhideWhenUsed="1"/>
+    <w:lsdException w:name="Hyperlink" w:semiHidden="1" w:uiPriority="99" w:unhideWhenUsed="1"/>
     <w:lsdException w:name="FollowedHyperlink" w:semiHidden="1" w:unhideWhenUsed="1"/>
     <w:lsdException w:name="Strong" w:qFormat="1"/>
     <w:lsdException w:name="Emphasis" w:qFormat="1"/>
@@ -1121,7 +1610,7 @@
     <w:lsdException w:name="Table Web 3" w:semiHidden="1" w:unhideWhenUsed="1"/>
     <w:lsdException w:name="Balloon Text" w:semiHidden="1" w:unhideWhenUsed="1"/>
     <w:lsdException w:name="Table Theme" w:semiHidden="1" w:unhideWhenUsed="1"/>
-    <w:lsdException w:name="Placeholder Text" w:uiPriority="99" w:semiHidden="1"/>
+    <w:lsdException w:name="Placeholder Text" w:semiHidden="1" w:uiPriority="99"/>
     <w:lsdException w:name="No Spacing" w:uiPriority="1" w:qFormat="1"/>
     <w:lsdException w:name="Light Shading" w:uiPriority="60"/>
     <w:lsdException w:name="Light List" w:uiPriority="61"/>
@@ -1143,7 +1632,7 @@
     <w:lsdException w:name="Medium Shading 1 Accent 1" w:uiPriority="63"/>
     <w:lsdException w:name="Medium Shading 2 Accent 1" w:uiPriority="64"/>
     <w:lsdException w:name="Medium List 1 Accent 1" w:uiPriority="65"/>
-    <w:lsdException w:name="Revision" w:uiPriority="99" w:semiHidden="1"/>
+    <w:lsdException w:name="Revision" w:semiHidden="1" w:uiPriority="99"/>
     <w:lsdException w:name="List Paragraph" w:uiPriority="34" w:qFormat="1"/>
     <w:lsdException w:name="Quote" w:uiPriority="29" w:qFormat="1"/>
     <w:lsdException w:name="Intense Quote" w:uiPriority="30" w:qFormat="1"/>
@@ -1230,8 +1719,8 @@
     <w:lsdException w:name="Subtle Reference" w:uiPriority="31" w:qFormat="1"/>
     <w:lsdException w:name="Intense Reference" w:uiPriority="32" w:qFormat="1"/>
     <w:lsdException w:name="Book Title" w:uiPriority="33" w:qFormat="1"/>
-    <w:lsdException w:name="Bibliography" w:uiPriority="37" w:semiHidden="1" w:unhideWhenUsed="1"/>
-    <w:lsdException w:name="TOC Heading" w:uiPriority="39" w:semiHidden="1" w:unhideWhenUsed="1" w:qFormat="1"/>
+    <w:lsdException w:name="Bibliography" w:semiHidden="1" w:uiPriority="37" w:unhideWhenUsed="1"/>
+    <w:lsdException w:name="TOC Heading" w:semiHidden="1" w:uiPriority="39" w:unhideWhenUsed="1" w:qFormat="1"/>
     <w:lsdException w:name="Plain Table 1" w:uiPriority="41"/>
     <w:lsdException w:name="Plain Table 2" w:uiPriority="42"/>
     <w:lsdException w:name="Plain Table 3" w:uiPriority="43"/>
@@ -1336,132 +1825,114 @@
     <w:lsdException w:name="List Table 5 Dark Accent 6" w:uiPriority="50"/>
     <w:lsdException w:name="List Table 6 Colorful Accent 6" w:uiPriority="51"/>
     <w:lsdException w:name="List Table 7 Colorful Accent 6" w:uiPriority="52"/>
-    <w:lsdException w:name="Mention" w:uiPriority="99" w:semiHidden="1" w:unhideWhenUsed="1"/>
-    <w:lsdException w:name="Smart Hyperlink" w:uiPriority="99" w:semiHidden="1" w:unhideWhenUsed="1"/>
-    <w:lsdException w:name="Hashtag" w:uiPriority="99" w:semiHidden="1" w:unhideWhenUsed="1"/>
-    <w:lsdException w:name="Unresolved Mention" w:uiPriority="99" w:semiHidden="1" w:unhideWhenUsed="1"/>
-    <w:lsdException w:name="Smart Link" w:uiPriority="99" w:semiHidden="1" w:unhideWhenUsed="1"/>
+    <w:lsdException w:name="Mention" w:semiHidden="1" w:uiPriority="99" w:unhideWhenUsed="1"/>
+    <w:lsdException w:name="Smart Hyperlink" w:semiHidden="1" w:uiPriority="99" w:unhideWhenUsed="1"/>
+    <w:lsdException w:name="Hashtag" w:semiHidden="1" w:uiPriority="99" w:unhideWhenUsed="1"/>
+    <w:lsdException w:name="Unresolved Mention" w:semiHidden="1" w:uiPriority="99" w:unhideWhenUsed="1"/>
+    <w:lsdException w:name="Smart Link" w:semiHidden="1" w:uiPriority="99" w:unhideWhenUsed="1"/>
   </w:latentStyles>
-  <w:style w:type="paragraph" w:styleId="Normal" w:default="1">
+  <w:style w:type="paragraph" w:default="1" w:styleId="Normal">
     <w:name w:val="Normal"/>
     <w:qFormat/>
-    <w:rsid w:val="00b166ff"/>
+    <w:rsid w:val="00B166FF"/>
     <w:pPr>
-      <w:widowControl/>
-      <w:suppressAutoHyphens w:val="true"/>
-      <w:bidi w:val="0"/>
-      <w:spacing w:before="0" w:after="0"/>
-      <w:jc w:val="left"/>
+      <w:suppressAutoHyphens/>
       <w:textAlignment w:val="baseline"/>
     </w:pPr>
     <w:rPr>
-      <w:rFonts w:ascii="Times New Roman" w:hAnsi="Times New Roman" w:eastAsia="Times New Roman" w:cs="Times New Roman"/>
-      <w:color w:val="auto"/>
-      <w:kern w:val="0"/>
       <w:sz w:val="24"/>
-      <w:szCs w:val="20"/>
-      <w:lang w:val="en-US" w:eastAsia="en-US" w:bidi="ar-SA"/>
+      <w:lang w:val="en-US" w:eastAsia="en-US"/>
     </w:rPr>
   </w:style>
-  <w:style w:type="character" w:styleId="DefaultParagraphFont" w:default="1">
+  <w:style w:type="character" w:default="1" w:styleId="DefaultParagraphFont">
     <w:name w:val="Default Paragraph Font"/>
     <w:uiPriority w:val="1"/>
     <w:semiHidden/>
     <w:unhideWhenUsed/>
-    <w:qFormat/>
-    <w:rPr/>
   </w:style>
-  <w:style w:type="character" w:styleId="Annotationreference">
+  <w:style w:type="table" w:default="1" w:styleId="TableNormal">
+    <w:name w:val="Normal Table"/>
+    <w:uiPriority w:val="99"/>
+    <w:semiHidden/>
+    <w:unhideWhenUsed/>
+    <w:tblPr>
+      <w:tblInd w:w="0" w:type="dxa"/>
+      <w:tblCellMar>
+        <w:top w:w="0" w:type="dxa"/>
+        <w:left w:w="108" w:type="dxa"/>
+        <w:bottom w:w="0" w:type="dxa"/>
+        <w:right w:w="108" w:type="dxa"/>
+      </w:tblCellMar>
+    </w:tblPr>
+  </w:style>
+  <w:style w:type="numbering" w:default="1" w:styleId="NoList">
+    <w:name w:val="No List"/>
+    <w:uiPriority w:val="99"/>
+    <w:semiHidden/>
+    <w:unhideWhenUsed/>
+  </w:style>
+  <w:style w:type="character" w:styleId="CommentReference">
     <w:name w:val="annotation reference"/>
     <w:semiHidden/>
     <w:qFormat/>
-    <w:rsid w:val="008d096c"/>
+    <w:rsid w:val="008D096C"/>
     <w:rPr>
       <w:sz w:val="16"/>
       <w:szCs w:val="16"/>
     </w:rPr>
   </w:style>
-  <w:style w:type="character" w:styleId="HeaderChar" w:customStyle="1">
+  <w:style w:type="character" w:customStyle="1" w:styleId="HeaderChar">
     <w:name w:val="Header Char"/>
     <w:link w:val="Header"/>
     <w:uiPriority w:val="99"/>
     <w:qFormat/>
-    <w:rsid w:val="00d01e15"/>
+    <w:rsid w:val="00D01E15"/>
     <w:rPr>
       <w:sz w:val="24"/>
     </w:rPr>
   </w:style>
-  <w:style w:type="character" w:styleId="Hyperlink1" w:customStyle="1">
+  <w:style w:type="character" w:customStyle="1" w:styleId="Hyperlink1">
     <w:name w:val="Hyperlink1"/>
     <w:uiPriority w:val="99"/>
     <w:qFormat/>
-    <w:rsid w:val="005d1cbf"/>
+    <w:rsid w:val="005D1CBF"/>
     <w:rPr>
       <w:color w:val="0000FF"/>
       <w:u w:val="single"/>
     </w:rPr>
   </w:style>
-  <w:style w:type="paragraph" w:styleId="Heading" w:customStyle="1">
+  <w:style w:type="paragraph" w:customStyle="1" w:styleId="Heading">
     <w:name w:val="Heading"/>
     <w:basedOn w:val="Normal"/>
-    <w:next w:val="TextBody"/>
+    <w:next w:val="BodyText"/>
     <w:qFormat/>
     <w:pPr>
-      <w:keepNext w:val="true"/>
+      <w:keepNext/>
       <w:spacing w:before="240" w:after="120"/>
     </w:pPr>
     <w:rPr>
-      <w:rFonts w:ascii="Liberation Sans" w:hAnsi="Liberation Sans" w:eastAsia="Noto Sans CJK SC" w:cs="Lohit Devanagari"/>
+      <w:rFonts w:ascii="Liberation Sans" w:eastAsia="Noto Sans CJK SC" w:hAnsi="Liberation Sans" w:cs="Lohit Devanagari"/>
       <w:sz w:val="28"/>
       <w:szCs w:val="28"/>
     </w:rPr>
   </w:style>
-  <w:style w:type="paragraph" w:styleId="TextBody">
+  <w:style w:type="paragraph" w:styleId="BodyText">
     <w:name w:val="Body Text"/>
     <w:basedOn w:val="Normal"/>
-    <w:rsid w:val="008d096c"/>
+    <w:rsid w:val="008D096C"/>
     <w:pPr>
-      <w:spacing w:before="0" w:after="120"/>
+      <w:spacing w:after="120"/>
     </w:pPr>
-    <w:rPr/>
   </w:style>
   <w:style w:type="paragraph" w:styleId="List">
     <w:name w:val="List"/>
     <w:basedOn w:val="Normal"/>
-    <w:rsid w:val="008d096c"/>
+    <w:rsid w:val="008D096C"/>
     <w:pPr>
       <w:ind w:left="360" w:hanging="360"/>
     </w:pPr>
-    <w:rPr/>
   </w:style>
   <w:style w:type="paragraph" w:styleId="Caption">
-    <w:name w:val="Caption"/>
-    <w:basedOn w:val="Normal"/>
-    <w:qFormat/>
-    <w:pPr>
-      <w:suppressLineNumbers/>
-      <w:spacing w:before="120" w:after="120"/>
-    </w:pPr>
-    <w:rPr>
-      <w:rFonts w:cs="Arial Unicode MS"/>
-      <w:i/>
-      <w:iCs/>
-      <w:sz w:val="24"/>
-      <w:szCs w:val="24"/>
-    </w:rPr>
-  </w:style>
-  <w:style w:type="paragraph" w:styleId="Index" w:customStyle="1">
-    <w:name w:val="Index"/>
-    <w:basedOn w:val="Normal"/>
-    <w:qFormat/>
-    <w:pPr>
-      <w:suppressLineNumbers/>
-    </w:pPr>
-    <w:rPr>
-      <w:rFonts w:cs="Lohit Devanagari"/>
-    </w:rPr>
-  </w:style>
-  <w:style w:type="paragraph" w:styleId="Caption1">
     <w:name w:val="caption"/>
     <w:basedOn w:val="Normal"/>
     <w:qFormat/>
@@ -1476,80 +1947,61 @@
       <w:szCs w:val="24"/>
     </w:rPr>
   </w:style>
-  <w:style w:type="paragraph" w:styleId="HeaderandFooter" w:customStyle="1">
+  <w:style w:type="paragraph" w:customStyle="1" w:styleId="Index">
+    <w:name w:val="Index"/>
+    <w:basedOn w:val="Normal"/>
+    <w:qFormat/>
+    <w:pPr>
+      <w:suppressLineNumbers/>
+    </w:pPr>
+    <w:rPr>
+      <w:rFonts w:cs="Lohit Devanagari"/>
+    </w:rPr>
+  </w:style>
+  <w:style w:type="paragraph" w:customStyle="1" w:styleId="HeaderandFooter">
     <w:name w:val="Header and Footer"/>
     <w:basedOn w:val="Normal"/>
     <w:qFormat/>
-    <w:pPr/>
-    <w:rPr/>
   </w:style>
   <w:style w:type="paragraph" w:styleId="Header">
-    <w:name w:val="Header"/>
+    <w:name w:val="header"/>
     <w:basedOn w:val="Normal"/>
     <w:link w:val="HeaderChar"/>
     <w:uiPriority w:val="99"/>
-    <w:rsid w:val="008d096c"/>
+    <w:rsid w:val="008D096C"/>
     <w:pPr>
       <w:tabs>
-        <w:tab w:val="clear" w:pos="720"/>
-        <w:tab w:val="center" w:pos="4320" w:leader="none"/>
-        <w:tab w:val="right" w:pos="8640" w:leader="none"/>
+        <w:tab w:val="center" w:pos="4320"/>
+        <w:tab w:val="right" w:pos="8640"/>
       </w:tabs>
     </w:pPr>
-    <w:rPr/>
   </w:style>
   <w:style w:type="paragraph" w:styleId="Footer">
-    <w:name w:val="Footer"/>
+    <w:name w:val="footer"/>
     <w:basedOn w:val="Normal"/>
-    <w:rsid w:val="008d096c"/>
+    <w:rsid w:val="008D096C"/>
     <w:pPr>
       <w:tabs>
-        <w:tab w:val="clear" w:pos="720"/>
-        <w:tab w:val="center" w:pos="4320" w:leader="none"/>
-        <w:tab w:val="right" w:pos="8640" w:leader="none"/>
+        <w:tab w:val="center" w:pos="4320"/>
+        <w:tab w:val="right" w:pos="8640"/>
       </w:tabs>
     </w:pPr>
-    <w:rPr/>
   </w:style>
   <w:style w:type="paragraph" w:styleId="Date">
     <w:name w:val="Date"/>
     <w:basedOn w:val="Normal"/>
     <w:qFormat/>
-    <w:rsid w:val="008d096c"/>
-    <w:pPr/>
-    <w:rPr/>
+    <w:rsid w:val="008D096C"/>
   </w:style>
-  <w:style w:type="paragraph" w:styleId="Annotationtext">
+  <w:style w:type="paragraph" w:styleId="CommentText">
     <w:name w:val="annotation text"/>
     <w:basedOn w:val="Normal"/>
     <w:semiHidden/>
     <w:qFormat/>
-    <w:rsid w:val="008d096c"/>
-    <w:pPr/>
+    <w:rsid w:val="008D096C"/>
     <w:rPr>
       <w:sz w:val="20"/>
     </w:rPr>
-  </w:style>
-  <w:style w:type="numbering" w:styleId="NoList" w:default="1">
-    <w:name w:val="No List"/>
-    <w:uiPriority w:val="99"/>
-    <w:semiHidden/>
-    <w:unhideWhenUsed/>
-    <w:qFormat/>
-  </w:style>
-  <w:style w:type="table" w:default="1" w:styleId="TableNormal">
-    <w:name w:val="Normal Table"/>
-    <w:uiPriority w:val="99"/>
-    <w:semiHidden/>
-    <w:unhideWhenUsed/>
-    <w:tblPr>
-      <w:tblCellMar>
-        <w:top w:w="0" w:type="dxa"/>
-        <w:left w:w="108" w:type="dxa"/>
-        <w:bottom w:w="0" w:type="dxa"/>
-        <w:right w:w="108" w:type="dxa"/>
-      </w:tblCellMar>
-    </w:tblPr>
   </w:style>
 </w:styles>
 </file>

</xml_diff>

<commit_message>
Add permit_no to permit enclosed letter (#1802)
Adds the permit number to the Permit Enclosed Letter
</commit_message>
<xml_diff>
--- a/services/core-api/app/templates/now/Permit Enclosed Letter.docx
+++ b/services/core-api/app/templates/now/Permit Enclosed Letter.docx
@@ -1,18 +1,16 @@
 
 <file path=word/document.xml><?xml version="1.0" encoding="utf-8"?>
-<w:document xmlns:o="urn:schemas-microsoft-com:office:office" xmlns:r="http://schemas.openxmlformats.org/officeDocument/2006/relationships" xmlns:v="urn:schemas-microsoft-com:vml" xmlns:w="http://schemas.openxmlformats.org/wordprocessingml/2006/main" xmlns:w10="urn:schemas-microsoft-com:office:word" xmlns:wp="http://schemas.openxmlformats.org/drawingml/2006/wordprocessingDrawing" xmlns:wps="http://schemas.microsoft.com/office/word/2010/wordprocessingShape" xmlns:wpg="http://schemas.microsoft.com/office/word/2010/wordprocessingGroup" xmlns:mc="http://schemas.openxmlformats.org/markup-compatibility/2006" xmlns:wp14="http://schemas.microsoft.com/office/word/2010/wordprocessingDrawing" xmlns:w14="http://schemas.microsoft.com/office/word/2010/wordml" mc:Ignorable="w14 wp14">
+<w:document xmlns:wpc="http://schemas.microsoft.com/office/word/2010/wordprocessingCanvas" xmlns:cx="http://schemas.microsoft.com/office/drawing/2014/chartex" xmlns:cx1="http://schemas.microsoft.com/office/drawing/2015/9/8/chartex" xmlns:cx2="http://schemas.microsoft.com/office/drawing/2015/10/21/chartex" xmlns:cx3="http://schemas.microsoft.com/office/drawing/2016/5/9/chartex" xmlns:cx4="http://schemas.microsoft.com/office/drawing/2016/5/10/chartex" xmlns:cx5="http://schemas.microsoft.com/office/drawing/2016/5/11/chartex" xmlns:cx6="http://schemas.microsoft.com/office/drawing/2016/5/12/chartex" xmlns:cx7="http://schemas.microsoft.com/office/drawing/2016/5/13/chartex" xmlns:cx8="http://schemas.microsoft.com/office/drawing/2016/5/14/chartex" xmlns:mc="http://schemas.openxmlformats.org/markup-compatibility/2006" xmlns:aink="http://schemas.microsoft.com/office/drawing/2016/ink" xmlns:am3d="http://schemas.microsoft.com/office/drawing/2017/model3d" xmlns:o="urn:schemas-microsoft-com:office:office" xmlns:r="http://schemas.openxmlformats.org/officeDocument/2006/relationships" xmlns:m="http://schemas.openxmlformats.org/officeDocument/2006/math" xmlns:v="urn:schemas-microsoft-com:vml" xmlns:wp14="http://schemas.microsoft.com/office/word/2010/wordprocessingDrawing" xmlns:wp="http://schemas.openxmlformats.org/drawingml/2006/wordprocessingDrawing" xmlns:w10="urn:schemas-microsoft-com:office:word" xmlns:w="http://schemas.openxmlformats.org/wordprocessingml/2006/main" xmlns:w14="http://schemas.microsoft.com/office/word/2010/wordml" xmlns:w15="http://schemas.microsoft.com/office/word/2012/wordml" xmlns:w16cex="http://schemas.microsoft.com/office/word/2018/wordml/cex" xmlns:w16cid="http://schemas.microsoft.com/office/word/2016/wordml/cid" xmlns:w16="http://schemas.microsoft.com/office/word/2018/wordml" xmlns:w16sdtdh="http://schemas.microsoft.com/office/word/2020/wordml/sdtdatahash" xmlns:w16se="http://schemas.microsoft.com/office/word/2015/wordml/symex" xmlns:wpg="http://schemas.microsoft.com/office/word/2010/wordprocessingGroup" xmlns:wpi="http://schemas.microsoft.com/office/word/2010/wordprocessingInk" xmlns:wne="http://schemas.microsoft.com/office/word/2006/wordml" xmlns:wps="http://schemas.microsoft.com/office/word/2010/wordprocessingShape" mc:Ignorable="w14 w15 w16se w16cid w16 w16cex w16sdtdh wp14">
   <w:body>
     <w:p>
       <w:pPr>
-        <w:pStyle w:val="Normal"/>
         <w:tabs>
-          <w:tab w:val="clear" w:pos="720"/>
-          <w:tab w:val="right" w:pos="10080" w:leader="none"/>
+          <w:tab w:val="right" w:pos="10080"/>
         </w:tabs>
-        <w:overflowPunct w:val="false"/>
+        <w:overflowPunct w:val="0"/>
         <w:textAlignment w:val="auto"/>
         <w:rPr>
-          <w:rFonts w:ascii="Arial" w:hAnsi="Arial" w:eastAsia="Calibri" w:cs="Arial"/>
+          <w:rFonts w:ascii="Arial" w:eastAsia="Calibri" w:hAnsi="Arial" w:cs="Arial"/>
           <w:sz w:val="22"/>
           <w:szCs w:val="22"/>
           <w:lang w:val="en-CA"/>
@@ -20,43 +18,129 @@
       </w:pPr>
       <w:r>
         <w:rPr>
-          <w:rFonts w:eastAsia="Calibri" w:cs="Arial" w:ascii="Arial" w:hAnsi="Arial"/>
+          <w:rFonts w:ascii="Arial" w:eastAsia="Calibri" w:hAnsi="Arial" w:cs="Arial"/>
           <w:sz w:val="22"/>
           <w:szCs w:val="22"/>
           <w:lang w:val="en-CA"/>
         </w:rPr>
-        <w:t>{d.letter_dt}</w:t>
+        <w:t>{</w:t>
+      </w:r>
+      <w:proofErr w:type="spellStart"/>
+      <w:proofErr w:type="gramStart"/>
+      <w:r>
+        <w:rPr>
+          <w:rFonts w:ascii="Arial" w:eastAsia="Calibri" w:hAnsi="Arial" w:cs="Arial"/>
+          <w:sz w:val="22"/>
+          <w:szCs w:val="22"/>
+          <w:lang w:val="en-CA"/>
+        </w:rPr>
+        <w:t>d.letter</w:t>
+      </w:r>
+      <w:proofErr w:type="gramEnd"/>
+      <w:r>
+        <w:rPr>
+          <w:rFonts w:ascii="Arial" w:eastAsia="Calibri" w:hAnsi="Arial" w:cs="Arial"/>
+          <w:sz w:val="22"/>
+          <w:szCs w:val="22"/>
+          <w:lang w:val="en-CA"/>
+        </w:rPr>
+        <w:t>_dt</w:t>
+      </w:r>
+      <w:proofErr w:type="spellEnd"/>
+      <w:r>
+        <w:rPr>
+          <w:rFonts w:ascii="Arial" w:eastAsia="Calibri" w:hAnsi="Arial" w:cs="Arial"/>
+          <w:sz w:val="22"/>
+          <w:szCs w:val="22"/>
+          <w:lang w:val="en-CA"/>
+        </w:rPr>
+        <w:t>}</w:t>
+      </w:r>
+      <w:r>
+        <w:rPr>
+          <w:rFonts w:ascii="Arial" w:eastAsia="Calibri" w:hAnsi="Arial" w:cs="Arial"/>
+          <w:sz w:val="22"/>
+          <w:szCs w:val="22"/>
+          <w:lang w:val="en-CA"/>
+        </w:rPr>
         <w:tab/>
-        <w:t>File: 14675-20-{d.mine_no}</w:t>
-      </w:r>
-    </w:p>
-    <w:p>
-      <w:pPr>
-        <w:pStyle w:val="Normal"/>
+        <w:t>File: 14675-20-{</w:t>
+      </w:r>
+      <w:proofErr w:type="spellStart"/>
+      <w:r>
+        <w:rPr>
+          <w:rFonts w:ascii="Arial" w:eastAsia="Calibri" w:hAnsi="Arial" w:cs="Arial"/>
+          <w:sz w:val="22"/>
+          <w:szCs w:val="22"/>
+          <w:lang w:val="en-CA"/>
+        </w:rPr>
+        <w:t>d.mine_no</w:t>
+      </w:r>
+      <w:proofErr w:type="spellEnd"/>
+      <w:r>
+        <w:rPr>
+          <w:rFonts w:ascii="Arial" w:eastAsia="Calibri" w:hAnsi="Arial" w:cs="Arial"/>
+          <w:sz w:val="22"/>
+          <w:szCs w:val="22"/>
+          <w:lang w:val="en-CA"/>
+        </w:rPr>
+        <w:t>}</w:t>
+      </w:r>
+    </w:p>
+    <w:p>
+      <w:pPr>
         <w:tabs>
-          <w:tab w:val="clear" w:pos="720"/>
-          <w:tab w:val="right" w:pos="9356" w:leader="none"/>
+          <w:tab w:val="right" w:pos="9356"/>
         </w:tabs>
-        <w:rPr>
-          <w:rFonts w:ascii="Arial" w:hAnsi="Arial" w:cs="Arial"/>
-          <w:sz w:val="22"/>
-          <w:szCs w:val="22"/>
-        </w:rPr>
-      </w:pPr>
-      <w:r>
-        <w:rPr>
-          <w:rFonts w:cs="Arial" w:ascii="Arial" w:hAnsi="Arial"/>
-          <w:sz w:val="22"/>
-          <w:szCs w:val="22"/>
-        </w:rPr>
-      </w:r>
-    </w:p>
-    <w:p>
-      <w:pPr>
-        <w:pStyle w:val="Normal"/>
+        <w:jc w:val="right"/>
+        <w:rPr>
+          <w:rFonts w:ascii="Arial" w:hAnsi="Arial" w:cs="Arial"/>
+          <w:sz w:val="22"/>
+          <w:szCs w:val="22"/>
+        </w:rPr>
+      </w:pPr>
+      <w:r>
+        <w:rPr>
+          <w:rFonts w:ascii="Arial" w:hAnsi="Arial" w:cs="Arial"/>
+          <w:sz w:val="22"/>
+          <w:szCs w:val="22"/>
+        </w:rPr>
+        <w:tab/>
+        <w:t>Permit #: {</w:t>
+      </w:r>
+      <w:proofErr w:type="spellStart"/>
+      <w:proofErr w:type="gramStart"/>
+      <w:r>
+        <w:rPr>
+          <w:rFonts w:ascii="Arial" w:hAnsi="Arial" w:cs="Arial"/>
+          <w:sz w:val="22"/>
+          <w:szCs w:val="22"/>
+        </w:rPr>
+        <w:t>d.permit</w:t>
+      </w:r>
+      <w:proofErr w:type="gramEnd"/>
+      <w:r>
+        <w:rPr>
+          <w:rFonts w:ascii="Arial" w:hAnsi="Arial" w:cs="Arial"/>
+          <w:sz w:val="22"/>
+          <w:szCs w:val="22"/>
+        </w:rPr>
+        <w:t>_no</w:t>
+      </w:r>
+      <w:proofErr w:type="spellEnd"/>
+      <w:r>
+        <w:rPr>
+          <w:rFonts w:ascii="Arial" w:hAnsi="Arial" w:cs="Arial"/>
+          <w:sz w:val="22"/>
+          <w:szCs w:val="22"/>
+        </w:rPr>
+        <w:t>}</w:t>
+      </w:r>
+    </w:p>
+    <w:p>
+      <w:pPr>
         <w:tabs>
-          <w:tab w:val="clear" w:pos="720"/>
-          <w:tab w:val="right" w:pos="9356" w:leader="none"/>
+          <w:tab w:val="right" w:pos="9356"/>
         </w:tabs>
         <w:rPr>
           <w:rFonts w:ascii="Arial" w:hAnsi="Arial" w:cs="Arial"/>
@@ -64,20 +148,11 @@
           <w:szCs w:val="22"/>
         </w:rPr>
       </w:pPr>
-      <w:r>
-        <w:rPr>
-          <w:rFonts w:cs="Arial" w:ascii="Arial" w:hAnsi="Arial"/>
-          <w:sz w:val="22"/>
-          <w:szCs w:val="22"/>
-        </w:rPr>
-      </w:r>
-    </w:p>
-    <w:p>
-      <w:pPr>
-        <w:pStyle w:val="Normal"/>
+    </w:p>
+    <w:p>
+      <w:pPr>
         <w:tabs>
-          <w:tab w:val="clear" w:pos="720"/>
-          <w:tab w:val="right" w:pos="9356" w:leader="none"/>
+          <w:tab w:val="right" w:pos="9356"/>
         </w:tabs>
         <w:rPr>
           <w:rFonts w:ascii="Arial" w:hAnsi="Arial" w:cs="Arial"/>
@@ -87,169 +162,244 @@
       </w:pPr>
       <w:r>
         <w:rPr>
-          <w:rFonts w:cs="Arial" w:ascii="Arial" w:hAnsi="Arial"/>
-          <w:sz w:val="22"/>
-          <w:szCs w:val="22"/>
-        </w:rPr>
-        <w:t>{d.proponent_name}</w:t>
-      </w:r>
-    </w:p>
-    <w:p>
-      <w:pPr>
-        <w:pStyle w:val="Normal"/>
-        <w:rPr>
-          <w:rFonts w:ascii="Arial" w:hAnsi="Arial" w:cs="Arial"/>
-          <w:sz w:val="22"/>
-          <w:szCs w:val="22"/>
-        </w:rPr>
-      </w:pPr>
-      <w:r>
-        <w:rPr>
-          <w:rFonts w:cs="Arial" w:ascii="Arial" w:hAnsi="Arial"/>
-          <w:sz w:val="22"/>
-          <w:szCs w:val="22"/>
-        </w:rPr>
-        <w:t>{d.proponent_address:convCRLF()}</w:t>
-      </w:r>
-    </w:p>
-    <w:p>
-      <w:pPr>
-        <w:pStyle w:val="Normal"/>
-        <w:rPr>
-          <w:rFonts w:ascii="Arial" w:hAnsi="Arial" w:cs="Arial"/>
-          <w:sz w:val="22"/>
-          <w:szCs w:val="22"/>
-        </w:rPr>
-      </w:pPr>
-      <w:r>
-        <w:rPr>
-          <w:rFonts w:cs="Arial" w:ascii="Arial" w:hAnsi="Arial"/>
-          <w:sz w:val="22"/>
-          <w:szCs w:val="22"/>
-        </w:rPr>
-      </w:r>
-    </w:p>
-    <w:p>
-      <w:pPr>
-        <w:pStyle w:val="Normal"/>
-        <w:rPr>
-          <w:rFonts w:ascii="Arial" w:hAnsi="Arial" w:cs="Arial"/>
-          <w:sz w:val="22"/>
-          <w:szCs w:val="22"/>
-        </w:rPr>
-      </w:pPr>
-      <w:r>
-        <w:rPr>
-          <w:rFonts w:cs="Arial" w:ascii="Arial" w:hAnsi="Arial"/>
-          <w:sz w:val="22"/>
-          <w:szCs w:val="22"/>
-        </w:rPr>
-      </w:r>
-    </w:p>
-    <w:p>
-      <w:pPr>
-        <w:pStyle w:val="Normal"/>
-        <w:rPr>
-          <w:rFonts w:ascii="Arial" w:hAnsi="Arial" w:cs="Arial"/>
-        </w:rPr>
-      </w:pPr>
-      <w:r>
-        <w:rPr>
-          <w:rFonts w:cs="Arial" w:ascii="Arial" w:hAnsi="Arial"/>
-          <w:sz w:val="22"/>
-          <w:szCs w:val="22"/>
-        </w:rPr>
-        <w:t>{d.proponent_name},</w:t>
-      </w:r>
-    </w:p>
-    <w:p>
-      <w:pPr>
-        <w:pStyle w:val="Normal"/>
-        <w:rPr>
-          <w:rFonts w:ascii="Arial" w:hAnsi="Arial" w:cs="Arial"/>
-          <w:sz w:val="22"/>
-          <w:szCs w:val="22"/>
-        </w:rPr>
-      </w:pPr>
-      <w:r>
-        <w:rPr>
-          <w:rFonts w:cs="Arial" w:ascii="Arial" w:hAnsi="Arial"/>
-          <w:sz w:val="22"/>
-          <w:szCs w:val="22"/>
-        </w:rPr>
-      </w:r>
-    </w:p>
-    <w:p>
-      <w:pPr>
-        <w:pStyle w:val="Normal"/>
+          <w:rFonts w:ascii="Arial" w:hAnsi="Arial" w:cs="Arial"/>
+          <w:sz w:val="22"/>
+          <w:szCs w:val="22"/>
+        </w:rPr>
+        <w:t>{</w:t>
+      </w:r>
+      <w:proofErr w:type="spellStart"/>
+      <w:proofErr w:type="gramStart"/>
+      <w:r>
+        <w:rPr>
+          <w:rFonts w:ascii="Arial" w:hAnsi="Arial" w:cs="Arial"/>
+          <w:sz w:val="22"/>
+          <w:szCs w:val="22"/>
+        </w:rPr>
+        <w:t>d.proponent</w:t>
+      </w:r>
+      <w:proofErr w:type="gramEnd"/>
+      <w:r>
+        <w:rPr>
+          <w:rFonts w:ascii="Arial" w:hAnsi="Arial" w:cs="Arial"/>
+          <w:sz w:val="22"/>
+          <w:szCs w:val="22"/>
+        </w:rPr>
+        <w:t>_name</w:t>
+      </w:r>
+      <w:proofErr w:type="spellEnd"/>
+      <w:r>
+        <w:rPr>
+          <w:rFonts w:ascii="Arial" w:hAnsi="Arial" w:cs="Arial"/>
+          <w:sz w:val="22"/>
+          <w:szCs w:val="22"/>
+        </w:rPr>
+        <w:t>}</w:t>
+      </w:r>
+    </w:p>
+    <w:p>
+      <w:pPr>
+        <w:rPr>
+          <w:rFonts w:ascii="Arial" w:hAnsi="Arial" w:cs="Arial"/>
+          <w:sz w:val="22"/>
+          <w:szCs w:val="22"/>
+        </w:rPr>
+      </w:pPr>
+      <w:r>
+        <w:rPr>
+          <w:rFonts w:ascii="Arial" w:hAnsi="Arial" w:cs="Arial"/>
+          <w:sz w:val="22"/>
+          <w:szCs w:val="22"/>
+        </w:rPr>
+        <w:t>{</w:t>
+      </w:r>
+      <w:proofErr w:type="spellStart"/>
+      <w:proofErr w:type="gramStart"/>
+      <w:r>
+        <w:rPr>
+          <w:rFonts w:ascii="Arial" w:hAnsi="Arial" w:cs="Arial"/>
+          <w:sz w:val="22"/>
+          <w:szCs w:val="22"/>
+        </w:rPr>
+        <w:t>d.proponent</w:t>
+      </w:r>
+      <w:proofErr w:type="gramEnd"/>
+      <w:r>
+        <w:rPr>
+          <w:rFonts w:ascii="Arial" w:hAnsi="Arial" w:cs="Arial"/>
+          <w:sz w:val="22"/>
+          <w:szCs w:val="22"/>
+        </w:rPr>
+        <w:t>_address:convCRLF</w:t>
+      </w:r>
+      <w:proofErr w:type="spellEnd"/>
+      <w:r>
+        <w:rPr>
+          <w:rFonts w:ascii="Arial" w:hAnsi="Arial" w:cs="Arial"/>
+          <w:sz w:val="22"/>
+          <w:szCs w:val="22"/>
+        </w:rPr>
+        <w:t>()}</w:t>
+      </w:r>
+    </w:p>
+    <w:p>
+      <w:pPr>
+        <w:rPr>
+          <w:rFonts w:ascii="Arial" w:hAnsi="Arial" w:cs="Arial"/>
+          <w:sz w:val="22"/>
+          <w:szCs w:val="22"/>
+        </w:rPr>
+      </w:pPr>
+    </w:p>
+    <w:p>
+      <w:pPr>
+        <w:rPr>
+          <w:rFonts w:ascii="Arial" w:hAnsi="Arial" w:cs="Arial"/>
+          <w:sz w:val="22"/>
+          <w:szCs w:val="22"/>
+        </w:rPr>
+      </w:pPr>
+    </w:p>
+    <w:p>
+      <w:pPr>
+        <w:rPr>
+          <w:rFonts w:ascii="Arial" w:hAnsi="Arial" w:cs="Arial"/>
+        </w:rPr>
+      </w:pPr>
+      <w:r>
+        <w:rPr>
+          <w:rFonts w:ascii="Arial" w:hAnsi="Arial" w:cs="Arial"/>
+          <w:sz w:val="22"/>
+          <w:szCs w:val="22"/>
+        </w:rPr>
+        <w:t>{</w:t>
+      </w:r>
+      <w:proofErr w:type="spellStart"/>
+      <w:proofErr w:type="gramStart"/>
+      <w:r>
+        <w:rPr>
+          <w:rFonts w:ascii="Arial" w:hAnsi="Arial" w:cs="Arial"/>
+          <w:sz w:val="22"/>
+          <w:szCs w:val="22"/>
+        </w:rPr>
+        <w:t>d.proponent</w:t>
+      </w:r>
+      <w:proofErr w:type="gramEnd"/>
+      <w:r>
+        <w:rPr>
+          <w:rFonts w:ascii="Arial" w:hAnsi="Arial" w:cs="Arial"/>
+          <w:sz w:val="22"/>
+          <w:szCs w:val="22"/>
+        </w:rPr>
+        <w:t>_name</w:t>
+      </w:r>
+      <w:proofErr w:type="spellEnd"/>
+      <w:r>
+        <w:rPr>
+          <w:rFonts w:ascii="Arial" w:hAnsi="Arial" w:cs="Arial"/>
+          <w:sz w:val="22"/>
+          <w:szCs w:val="22"/>
+        </w:rPr>
+        <w:t>},</w:t>
+      </w:r>
+    </w:p>
+    <w:p>
+      <w:pPr>
+        <w:rPr>
+          <w:rFonts w:ascii="Arial" w:hAnsi="Arial" w:cs="Arial"/>
+          <w:sz w:val="22"/>
+          <w:szCs w:val="22"/>
+        </w:rPr>
+      </w:pPr>
+    </w:p>
+    <w:p>
+      <w:pPr>
         <w:pBdr>
           <w:bottom w:val="single" w:sz="12" w:space="1" w:color="000000"/>
         </w:pBdr>
         <w:rPr>
           <w:rFonts w:ascii="Arial" w:hAnsi="Arial" w:cs="Arial"/>
           <w:b/>
+          <w:sz w:val="22"/>
+          <w:szCs w:val="22"/>
+        </w:rPr>
+      </w:pPr>
+      <w:r>
+        <w:rPr>
+          <w:rFonts w:ascii="Arial" w:hAnsi="Arial" w:cs="Arial"/>
           <w:b/>
           <w:sz w:val="22"/>
           <w:szCs w:val="22"/>
         </w:rPr>
-      </w:pPr>
-      <w:r>
-        <w:rPr>
-          <w:rFonts w:cs="Arial" w:ascii="Arial" w:hAnsi="Arial"/>
+        <w:t>Re:</w:t>
+      </w:r>
+      <w:r>
+        <w:rPr>
+          <w:rFonts w:ascii="Arial" w:hAnsi="Arial" w:cs="Arial"/>
           <w:b/>
           <w:sz w:val="22"/>
           <w:szCs w:val="22"/>
         </w:rPr>
-        <w:t>Re:</w:t>
         <w:tab/>
         <w:t>Application for Mines Act Permit</w:t>
       </w:r>
     </w:p>
     <w:p>
       <w:pPr>
-        <w:pStyle w:val="Normal"/>
         <w:pBdr>
           <w:bottom w:val="single" w:sz="12" w:space="1" w:color="000000"/>
         </w:pBdr>
         <w:rPr>
           <w:rFonts w:ascii="Arial" w:hAnsi="Arial" w:cs="Arial"/>
           <w:b/>
+          <w:sz w:val="22"/>
+          <w:szCs w:val="22"/>
+        </w:rPr>
+      </w:pPr>
+      <w:r>
+        <w:rPr>
+          <w:rFonts w:ascii="Arial" w:hAnsi="Arial" w:cs="Arial"/>
           <w:b/>
           <w:sz w:val="22"/>
           <w:szCs w:val="22"/>
         </w:rPr>
-      </w:pPr>
-      <w:r>
-        <w:rPr>
-          <w:rFonts w:cs="Arial" w:ascii="Arial" w:hAnsi="Arial"/>
+        <w:tab/>
+        <w:t>Property: {</w:t>
+      </w:r>
+      <w:proofErr w:type="spellStart"/>
+      <w:proofErr w:type="gramStart"/>
+      <w:r>
+        <w:rPr>
+          <w:rFonts w:ascii="Arial" w:hAnsi="Arial" w:cs="Arial"/>
           <w:b/>
           <w:sz w:val="22"/>
           <w:szCs w:val="22"/>
         </w:rPr>
-        <w:tab/>
-        <w:t>Property: {d.property}</w:t>
-      </w:r>
-    </w:p>
-    <w:p>
-      <w:pPr>
-        <w:pStyle w:val="Normal"/>
-        <w:rPr>
-          <w:rFonts w:ascii="Arial" w:hAnsi="Arial" w:cs="Arial"/>
-          <w:sz w:val="22"/>
-          <w:szCs w:val="22"/>
-        </w:rPr>
-      </w:pPr>
-      <w:r>
-        <w:rPr>
-          <w:rFonts w:cs="Arial" w:ascii="Arial" w:hAnsi="Arial"/>
-          <w:sz w:val="22"/>
-          <w:szCs w:val="22"/>
-        </w:rPr>
-      </w:r>
-    </w:p>
-    <w:p>
-      <w:pPr>
-        <w:pStyle w:val="Normal"/>
+        <w:t>d.property</w:t>
+      </w:r>
+      <w:proofErr w:type="spellEnd"/>
+      <w:proofErr w:type="gramEnd"/>
+      <w:r>
+        <w:rPr>
+          <w:rFonts w:ascii="Arial" w:hAnsi="Arial" w:cs="Arial"/>
+          <w:b/>
+          <w:sz w:val="22"/>
+          <w:szCs w:val="22"/>
+        </w:rPr>
+        <w:t>}</w:t>
+      </w:r>
+    </w:p>
+    <w:p>
+      <w:pPr>
+        <w:rPr>
+          <w:rFonts w:ascii="Arial" w:hAnsi="Arial" w:cs="Arial"/>
+          <w:sz w:val="22"/>
+          <w:szCs w:val="22"/>
+        </w:rPr>
+      </w:pPr>
+    </w:p>
+    <w:p>
+      <w:pPr>
         <w:jc w:val="both"/>
         <w:rPr>
           <w:rFonts w:ascii="Arial" w:hAnsi="Arial" w:cs="Arial"/>
@@ -259,26 +409,125 @@
       </w:pPr>
       <w:r>
         <w:rPr>
-          <w:rFonts w:cs="Arial" w:ascii="Arial" w:hAnsi="Arial"/>
-          <w:sz w:val="22"/>
-          <w:szCs w:val="22"/>
-        </w:rPr>
-        <w:t>Please find enclosed your Mines Act permit, which authorizes exploration activities as detailed in the  {d.application_type_code:ifEQ(NOW):show('Notice of Work</w:t>
-      </w:r>
-      <w:bookmarkStart w:id="0" w:name="_GoBack"/>
-      <w:bookmarkEnd w:id="0"/>
-      <w:r>
-        <w:rPr>
-          <w:rFonts w:cs="Arial" w:ascii="Arial" w:hAnsi="Arial"/>
-          <w:sz w:val="22"/>
-          <w:szCs w:val="22"/>
-        </w:rPr>
-        <w:t xml:space="preserve"> '):elseShow('Application ') } and Reclamation Program dated {d.application_dt}. The {d.application_type_code:ifEQ(NOW):show('Notice of Work'):elseShow('Application ')} and Reclamation Program form part of your permit, and you are reminded that you may not depart from the permitted program without written authorization.</w:t>
-      </w:r>
-    </w:p>
-    <w:p>
-      <w:pPr>
-        <w:pStyle w:val="Normal"/>
+          <w:rFonts w:ascii="Arial" w:hAnsi="Arial" w:cs="Arial"/>
+          <w:sz w:val="22"/>
+          <w:szCs w:val="22"/>
+        </w:rPr>
+        <w:t xml:space="preserve">Please find enclosed your Mines Act permit, which authorizes exploration activities as detailed in </w:t>
+      </w:r>
+      <w:proofErr w:type="gramStart"/>
+      <w:r>
+        <w:rPr>
+          <w:rFonts w:ascii="Arial" w:hAnsi="Arial" w:cs="Arial"/>
+          <w:sz w:val="22"/>
+          <w:szCs w:val="22"/>
+        </w:rPr>
+        <w:t>the  {</w:t>
+      </w:r>
+      <w:proofErr w:type="spellStart"/>
+      <w:proofErr w:type="gramEnd"/>
+      <w:r>
+        <w:rPr>
+          <w:rFonts w:ascii="Arial" w:hAnsi="Arial" w:cs="Arial"/>
+          <w:sz w:val="22"/>
+          <w:szCs w:val="22"/>
+        </w:rPr>
+        <w:t>d.application_type_code:ifEQ</w:t>
+      </w:r>
+      <w:proofErr w:type="spellEnd"/>
+      <w:r>
+        <w:rPr>
+          <w:rFonts w:ascii="Arial" w:hAnsi="Arial" w:cs="Arial"/>
+          <w:sz w:val="22"/>
+          <w:szCs w:val="22"/>
+        </w:rPr>
+        <w:t>(NOW):show('Notice of Work '):</w:t>
+      </w:r>
+      <w:proofErr w:type="spellStart"/>
+      <w:r>
+        <w:rPr>
+          <w:rFonts w:ascii="Arial" w:hAnsi="Arial" w:cs="Arial"/>
+          <w:sz w:val="22"/>
+          <w:szCs w:val="22"/>
+        </w:rPr>
+        <w:t>elseShow</w:t>
+      </w:r>
+      <w:proofErr w:type="spellEnd"/>
+      <w:r>
+        <w:rPr>
+          <w:rFonts w:ascii="Arial" w:hAnsi="Arial" w:cs="Arial"/>
+          <w:sz w:val="22"/>
+          <w:szCs w:val="22"/>
+        </w:rPr>
+        <w:t>('Application ') } and Reclamation Program dated {</w:t>
+      </w:r>
+      <w:proofErr w:type="spellStart"/>
+      <w:r>
+        <w:rPr>
+          <w:rFonts w:ascii="Arial" w:hAnsi="Arial" w:cs="Arial"/>
+          <w:sz w:val="22"/>
+          <w:szCs w:val="22"/>
+        </w:rPr>
+        <w:t>d.application_dt</w:t>
+      </w:r>
+      <w:proofErr w:type="spellEnd"/>
+      <w:r>
+        <w:rPr>
+          <w:rFonts w:ascii="Arial" w:hAnsi="Arial" w:cs="Arial"/>
+          <w:sz w:val="22"/>
+          <w:szCs w:val="22"/>
+        </w:rPr>
+        <w:t>}. The {</w:t>
+      </w:r>
+      <w:proofErr w:type="spellStart"/>
+      <w:r>
+        <w:rPr>
+          <w:rFonts w:ascii="Arial" w:hAnsi="Arial" w:cs="Arial"/>
+          <w:sz w:val="22"/>
+          <w:szCs w:val="22"/>
+        </w:rPr>
+        <w:t>d.application_type_</w:t>
+      </w:r>
+      <w:proofErr w:type="gramStart"/>
+      <w:r>
+        <w:rPr>
+          <w:rFonts w:ascii="Arial" w:hAnsi="Arial" w:cs="Arial"/>
+          <w:sz w:val="22"/>
+          <w:szCs w:val="22"/>
+        </w:rPr>
+        <w:t>code:ifEQ</w:t>
+      </w:r>
+      <w:proofErr w:type="spellEnd"/>
+      <w:proofErr w:type="gramEnd"/>
+      <w:r>
+        <w:rPr>
+          <w:rFonts w:ascii="Arial" w:hAnsi="Arial" w:cs="Arial"/>
+          <w:sz w:val="22"/>
+          <w:szCs w:val="22"/>
+        </w:rPr>
+        <w:t>(NOW):show('Notice of Work'):</w:t>
+      </w:r>
+      <w:proofErr w:type="spellStart"/>
+      <w:r>
+        <w:rPr>
+          <w:rFonts w:ascii="Arial" w:hAnsi="Arial" w:cs="Arial"/>
+          <w:sz w:val="22"/>
+          <w:szCs w:val="22"/>
+        </w:rPr>
+        <w:t>elseShow</w:t>
+      </w:r>
+      <w:proofErr w:type="spellEnd"/>
+      <w:r>
+        <w:rPr>
+          <w:rFonts w:ascii="Arial" w:hAnsi="Arial" w:cs="Arial"/>
+          <w:sz w:val="22"/>
+          <w:szCs w:val="22"/>
+        </w:rPr>
+        <w:t>('Application ')} and Reclamation Program form part of your permit, and you are reminded that you may not depart from the permitted program without written authorization.</w:t>
+      </w:r>
+    </w:p>
+    <w:p>
+      <w:pPr>
         <w:jc w:val="both"/>
         <w:rPr>
           <w:rFonts w:ascii="Arial" w:hAnsi="Arial" w:cs="Arial"/>
@@ -286,17 +535,9 @@
           <w:szCs w:val="22"/>
         </w:rPr>
       </w:pPr>
-      <w:r>
-        <w:rPr>
-          <w:rFonts w:cs="Arial" w:ascii="Arial" w:hAnsi="Arial"/>
-          <w:sz w:val="22"/>
-          <w:szCs w:val="22"/>
-        </w:rPr>
-      </w:r>
-    </w:p>
-    <w:p>
-      <w:pPr>
-        <w:pStyle w:val="Normal"/>
+    </w:p>
+    <w:p>
+      <w:pPr>
         <w:jc w:val="both"/>
         <w:rPr>
           <w:rFonts w:ascii="Arial" w:hAnsi="Arial" w:cs="Arial"/>
@@ -306,16 +547,43 @@
       </w:pPr>
       <w:r>
         <w:rPr>
-          <w:rFonts w:cs="Arial" w:ascii="Arial" w:hAnsi="Arial"/>
-          <w:sz w:val="22"/>
-          <w:szCs w:val="22"/>
-        </w:rPr>
-        <w:t>{d.letter_body:convCRLF()}</w:t>
-      </w:r>
-    </w:p>
-    <w:p>
-      <w:pPr>
-        <w:pStyle w:val="Normal"/>
+          <w:rFonts w:ascii="Arial" w:hAnsi="Arial" w:cs="Arial"/>
+          <w:sz w:val="22"/>
+          <w:szCs w:val="22"/>
+        </w:rPr>
+        <w:t>{</w:t>
+      </w:r>
+      <w:proofErr w:type="spellStart"/>
+      <w:proofErr w:type="gramStart"/>
+      <w:r>
+        <w:rPr>
+          <w:rFonts w:ascii="Arial" w:hAnsi="Arial" w:cs="Arial"/>
+          <w:sz w:val="22"/>
+          <w:szCs w:val="22"/>
+        </w:rPr>
+        <w:t>d.letter</w:t>
+      </w:r>
+      <w:proofErr w:type="gramEnd"/>
+      <w:r>
+        <w:rPr>
+          <w:rFonts w:ascii="Arial" w:hAnsi="Arial" w:cs="Arial"/>
+          <w:sz w:val="22"/>
+          <w:szCs w:val="22"/>
+        </w:rPr>
+        <w:t>_body:convCRLF</w:t>
+      </w:r>
+      <w:proofErr w:type="spellEnd"/>
+      <w:r>
+        <w:rPr>
+          <w:rFonts w:ascii="Arial" w:hAnsi="Arial" w:cs="Arial"/>
+          <w:sz w:val="22"/>
+          <w:szCs w:val="22"/>
+        </w:rPr>
+        <w:t>()}</w:t>
+      </w:r>
+    </w:p>
+    <w:p>
+      <w:pPr>
         <w:jc w:val="both"/>
         <w:rPr>
           <w:rFonts w:ascii="Arial" w:hAnsi="Arial" w:cs="Arial"/>
@@ -323,27 +591,19 @@
           <w:szCs w:val="22"/>
         </w:rPr>
       </w:pPr>
-      <w:r>
-        <w:rPr>
-          <w:rFonts w:cs="Arial" w:ascii="Arial" w:hAnsi="Arial"/>
-          <w:sz w:val="22"/>
-          <w:szCs w:val="22"/>
-        </w:rPr>
-      </w:r>
-    </w:p>
-    <w:p>
-      <w:pPr>
-        <w:pStyle w:val="Normal"/>
-        <w:rPr>
-          <w:rFonts w:ascii="Arial" w:hAnsi="Arial" w:cs="Arial"/>
-          <w:sz w:val="22"/>
-          <w:szCs w:val="22"/>
-        </w:rPr>
-      </w:pPr>
-      <w:bookmarkStart w:id="1" w:name="_Hlk57024732"/>
-      <w:r>
-        <w:rPr>
-          <w:rFonts w:cs="Arial" w:ascii="Arial" w:hAnsi="Arial"/>
+    </w:p>
+    <w:p>
+      <w:pPr>
+        <w:rPr>
+          <w:rFonts w:ascii="Arial" w:hAnsi="Arial" w:cs="Arial"/>
+          <w:sz w:val="22"/>
+          <w:szCs w:val="22"/>
+        </w:rPr>
+      </w:pPr>
+      <w:bookmarkStart w:id="0" w:name="_Hlk57024732"/>
+      <w:r>
+        <w:rPr>
+          <w:rFonts w:ascii="Arial" w:hAnsi="Arial" w:cs="Arial"/>
           <w:sz w:val="22"/>
           <w:szCs w:val="22"/>
         </w:rPr>
@@ -352,87 +612,125 @@
     </w:p>
     <w:p>
       <w:pPr>
-        <w:pStyle w:val="Normal"/>
-        <w:rPr>
-          <w:rFonts w:ascii="Arial" w:hAnsi="Arial" w:cs="Arial"/>
-          <w:sz w:val="22"/>
-          <w:szCs w:val="22"/>
-        </w:rPr>
-      </w:pPr>
-      <w:r>
-        <w:rPr>
-          <w:rFonts w:cs="Arial" w:ascii="Arial" w:hAnsi="Arial"/>
-          <w:sz w:val="22"/>
-          <w:szCs w:val="22"/>
-        </w:rPr>
-      </w:r>
-    </w:p>
-    <w:p>
-      <w:pPr>
-        <w:pStyle w:val="Normal"/>
-        <w:rPr>
-          <w:rFonts w:ascii="Arial" w:hAnsi="Arial" w:cs="Arial"/>
-          <w:sz w:val="22"/>
-          <w:szCs w:val="22"/>
-        </w:rPr>
-      </w:pPr>
-      <w:r>
-        <w:rPr>
-          <w:rFonts w:cs="Arial" w:ascii="Arial" w:hAnsi="Arial"/>
-          <w:sz w:val="22"/>
-          <w:szCs w:val="22"/>
-        </w:rPr>
-        <w:t>{d.images.issuing_inspector_signature}</w:t>
-      </w:r>
-    </w:p>
-    <w:p>
-      <w:pPr>
-        <w:pStyle w:val="Normal"/>
-        <w:rPr>
-          <w:rFonts w:ascii="Arial" w:hAnsi="Arial" w:cs="Arial"/>
-          <w:sz w:val="22"/>
-          <w:szCs w:val="22"/>
-        </w:rPr>
-      </w:pPr>
-      <w:r>
-        <w:rPr>
-          <w:rFonts w:cs="Arial" w:ascii="Arial" w:hAnsi="Arial"/>
-          <w:sz w:val="22"/>
-          <w:szCs w:val="22"/>
-        </w:rPr>
-      </w:r>
+        <w:rPr>
+          <w:rFonts w:ascii="Arial" w:hAnsi="Arial" w:cs="Arial"/>
+          <w:sz w:val="22"/>
+          <w:szCs w:val="22"/>
+        </w:rPr>
+      </w:pPr>
+    </w:p>
+    <w:p>
+      <w:pPr>
+        <w:rPr>
+          <w:rFonts w:ascii="Arial" w:hAnsi="Arial" w:cs="Arial"/>
+          <w:sz w:val="22"/>
+          <w:szCs w:val="22"/>
+        </w:rPr>
+      </w:pPr>
+      <w:r>
+        <w:rPr>
+          <w:rFonts w:ascii="Arial" w:hAnsi="Arial" w:cs="Arial"/>
+          <w:sz w:val="22"/>
+          <w:szCs w:val="22"/>
+        </w:rPr>
+        <w:t>{</w:t>
+      </w:r>
+      <w:proofErr w:type="spellStart"/>
+      <w:proofErr w:type="gramStart"/>
+      <w:r>
+        <w:rPr>
+          <w:rFonts w:ascii="Arial" w:hAnsi="Arial" w:cs="Arial"/>
+          <w:sz w:val="22"/>
+          <w:szCs w:val="22"/>
+        </w:rPr>
+        <w:t>d.images</w:t>
+      </w:r>
+      <w:proofErr w:type="gramEnd"/>
+      <w:r>
+        <w:rPr>
+          <w:rFonts w:ascii="Arial" w:hAnsi="Arial" w:cs="Arial"/>
+          <w:sz w:val="22"/>
+          <w:szCs w:val="22"/>
+        </w:rPr>
+        <w:t>.issuing_inspector_signature</w:t>
+      </w:r>
+      <w:proofErr w:type="spellEnd"/>
+      <w:r>
+        <w:rPr>
+          <w:rFonts w:ascii="Arial" w:hAnsi="Arial" w:cs="Arial"/>
+          <w:sz w:val="22"/>
+          <w:szCs w:val="22"/>
+        </w:rPr>
+        <w:t>}</w:t>
+      </w:r>
+    </w:p>
+    <w:p>
+      <w:pPr>
+        <w:rPr>
+          <w:rFonts w:ascii="Arial" w:hAnsi="Arial" w:cs="Arial"/>
+          <w:sz w:val="22"/>
+          <w:szCs w:val="22"/>
+        </w:rPr>
+      </w:pPr>
     </w:p>
     <w:p>
       <w:pPr>
         <w:pStyle w:val="List"/>
-        <w:ind w:left="0" w:hanging="0"/>
-        <w:rPr>
-          <w:rFonts w:ascii="Arial" w:hAnsi="Arial" w:cs="Arial"/>
-          <w:sz w:val="22"/>
-          <w:szCs w:val="22"/>
-        </w:rPr>
-      </w:pPr>
-      <w:r>
-        <w:rPr>
-          <w:rFonts w:cs="Arial" w:ascii="Arial" w:hAnsi="Arial"/>
-          <w:sz w:val="22"/>
-          <w:szCs w:val="22"/>
-        </w:rPr>
-        <w:t>{d.issuing_inspector_name}</w:t>
-      </w:r>
-    </w:p>
-    <w:p>
-      <w:pPr>
-        <w:pStyle w:val="Normal"/>
-        <w:rPr>
-          <w:rFonts w:ascii="Arial" w:hAnsi="Arial" w:cs="Arial"/>
-          <w:sz w:val="22"/>
-          <w:szCs w:val="22"/>
-        </w:rPr>
-      </w:pPr>
-      <w:r>
-        <w:rPr>
-          <w:rFonts w:cs="Arial" w:ascii="Arial" w:hAnsi="Arial"/>
+        <w:ind w:left="0" w:firstLine="0"/>
+        <w:rPr>
+          <w:rFonts w:ascii="Arial" w:hAnsi="Arial" w:cs="Arial"/>
+          <w:sz w:val="22"/>
+          <w:szCs w:val="22"/>
+        </w:rPr>
+      </w:pPr>
+      <w:r>
+        <w:rPr>
+          <w:rFonts w:ascii="Arial" w:hAnsi="Arial" w:cs="Arial"/>
+          <w:sz w:val="22"/>
+          <w:szCs w:val="22"/>
+        </w:rPr>
+        <w:t>{</w:t>
+      </w:r>
+      <w:proofErr w:type="spellStart"/>
+      <w:proofErr w:type="gramStart"/>
+      <w:r>
+        <w:rPr>
+          <w:rFonts w:ascii="Arial" w:hAnsi="Arial" w:cs="Arial"/>
+          <w:sz w:val="22"/>
+          <w:szCs w:val="22"/>
+        </w:rPr>
+        <w:t>d.issuing</w:t>
+      </w:r>
+      <w:proofErr w:type="gramEnd"/>
+      <w:r>
+        <w:rPr>
+          <w:rFonts w:ascii="Arial" w:hAnsi="Arial" w:cs="Arial"/>
+          <w:sz w:val="22"/>
+          <w:szCs w:val="22"/>
+        </w:rPr>
+        <w:t>_inspector_name</w:t>
+      </w:r>
+      <w:proofErr w:type="spellEnd"/>
+      <w:r>
+        <w:rPr>
+          <w:rFonts w:ascii="Arial" w:hAnsi="Arial" w:cs="Arial"/>
+          <w:sz w:val="22"/>
+          <w:szCs w:val="22"/>
+        </w:rPr>
+        <w:t>}</w:t>
+      </w:r>
+    </w:p>
+    <w:p>
+      <w:pPr>
+        <w:rPr>
+          <w:rFonts w:ascii="Arial" w:hAnsi="Arial" w:cs="Arial"/>
+          <w:sz w:val="22"/>
+          <w:szCs w:val="22"/>
+        </w:rPr>
+      </w:pPr>
+      <w:r>
+        <w:rPr>
+          <w:rFonts w:ascii="Arial" w:hAnsi="Arial" w:cs="Arial"/>
           <w:sz w:val="22"/>
           <w:szCs w:val="22"/>
         </w:rPr>
@@ -441,33 +739,24 @@
     </w:p>
     <w:p>
       <w:pPr>
-        <w:pStyle w:val="Normal"/>
-        <w:rPr>
-          <w:rFonts w:ascii="Arial" w:hAnsi="Arial" w:cs="Arial"/>
-          <w:sz w:val="22"/>
-          <w:szCs w:val="22"/>
-        </w:rPr>
-      </w:pPr>
-      <w:r>
-        <w:rPr>
-          <w:rFonts w:cs="Arial" w:ascii="Arial" w:hAnsi="Arial"/>
-          <w:sz w:val="22"/>
-          <w:szCs w:val="22"/>
-        </w:rPr>
-      </w:r>
-    </w:p>
-    <w:p>
-      <w:pPr>
-        <w:pStyle w:val="Normal"/>
-        <w:rPr>
-          <w:rFonts w:ascii="Arial" w:hAnsi="Arial" w:cs="Arial"/>
-          <w:sz w:val="22"/>
-          <w:szCs w:val="22"/>
-        </w:rPr>
-      </w:pPr>
-      <w:r>
-        <w:rPr>
-          <w:rFonts w:cs="Arial" w:ascii="Arial" w:hAnsi="Arial"/>
+        <w:rPr>
+          <w:rFonts w:ascii="Arial" w:hAnsi="Arial" w:cs="Arial"/>
+          <w:sz w:val="22"/>
+          <w:szCs w:val="22"/>
+        </w:rPr>
+      </w:pPr>
+    </w:p>
+    <w:p>
+      <w:pPr>
+        <w:rPr>
+          <w:rFonts w:ascii="Arial" w:hAnsi="Arial" w:cs="Arial"/>
+          <w:sz w:val="22"/>
+          <w:szCs w:val="22"/>
+        </w:rPr>
+      </w:pPr>
+      <w:r>
+        <w:rPr>
+          <w:rFonts w:ascii="Arial" w:hAnsi="Arial" w:cs="Arial"/>
           <w:b/>
           <w:bCs/>
           <w:sz w:val="22"/>
@@ -477,26 +766,54 @@
       </w:r>
       <w:r>
         <w:rPr>
-          <w:rFonts w:cs="Arial" w:ascii="Arial" w:hAnsi="Arial"/>
-          <w:sz w:val="22"/>
-          <w:szCs w:val="22"/>
-        </w:rPr>
-        <w:t xml:space="preserve"> {d.issuing_inspector_email:ifEM():show(None)}</w:t>
+          <w:rFonts w:ascii="Arial" w:hAnsi="Arial" w:cs="Arial"/>
+          <w:sz w:val="22"/>
+          <w:szCs w:val="22"/>
+        </w:rPr>
+        <w:t xml:space="preserve"> {</w:t>
+      </w:r>
+      <w:proofErr w:type="spellStart"/>
+      <w:proofErr w:type="gramStart"/>
+      <w:r>
+        <w:rPr>
+          <w:rFonts w:ascii="Arial" w:hAnsi="Arial" w:cs="Arial"/>
+          <w:sz w:val="22"/>
+          <w:szCs w:val="22"/>
+        </w:rPr>
+        <w:t>d.issuing</w:t>
+      </w:r>
+      <w:proofErr w:type="gramEnd"/>
+      <w:r>
+        <w:rPr>
+          <w:rFonts w:ascii="Arial" w:hAnsi="Arial" w:cs="Arial"/>
+          <w:sz w:val="22"/>
+          <w:szCs w:val="22"/>
+        </w:rPr>
+        <w:t>_inspector_email:ifEM</w:t>
+      </w:r>
+      <w:proofErr w:type="spellEnd"/>
+      <w:r>
+        <w:rPr>
+          <w:rFonts w:ascii="Arial" w:hAnsi="Arial" w:cs="Arial"/>
+          <w:sz w:val="22"/>
+          <w:szCs w:val="22"/>
+        </w:rPr>
+        <w:t>():show(None)}</w:t>
       </w:r>
     </w:p>
     <w:p>
       <w:pPr>
         <w:pStyle w:val="List"/>
-        <w:ind w:left="0" w:hanging="0"/>
-        <w:rPr>
-          <w:rFonts w:ascii="Arial" w:hAnsi="Arial" w:cs="Arial"/>
-          <w:sz w:val="22"/>
-          <w:szCs w:val="22"/>
-        </w:rPr>
-      </w:pPr>
-      <w:r>
-        <w:rPr>
-          <w:rFonts w:cs="Arial" w:ascii="Arial" w:hAnsi="Arial"/>
+        <w:ind w:left="0" w:firstLine="0"/>
+        <w:rPr>
+          <w:rFonts w:ascii="Arial" w:hAnsi="Arial" w:cs="Arial"/>
+          <w:sz w:val="22"/>
+          <w:szCs w:val="22"/>
+        </w:rPr>
+      </w:pPr>
+      <w:r>
+        <w:rPr>
+          <w:rFonts w:ascii="Arial" w:hAnsi="Arial" w:cs="Arial"/>
           <w:b/>
           <w:bCs/>
           <w:sz w:val="22"/>
@@ -506,39 +823,83 @@
       </w:r>
       <w:r>
         <w:rPr>
-          <w:rFonts w:cs="Arial" w:ascii="Arial" w:hAnsi="Arial"/>
-          <w:sz w:val="22"/>
-          <w:szCs w:val="22"/>
-        </w:rPr>
-        <w:t xml:space="preserve"> {d.issuing_inspector_phone:ifEM():show(None)}</w:t>
-      </w:r>
-      <w:bookmarkEnd w:id="1"/>
+          <w:rFonts w:ascii="Arial" w:hAnsi="Arial" w:cs="Arial"/>
+          <w:sz w:val="22"/>
+          <w:szCs w:val="22"/>
+        </w:rPr>
+        <w:t xml:space="preserve"> {</w:t>
+      </w:r>
+      <w:proofErr w:type="spellStart"/>
+      <w:proofErr w:type="gramStart"/>
+      <w:r>
+        <w:rPr>
+          <w:rFonts w:ascii="Arial" w:hAnsi="Arial" w:cs="Arial"/>
+          <w:sz w:val="22"/>
+          <w:szCs w:val="22"/>
+        </w:rPr>
+        <w:t>d.issuing</w:t>
+      </w:r>
+      <w:proofErr w:type="gramEnd"/>
+      <w:r>
+        <w:rPr>
+          <w:rFonts w:ascii="Arial" w:hAnsi="Arial" w:cs="Arial"/>
+          <w:sz w:val="22"/>
+          <w:szCs w:val="22"/>
+        </w:rPr>
+        <w:t>_inspector_phone:ifEM</w:t>
+      </w:r>
+      <w:proofErr w:type="spellEnd"/>
+      <w:r>
+        <w:rPr>
+          <w:rFonts w:ascii="Arial" w:hAnsi="Arial" w:cs="Arial"/>
+          <w:sz w:val="22"/>
+          <w:szCs w:val="22"/>
+        </w:rPr>
+        <w:t>():show(None)}</w:t>
+      </w:r>
+      <w:bookmarkEnd w:id="0"/>
     </w:p>
     <w:sectPr>
-      <w:headerReference w:type="default" r:id="rId2"/>
-      <w:footerReference w:type="default" r:id="rId3"/>
-      <w:type w:val="nextPage"/>
+      <w:headerReference w:type="default" r:id="rId6"/>
+      <w:footerReference w:type="default" r:id="rId7"/>
       <w:pgSz w:w="12240" w:h="15840"/>
-      <w:pgMar w:left="1080" w:right="1080" w:header="634" w:top="1440" w:footer="187" w:bottom="1440" w:gutter="0"/>
-      <w:pgNumType w:fmt="decimal"/>
-      <w:formProt w:val="false"/>
-      <w:textDirection w:val="lrTb"/>
-      <w:docGrid w:type="default" w:linePitch="100" w:charSpace="0"/>
+      <w:pgMar w:top="1440" w:right="1080" w:bottom="1440" w:left="1080" w:header="634" w:footer="187" w:gutter="0"/>
+      <w:cols w:space="720"/>
+      <w:formProt w:val="0"/>
+      <w:docGrid w:linePitch="100"/>
     </w:sectPr>
   </w:body>
 </w:document>
 </file>
 
+<file path=word/endnotes.xml><?xml version="1.0" encoding="utf-8"?>
+<w:endnotes xmlns:wpc="http://schemas.microsoft.com/office/word/2010/wordprocessingCanvas" xmlns:cx="http://schemas.microsoft.com/office/drawing/2014/chartex" xmlns:cx1="http://schemas.microsoft.com/office/drawing/2015/9/8/chartex" xmlns:cx2="http://schemas.microsoft.com/office/drawing/2015/10/21/chartex" xmlns:cx3="http://schemas.microsoft.com/office/drawing/2016/5/9/chartex" xmlns:cx4="http://schemas.microsoft.com/office/drawing/2016/5/10/chartex" xmlns:cx5="http://schemas.microsoft.com/office/drawing/2016/5/11/chartex" xmlns:cx6="http://schemas.microsoft.com/office/drawing/2016/5/12/chartex" xmlns:cx7="http://schemas.microsoft.com/office/drawing/2016/5/13/chartex" xmlns:cx8="http://schemas.microsoft.com/office/drawing/2016/5/14/chartex" xmlns:mc="http://schemas.openxmlformats.org/markup-compatibility/2006" xmlns:aink="http://schemas.microsoft.com/office/drawing/2016/ink" xmlns:am3d="http://schemas.microsoft.com/office/drawing/2017/model3d" xmlns:o="urn:schemas-microsoft-com:office:office" xmlns:r="http://schemas.openxmlformats.org/officeDocument/2006/relationships" xmlns:m="http://schemas.openxmlformats.org/officeDocument/2006/math" xmlns:v="urn:schemas-microsoft-com:vml" xmlns:wp14="http://schemas.microsoft.com/office/word/2010/wordprocessingDrawing" xmlns:wp="http://schemas.openxmlformats.org/drawingml/2006/wordprocessingDrawing" xmlns:w10="urn:schemas-microsoft-com:office:word" xmlns:w="http://schemas.openxmlformats.org/wordprocessingml/2006/main" xmlns:w14="http://schemas.microsoft.com/office/word/2010/wordml" xmlns:w15="http://schemas.microsoft.com/office/word/2012/wordml" xmlns:w16cex="http://schemas.microsoft.com/office/word/2018/wordml/cex" xmlns:w16cid="http://schemas.microsoft.com/office/word/2016/wordml/cid" xmlns:w16="http://schemas.microsoft.com/office/word/2018/wordml" xmlns:w16sdtdh="http://schemas.microsoft.com/office/word/2020/wordml/sdtdatahash" xmlns:w16se="http://schemas.microsoft.com/office/word/2015/wordml/symex" xmlns:wpg="http://schemas.microsoft.com/office/word/2010/wordprocessingGroup" xmlns:wpi="http://schemas.microsoft.com/office/word/2010/wordprocessingInk" xmlns:wne="http://schemas.microsoft.com/office/word/2006/wordml" xmlns:wps="http://schemas.microsoft.com/office/word/2010/wordprocessingShape" mc:Ignorable="w14 w15 w16se w16cid w16 w16cex w16sdtdh wp14">
+  <w:endnote w:type="separator" w:id="-1">
+    <w:p>
+      <w:r>
+        <w:separator/>
+      </w:r>
+    </w:p>
+  </w:endnote>
+  <w:endnote w:type="continuationSeparator" w:id="0">
+    <w:p>
+      <w:r>
+        <w:continuationSeparator/>
+      </w:r>
+    </w:p>
+  </w:endnote>
+</w:endnotes>
+</file>
+
 <file path=word/footer1.xml><?xml version="1.0" encoding="utf-8"?>
-<w:ftr xmlns:o="urn:schemas-microsoft-com:office:office" xmlns:r="http://schemas.openxmlformats.org/officeDocument/2006/relationships" xmlns:v="urn:schemas-microsoft-com:vml" xmlns:w="http://schemas.openxmlformats.org/wordprocessingml/2006/main" xmlns:w10="urn:schemas-microsoft-com:office:word" xmlns:wp="http://schemas.openxmlformats.org/drawingml/2006/wordprocessingDrawing" xmlns:wps="http://schemas.microsoft.com/office/word/2010/wordprocessingShape" xmlns:wpg="http://schemas.microsoft.com/office/word/2010/wordprocessingGroup" xmlns:mc="http://schemas.openxmlformats.org/markup-compatibility/2006" xmlns:wp14="http://schemas.microsoft.com/office/word/2010/wordprocessingDrawing" xmlns:w14="http://schemas.microsoft.com/office/word/2010/wordml" mc:Ignorable="w14 wp14">
+<w:ftr xmlns:wpc="http://schemas.microsoft.com/office/word/2010/wordprocessingCanvas" xmlns:cx="http://schemas.microsoft.com/office/drawing/2014/chartex" xmlns:cx1="http://schemas.microsoft.com/office/drawing/2015/9/8/chartex" xmlns:cx2="http://schemas.microsoft.com/office/drawing/2015/10/21/chartex" xmlns:cx3="http://schemas.microsoft.com/office/drawing/2016/5/9/chartex" xmlns:cx4="http://schemas.microsoft.com/office/drawing/2016/5/10/chartex" xmlns:cx5="http://schemas.microsoft.com/office/drawing/2016/5/11/chartex" xmlns:cx6="http://schemas.microsoft.com/office/drawing/2016/5/12/chartex" xmlns:cx7="http://schemas.microsoft.com/office/drawing/2016/5/13/chartex" xmlns:cx8="http://schemas.microsoft.com/office/drawing/2016/5/14/chartex" xmlns:mc="http://schemas.openxmlformats.org/markup-compatibility/2006" xmlns:aink="http://schemas.microsoft.com/office/drawing/2016/ink" xmlns:am3d="http://schemas.microsoft.com/office/drawing/2017/model3d" xmlns:o="urn:schemas-microsoft-com:office:office" xmlns:r="http://schemas.openxmlformats.org/officeDocument/2006/relationships" xmlns:m="http://schemas.openxmlformats.org/officeDocument/2006/math" xmlns:v="urn:schemas-microsoft-com:vml" xmlns:wp14="http://schemas.microsoft.com/office/word/2010/wordprocessingDrawing" xmlns:wp="http://schemas.openxmlformats.org/drawingml/2006/wordprocessingDrawing" xmlns:w10="urn:schemas-microsoft-com:office:word" xmlns:w="http://schemas.openxmlformats.org/wordprocessingml/2006/main" xmlns:w14="http://schemas.microsoft.com/office/word/2010/wordml" xmlns:w15="http://schemas.microsoft.com/office/word/2012/wordml" xmlns:w16cex="http://schemas.microsoft.com/office/word/2018/wordml/cex" xmlns:w16cid="http://schemas.microsoft.com/office/word/2016/wordml/cid" xmlns:w16="http://schemas.microsoft.com/office/word/2018/wordml" xmlns:w16sdtdh="http://schemas.microsoft.com/office/word/2020/wordml/sdtdatahash" xmlns:w16se="http://schemas.microsoft.com/office/word/2015/wordml/symex" xmlns:wpg="http://schemas.microsoft.com/office/word/2010/wordprocessingGroup" xmlns:wpi="http://schemas.microsoft.com/office/word/2010/wordprocessingInk" xmlns:wne="http://schemas.microsoft.com/office/word/2006/wordml" xmlns:wps="http://schemas.microsoft.com/office/word/2010/wordprocessingShape" mc:Ignorable="w14 w15 w16se w16cid w16 w16cex w16sdtdh wp14">
   <w:p>
     <w:pPr>
-      <w:pStyle w:val="Normal"/>
-      <w:overflowPunct w:val="false"/>
+      <w:overflowPunct w:val="0"/>
       <w:ind w:left="180" w:right="-288" w:hanging="270"/>
       <w:textAlignment w:val="auto"/>
       <w:rPr>
-        <w:rFonts w:ascii="Arial" w:hAnsi="Arial" w:eastAsia="Calibri" w:cs="Arial"/>
+        <w:rFonts w:ascii="Arial" w:eastAsia="Calibri" w:hAnsi="Arial" w:cs="Arial"/>
         <w:sz w:val="22"/>
         <w:szCs w:val="22"/>
         <w:u w:val="single"/>
@@ -547,42 +908,164 @@
     </w:pPr>
     <w:r>
       <w:rPr>
-        <w:rFonts w:eastAsia="Calibri" w:cs="Arial" w:ascii="Arial" w:hAnsi="Arial"/>
+        <w:rFonts w:ascii="Arial" w:eastAsia="Calibri" w:hAnsi="Arial" w:cs="Arial"/>
         <w:sz w:val="22"/>
         <w:szCs w:val="22"/>
         <w:u w:val="single"/>
         <w:lang w:val="en-CA"/>
       </w:rPr>
       <w:tab/>
+    </w:r>
+    <w:r>
+      <w:rPr>
+        <w:rFonts w:ascii="Arial" w:eastAsia="Calibri" w:hAnsi="Arial" w:cs="Arial"/>
+        <w:sz w:val="22"/>
+        <w:szCs w:val="22"/>
+        <w:u w:val="single"/>
+        <w:lang w:val="en-CA"/>
+      </w:rPr>
       <w:tab/>
+    </w:r>
+    <w:r>
+      <w:rPr>
+        <w:rFonts w:ascii="Arial" w:eastAsia="Calibri" w:hAnsi="Arial" w:cs="Arial"/>
+        <w:sz w:val="22"/>
+        <w:szCs w:val="22"/>
+        <w:u w:val="single"/>
+        <w:lang w:val="en-CA"/>
+      </w:rPr>
       <w:tab/>
+    </w:r>
+    <w:r>
+      <w:rPr>
+        <w:rFonts w:ascii="Arial" w:eastAsia="Calibri" w:hAnsi="Arial" w:cs="Arial"/>
+        <w:sz w:val="22"/>
+        <w:szCs w:val="22"/>
+        <w:u w:val="single"/>
+        <w:lang w:val="en-CA"/>
+      </w:rPr>
       <w:tab/>
+    </w:r>
+    <w:r>
+      <w:rPr>
+        <w:rFonts w:ascii="Arial" w:eastAsia="Calibri" w:hAnsi="Arial" w:cs="Arial"/>
+        <w:sz w:val="22"/>
+        <w:szCs w:val="22"/>
+        <w:u w:val="single"/>
+        <w:lang w:val="en-CA"/>
+      </w:rPr>
       <w:tab/>
+    </w:r>
+    <w:r>
+      <w:rPr>
+        <w:rFonts w:ascii="Arial" w:eastAsia="Calibri" w:hAnsi="Arial" w:cs="Arial"/>
+        <w:sz w:val="22"/>
+        <w:szCs w:val="22"/>
+        <w:u w:val="single"/>
+        <w:lang w:val="en-CA"/>
+      </w:rPr>
       <w:tab/>
+    </w:r>
+    <w:r>
+      <w:rPr>
+        <w:rFonts w:ascii="Arial" w:eastAsia="Calibri" w:hAnsi="Arial" w:cs="Arial"/>
+        <w:sz w:val="22"/>
+        <w:szCs w:val="22"/>
+        <w:u w:val="single"/>
+        <w:lang w:val="en-CA"/>
+      </w:rPr>
       <w:tab/>
+    </w:r>
+    <w:r>
+      <w:rPr>
+        <w:rFonts w:ascii="Arial" w:eastAsia="Calibri" w:hAnsi="Arial" w:cs="Arial"/>
+        <w:sz w:val="22"/>
+        <w:szCs w:val="22"/>
+        <w:u w:val="single"/>
+        <w:lang w:val="en-CA"/>
+      </w:rPr>
       <w:tab/>
+    </w:r>
+    <w:r>
+      <w:rPr>
+        <w:rFonts w:ascii="Arial" w:eastAsia="Calibri" w:hAnsi="Arial" w:cs="Arial"/>
+        <w:sz w:val="22"/>
+        <w:szCs w:val="22"/>
+        <w:u w:val="single"/>
+        <w:lang w:val="en-CA"/>
+      </w:rPr>
       <w:tab/>
+    </w:r>
+    <w:r>
+      <w:rPr>
+        <w:rFonts w:ascii="Arial" w:eastAsia="Calibri" w:hAnsi="Arial" w:cs="Arial"/>
+        <w:sz w:val="22"/>
+        <w:szCs w:val="22"/>
+        <w:u w:val="single"/>
+        <w:lang w:val="en-CA"/>
+      </w:rPr>
       <w:tab/>
+    </w:r>
+    <w:r>
+      <w:rPr>
+        <w:rFonts w:ascii="Arial" w:eastAsia="Calibri" w:hAnsi="Arial" w:cs="Arial"/>
+        <w:sz w:val="22"/>
+        <w:szCs w:val="22"/>
+        <w:u w:val="single"/>
+        <w:lang w:val="en-CA"/>
+      </w:rPr>
       <w:tab/>
+    </w:r>
+    <w:r>
+      <w:rPr>
+        <w:rFonts w:ascii="Arial" w:eastAsia="Calibri" w:hAnsi="Arial" w:cs="Arial"/>
+        <w:sz w:val="22"/>
+        <w:szCs w:val="22"/>
+        <w:u w:val="single"/>
+        <w:lang w:val="en-CA"/>
+      </w:rPr>
       <w:tab/>
+    </w:r>
+    <w:r>
+      <w:rPr>
+        <w:rFonts w:ascii="Arial" w:eastAsia="Calibri" w:hAnsi="Arial" w:cs="Arial"/>
+        <w:sz w:val="22"/>
+        <w:szCs w:val="22"/>
+        <w:u w:val="single"/>
+        <w:lang w:val="en-CA"/>
+      </w:rPr>
       <w:tab/>
+    </w:r>
+    <w:r>
+      <w:rPr>
+        <w:rFonts w:ascii="Arial" w:eastAsia="Calibri" w:hAnsi="Arial" w:cs="Arial"/>
+        <w:sz w:val="22"/>
+        <w:szCs w:val="22"/>
+        <w:u w:val="single"/>
+        <w:lang w:val="en-CA"/>
+      </w:rPr>
       <w:tab/>
+    </w:r>
+    <w:r>
+      <w:rPr>
+        <w:rFonts w:ascii="Arial" w:eastAsia="Calibri" w:hAnsi="Arial" w:cs="Arial"/>
+        <w:sz w:val="22"/>
+        <w:szCs w:val="22"/>
+        <w:u w:val="single"/>
+        <w:lang w:val="en-CA"/>
+      </w:rPr>
       <w:tab/>
     </w:r>
   </w:p>
   <w:tbl>
     <w:tblPr>
       <w:tblW w:w="5000" w:type="pct"/>
-      <w:jc w:val="left"/>
-      <w:tblInd w:w="0" w:type="dxa"/>
       <w:tblLayout w:type="fixed"/>
       <w:tblCellMar>
-        <w:top w:w="0" w:type="dxa"/>
         <w:left w:w="0" w:type="dxa"/>
-        <w:bottom w:w="0" w:type="dxa"/>
         <w:right w:w="0" w:type="dxa"/>
       </w:tblCellMar>
-      <w:tblLook w:firstRow="1" w:noVBand="1" w:lastRow="0" w:firstColumn="1" w:lastColumn="0" w:noHBand="0" w:val="04a0"/>
+      <w:tblLook w:val="04A0" w:firstRow="1" w:lastRow="0" w:firstColumn="1" w:lastColumn="0" w:noHBand="0" w:noVBand="1"/>
     </w:tblPr>
     <w:tblGrid>
       <w:gridCol w:w="3356"/>
@@ -590,27 +1073,22 @@
       <w:gridCol w:w="3274"/>
     </w:tblGrid>
     <w:tr>
-      <w:trPr/>
       <w:tc>
         <w:tcPr>
           <w:tcW w:w="3356" w:type="dxa"/>
-          <w:tcBorders/>
-          <w:shd w:color="auto" w:fill="auto" w:val="clear"/>
+          <w:shd w:val="clear" w:color="auto" w:fill="auto"/>
         </w:tcPr>
         <w:p>
           <w:pPr>
-            <w:pStyle w:val="Normal"/>
-            <w:widowControl w:val="false"/>
+            <w:widowControl w:val="0"/>
             <w:tabs>
-              <w:tab w:val="clear" w:pos="720"/>
-              <w:tab w:val="center" w:pos="4320" w:leader="none"/>
-              <w:tab w:val="right" w:pos="8640" w:leader="none"/>
+              <w:tab w:val="center" w:pos="4320"/>
+              <w:tab w:val="right" w:pos="8640"/>
             </w:tabs>
-            <w:overflowPunct w:val="false"/>
-            <w:ind w:left="293" w:hanging="0"/>
+            <w:overflowPunct w:val="0"/>
+            <w:ind w:left="293"/>
             <w:rPr>
               <w:rFonts w:ascii="Arial" w:hAnsi="Arial" w:cs="Arial"/>
-              <w:b/>
               <w:b/>
               <w:bCs/>
               <w:sz w:val="18"/>
@@ -619,7 +1097,7 @@
           </w:pPr>
           <w:r>
             <w:rPr>
-              <w:rFonts w:cs="Arial" w:ascii="Arial" w:hAnsi="Arial"/>
+              <w:rFonts w:ascii="Arial" w:hAnsi="Arial" w:cs="Arial"/>
               <w:b/>
               <w:bCs/>
               <w:sz w:val="18"/>
@@ -630,18 +1108,15 @@
         </w:p>
         <w:p>
           <w:pPr>
-            <w:pStyle w:val="Normal"/>
-            <w:widowControl w:val="false"/>
+            <w:widowControl w:val="0"/>
             <w:tabs>
-              <w:tab w:val="clear" w:pos="720"/>
-              <w:tab w:val="center" w:pos="4320" w:leader="none"/>
-              <w:tab w:val="right" w:pos="8640" w:leader="none"/>
+              <w:tab w:val="center" w:pos="4320"/>
+              <w:tab w:val="right" w:pos="8640"/>
             </w:tabs>
-            <w:overflowPunct w:val="false"/>
-            <w:ind w:left="293" w:hanging="0"/>
+            <w:overflowPunct w:val="0"/>
+            <w:ind w:left="293"/>
             <w:rPr>
               <w:rFonts w:ascii="Arial" w:hAnsi="Arial" w:cs="Arial"/>
-              <w:b/>
               <w:b/>
               <w:bCs/>
               <w:sz w:val="18"/>
@@ -650,7 +1125,7 @@
           </w:pPr>
           <w:r>
             <w:rPr>
-              <w:rFonts w:cs="Arial" w:ascii="Arial" w:hAnsi="Arial"/>
+              <w:rFonts w:ascii="Arial" w:hAnsi="Arial" w:cs="Arial"/>
               <w:b/>
               <w:bCs/>
               <w:sz w:val="18"/>
@@ -661,15 +1136,14 @@
         </w:p>
         <w:p>
           <w:pPr>
-            <w:pStyle w:val="Normal"/>
-            <w:widowControl w:val="false"/>
+            <w:widowControl w:val="0"/>
             <w:tabs>
-              <w:tab w:val="left" w:pos="720" w:leader="none"/>
-              <w:tab w:val="center" w:pos="4320" w:leader="none"/>
-              <w:tab w:val="right" w:pos="8640" w:leader="none"/>
+              <w:tab w:val="left" w:pos="720"/>
+              <w:tab w:val="center" w:pos="4320"/>
+              <w:tab w:val="right" w:pos="8640"/>
             </w:tabs>
-            <w:overflowPunct w:val="false"/>
-            <w:ind w:left="293" w:hanging="0"/>
+            <w:overflowPunct w:val="0"/>
+            <w:ind w:left="293"/>
             <w:rPr>
               <w:rFonts w:ascii="Arial" w:hAnsi="Arial" w:cs="Arial"/>
               <w:bCs/>
@@ -679,7 +1153,7 @@
           </w:pPr>
           <w:r>
             <w:rPr>
-              <w:rFonts w:cs="Arial" w:ascii="Arial" w:hAnsi="Arial"/>
+              <w:rFonts w:ascii="Arial" w:hAnsi="Arial" w:cs="Arial"/>
               <w:bCs/>
               <w:sz w:val="18"/>
               <w:szCs w:val="18"/>
@@ -691,23 +1165,20 @@
       <w:tc>
         <w:tcPr>
           <w:tcW w:w="3450" w:type="dxa"/>
-          <w:tcBorders/>
-          <w:shd w:color="auto" w:fill="auto" w:val="clear"/>
+          <w:shd w:val="clear" w:color="auto" w:fill="auto"/>
         </w:tcPr>
         <w:p>
           <w:pPr>
-            <w:pStyle w:val="Normal"/>
-            <w:widowControl w:val="false"/>
+            <w:widowControl w:val="0"/>
             <w:tabs>
-              <w:tab w:val="left" w:pos="720" w:leader="none"/>
-              <w:tab w:val="center" w:pos="4320" w:leader="none"/>
-              <w:tab w:val="right" w:pos="8640" w:leader="none"/>
+              <w:tab w:val="left" w:pos="720"/>
+              <w:tab w:val="center" w:pos="4320"/>
+              <w:tab w:val="right" w:pos="8640"/>
             </w:tabs>
-            <w:overflowPunct w:val="false"/>
-            <w:ind w:left="27" w:right="-548" w:hanging="0"/>
+            <w:overflowPunct w:val="0"/>
+            <w:ind w:left="27" w:right="-548"/>
             <w:rPr>
               <w:rFonts w:ascii="Arial" w:hAnsi="Arial" w:cs="Arial"/>
-              <w:b/>
               <w:b/>
               <w:sz w:val="18"/>
               <w:szCs w:val="18"/>
@@ -715,7 +1186,7 @@
           </w:pPr>
           <w:r>
             <w:rPr>
-              <w:rFonts w:cs="Arial" w:ascii="Arial" w:hAnsi="Arial"/>
+              <w:rFonts w:ascii="Arial" w:hAnsi="Arial" w:cs="Arial"/>
               <w:b/>
               <w:sz w:val="18"/>
               <w:szCs w:val="18"/>
@@ -725,15 +1196,14 @@
         </w:p>
         <w:p>
           <w:pPr>
-            <w:pStyle w:val="Normal"/>
-            <w:widowControl w:val="false"/>
+            <w:widowControl w:val="0"/>
             <w:tabs>
-              <w:tab w:val="left" w:pos="720" w:leader="none"/>
-              <w:tab w:val="center" w:pos="4320" w:leader="none"/>
-              <w:tab w:val="right" w:pos="8640" w:leader="none"/>
+              <w:tab w:val="left" w:pos="720"/>
+              <w:tab w:val="center" w:pos="4320"/>
+              <w:tab w:val="right" w:pos="8640"/>
             </w:tabs>
-            <w:overflowPunct w:val="false"/>
-            <w:ind w:left="27" w:right="-548" w:hanging="0"/>
+            <w:overflowPunct w:val="0"/>
+            <w:ind w:left="27" w:right="-548"/>
             <w:rPr>
               <w:rFonts w:ascii="Arial" w:hAnsi="Arial" w:cs="Arial"/>
               <w:sz w:val="18"/>
@@ -742,26 +1212,42 @@
           </w:pPr>
           <w:r>
             <w:rPr>
-              <w:rFonts w:cs="Arial" w:ascii="Arial" w:hAnsi="Arial"/>
+              <w:rFonts w:ascii="Arial" w:hAnsi="Arial" w:cs="Arial"/>
               <w:sz w:val="18"/>
               <w:szCs w:val="18"/>
             </w:rPr>
-            <w:t>Phone: {d.rc_office_phone_number}</w:t>
+            <w:t>Phone: {</w:t>
+          </w:r>
+          <w:proofErr w:type="spellStart"/>
+          <w:r>
+            <w:rPr>
+              <w:rFonts w:ascii="Arial" w:hAnsi="Arial" w:cs="Arial"/>
+              <w:sz w:val="18"/>
+              <w:szCs w:val="18"/>
+            </w:rPr>
+            <w:t>d.rc_office_phone_number</w:t>
+          </w:r>
+          <w:proofErr w:type="spellEnd"/>
+          <w:r>
+            <w:rPr>
+              <w:rFonts w:ascii="Arial" w:hAnsi="Arial" w:cs="Arial"/>
+              <w:sz w:val="18"/>
+              <w:szCs w:val="18"/>
+            </w:rPr>
+            <w:t>}</w:t>
           </w:r>
         </w:p>
         <w:p>
           <w:pPr>
-            <w:pStyle w:val="Normal"/>
-            <w:widowControl w:val="false"/>
+            <w:widowControl w:val="0"/>
             <w:tabs>
-              <w:tab w:val="clear" w:pos="720"/>
-              <w:tab w:val="center" w:pos="4320" w:leader="none"/>
-              <w:tab w:val="right" w:pos="8640" w:leader="none"/>
+              <w:tab w:val="center" w:pos="4320"/>
+              <w:tab w:val="right" w:pos="8640"/>
             </w:tabs>
-            <w:overflowPunct w:val="false"/>
-            <w:ind w:left="27" w:right="-169" w:hanging="0"/>
+            <w:overflowPunct w:val="0"/>
+            <w:ind w:left="27" w:right="-169"/>
             <w:rPr>
-              <w:rFonts w:ascii="Arial" w:hAnsi="Arial" w:eastAsia="Calibri" w:cs="Arial"/>
+              <w:rFonts w:ascii="Arial" w:eastAsia="Calibri" w:hAnsi="Arial" w:cs="Arial"/>
               <w:sz w:val="22"/>
               <w:szCs w:val="22"/>
               <w:lang w:val="en-CA"/>
@@ -769,34 +1255,49 @@
           </w:pPr>
           <w:r>
             <w:rPr>
-              <w:rFonts w:cs="Arial" w:ascii="Arial" w:hAnsi="Arial"/>
+              <w:rFonts w:ascii="Arial" w:hAnsi="Arial" w:cs="Arial"/>
               <w:sz w:val="18"/>
               <w:szCs w:val="18"/>
             </w:rPr>
-            <w:t>Email: {d.rc_office_email}</w:t>
+            <w:t>Email: {</w:t>
+          </w:r>
+          <w:proofErr w:type="spellStart"/>
+          <w:r>
+            <w:rPr>
+              <w:rFonts w:ascii="Arial" w:hAnsi="Arial" w:cs="Arial"/>
+              <w:sz w:val="18"/>
+              <w:szCs w:val="18"/>
+            </w:rPr>
+            <w:t>d.rc_office_email</w:t>
+          </w:r>
+          <w:proofErr w:type="spellEnd"/>
+          <w:r>
+            <w:rPr>
+              <w:rFonts w:ascii="Arial" w:hAnsi="Arial" w:cs="Arial"/>
+              <w:sz w:val="18"/>
+              <w:szCs w:val="18"/>
+            </w:rPr>
+            <w:t>}</w:t>
           </w:r>
         </w:p>
       </w:tc>
       <w:tc>
         <w:tcPr>
           <w:tcW w:w="3274" w:type="dxa"/>
-          <w:tcBorders/>
-          <w:shd w:color="auto" w:fill="auto" w:val="clear"/>
+          <w:shd w:val="clear" w:color="auto" w:fill="auto"/>
         </w:tcPr>
         <w:p>
           <w:pPr>
-            <w:pStyle w:val="Normal"/>
-            <w:widowControl w:val="false"/>
+            <w:widowControl w:val="0"/>
             <w:tabs>
-              <w:tab w:val="left" w:pos="720" w:leader="none"/>
-              <w:tab w:val="center" w:pos="4320" w:leader="none"/>
-              <w:tab w:val="right" w:pos="8640" w:leader="none"/>
+              <w:tab w:val="left" w:pos="720"/>
+              <w:tab w:val="center" w:pos="4320"/>
+              <w:tab w:val="right" w:pos="8640"/>
             </w:tabs>
-            <w:overflowPunct w:val="false"/>
+            <w:overflowPunct w:val="0"/>
             <w:ind w:left="-533" w:right="-169" w:firstLine="425"/>
             <w:rPr>
               <w:rFonts w:ascii="Arial" w:hAnsi="Arial" w:cs="Arial"/>
-              <w:b/>
               <w:b/>
               <w:sz w:val="18"/>
               <w:szCs w:val="18"/>
@@ -804,7 +1305,7 @@
           </w:pPr>
           <w:r>
             <w:rPr>
-              <w:rFonts w:cs="Arial" w:ascii="Arial" w:hAnsi="Arial"/>
+              <w:rFonts w:ascii="Arial" w:hAnsi="Arial" w:cs="Arial"/>
               <w:b/>
               <w:sz w:val="18"/>
               <w:szCs w:val="18"/>
@@ -814,15 +1315,13 @@
         </w:p>
         <w:p>
           <w:pPr>
-            <w:pStyle w:val="Normal"/>
-            <w:widowControl w:val="false"/>
+            <w:widowControl w:val="0"/>
             <w:tabs>
-              <w:tab w:val="clear" w:pos="720"/>
-              <w:tab w:val="left" w:pos="876" w:leader="none"/>
-              <w:tab w:val="center" w:pos="4320" w:leader="none"/>
-              <w:tab w:val="right" w:pos="8640" w:leader="none"/>
+              <w:tab w:val="left" w:pos="876"/>
+              <w:tab w:val="center" w:pos="4320"/>
+              <w:tab w:val="right" w:pos="8640"/>
             </w:tabs>
-            <w:overflowPunct w:val="false"/>
+            <w:overflowPunct w:val="0"/>
             <w:ind w:left="-533" w:right="-169" w:firstLine="425"/>
             <w:rPr>
               <w:rFonts w:ascii="Arial" w:hAnsi="Arial" w:cs="Arial"/>
@@ -832,7 +1331,7 @@
           </w:pPr>
           <w:r>
             <w:rPr>
-              <w:rFonts w:cs="Arial" w:ascii="Arial" w:hAnsi="Arial"/>
+              <w:rFonts w:ascii="Arial" w:hAnsi="Arial" w:cs="Arial"/>
               <w:sz w:val="18"/>
               <w:szCs w:val="18"/>
             </w:rPr>
@@ -841,15 +1340,13 @@
         </w:p>
         <w:p>
           <w:pPr>
-            <w:pStyle w:val="Normal"/>
-            <w:widowControl w:val="false"/>
+            <w:widowControl w:val="0"/>
             <w:tabs>
-              <w:tab w:val="clear" w:pos="720"/>
-              <w:tab w:val="left" w:pos="876" w:leader="none"/>
-              <w:tab w:val="center" w:pos="4320" w:leader="none"/>
-              <w:tab w:val="right" w:pos="8640" w:leader="none"/>
+              <w:tab w:val="left" w:pos="876"/>
+              <w:tab w:val="center" w:pos="4320"/>
+              <w:tab w:val="right" w:pos="8640"/>
             </w:tabs>
-            <w:overflowPunct w:val="false"/>
+            <w:overflowPunct w:val="0"/>
             <w:ind w:left="-533" w:right="-169" w:firstLine="425"/>
             <w:rPr>
               <w:rFonts w:ascii="Arial" w:hAnsi="Arial" w:cs="Arial"/>
@@ -859,14 +1356,14 @@
           </w:pPr>
           <w:r>
             <w:rPr>
-              <w:rFonts w:cs="Arial" w:ascii="Arial" w:hAnsi="Arial"/>
+              <w:rFonts w:ascii="Arial" w:hAnsi="Arial" w:cs="Arial"/>
               <w:sz w:val="18"/>
               <w:szCs w:val="18"/>
             </w:rPr>
             <w:t>{d.rc_office_mailing_address_line_2}</w:t>
           </w:r>
-          <w:bookmarkStart w:id="2" w:name="_Hlk37327873"/>
-          <w:bookmarkEnd w:id="2"/>
+          <w:bookmarkStart w:id="1" w:name="_Hlk37327873"/>
+          <w:bookmarkEnd w:id="1"/>
         </w:p>
       </w:tc>
     </w:tr>
@@ -880,19 +1377,31 @@
         <w:szCs w:val="22"/>
       </w:rPr>
     </w:pPr>
-    <w:r>
-      <w:rPr>
-        <w:rFonts w:cs="Arial" w:ascii="Arial" w:hAnsi="Arial"/>
-        <w:sz w:val="22"/>
-        <w:szCs w:val="22"/>
-      </w:rPr>
-    </w:r>
   </w:p>
 </w:ftr>
 </file>
 
+<file path=word/footnotes.xml><?xml version="1.0" encoding="utf-8"?>
+<w:footnotes xmlns:wpc="http://schemas.microsoft.com/office/word/2010/wordprocessingCanvas" xmlns:cx="http://schemas.microsoft.com/office/drawing/2014/chartex" xmlns:cx1="http://schemas.microsoft.com/office/drawing/2015/9/8/chartex" xmlns:cx2="http://schemas.microsoft.com/office/drawing/2015/10/21/chartex" xmlns:cx3="http://schemas.microsoft.com/office/drawing/2016/5/9/chartex" xmlns:cx4="http://schemas.microsoft.com/office/drawing/2016/5/10/chartex" xmlns:cx5="http://schemas.microsoft.com/office/drawing/2016/5/11/chartex" xmlns:cx6="http://schemas.microsoft.com/office/drawing/2016/5/12/chartex" xmlns:cx7="http://schemas.microsoft.com/office/drawing/2016/5/13/chartex" xmlns:cx8="http://schemas.microsoft.com/office/drawing/2016/5/14/chartex" xmlns:mc="http://schemas.openxmlformats.org/markup-compatibility/2006" xmlns:aink="http://schemas.microsoft.com/office/drawing/2016/ink" xmlns:am3d="http://schemas.microsoft.com/office/drawing/2017/model3d" xmlns:o="urn:schemas-microsoft-com:office:office" xmlns:r="http://schemas.openxmlformats.org/officeDocument/2006/relationships" xmlns:m="http://schemas.openxmlformats.org/officeDocument/2006/math" xmlns:v="urn:schemas-microsoft-com:vml" xmlns:wp14="http://schemas.microsoft.com/office/word/2010/wordprocessingDrawing" xmlns:wp="http://schemas.openxmlformats.org/drawingml/2006/wordprocessingDrawing" xmlns:w10="urn:schemas-microsoft-com:office:word" xmlns:w="http://schemas.openxmlformats.org/wordprocessingml/2006/main" xmlns:w14="http://schemas.microsoft.com/office/word/2010/wordml" xmlns:w15="http://schemas.microsoft.com/office/word/2012/wordml" xmlns:w16cex="http://schemas.microsoft.com/office/word/2018/wordml/cex" xmlns:w16cid="http://schemas.microsoft.com/office/word/2016/wordml/cid" xmlns:w16="http://schemas.microsoft.com/office/word/2018/wordml" xmlns:w16sdtdh="http://schemas.microsoft.com/office/word/2020/wordml/sdtdatahash" xmlns:w16se="http://schemas.microsoft.com/office/word/2015/wordml/symex" xmlns:wpg="http://schemas.microsoft.com/office/word/2010/wordprocessingGroup" xmlns:wpi="http://schemas.microsoft.com/office/word/2010/wordprocessingInk" xmlns:wne="http://schemas.microsoft.com/office/word/2006/wordml" xmlns:wps="http://schemas.microsoft.com/office/word/2010/wordprocessingShape" mc:Ignorable="w14 w15 w16se w16cid w16 w16cex w16sdtdh wp14">
+  <w:footnote w:type="separator" w:id="-1">
+    <w:p>
+      <w:r>
+        <w:separator/>
+      </w:r>
+    </w:p>
+  </w:footnote>
+  <w:footnote w:type="continuationSeparator" w:id="0">
+    <w:p>
+      <w:r>
+        <w:continuationSeparator/>
+      </w:r>
+    </w:p>
+  </w:footnote>
+</w:footnotes>
+</file>
+
 <file path=word/header1.xml><?xml version="1.0" encoding="utf-8"?>
-<w:hdr xmlns:o="urn:schemas-microsoft-com:office:office" xmlns:r="http://schemas.openxmlformats.org/officeDocument/2006/relationships" xmlns:v="urn:schemas-microsoft-com:vml" xmlns:w="http://schemas.openxmlformats.org/wordprocessingml/2006/main" xmlns:w10="urn:schemas-microsoft-com:office:word" xmlns:wp="http://schemas.openxmlformats.org/drawingml/2006/wordprocessingDrawing" xmlns:wps="http://schemas.microsoft.com/office/word/2010/wordprocessingShape" xmlns:wpg="http://schemas.microsoft.com/office/word/2010/wordprocessingGroup" xmlns:mc="http://schemas.openxmlformats.org/markup-compatibility/2006" xmlns:wp14="http://schemas.microsoft.com/office/word/2010/wordprocessingDrawing" xmlns:w14="http://schemas.microsoft.com/office/word/2010/wordml" mc:Ignorable="w14 wp14">
+<w:hdr xmlns:wpc="http://schemas.microsoft.com/office/word/2010/wordprocessingCanvas" xmlns:cx="http://schemas.microsoft.com/office/drawing/2014/chartex" xmlns:cx1="http://schemas.microsoft.com/office/drawing/2015/9/8/chartex" xmlns:cx2="http://schemas.microsoft.com/office/drawing/2015/10/21/chartex" xmlns:cx3="http://schemas.microsoft.com/office/drawing/2016/5/9/chartex" xmlns:cx4="http://schemas.microsoft.com/office/drawing/2016/5/10/chartex" xmlns:cx5="http://schemas.microsoft.com/office/drawing/2016/5/11/chartex" xmlns:cx6="http://schemas.microsoft.com/office/drawing/2016/5/12/chartex" xmlns:cx7="http://schemas.microsoft.com/office/drawing/2016/5/13/chartex" xmlns:cx8="http://schemas.microsoft.com/office/drawing/2016/5/14/chartex" xmlns:mc="http://schemas.openxmlformats.org/markup-compatibility/2006" xmlns:aink="http://schemas.microsoft.com/office/drawing/2016/ink" xmlns:am3d="http://schemas.microsoft.com/office/drawing/2017/model3d" xmlns:o="urn:schemas-microsoft-com:office:office" xmlns:r="http://schemas.openxmlformats.org/officeDocument/2006/relationships" xmlns:m="http://schemas.openxmlformats.org/officeDocument/2006/math" xmlns:v="urn:schemas-microsoft-com:vml" xmlns:wp14="http://schemas.microsoft.com/office/word/2010/wordprocessingDrawing" xmlns:wp="http://schemas.openxmlformats.org/drawingml/2006/wordprocessingDrawing" xmlns:w10="urn:schemas-microsoft-com:office:word" xmlns:w="http://schemas.openxmlformats.org/wordprocessingml/2006/main" xmlns:w14="http://schemas.microsoft.com/office/word/2010/wordml" xmlns:w15="http://schemas.microsoft.com/office/word/2012/wordml" xmlns:w16cex="http://schemas.microsoft.com/office/word/2018/wordml/cex" xmlns:w16cid="http://schemas.microsoft.com/office/word/2016/wordml/cid" xmlns:w16="http://schemas.microsoft.com/office/word/2018/wordml" xmlns:w16sdtdh="http://schemas.microsoft.com/office/word/2020/wordml/sdtdatahash" xmlns:w16se="http://schemas.microsoft.com/office/word/2015/wordml/symex" xmlns:wpg="http://schemas.microsoft.com/office/word/2010/wordprocessingGroup" xmlns:wpi="http://schemas.microsoft.com/office/word/2010/wordprocessingInk" xmlns:wne="http://schemas.microsoft.com/office/word/2006/wordml" xmlns:wps="http://schemas.microsoft.com/office/word/2010/wordprocessingShape" mc:Ignorable="w14 w15 w16se w16cid w16 w16cex w16sdtdh wp14">
   <w:p>
     <w:pPr>
       <w:pStyle w:val="Header"/>
@@ -901,44 +1410,33 @@
       </w:rPr>
     </w:pPr>
     <w:r>
-      <w:rPr/>
-      <w:drawing>
-        <wp:inline distT="0" distB="0" distL="0" distR="0">
-          <wp:extent cx="2743835" cy="997585"/>
-          <wp:effectExtent l="0" t="0" r="0" b="0"/>
-          <wp:docPr id="1" name="Picture 1" descr=""/>
-          <wp:cNvGraphicFramePr>
-            <a:graphicFrameLocks xmlns:a="http://schemas.openxmlformats.org/drawingml/2006/main" noChangeAspect="1"/>
-          </wp:cNvGraphicFramePr>
-          <a:graphic xmlns:a="http://schemas.openxmlformats.org/drawingml/2006/main">
-            <a:graphicData uri="http://schemas.openxmlformats.org/drawingml/2006/picture">
-              <pic:pic xmlns:pic="http://schemas.openxmlformats.org/drawingml/2006/picture">
-                <pic:nvPicPr>
-                  <pic:cNvPr id="1" name="Picture 1" descr=""/>
-                  <pic:cNvPicPr>
-                    <a:picLocks noChangeAspect="1" noChangeArrowheads="1"/>
-                  </pic:cNvPicPr>
-                </pic:nvPicPr>
-                <pic:blipFill>
-                  <a:blip r:embed="rId1"/>
-                  <a:stretch>
-                    <a:fillRect/>
-                  </a:stretch>
-                </pic:blipFill>
-                <pic:spPr bwMode="auto">
-                  <a:xfrm>
-                    <a:off x="0" y="0"/>
-                    <a:ext cx="2743835" cy="997585"/>
-                  </a:xfrm>
-                  <a:prstGeom prst="rect">
-                    <a:avLst/>
-                  </a:prstGeom>
-                </pic:spPr>
-              </pic:pic>
-            </a:graphicData>
-          </a:graphic>
-        </wp:inline>
-      </w:drawing>
+      <w:rPr>
+        <w:noProof/>
+      </w:rPr>
+      <w:pict w14:anchorId="69EA381D">
+        <v:shapetype id="_x0000_t75" coordsize="21600,21600" o:spt="75" o:preferrelative="t" path="m@4@5l@4@11@9@11@9@5xe" filled="f" stroked="f">
+          <v:stroke joinstyle="miter"/>
+          <v:formulas>
+            <v:f eqn="if lineDrawn pixelLineWidth 0"/>
+            <v:f eqn="sum @0 1 0"/>
+            <v:f eqn="sum 0 0 @1"/>
+            <v:f eqn="prod @2 1 2"/>
+            <v:f eqn="prod @3 21600 pixelWidth"/>
+            <v:f eqn="prod @3 21600 pixelHeight"/>
+            <v:f eqn="sum @0 0 1"/>
+            <v:f eqn="prod @6 1 2"/>
+            <v:f eqn="prod @7 21600 pixelWidth"/>
+            <v:f eqn="sum @8 21600 0"/>
+            <v:f eqn="prod @7 21600 pixelHeight"/>
+            <v:f eqn="sum @10 21600 0"/>
+          </v:formulas>
+          <v:path o:extrusionok="f" gradientshapeok="t" o:connecttype="rect"/>
+          <o:lock v:ext="edit" aspectratio="t"/>
+        </v:shapetype>
+        <v:shape id="Picture 1" o:spid="_x0000_i1025" type="#_x0000_t75" style="width:3in;height:78.5pt;visibility:visible;mso-wrap-style:square">
+          <v:imagedata r:id="rId1" o:title=""/>
+        </v:shape>
+      </w:pict>
     </w:r>
   </w:p>
   <w:p>
@@ -948,29 +1446,20 @@
         <w:rFonts w:ascii="Arial" w:hAnsi="Arial" w:cs="Arial"/>
       </w:rPr>
     </w:pPr>
-    <w:r>
-      <w:rPr>
-        <w:rFonts w:cs="Arial" w:ascii="Arial" w:hAnsi="Arial"/>
-      </w:rPr>
-    </w:r>
   </w:p>
 </w:hdr>
 </file>
 
 <file path=word/styles.xml><?xml version="1.0" encoding="utf-8"?>
-<w:styles xmlns:w="http://schemas.openxmlformats.org/wordprocessingml/2006/main" xmlns:w14="http://schemas.microsoft.com/office/word/2010/wordml" xmlns:mc="http://schemas.openxmlformats.org/markup-compatibility/2006" mc:Ignorable="w14">
+<w:styles xmlns:mc="http://schemas.openxmlformats.org/markup-compatibility/2006" xmlns:r="http://schemas.openxmlformats.org/officeDocument/2006/relationships" xmlns:w="http://schemas.openxmlformats.org/wordprocessingml/2006/main" xmlns:w14="http://schemas.microsoft.com/office/word/2010/wordml" xmlns:w15="http://schemas.microsoft.com/office/word/2012/wordml" xmlns:w16cex="http://schemas.microsoft.com/office/word/2018/wordml/cex" xmlns:w16cid="http://schemas.microsoft.com/office/word/2016/wordml/cid" xmlns:w16="http://schemas.microsoft.com/office/word/2018/wordml" xmlns:w16sdtdh="http://schemas.microsoft.com/office/word/2020/wordml/sdtdatahash" xmlns:w16se="http://schemas.microsoft.com/office/word/2015/wordml/symex" mc:Ignorable="w14 w15 w16se w16cid w16 w16cex w16sdtdh">
   <w:docDefaults>
     <w:rPrDefault>
       <w:rPr>
-        <w:rFonts w:ascii="Times New Roman" w:hAnsi="Times New Roman" w:eastAsia="Times New Roman" w:cs="Times New Roman"/>
+        <w:rFonts w:ascii="Times New Roman" w:eastAsia="Times New Roman" w:hAnsi="Times New Roman" w:cs="Times New Roman"/>
         <w:lang w:val="en-CA" w:eastAsia="en-CA" w:bidi="ar-SA"/>
       </w:rPr>
     </w:rPrDefault>
-    <w:pPrDefault>
-      <w:pPr>
-        <w:suppressAutoHyphens w:val="true"/>
-      </w:pPr>
-    </w:pPrDefault>
+    <w:pPrDefault/>
   </w:docDefaults>
   <w:latentStyles w:defLockedState="0" w:defUIPriority="0" w:defSemiHidden="0" w:defUnhideWhenUsed="0" w:defQFormat="0" w:count="376">
     <w:lsdException w:name="Normal" w:qFormat="1"/>
@@ -1004,7 +1493,7 @@
     <w:lsdException w:name="Normal Indent" w:semiHidden="1" w:unhideWhenUsed="1"/>
     <w:lsdException w:name="footnote text" w:semiHidden="1" w:unhideWhenUsed="1"/>
     <w:lsdException w:name="annotation text" w:semiHidden="1" w:unhideWhenUsed="1"/>
-    <w:lsdException w:name="header" w:uiPriority="99" w:semiHidden="1" w:unhideWhenUsed="1"/>
+    <w:lsdException w:name="header" w:semiHidden="1" w:uiPriority="99" w:unhideWhenUsed="1"/>
     <w:lsdException w:name="footer" w:semiHidden="1" w:unhideWhenUsed="1"/>
     <w:lsdException w:name="index heading" w:semiHidden="1" w:unhideWhenUsed="1"/>
     <w:lsdException w:name="caption" w:semiHidden="1" w:unhideWhenUsed="1" w:qFormat="1"/>
@@ -1051,7 +1540,7 @@
     <w:lsdException w:name="Body Text Indent 2" w:semiHidden="1" w:unhideWhenUsed="1"/>
     <w:lsdException w:name="Body Text Indent 3" w:semiHidden="1" w:unhideWhenUsed="1"/>
     <w:lsdException w:name="Block Text" w:semiHidden="1" w:unhideWhenUsed="1"/>
-    <w:lsdException w:name="Hyperlink" w:uiPriority="99" w:semiHidden="1" w:unhideWhenUsed="1"/>
+    <w:lsdException w:name="Hyperlink" w:semiHidden="1" w:uiPriority="99" w:unhideWhenUsed="1"/>
     <w:lsdException w:name="FollowedHyperlink" w:semiHidden="1" w:unhideWhenUsed="1"/>
     <w:lsdException w:name="Strong" w:qFormat="1"/>
     <w:lsdException w:name="Emphasis" w:qFormat="1"/>
@@ -1121,7 +1610,7 @@
     <w:lsdException w:name="Table Web 3" w:semiHidden="1" w:unhideWhenUsed="1"/>
     <w:lsdException w:name="Balloon Text" w:semiHidden="1" w:unhideWhenUsed="1"/>
     <w:lsdException w:name="Table Theme" w:semiHidden="1" w:unhideWhenUsed="1"/>
-    <w:lsdException w:name="Placeholder Text" w:uiPriority="99" w:semiHidden="1"/>
+    <w:lsdException w:name="Placeholder Text" w:semiHidden="1" w:uiPriority="99"/>
     <w:lsdException w:name="No Spacing" w:uiPriority="1" w:qFormat="1"/>
     <w:lsdException w:name="Light Shading" w:uiPriority="60"/>
     <w:lsdException w:name="Light List" w:uiPriority="61"/>
@@ -1143,7 +1632,7 @@
     <w:lsdException w:name="Medium Shading 1 Accent 1" w:uiPriority="63"/>
     <w:lsdException w:name="Medium Shading 2 Accent 1" w:uiPriority="64"/>
     <w:lsdException w:name="Medium List 1 Accent 1" w:uiPriority="65"/>
-    <w:lsdException w:name="Revision" w:uiPriority="99" w:semiHidden="1"/>
+    <w:lsdException w:name="Revision" w:semiHidden="1" w:uiPriority="99"/>
     <w:lsdException w:name="List Paragraph" w:uiPriority="34" w:qFormat="1"/>
     <w:lsdException w:name="Quote" w:uiPriority="29" w:qFormat="1"/>
     <w:lsdException w:name="Intense Quote" w:uiPriority="30" w:qFormat="1"/>
@@ -1230,8 +1719,8 @@
     <w:lsdException w:name="Subtle Reference" w:uiPriority="31" w:qFormat="1"/>
     <w:lsdException w:name="Intense Reference" w:uiPriority="32" w:qFormat="1"/>
     <w:lsdException w:name="Book Title" w:uiPriority="33" w:qFormat="1"/>
-    <w:lsdException w:name="Bibliography" w:uiPriority="37" w:semiHidden="1" w:unhideWhenUsed="1"/>
-    <w:lsdException w:name="TOC Heading" w:uiPriority="39" w:semiHidden="1" w:unhideWhenUsed="1" w:qFormat="1"/>
+    <w:lsdException w:name="Bibliography" w:semiHidden="1" w:uiPriority="37" w:unhideWhenUsed="1"/>
+    <w:lsdException w:name="TOC Heading" w:semiHidden="1" w:uiPriority="39" w:unhideWhenUsed="1" w:qFormat="1"/>
     <w:lsdException w:name="Plain Table 1" w:uiPriority="41"/>
     <w:lsdException w:name="Plain Table 2" w:uiPriority="42"/>
     <w:lsdException w:name="Plain Table 3" w:uiPriority="43"/>
@@ -1336,132 +1825,114 @@
     <w:lsdException w:name="List Table 5 Dark Accent 6" w:uiPriority="50"/>
     <w:lsdException w:name="List Table 6 Colorful Accent 6" w:uiPriority="51"/>
     <w:lsdException w:name="List Table 7 Colorful Accent 6" w:uiPriority="52"/>
-    <w:lsdException w:name="Mention" w:uiPriority="99" w:semiHidden="1" w:unhideWhenUsed="1"/>
-    <w:lsdException w:name="Smart Hyperlink" w:uiPriority="99" w:semiHidden="1" w:unhideWhenUsed="1"/>
-    <w:lsdException w:name="Hashtag" w:uiPriority="99" w:semiHidden="1" w:unhideWhenUsed="1"/>
-    <w:lsdException w:name="Unresolved Mention" w:uiPriority="99" w:semiHidden="1" w:unhideWhenUsed="1"/>
-    <w:lsdException w:name="Smart Link" w:uiPriority="99" w:semiHidden="1" w:unhideWhenUsed="1"/>
+    <w:lsdException w:name="Mention" w:semiHidden="1" w:uiPriority="99" w:unhideWhenUsed="1"/>
+    <w:lsdException w:name="Smart Hyperlink" w:semiHidden="1" w:uiPriority="99" w:unhideWhenUsed="1"/>
+    <w:lsdException w:name="Hashtag" w:semiHidden="1" w:uiPriority="99" w:unhideWhenUsed="1"/>
+    <w:lsdException w:name="Unresolved Mention" w:semiHidden="1" w:uiPriority="99" w:unhideWhenUsed="1"/>
+    <w:lsdException w:name="Smart Link" w:semiHidden="1" w:uiPriority="99" w:unhideWhenUsed="1"/>
   </w:latentStyles>
-  <w:style w:type="paragraph" w:styleId="Normal" w:default="1">
+  <w:style w:type="paragraph" w:default="1" w:styleId="Normal">
     <w:name w:val="Normal"/>
     <w:qFormat/>
-    <w:rsid w:val="00b166ff"/>
+    <w:rsid w:val="00B166FF"/>
     <w:pPr>
-      <w:widowControl/>
-      <w:suppressAutoHyphens w:val="true"/>
-      <w:bidi w:val="0"/>
-      <w:spacing w:before="0" w:after="0"/>
-      <w:jc w:val="left"/>
+      <w:suppressAutoHyphens/>
       <w:textAlignment w:val="baseline"/>
     </w:pPr>
     <w:rPr>
-      <w:rFonts w:ascii="Times New Roman" w:hAnsi="Times New Roman" w:eastAsia="Times New Roman" w:cs="Times New Roman"/>
-      <w:color w:val="auto"/>
-      <w:kern w:val="0"/>
       <w:sz w:val="24"/>
-      <w:szCs w:val="20"/>
-      <w:lang w:val="en-US" w:eastAsia="en-US" w:bidi="ar-SA"/>
+      <w:lang w:val="en-US" w:eastAsia="en-US"/>
     </w:rPr>
   </w:style>
-  <w:style w:type="character" w:styleId="DefaultParagraphFont" w:default="1">
+  <w:style w:type="character" w:default="1" w:styleId="DefaultParagraphFont">
     <w:name w:val="Default Paragraph Font"/>
     <w:uiPriority w:val="1"/>
     <w:semiHidden/>
     <w:unhideWhenUsed/>
-    <w:qFormat/>
-    <w:rPr/>
   </w:style>
-  <w:style w:type="character" w:styleId="Annotationreference">
+  <w:style w:type="table" w:default="1" w:styleId="TableNormal">
+    <w:name w:val="Normal Table"/>
+    <w:uiPriority w:val="99"/>
+    <w:semiHidden/>
+    <w:unhideWhenUsed/>
+    <w:tblPr>
+      <w:tblInd w:w="0" w:type="dxa"/>
+      <w:tblCellMar>
+        <w:top w:w="0" w:type="dxa"/>
+        <w:left w:w="108" w:type="dxa"/>
+        <w:bottom w:w="0" w:type="dxa"/>
+        <w:right w:w="108" w:type="dxa"/>
+      </w:tblCellMar>
+    </w:tblPr>
+  </w:style>
+  <w:style w:type="numbering" w:default="1" w:styleId="NoList">
+    <w:name w:val="No List"/>
+    <w:uiPriority w:val="99"/>
+    <w:semiHidden/>
+    <w:unhideWhenUsed/>
+  </w:style>
+  <w:style w:type="character" w:styleId="CommentReference">
     <w:name w:val="annotation reference"/>
     <w:semiHidden/>
     <w:qFormat/>
-    <w:rsid w:val="008d096c"/>
+    <w:rsid w:val="008D096C"/>
     <w:rPr>
       <w:sz w:val="16"/>
       <w:szCs w:val="16"/>
     </w:rPr>
   </w:style>
-  <w:style w:type="character" w:styleId="HeaderChar" w:customStyle="1">
+  <w:style w:type="character" w:customStyle="1" w:styleId="HeaderChar">
     <w:name w:val="Header Char"/>
     <w:link w:val="Header"/>
     <w:uiPriority w:val="99"/>
     <w:qFormat/>
-    <w:rsid w:val="00d01e15"/>
+    <w:rsid w:val="00D01E15"/>
     <w:rPr>
       <w:sz w:val="24"/>
     </w:rPr>
   </w:style>
-  <w:style w:type="character" w:styleId="Hyperlink1" w:customStyle="1">
+  <w:style w:type="character" w:customStyle="1" w:styleId="Hyperlink1">
     <w:name w:val="Hyperlink1"/>
     <w:uiPriority w:val="99"/>
     <w:qFormat/>
-    <w:rsid w:val="005d1cbf"/>
+    <w:rsid w:val="005D1CBF"/>
     <w:rPr>
       <w:color w:val="0000FF"/>
       <w:u w:val="single"/>
     </w:rPr>
   </w:style>
-  <w:style w:type="paragraph" w:styleId="Heading" w:customStyle="1">
+  <w:style w:type="paragraph" w:customStyle="1" w:styleId="Heading">
     <w:name w:val="Heading"/>
     <w:basedOn w:val="Normal"/>
-    <w:next w:val="TextBody"/>
+    <w:next w:val="BodyText"/>
     <w:qFormat/>
     <w:pPr>
-      <w:keepNext w:val="true"/>
+      <w:keepNext/>
       <w:spacing w:before="240" w:after="120"/>
     </w:pPr>
     <w:rPr>
-      <w:rFonts w:ascii="Liberation Sans" w:hAnsi="Liberation Sans" w:eastAsia="Noto Sans CJK SC" w:cs="Lohit Devanagari"/>
+      <w:rFonts w:ascii="Liberation Sans" w:eastAsia="Noto Sans CJK SC" w:hAnsi="Liberation Sans" w:cs="Lohit Devanagari"/>
       <w:sz w:val="28"/>
       <w:szCs w:val="28"/>
     </w:rPr>
   </w:style>
-  <w:style w:type="paragraph" w:styleId="TextBody">
+  <w:style w:type="paragraph" w:styleId="BodyText">
     <w:name w:val="Body Text"/>
     <w:basedOn w:val="Normal"/>
-    <w:rsid w:val="008d096c"/>
+    <w:rsid w:val="008D096C"/>
     <w:pPr>
-      <w:spacing w:before="0" w:after="120"/>
+      <w:spacing w:after="120"/>
     </w:pPr>
-    <w:rPr/>
   </w:style>
   <w:style w:type="paragraph" w:styleId="List">
     <w:name w:val="List"/>
     <w:basedOn w:val="Normal"/>
-    <w:rsid w:val="008d096c"/>
+    <w:rsid w:val="008D096C"/>
     <w:pPr>
       <w:ind w:left="360" w:hanging="360"/>
     </w:pPr>
-    <w:rPr/>
   </w:style>
   <w:style w:type="paragraph" w:styleId="Caption">
-    <w:name w:val="Caption"/>
-    <w:basedOn w:val="Normal"/>
-    <w:qFormat/>
-    <w:pPr>
-      <w:suppressLineNumbers/>
-      <w:spacing w:before="120" w:after="120"/>
-    </w:pPr>
-    <w:rPr>
-      <w:rFonts w:cs="Arial Unicode MS"/>
-      <w:i/>
-      <w:iCs/>
-      <w:sz w:val="24"/>
-      <w:szCs w:val="24"/>
-    </w:rPr>
-  </w:style>
-  <w:style w:type="paragraph" w:styleId="Index" w:customStyle="1">
-    <w:name w:val="Index"/>
-    <w:basedOn w:val="Normal"/>
-    <w:qFormat/>
-    <w:pPr>
-      <w:suppressLineNumbers/>
-    </w:pPr>
-    <w:rPr>
-      <w:rFonts w:cs="Lohit Devanagari"/>
-    </w:rPr>
-  </w:style>
-  <w:style w:type="paragraph" w:styleId="Caption1">
     <w:name w:val="caption"/>
     <w:basedOn w:val="Normal"/>
     <w:qFormat/>
@@ -1476,80 +1947,61 @@
       <w:szCs w:val="24"/>
     </w:rPr>
   </w:style>
-  <w:style w:type="paragraph" w:styleId="HeaderandFooter" w:customStyle="1">
+  <w:style w:type="paragraph" w:customStyle="1" w:styleId="Index">
+    <w:name w:val="Index"/>
+    <w:basedOn w:val="Normal"/>
+    <w:qFormat/>
+    <w:pPr>
+      <w:suppressLineNumbers/>
+    </w:pPr>
+    <w:rPr>
+      <w:rFonts w:cs="Lohit Devanagari"/>
+    </w:rPr>
+  </w:style>
+  <w:style w:type="paragraph" w:customStyle="1" w:styleId="HeaderandFooter">
     <w:name w:val="Header and Footer"/>
     <w:basedOn w:val="Normal"/>
     <w:qFormat/>
-    <w:pPr/>
-    <w:rPr/>
   </w:style>
   <w:style w:type="paragraph" w:styleId="Header">
-    <w:name w:val="Header"/>
+    <w:name w:val="header"/>
     <w:basedOn w:val="Normal"/>
     <w:link w:val="HeaderChar"/>
     <w:uiPriority w:val="99"/>
-    <w:rsid w:val="008d096c"/>
+    <w:rsid w:val="008D096C"/>
     <w:pPr>
       <w:tabs>
-        <w:tab w:val="clear" w:pos="720"/>
-        <w:tab w:val="center" w:pos="4320" w:leader="none"/>
-        <w:tab w:val="right" w:pos="8640" w:leader="none"/>
+        <w:tab w:val="center" w:pos="4320"/>
+        <w:tab w:val="right" w:pos="8640"/>
       </w:tabs>
     </w:pPr>
-    <w:rPr/>
   </w:style>
   <w:style w:type="paragraph" w:styleId="Footer">
-    <w:name w:val="Footer"/>
+    <w:name w:val="footer"/>
     <w:basedOn w:val="Normal"/>
-    <w:rsid w:val="008d096c"/>
+    <w:rsid w:val="008D096C"/>
     <w:pPr>
       <w:tabs>
-        <w:tab w:val="clear" w:pos="720"/>
-        <w:tab w:val="center" w:pos="4320" w:leader="none"/>
-        <w:tab w:val="right" w:pos="8640" w:leader="none"/>
+        <w:tab w:val="center" w:pos="4320"/>
+        <w:tab w:val="right" w:pos="8640"/>
       </w:tabs>
     </w:pPr>
-    <w:rPr/>
   </w:style>
   <w:style w:type="paragraph" w:styleId="Date">
     <w:name w:val="Date"/>
     <w:basedOn w:val="Normal"/>
     <w:qFormat/>
-    <w:rsid w:val="008d096c"/>
-    <w:pPr/>
-    <w:rPr/>
+    <w:rsid w:val="008D096C"/>
   </w:style>
-  <w:style w:type="paragraph" w:styleId="Annotationtext">
+  <w:style w:type="paragraph" w:styleId="CommentText">
     <w:name w:val="annotation text"/>
     <w:basedOn w:val="Normal"/>
     <w:semiHidden/>
     <w:qFormat/>
-    <w:rsid w:val="008d096c"/>
-    <w:pPr/>
+    <w:rsid w:val="008D096C"/>
     <w:rPr>
       <w:sz w:val="20"/>
     </w:rPr>
-  </w:style>
-  <w:style w:type="numbering" w:styleId="NoList" w:default="1">
-    <w:name w:val="No List"/>
-    <w:uiPriority w:val="99"/>
-    <w:semiHidden/>
-    <w:unhideWhenUsed/>
-    <w:qFormat/>
-  </w:style>
-  <w:style w:type="table" w:default="1" w:styleId="TableNormal">
-    <w:name w:val="Normal Table"/>
-    <w:uiPriority w:val="99"/>
-    <w:semiHidden/>
-    <w:unhideWhenUsed/>
-    <w:tblPr>
-      <w:tblCellMar>
-        <w:top w:w="0" w:type="dxa"/>
-        <w:left w:w="108" w:type="dxa"/>
-        <w:bottom w:w="0" w:type="dxa"/>
-        <w:right w:w="108" w:type="dxa"/>
-      </w:tblCellMar>
-    </w:tblPr>
   </w:style>
 </w:styles>
 </file>

</xml_diff>

<commit_message>
db migration to add text and change to permit enclosed document
</commit_message>
<xml_diff>
--- a/services/core-api/app/templates/now/Permit Enclosed Letter.docx
+++ b/services/core-api/app/templates/now/Permit Enclosed Letter.docx
@@ -1,6 +1,6 @@
 
 <file path=word/document.xml><?xml version="1.0" encoding="utf-8"?>
-<w:document xmlns:wpc="http://schemas.microsoft.com/office/word/2010/wordprocessingCanvas" xmlns:cx="http://schemas.microsoft.com/office/drawing/2014/chartex" xmlns:cx1="http://schemas.microsoft.com/office/drawing/2015/9/8/chartex" xmlns:cx2="http://schemas.microsoft.com/office/drawing/2015/10/21/chartex" xmlns:cx3="http://schemas.microsoft.com/office/drawing/2016/5/9/chartex" xmlns:cx4="http://schemas.microsoft.com/office/drawing/2016/5/10/chartex" xmlns:cx5="http://schemas.microsoft.com/office/drawing/2016/5/11/chartex" xmlns:cx6="http://schemas.microsoft.com/office/drawing/2016/5/12/chartex" xmlns:cx7="http://schemas.microsoft.com/office/drawing/2016/5/13/chartex" xmlns:cx8="http://schemas.microsoft.com/office/drawing/2016/5/14/chartex" xmlns:mc="http://schemas.openxmlformats.org/markup-compatibility/2006" xmlns:aink="http://schemas.microsoft.com/office/drawing/2016/ink" xmlns:am3d="http://schemas.microsoft.com/office/drawing/2017/model3d" xmlns:o="urn:schemas-microsoft-com:office:office" xmlns:r="http://schemas.openxmlformats.org/officeDocument/2006/relationships" xmlns:m="http://schemas.openxmlformats.org/officeDocument/2006/math" xmlns:v="urn:schemas-microsoft-com:vml" xmlns:wp14="http://schemas.microsoft.com/office/word/2010/wordprocessingDrawing" xmlns:wp="http://schemas.openxmlformats.org/drawingml/2006/wordprocessingDrawing" xmlns:w10="urn:schemas-microsoft-com:office:word" xmlns:w="http://schemas.openxmlformats.org/wordprocessingml/2006/main" xmlns:w14="http://schemas.microsoft.com/office/word/2010/wordml" xmlns:w15="http://schemas.microsoft.com/office/word/2012/wordml" xmlns:w16cex="http://schemas.microsoft.com/office/word/2018/wordml/cex" xmlns:w16cid="http://schemas.microsoft.com/office/word/2016/wordml/cid" xmlns:w16="http://schemas.microsoft.com/office/word/2018/wordml" xmlns:w16sdtdh="http://schemas.microsoft.com/office/word/2020/wordml/sdtdatahash" xmlns:w16se="http://schemas.microsoft.com/office/word/2015/wordml/symex" xmlns:wpg="http://schemas.microsoft.com/office/word/2010/wordprocessingGroup" xmlns:wpi="http://schemas.microsoft.com/office/word/2010/wordprocessingInk" xmlns:wne="http://schemas.microsoft.com/office/word/2006/wordml" xmlns:wps="http://schemas.microsoft.com/office/word/2010/wordprocessingShape" mc:Ignorable="w14 w15 w16se w16cid w16 w16cex w16sdtdh wp14">
+<w:document xmlns:wpc="http://schemas.microsoft.com/office/word/2010/wordprocessingCanvas" xmlns:cx="http://schemas.microsoft.com/office/drawing/2014/chartex" xmlns:cx1="http://schemas.microsoft.com/office/drawing/2015/9/8/chartex" xmlns:cx2="http://schemas.microsoft.com/office/drawing/2015/10/21/chartex" xmlns:cx3="http://schemas.microsoft.com/office/drawing/2016/5/9/chartex" xmlns:cx4="http://schemas.microsoft.com/office/drawing/2016/5/10/chartex" xmlns:cx5="http://schemas.microsoft.com/office/drawing/2016/5/11/chartex" xmlns:cx6="http://schemas.microsoft.com/office/drawing/2016/5/12/chartex" xmlns:cx7="http://schemas.microsoft.com/office/drawing/2016/5/13/chartex" xmlns:cx8="http://schemas.microsoft.com/office/drawing/2016/5/14/chartex" xmlns:mc="http://schemas.openxmlformats.org/markup-compatibility/2006" xmlns:aink="http://schemas.microsoft.com/office/drawing/2016/ink" xmlns:am3d="http://schemas.microsoft.com/office/drawing/2017/model3d" xmlns:o="urn:schemas-microsoft-com:office:office" xmlns:oel="http://schemas.microsoft.com/office/2019/extlst" xmlns:r="http://schemas.openxmlformats.org/officeDocument/2006/relationships" xmlns:m="http://schemas.openxmlformats.org/officeDocument/2006/math" xmlns:v="urn:schemas-microsoft-com:vml" xmlns:wp14="http://schemas.microsoft.com/office/word/2010/wordprocessingDrawing" xmlns:wp="http://schemas.openxmlformats.org/drawingml/2006/wordprocessingDrawing" xmlns:w10="urn:schemas-microsoft-com:office:word" xmlns:w="http://schemas.openxmlformats.org/wordprocessingml/2006/main" xmlns:w14="http://schemas.microsoft.com/office/word/2010/wordml" xmlns:w15="http://schemas.microsoft.com/office/word/2012/wordml" xmlns:w16cex="http://schemas.microsoft.com/office/word/2018/wordml/cex" xmlns:w16cid="http://schemas.microsoft.com/office/word/2016/wordml/cid" xmlns:w16="http://schemas.microsoft.com/office/word/2018/wordml" xmlns:w16sdtdh="http://schemas.microsoft.com/office/word/2020/wordml/sdtdatahash" xmlns:w16se="http://schemas.microsoft.com/office/word/2015/wordml/symex" xmlns:wpg="http://schemas.microsoft.com/office/word/2010/wordprocessingGroup" xmlns:wpi="http://schemas.microsoft.com/office/word/2010/wordprocessingInk" xmlns:wne="http://schemas.microsoft.com/office/word/2006/wordml" xmlns:wps="http://schemas.microsoft.com/office/word/2010/wordprocessingShape" mc:Ignorable="w14 w15 w16se w16cid w16 w16cex w16sdtdh wp14">
   <w:body>
     <w:p>
       <w:pPr>
@@ -26,7 +26,6 @@
         <w:t>{</w:t>
       </w:r>
       <w:proofErr w:type="spellStart"/>
-      <w:proofErr w:type="gramStart"/>
       <w:r>
         <w:rPr>
           <w:rFonts w:ascii="Arial" w:eastAsia="Calibri" w:hAnsi="Arial" w:cs="Arial"/>
@@ -34,17 +33,7 @@
           <w:szCs w:val="22"/>
           <w:lang w:val="en-CA"/>
         </w:rPr>
-        <w:t>d.letter</w:t>
-      </w:r>
-      <w:proofErr w:type="gramEnd"/>
-      <w:r>
-        <w:rPr>
-          <w:rFonts w:ascii="Arial" w:eastAsia="Calibri" w:hAnsi="Arial" w:cs="Arial"/>
-          <w:sz w:val="22"/>
-          <w:szCs w:val="22"/>
-          <w:lang w:val="en-CA"/>
-        </w:rPr>
-        <w:t>_dt</w:t>
+        <w:t>d.letter_dt</w:t>
       </w:r>
       <w:proofErr w:type="spellEnd"/>
       <w:r>
@@ -109,23 +98,13 @@
         <w:t>Permit #: {</w:t>
       </w:r>
       <w:proofErr w:type="spellStart"/>
-      <w:proofErr w:type="gramStart"/>
-      <w:r>
-        <w:rPr>
-          <w:rFonts w:ascii="Arial" w:hAnsi="Arial" w:cs="Arial"/>
-          <w:sz w:val="22"/>
-          <w:szCs w:val="22"/>
-        </w:rPr>
-        <w:t>d.permit</w:t>
-      </w:r>
-      <w:proofErr w:type="gramEnd"/>
-      <w:r>
-        <w:rPr>
-          <w:rFonts w:ascii="Arial" w:hAnsi="Arial" w:cs="Arial"/>
-          <w:sz w:val="22"/>
-          <w:szCs w:val="22"/>
-        </w:rPr>
-        <w:t>_no</w:t>
+      <w:r>
+        <w:rPr>
+          <w:rFonts w:ascii="Arial" w:hAnsi="Arial" w:cs="Arial"/>
+          <w:sz w:val="22"/>
+          <w:szCs w:val="22"/>
+        </w:rPr>
+        <w:t>d.permit_no</w:t>
       </w:r>
       <w:proofErr w:type="spellEnd"/>
       <w:r>
@@ -169,23 +148,13 @@
         <w:t>{</w:t>
       </w:r>
       <w:proofErr w:type="spellStart"/>
-      <w:proofErr w:type="gramStart"/>
-      <w:r>
-        <w:rPr>
-          <w:rFonts w:ascii="Arial" w:hAnsi="Arial" w:cs="Arial"/>
-          <w:sz w:val="22"/>
-          <w:szCs w:val="22"/>
-        </w:rPr>
-        <w:t>d.proponent</w:t>
-      </w:r>
-      <w:proofErr w:type="gramEnd"/>
-      <w:r>
-        <w:rPr>
-          <w:rFonts w:ascii="Arial" w:hAnsi="Arial" w:cs="Arial"/>
-          <w:sz w:val="22"/>
-          <w:szCs w:val="22"/>
-        </w:rPr>
-        <w:t>_name</w:t>
+      <w:r>
+        <w:rPr>
+          <w:rFonts w:ascii="Arial" w:hAnsi="Arial" w:cs="Arial"/>
+          <w:sz w:val="22"/>
+          <w:szCs w:val="22"/>
+        </w:rPr>
+        <w:t>d.proponent_name</w:t>
       </w:r>
       <w:proofErr w:type="spellEnd"/>
       <w:r>
@@ -214,23 +183,13 @@
         <w:t>{</w:t>
       </w:r>
       <w:proofErr w:type="spellStart"/>
-      <w:proofErr w:type="gramStart"/>
-      <w:r>
-        <w:rPr>
-          <w:rFonts w:ascii="Arial" w:hAnsi="Arial" w:cs="Arial"/>
-          <w:sz w:val="22"/>
-          <w:szCs w:val="22"/>
-        </w:rPr>
-        <w:t>d.proponent</w:t>
-      </w:r>
-      <w:proofErr w:type="gramEnd"/>
-      <w:r>
-        <w:rPr>
-          <w:rFonts w:ascii="Arial" w:hAnsi="Arial" w:cs="Arial"/>
-          <w:sz w:val="22"/>
-          <w:szCs w:val="22"/>
-        </w:rPr>
-        <w:t>_address:convCRLF</w:t>
+      <w:r>
+        <w:rPr>
+          <w:rFonts w:ascii="Arial" w:hAnsi="Arial" w:cs="Arial"/>
+          <w:sz w:val="22"/>
+          <w:szCs w:val="22"/>
+        </w:rPr>
+        <w:t>d.proponent_address:convCRLF</w:t>
       </w:r>
       <w:proofErr w:type="spellEnd"/>
       <w:r>
@@ -275,23 +234,13 @@
         <w:t>{</w:t>
       </w:r>
       <w:proofErr w:type="spellStart"/>
-      <w:proofErr w:type="gramStart"/>
-      <w:r>
-        <w:rPr>
-          <w:rFonts w:ascii="Arial" w:hAnsi="Arial" w:cs="Arial"/>
-          <w:sz w:val="22"/>
-          <w:szCs w:val="22"/>
-        </w:rPr>
-        <w:t>d.proponent</w:t>
-      </w:r>
-      <w:proofErr w:type="gramEnd"/>
-      <w:r>
-        <w:rPr>
-          <w:rFonts w:ascii="Arial" w:hAnsi="Arial" w:cs="Arial"/>
-          <w:sz w:val="22"/>
-          <w:szCs w:val="22"/>
-        </w:rPr>
-        <w:t>_name</w:t>
+      <w:r>
+        <w:rPr>
+          <w:rFonts w:ascii="Arial" w:hAnsi="Arial" w:cs="Arial"/>
+          <w:sz w:val="22"/>
+          <w:szCs w:val="22"/>
+        </w:rPr>
+        <w:t>d.proponent_name</w:t>
       </w:r>
       <w:proofErr w:type="spellEnd"/>
       <w:r>
@@ -367,7 +316,6 @@
         <w:t>Property: {</w:t>
       </w:r>
       <w:proofErr w:type="spellStart"/>
-      <w:proofErr w:type="gramStart"/>
       <w:r>
         <w:rPr>
           <w:rFonts w:ascii="Arial" w:hAnsi="Arial" w:cs="Arial"/>
@@ -378,7 +326,6 @@
         <w:t>d.property</w:t>
       </w:r>
       <w:proofErr w:type="spellEnd"/>
-      <w:proofErr w:type="gramEnd"/>
       <w:r>
         <w:rPr>
           <w:rFonts w:ascii="Arial" w:hAnsi="Arial" w:cs="Arial"/>
@@ -413,19 +360,9 @@
           <w:sz w:val="22"/>
           <w:szCs w:val="22"/>
         </w:rPr>
-        <w:t xml:space="preserve">Please find enclosed your Mines Act permit, which authorizes exploration activities as detailed in </w:t>
-      </w:r>
-      <w:proofErr w:type="gramStart"/>
-      <w:r>
-        <w:rPr>
-          <w:rFonts w:ascii="Arial" w:hAnsi="Arial" w:cs="Arial"/>
-          <w:sz w:val="22"/>
-          <w:szCs w:val="22"/>
-        </w:rPr>
-        <w:t>the  {</w:t>
+        <w:t>Please find enclosed your Mines Act permit, which authorizes exploration activities as detailed in the  {</w:t>
       </w:r>
       <w:proofErr w:type="spellStart"/>
-      <w:proofErr w:type="gramEnd"/>
       <w:r>
         <w:rPr>
           <w:rFonts w:ascii="Arial" w:hAnsi="Arial" w:cs="Arial"/>
@@ -486,19 +423,9 @@
           <w:sz w:val="22"/>
           <w:szCs w:val="22"/>
         </w:rPr>
-        <w:t>d.application_type_</w:t>
-      </w:r>
-      <w:proofErr w:type="gramStart"/>
-      <w:r>
-        <w:rPr>
-          <w:rFonts w:ascii="Arial" w:hAnsi="Arial" w:cs="Arial"/>
-          <w:sz w:val="22"/>
-          <w:szCs w:val="22"/>
-        </w:rPr>
-        <w:t>code:ifEQ</w:t>
+        <w:t>d.application_type_code:ifEQ</w:t>
       </w:r>
       <w:proofErr w:type="spellEnd"/>
-      <w:proofErr w:type="gramEnd"/>
       <w:r>
         <w:rPr>
           <w:rFonts w:ascii="Arial" w:hAnsi="Arial" w:cs="Arial"/>
@@ -554,23 +481,13 @@
         <w:t>{</w:t>
       </w:r>
       <w:proofErr w:type="spellStart"/>
-      <w:proofErr w:type="gramStart"/>
-      <w:r>
-        <w:rPr>
-          <w:rFonts w:ascii="Arial" w:hAnsi="Arial" w:cs="Arial"/>
-          <w:sz w:val="22"/>
-          <w:szCs w:val="22"/>
-        </w:rPr>
-        <w:t>d.letter</w:t>
-      </w:r>
-      <w:proofErr w:type="gramEnd"/>
-      <w:r>
-        <w:rPr>
-          <w:rFonts w:ascii="Arial" w:hAnsi="Arial" w:cs="Arial"/>
-          <w:sz w:val="22"/>
-          <w:szCs w:val="22"/>
-        </w:rPr>
-        <w:t>_body:convCRLF</w:t>
+      <w:r>
+        <w:rPr>
+          <w:rFonts w:ascii="Arial" w:hAnsi="Arial" w:cs="Arial"/>
+          <w:sz w:val="22"/>
+          <w:szCs w:val="22"/>
+        </w:rPr>
+        <w:t>d.letter_body:convCRLF</w:t>
       </w:r>
       <w:proofErr w:type="spellEnd"/>
       <w:r>
@@ -581,6 +498,43 @@
         </w:rPr>
         <w:t>()}</w:t>
       </w:r>
+      <w:r>
+        <w:rPr>
+          <w:rFonts w:ascii="Arial" w:hAnsi="Arial" w:cs="Arial"/>
+          <w:sz w:val="22"/>
+          <w:szCs w:val="22"/>
+        </w:rPr>
+        <w:t>, via</w:t>
+      </w:r>
+      <w:r>
+        <w:rPr>
+          <w:rFonts w:ascii="Arial" w:hAnsi="Arial" w:cs="Arial"/>
+          <w:sz w:val="22"/>
+          <w:szCs w:val="22"/>
+        </w:rPr>
+        <w:t xml:space="preserve"> </w:t>
+      </w:r>
+      <w:hyperlink r:id="rId6" w:history="1">
+        <w:proofErr w:type="spellStart"/>
+        <w:r>
+          <w:rPr>
+            <w:rStyle w:val="Hyperlink"/>
+            <w:rFonts w:ascii="Arial" w:hAnsi="Arial" w:cs="Arial"/>
+            <w:sz w:val="22"/>
+            <w:szCs w:val="22"/>
+          </w:rPr>
+          <w:t>MineSpace</w:t>
+        </w:r>
+        <w:proofErr w:type="spellEnd"/>
+      </w:hyperlink>
+      <w:r>
+        <w:rPr>
+          <w:rFonts w:ascii="Arial" w:hAnsi="Arial" w:cs="Arial"/>
+          <w:sz w:val="22"/>
+          <w:szCs w:val="22"/>
+        </w:rPr>
+        <w:t>.</w:t>
+      </w:r>
     </w:p>
     <w:p>
       <w:pPr>
@@ -594,6 +548,52 @@
     </w:p>
     <w:p>
       <w:pPr>
+        <w:jc w:val="both"/>
+        <w:rPr>
+          <w:rFonts w:ascii="Arial" w:hAnsi="Arial" w:cs="Arial"/>
+          <w:sz w:val="22"/>
+          <w:szCs w:val="22"/>
+        </w:rPr>
+      </w:pPr>
+      <w:r>
+        <w:rPr>
+          <w:rFonts w:ascii="Arial" w:hAnsi="Arial" w:cs="Arial"/>
+          <w:sz w:val="22"/>
+          <w:szCs w:val="22"/>
+        </w:rPr>
+        <w:t>The amount of your security deposit may be adjusted on the basis of reclamation performance, field</w:t>
+      </w:r>
+    </w:p>
+    <w:p>
+      <w:pPr>
+        <w:jc w:val="both"/>
+        <w:rPr>
+          <w:rFonts w:ascii="Arial" w:hAnsi="Arial" w:cs="Arial"/>
+          <w:sz w:val="22"/>
+          <w:szCs w:val="22"/>
+        </w:rPr>
+      </w:pPr>
+      <w:r>
+        <w:rPr>
+          <w:rFonts w:ascii="Arial" w:hAnsi="Arial" w:cs="Arial"/>
+          <w:sz w:val="22"/>
+          <w:szCs w:val="22"/>
+        </w:rPr>
+        <w:t>inspections by this ministry, and on reports which may be requested.</w:t>
+      </w:r>
+    </w:p>
+    <w:p>
+      <w:pPr>
+        <w:jc w:val="both"/>
+        <w:rPr>
+          <w:rFonts w:ascii="Arial" w:hAnsi="Arial" w:cs="Arial"/>
+          <w:sz w:val="22"/>
+          <w:szCs w:val="22"/>
+        </w:rPr>
+      </w:pPr>
+    </w:p>
+    <w:p>
+      <w:pPr>
         <w:rPr>
           <w:rFonts w:ascii="Arial" w:hAnsi="Arial" w:cs="Arial"/>
           <w:sz w:val="22"/>
@@ -636,23 +636,13 @@
         <w:t>{</w:t>
       </w:r>
       <w:proofErr w:type="spellStart"/>
-      <w:proofErr w:type="gramStart"/>
-      <w:r>
-        <w:rPr>
-          <w:rFonts w:ascii="Arial" w:hAnsi="Arial" w:cs="Arial"/>
-          <w:sz w:val="22"/>
-          <w:szCs w:val="22"/>
-        </w:rPr>
-        <w:t>d.images</w:t>
-      </w:r>
-      <w:proofErr w:type="gramEnd"/>
-      <w:r>
-        <w:rPr>
-          <w:rFonts w:ascii="Arial" w:hAnsi="Arial" w:cs="Arial"/>
-          <w:sz w:val="22"/>
-          <w:szCs w:val="22"/>
-        </w:rPr>
-        <w:t>.issuing_inspector_signature</w:t>
+      <w:r>
+        <w:rPr>
+          <w:rFonts w:ascii="Arial" w:hAnsi="Arial" w:cs="Arial"/>
+          <w:sz w:val="22"/>
+          <w:szCs w:val="22"/>
+        </w:rPr>
+        <w:t>d.images.issuing_inspector_signature</w:t>
       </w:r>
       <w:proofErr w:type="spellEnd"/>
       <w:r>
@@ -692,23 +682,13 @@
         <w:t>{</w:t>
       </w:r>
       <w:proofErr w:type="spellStart"/>
-      <w:proofErr w:type="gramStart"/>
-      <w:r>
-        <w:rPr>
-          <w:rFonts w:ascii="Arial" w:hAnsi="Arial" w:cs="Arial"/>
-          <w:sz w:val="22"/>
-          <w:szCs w:val="22"/>
-        </w:rPr>
-        <w:t>d.issuing</w:t>
-      </w:r>
-      <w:proofErr w:type="gramEnd"/>
-      <w:r>
-        <w:rPr>
-          <w:rFonts w:ascii="Arial" w:hAnsi="Arial" w:cs="Arial"/>
-          <w:sz w:val="22"/>
-          <w:szCs w:val="22"/>
-        </w:rPr>
-        <w:t>_inspector_name</w:t>
+      <w:r>
+        <w:rPr>
+          <w:rFonts w:ascii="Arial" w:hAnsi="Arial" w:cs="Arial"/>
+          <w:sz w:val="22"/>
+          <w:szCs w:val="22"/>
+        </w:rPr>
+        <w:t>d.issuing_inspector_name</w:t>
       </w:r>
       <w:proofErr w:type="spellEnd"/>
       <w:r>
@@ -773,23 +753,13 @@
         <w:t xml:space="preserve"> {</w:t>
       </w:r>
       <w:proofErr w:type="spellStart"/>
-      <w:proofErr w:type="gramStart"/>
-      <w:r>
-        <w:rPr>
-          <w:rFonts w:ascii="Arial" w:hAnsi="Arial" w:cs="Arial"/>
-          <w:sz w:val="22"/>
-          <w:szCs w:val="22"/>
-        </w:rPr>
-        <w:t>d.issuing</w:t>
-      </w:r>
-      <w:proofErr w:type="gramEnd"/>
-      <w:r>
-        <w:rPr>
-          <w:rFonts w:ascii="Arial" w:hAnsi="Arial" w:cs="Arial"/>
-          <w:sz w:val="22"/>
-          <w:szCs w:val="22"/>
-        </w:rPr>
-        <w:t>_inspector_email:ifEM</w:t>
+      <w:r>
+        <w:rPr>
+          <w:rFonts w:ascii="Arial" w:hAnsi="Arial" w:cs="Arial"/>
+          <w:sz w:val="22"/>
+          <w:szCs w:val="22"/>
+        </w:rPr>
+        <w:t>d.issuing_inspector_email:ifEM</w:t>
       </w:r>
       <w:proofErr w:type="spellEnd"/>
       <w:r>
@@ -830,23 +800,13 @@
         <w:t xml:space="preserve"> {</w:t>
       </w:r>
       <w:proofErr w:type="spellStart"/>
-      <w:proofErr w:type="gramStart"/>
-      <w:r>
-        <w:rPr>
-          <w:rFonts w:ascii="Arial" w:hAnsi="Arial" w:cs="Arial"/>
-          <w:sz w:val="22"/>
-          <w:szCs w:val="22"/>
-        </w:rPr>
-        <w:t>d.issuing</w:t>
-      </w:r>
-      <w:proofErr w:type="gramEnd"/>
-      <w:r>
-        <w:rPr>
-          <w:rFonts w:ascii="Arial" w:hAnsi="Arial" w:cs="Arial"/>
-          <w:sz w:val="22"/>
-          <w:szCs w:val="22"/>
-        </w:rPr>
-        <w:t>_inspector_phone:ifEM</w:t>
+      <w:r>
+        <w:rPr>
+          <w:rFonts w:ascii="Arial" w:hAnsi="Arial" w:cs="Arial"/>
+          <w:sz w:val="22"/>
+          <w:szCs w:val="22"/>
+        </w:rPr>
+        <w:t>d.issuing_inspector_phone:ifEM</w:t>
       </w:r>
       <w:proofErr w:type="spellEnd"/>
       <w:r>
@@ -860,8 +820,8 @@
       <w:bookmarkEnd w:id="0"/>
     </w:p>
     <w:sectPr>
-      <w:headerReference w:type="default" r:id="rId6"/>
-      <w:footerReference w:type="default" r:id="rId7"/>
+      <w:headerReference w:type="default" r:id="rId7"/>
+      <w:footerReference w:type="default" r:id="rId8"/>
       <w:pgSz w:w="12240" w:h="15840"/>
       <w:pgMar w:top="1440" w:right="1080" w:bottom="1440" w:left="1080" w:header="634" w:footer="187" w:gutter="0"/>
       <w:cols w:space="720"/>
@@ -873,7 +833,7 @@
 </file>
 
 <file path=word/endnotes.xml><?xml version="1.0" encoding="utf-8"?>
-<w:endnotes xmlns:wpc="http://schemas.microsoft.com/office/word/2010/wordprocessingCanvas" xmlns:cx="http://schemas.microsoft.com/office/drawing/2014/chartex" xmlns:cx1="http://schemas.microsoft.com/office/drawing/2015/9/8/chartex" xmlns:cx2="http://schemas.microsoft.com/office/drawing/2015/10/21/chartex" xmlns:cx3="http://schemas.microsoft.com/office/drawing/2016/5/9/chartex" xmlns:cx4="http://schemas.microsoft.com/office/drawing/2016/5/10/chartex" xmlns:cx5="http://schemas.microsoft.com/office/drawing/2016/5/11/chartex" xmlns:cx6="http://schemas.microsoft.com/office/drawing/2016/5/12/chartex" xmlns:cx7="http://schemas.microsoft.com/office/drawing/2016/5/13/chartex" xmlns:cx8="http://schemas.microsoft.com/office/drawing/2016/5/14/chartex" xmlns:mc="http://schemas.openxmlformats.org/markup-compatibility/2006" xmlns:aink="http://schemas.microsoft.com/office/drawing/2016/ink" xmlns:am3d="http://schemas.microsoft.com/office/drawing/2017/model3d" xmlns:o="urn:schemas-microsoft-com:office:office" xmlns:r="http://schemas.openxmlformats.org/officeDocument/2006/relationships" xmlns:m="http://schemas.openxmlformats.org/officeDocument/2006/math" xmlns:v="urn:schemas-microsoft-com:vml" xmlns:wp14="http://schemas.microsoft.com/office/word/2010/wordprocessingDrawing" xmlns:wp="http://schemas.openxmlformats.org/drawingml/2006/wordprocessingDrawing" xmlns:w10="urn:schemas-microsoft-com:office:word" xmlns:w="http://schemas.openxmlformats.org/wordprocessingml/2006/main" xmlns:w14="http://schemas.microsoft.com/office/word/2010/wordml" xmlns:w15="http://schemas.microsoft.com/office/word/2012/wordml" xmlns:w16cex="http://schemas.microsoft.com/office/word/2018/wordml/cex" xmlns:w16cid="http://schemas.microsoft.com/office/word/2016/wordml/cid" xmlns:w16="http://schemas.microsoft.com/office/word/2018/wordml" xmlns:w16sdtdh="http://schemas.microsoft.com/office/word/2020/wordml/sdtdatahash" xmlns:w16se="http://schemas.microsoft.com/office/word/2015/wordml/symex" xmlns:wpg="http://schemas.microsoft.com/office/word/2010/wordprocessingGroup" xmlns:wpi="http://schemas.microsoft.com/office/word/2010/wordprocessingInk" xmlns:wne="http://schemas.microsoft.com/office/word/2006/wordml" xmlns:wps="http://schemas.microsoft.com/office/word/2010/wordprocessingShape" mc:Ignorable="w14 w15 w16se w16cid w16 w16cex w16sdtdh wp14">
+<w:endnotes xmlns:wpc="http://schemas.microsoft.com/office/word/2010/wordprocessingCanvas" xmlns:cx="http://schemas.microsoft.com/office/drawing/2014/chartex" xmlns:cx1="http://schemas.microsoft.com/office/drawing/2015/9/8/chartex" xmlns:cx2="http://schemas.microsoft.com/office/drawing/2015/10/21/chartex" xmlns:cx3="http://schemas.microsoft.com/office/drawing/2016/5/9/chartex" xmlns:cx4="http://schemas.microsoft.com/office/drawing/2016/5/10/chartex" xmlns:cx5="http://schemas.microsoft.com/office/drawing/2016/5/11/chartex" xmlns:cx6="http://schemas.microsoft.com/office/drawing/2016/5/12/chartex" xmlns:cx7="http://schemas.microsoft.com/office/drawing/2016/5/13/chartex" xmlns:cx8="http://schemas.microsoft.com/office/drawing/2016/5/14/chartex" xmlns:mc="http://schemas.openxmlformats.org/markup-compatibility/2006" xmlns:aink="http://schemas.microsoft.com/office/drawing/2016/ink" xmlns:am3d="http://schemas.microsoft.com/office/drawing/2017/model3d" xmlns:o="urn:schemas-microsoft-com:office:office" xmlns:oel="http://schemas.microsoft.com/office/2019/extlst" xmlns:r="http://schemas.openxmlformats.org/officeDocument/2006/relationships" xmlns:m="http://schemas.openxmlformats.org/officeDocument/2006/math" xmlns:v="urn:schemas-microsoft-com:vml" xmlns:wp14="http://schemas.microsoft.com/office/word/2010/wordprocessingDrawing" xmlns:wp="http://schemas.openxmlformats.org/drawingml/2006/wordprocessingDrawing" xmlns:w10="urn:schemas-microsoft-com:office:word" xmlns:w="http://schemas.openxmlformats.org/wordprocessingml/2006/main" xmlns:w14="http://schemas.microsoft.com/office/word/2010/wordml" xmlns:w15="http://schemas.microsoft.com/office/word/2012/wordml" xmlns:w16cex="http://schemas.microsoft.com/office/word/2018/wordml/cex" xmlns:w16cid="http://schemas.microsoft.com/office/word/2016/wordml/cid" xmlns:w16="http://schemas.microsoft.com/office/word/2018/wordml" xmlns:w16sdtdh="http://schemas.microsoft.com/office/word/2020/wordml/sdtdatahash" xmlns:w16se="http://schemas.microsoft.com/office/word/2015/wordml/symex" xmlns:wpg="http://schemas.microsoft.com/office/word/2010/wordprocessingGroup" xmlns:wpi="http://schemas.microsoft.com/office/word/2010/wordprocessingInk" xmlns:wne="http://schemas.microsoft.com/office/word/2006/wordml" xmlns:wps="http://schemas.microsoft.com/office/word/2010/wordprocessingShape" mc:Ignorable="w14 w15 w16se w16cid w16 w16cex w16sdtdh wp14">
   <w:endnote w:type="separator" w:id="-1">
     <w:p>
       <w:r>
@@ -892,7 +852,7 @@
 </file>
 
 <file path=word/footer1.xml><?xml version="1.0" encoding="utf-8"?>
-<w:ftr xmlns:wpc="http://schemas.microsoft.com/office/word/2010/wordprocessingCanvas" xmlns:cx="http://schemas.microsoft.com/office/drawing/2014/chartex" xmlns:cx1="http://schemas.microsoft.com/office/drawing/2015/9/8/chartex" xmlns:cx2="http://schemas.microsoft.com/office/drawing/2015/10/21/chartex" xmlns:cx3="http://schemas.microsoft.com/office/drawing/2016/5/9/chartex" xmlns:cx4="http://schemas.microsoft.com/office/drawing/2016/5/10/chartex" xmlns:cx5="http://schemas.microsoft.com/office/drawing/2016/5/11/chartex" xmlns:cx6="http://schemas.microsoft.com/office/drawing/2016/5/12/chartex" xmlns:cx7="http://schemas.microsoft.com/office/drawing/2016/5/13/chartex" xmlns:cx8="http://schemas.microsoft.com/office/drawing/2016/5/14/chartex" xmlns:mc="http://schemas.openxmlformats.org/markup-compatibility/2006" xmlns:aink="http://schemas.microsoft.com/office/drawing/2016/ink" xmlns:am3d="http://schemas.microsoft.com/office/drawing/2017/model3d" xmlns:o="urn:schemas-microsoft-com:office:office" xmlns:r="http://schemas.openxmlformats.org/officeDocument/2006/relationships" xmlns:m="http://schemas.openxmlformats.org/officeDocument/2006/math" xmlns:v="urn:schemas-microsoft-com:vml" xmlns:wp14="http://schemas.microsoft.com/office/word/2010/wordprocessingDrawing" xmlns:wp="http://schemas.openxmlformats.org/drawingml/2006/wordprocessingDrawing" xmlns:w10="urn:schemas-microsoft-com:office:word" xmlns:w="http://schemas.openxmlformats.org/wordprocessingml/2006/main" xmlns:w14="http://schemas.microsoft.com/office/word/2010/wordml" xmlns:w15="http://schemas.microsoft.com/office/word/2012/wordml" xmlns:w16cex="http://schemas.microsoft.com/office/word/2018/wordml/cex" xmlns:w16cid="http://schemas.microsoft.com/office/word/2016/wordml/cid" xmlns:w16="http://schemas.microsoft.com/office/word/2018/wordml" xmlns:w16sdtdh="http://schemas.microsoft.com/office/word/2020/wordml/sdtdatahash" xmlns:w16se="http://schemas.microsoft.com/office/word/2015/wordml/symex" xmlns:wpg="http://schemas.microsoft.com/office/word/2010/wordprocessingGroup" xmlns:wpi="http://schemas.microsoft.com/office/word/2010/wordprocessingInk" xmlns:wne="http://schemas.microsoft.com/office/word/2006/wordml" xmlns:wps="http://schemas.microsoft.com/office/word/2010/wordprocessingShape" mc:Ignorable="w14 w15 w16se w16cid w16 w16cex w16sdtdh wp14">
+<w:ftr xmlns:wpc="http://schemas.microsoft.com/office/word/2010/wordprocessingCanvas" xmlns:cx="http://schemas.microsoft.com/office/drawing/2014/chartex" xmlns:cx1="http://schemas.microsoft.com/office/drawing/2015/9/8/chartex" xmlns:cx2="http://schemas.microsoft.com/office/drawing/2015/10/21/chartex" xmlns:cx3="http://schemas.microsoft.com/office/drawing/2016/5/9/chartex" xmlns:cx4="http://schemas.microsoft.com/office/drawing/2016/5/10/chartex" xmlns:cx5="http://schemas.microsoft.com/office/drawing/2016/5/11/chartex" xmlns:cx6="http://schemas.microsoft.com/office/drawing/2016/5/12/chartex" xmlns:cx7="http://schemas.microsoft.com/office/drawing/2016/5/13/chartex" xmlns:cx8="http://schemas.microsoft.com/office/drawing/2016/5/14/chartex" xmlns:mc="http://schemas.openxmlformats.org/markup-compatibility/2006" xmlns:aink="http://schemas.microsoft.com/office/drawing/2016/ink" xmlns:am3d="http://schemas.microsoft.com/office/drawing/2017/model3d" xmlns:o="urn:schemas-microsoft-com:office:office" xmlns:oel="http://schemas.microsoft.com/office/2019/extlst" xmlns:r="http://schemas.openxmlformats.org/officeDocument/2006/relationships" xmlns:m="http://schemas.openxmlformats.org/officeDocument/2006/math" xmlns:v="urn:schemas-microsoft-com:vml" xmlns:wp14="http://schemas.microsoft.com/office/word/2010/wordprocessingDrawing" xmlns:wp="http://schemas.openxmlformats.org/drawingml/2006/wordprocessingDrawing" xmlns:w10="urn:schemas-microsoft-com:office:word" xmlns:w="http://schemas.openxmlformats.org/wordprocessingml/2006/main" xmlns:w14="http://schemas.microsoft.com/office/word/2010/wordml" xmlns:w15="http://schemas.microsoft.com/office/word/2012/wordml" xmlns:w16cex="http://schemas.microsoft.com/office/word/2018/wordml/cex" xmlns:w16cid="http://schemas.microsoft.com/office/word/2016/wordml/cid" xmlns:w16="http://schemas.microsoft.com/office/word/2018/wordml" xmlns:w16sdtdh="http://schemas.microsoft.com/office/word/2020/wordml/sdtdatahash" xmlns:w16se="http://schemas.microsoft.com/office/word/2015/wordml/symex" xmlns:wpg="http://schemas.microsoft.com/office/word/2010/wordprocessingGroup" xmlns:wpi="http://schemas.microsoft.com/office/word/2010/wordprocessingInk" xmlns:wne="http://schemas.microsoft.com/office/word/2006/wordml" xmlns:wps="http://schemas.microsoft.com/office/word/2010/wordprocessingShape" mc:Ignorable="w14 w15 w16se w16cid w16 w16cex w16sdtdh wp14">
   <w:p>
     <w:pPr>
       <w:overflowPunct w:val="0"/>
@@ -1382,7 +1342,7 @@
 </file>
 
 <file path=word/footnotes.xml><?xml version="1.0" encoding="utf-8"?>
-<w:footnotes xmlns:wpc="http://schemas.microsoft.com/office/word/2010/wordprocessingCanvas" xmlns:cx="http://schemas.microsoft.com/office/drawing/2014/chartex" xmlns:cx1="http://schemas.microsoft.com/office/drawing/2015/9/8/chartex" xmlns:cx2="http://schemas.microsoft.com/office/drawing/2015/10/21/chartex" xmlns:cx3="http://schemas.microsoft.com/office/drawing/2016/5/9/chartex" xmlns:cx4="http://schemas.microsoft.com/office/drawing/2016/5/10/chartex" xmlns:cx5="http://schemas.microsoft.com/office/drawing/2016/5/11/chartex" xmlns:cx6="http://schemas.microsoft.com/office/drawing/2016/5/12/chartex" xmlns:cx7="http://schemas.microsoft.com/office/drawing/2016/5/13/chartex" xmlns:cx8="http://schemas.microsoft.com/office/drawing/2016/5/14/chartex" xmlns:mc="http://schemas.openxmlformats.org/markup-compatibility/2006" xmlns:aink="http://schemas.microsoft.com/office/drawing/2016/ink" xmlns:am3d="http://schemas.microsoft.com/office/drawing/2017/model3d" xmlns:o="urn:schemas-microsoft-com:office:office" xmlns:r="http://schemas.openxmlformats.org/officeDocument/2006/relationships" xmlns:m="http://schemas.openxmlformats.org/officeDocument/2006/math" xmlns:v="urn:schemas-microsoft-com:vml" xmlns:wp14="http://schemas.microsoft.com/office/word/2010/wordprocessingDrawing" xmlns:wp="http://schemas.openxmlformats.org/drawingml/2006/wordprocessingDrawing" xmlns:w10="urn:schemas-microsoft-com:office:word" xmlns:w="http://schemas.openxmlformats.org/wordprocessingml/2006/main" xmlns:w14="http://schemas.microsoft.com/office/word/2010/wordml" xmlns:w15="http://schemas.microsoft.com/office/word/2012/wordml" xmlns:w16cex="http://schemas.microsoft.com/office/word/2018/wordml/cex" xmlns:w16cid="http://schemas.microsoft.com/office/word/2016/wordml/cid" xmlns:w16="http://schemas.microsoft.com/office/word/2018/wordml" xmlns:w16sdtdh="http://schemas.microsoft.com/office/word/2020/wordml/sdtdatahash" xmlns:w16se="http://schemas.microsoft.com/office/word/2015/wordml/symex" xmlns:wpg="http://schemas.microsoft.com/office/word/2010/wordprocessingGroup" xmlns:wpi="http://schemas.microsoft.com/office/word/2010/wordprocessingInk" xmlns:wne="http://schemas.microsoft.com/office/word/2006/wordml" xmlns:wps="http://schemas.microsoft.com/office/word/2010/wordprocessingShape" mc:Ignorable="w14 w15 w16se w16cid w16 w16cex w16sdtdh wp14">
+<w:footnotes xmlns:wpc="http://schemas.microsoft.com/office/word/2010/wordprocessingCanvas" xmlns:cx="http://schemas.microsoft.com/office/drawing/2014/chartex" xmlns:cx1="http://schemas.microsoft.com/office/drawing/2015/9/8/chartex" xmlns:cx2="http://schemas.microsoft.com/office/drawing/2015/10/21/chartex" xmlns:cx3="http://schemas.microsoft.com/office/drawing/2016/5/9/chartex" xmlns:cx4="http://schemas.microsoft.com/office/drawing/2016/5/10/chartex" xmlns:cx5="http://schemas.microsoft.com/office/drawing/2016/5/11/chartex" xmlns:cx6="http://schemas.microsoft.com/office/drawing/2016/5/12/chartex" xmlns:cx7="http://schemas.microsoft.com/office/drawing/2016/5/13/chartex" xmlns:cx8="http://schemas.microsoft.com/office/drawing/2016/5/14/chartex" xmlns:mc="http://schemas.openxmlformats.org/markup-compatibility/2006" xmlns:aink="http://schemas.microsoft.com/office/drawing/2016/ink" xmlns:am3d="http://schemas.microsoft.com/office/drawing/2017/model3d" xmlns:o="urn:schemas-microsoft-com:office:office" xmlns:oel="http://schemas.microsoft.com/office/2019/extlst" xmlns:r="http://schemas.openxmlformats.org/officeDocument/2006/relationships" xmlns:m="http://schemas.openxmlformats.org/officeDocument/2006/math" xmlns:v="urn:schemas-microsoft-com:vml" xmlns:wp14="http://schemas.microsoft.com/office/word/2010/wordprocessingDrawing" xmlns:wp="http://schemas.openxmlformats.org/drawingml/2006/wordprocessingDrawing" xmlns:w10="urn:schemas-microsoft-com:office:word" xmlns:w="http://schemas.openxmlformats.org/wordprocessingml/2006/main" xmlns:w14="http://schemas.microsoft.com/office/word/2010/wordml" xmlns:w15="http://schemas.microsoft.com/office/word/2012/wordml" xmlns:w16cex="http://schemas.microsoft.com/office/word/2018/wordml/cex" xmlns:w16cid="http://schemas.microsoft.com/office/word/2016/wordml/cid" xmlns:w16="http://schemas.microsoft.com/office/word/2018/wordml" xmlns:w16sdtdh="http://schemas.microsoft.com/office/word/2020/wordml/sdtdatahash" xmlns:w16se="http://schemas.microsoft.com/office/word/2015/wordml/symex" xmlns:wpg="http://schemas.microsoft.com/office/word/2010/wordprocessingGroup" xmlns:wpi="http://schemas.microsoft.com/office/word/2010/wordprocessingInk" xmlns:wne="http://schemas.microsoft.com/office/word/2006/wordml" xmlns:wps="http://schemas.microsoft.com/office/word/2010/wordprocessingShape" mc:Ignorable="w14 w15 w16se w16cid w16 w16cex w16sdtdh wp14">
   <w:footnote w:type="separator" w:id="-1">
     <w:p>
       <w:r>
@@ -1401,7 +1361,7 @@
 </file>
 
 <file path=word/header1.xml><?xml version="1.0" encoding="utf-8"?>
-<w:hdr xmlns:wpc="http://schemas.microsoft.com/office/word/2010/wordprocessingCanvas" xmlns:cx="http://schemas.microsoft.com/office/drawing/2014/chartex" xmlns:cx1="http://schemas.microsoft.com/office/drawing/2015/9/8/chartex" xmlns:cx2="http://schemas.microsoft.com/office/drawing/2015/10/21/chartex" xmlns:cx3="http://schemas.microsoft.com/office/drawing/2016/5/9/chartex" xmlns:cx4="http://schemas.microsoft.com/office/drawing/2016/5/10/chartex" xmlns:cx5="http://schemas.microsoft.com/office/drawing/2016/5/11/chartex" xmlns:cx6="http://schemas.microsoft.com/office/drawing/2016/5/12/chartex" xmlns:cx7="http://schemas.microsoft.com/office/drawing/2016/5/13/chartex" xmlns:cx8="http://schemas.microsoft.com/office/drawing/2016/5/14/chartex" xmlns:mc="http://schemas.openxmlformats.org/markup-compatibility/2006" xmlns:aink="http://schemas.microsoft.com/office/drawing/2016/ink" xmlns:am3d="http://schemas.microsoft.com/office/drawing/2017/model3d" xmlns:o="urn:schemas-microsoft-com:office:office" xmlns:r="http://schemas.openxmlformats.org/officeDocument/2006/relationships" xmlns:m="http://schemas.openxmlformats.org/officeDocument/2006/math" xmlns:v="urn:schemas-microsoft-com:vml" xmlns:wp14="http://schemas.microsoft.com/office/word/2010/wordprocessingDrawing" xmlns:wp="http://schemas.openxmlformats.org/drawingml/2006/wordprocessingDrawing" xmlns:w10="urn:schemas-microsoft-com:office:word" xmlns:w="http://schemas.openxmlformats.org/wordprocessingml/2006/main" xmlns:w14="http://schemas.microsoft.com/office/word/2010/wordml" xmlns:w15="http://schemas.microsoft.com/office/word/2012/wordml" xmlns:w16cex="http://schemas.microsoft.com/office/word/2018/wordml/cex" xmlns:w16cid="http://schemas.microsoft.com/office/word/2016/wordml/cid" xmlns:w16="http://schemas.microsoft.com/office/word/2018/wordml" xmlns:w16sdtdh="http://schemas.microsoft.com/office/word/2020/wordml/sdtdatahash" xmlns:w16se="http://schemas.microsoft.com/office/word/2015/wordml/symex" xmlns:wpg="http://schemas.microsoft.com/office/word/2010/wordprocessingGroup" xmlns:wpi="http://schemas.microsoft.com/office/word/2010/wordprocessingInk" xmlns:wne="http://schemas.microsoft.com/office/word/2006/wordml" xmlns:wps="http://schemas.microsoft.com/office/word/2010/wordprocessingShape" mc:Ignorable="w14 w15 w16se w16cid w16 w16cex w16sdtdh wp14">
+<w:hdr xmlns:wpc="http://schemas.microsoft.com/office/word/2010/wordprocessingCanvas" xmlns:cx="http://schemas.microsoft.com/office/drawing/2014/chartex" xmlns:cx1="http://schemas.microsoft.com/office/drawing/2015/9/8/chartex" xmlns:cx2="http://schemas.microsoft.com/office/drawing/2015/10/21/chartex" xmlns:cx3="http://schemas.microsoft.com/office/drawing/2016/5/9/chartex" xmlns:cx4="http://schemas.microsoft.com/office/drawing/2016/5/10/chartex" xmlns:cx5="http://schemas.microsoft.com/office/drawing/2016/5/11/chartex" xmlns:cx6="http://schemas.microsoft.com/office/drawing/2016/5/12/chartex" xmlns:cx7="http://schemas.microsoft.com/office/drawing/2016/5/13/chartex" xmlns:cx8="http://schemas.microsoft.com/office/drawing/2016/5/14/chartex" xmlns:mc="http://schemas.openxmlformats.org/markup-compatibility/2006" xmlns:aink="http://schemas.microsoft.com/office/drawing/2016/ink" xmlns:am3d="http://schemas.microsoft.com/office/drawing/2017/model3d" xmlns:o="urn:schemas-microsoft-com:office:office" xmlns:oel="http://schemas.microsoft.com/office/2019/extlst" xmlns:r="http://schemas.openxmlformats.org/officeDocument/2006/relationships" xmlns:m="http://schemas.openxmlformats.org/officeDocument/2006/math" xmlns:v="urn:schemas-microsoft-com:vml" xmlns:wp14="http://schemas.microsoft.com/office/word/2010/wordprocessingDrawing" xmlns:wp="http://schemas.openxmlformats.org/drawingml/2006/wordprocessingDrawing" xmlns:w10="urn:schemas-microsoft-com:office:word" xmlns:w="http://schemas.openxmlformats.org/wordprocessingml/2006/main" xmlns:w14="http://schemas.microsoft.com/office/word/2010/wordml" xmlns:w15="http://schemas.microsoft.com/office/word/2012/wordml" xmlns:w16cex="http://schemas.microsoft.com/office/word/2018/wordml/cex" xmlns:w16cid="http://schemas.microsoft.com/office/word/2016/wordml/cid" xmlns:w16="http://schemas.microsoft.com/office/word/2018/wordml" xmlns:w16sdtdh="http://schemas.microsoft.com/office/word/2020/wordml/sdtdatahash" xmlns:w16se="http://schemas.microsoft.com/office/word/2015/wordml/symex" xmlns:wpg="http://schemas.microsoft.com/office/word/2010/wordprocessingGroup" xmlns:wpi="http://schemas.microsoft.com/office/word/2010/wordprocessingInk" xmlns:wne="http://schemas.microsoft.com/office/word/2006/wordml" xmlns:wps="http://schemas.microsoft.com/office/word/2010/wordprocessingShape" mc:Ignorable="w14 w15 w16se w16cid w16 w16cex w16sdtdh wp14">
   <w:p>
     <w:pPr>
       <w:pStyle w:val="Header"/>
@@ -1433,7 +1393,7 @@
           <v:path o:extrusionok="f" gradientshapeok="t" o:connecttype="rect"/>
           <o:lock v:ext="edit" aspectratio="t"/>
         </v:shapetype>
-        <v:shape id="Picture 1" o:spid="_x0000_i1025" type="#_x0000_t75" style="width:3in;height:78.5pt;visibility:visible;mso-wrap-style:square">
+        <v:shape id="Picture 1" o:spid="_x0000_i1025" type="#_x0000_t75" style="width:3in;height:78.6pt;visibility:visible;mso-wrap-style:square">
           <v:imagedata r:id="rId1" o:title=""/>
         </v:shape>
       </w:pict>
@@ -1456,7 +1416,7 @@
     <w:rPrDefault>
       <w:rPr>
         <w:rFonts w:ascii="Times New Roman" w:eastAsia="Times New Roman" w:hAnsi="Times New Roman" w:cs="Times New Roman"/>
-        <w:lang w:val="en-CA" w:eastAsia="en-CA" w:bidi="ar-SA"/>
+        <w:lang w:val="en-US" w:eastAsia="en-US" w:bidi="ar-SA"/>
       </w:rPr>
     </w:rPrDefault>
     <w:pPrDefault/>
@@ -1841,7 +1801,6 @@
     </w:pPr>
     <w:rPr>
       <w:sz w:val="24"/>
-      <w:lang w:val="en-US" w:eastAsia="en-US"/>
     </w:rPr>
   </w:style>
   <w:style w:type="character" w:default="1" w:styleId="DefaultParagraphFont">
@@ -2001,6 +1960,27 @@
     <w:rsid w:val="008D096C"/>
     <w:rPr>
       <w:sz w:val="20"/>
+    </w:rPr>
+  </w:style>
+  <w:style w:type="character" w:styleId="Hyperlink">
+    <w:name w:val="Hyperlink"/>
+    <w:uiPriority w:val="99"/>
+    <w:unhideWhenUsed/>
+    <w:rsid w:val="00386628"/>
+    <w:rPr>
+      <w:color w:val="0000FF"/>
+      <w:u w:val="single"/>
+    </w:rPr>
+  </w:style>
+  <w:style w:type="character" w:styleId="UnresolvedMention">
+    <w:name w:val="Unresolved Mention"/>
+    <w:uiPriority w:val="99"/>
+    <w:semiHidden/>
+    <w:unhideWhenUsed/>
+    <w:rsid w:val="00386628"/>
+    <w:rPr>
+      <w:color w:val="605E5C"/>
+      <w:shd w:val="clear" w:color="auto" w:fill="E1DFDD"/>
     </w:rPr>
   </w:style>
 </w:styles>

</xml_diff>

<commit_message>
[MDS-5328] db migration to add text and change to permit enclosed letter (#2585)
db migration to add text and change to permit enclosed document
</commit_message>
<xml_diff>
--- a/services/core-api/app/templates/now/Permit Enclosed Letter.docx
+++ b/services/core-api/app/templates/now/Permit Enclosed Letter.docx
@@ -1,6 +1,6 @@
 
 <file path=word/document.xml><?xml version="1.0" encoding="utf-8"?>
-<w:document xmlns:wpc="http://schemas.microsoft.com/office/word/2010/wordprocessingCanvas" xmlns:cx="http://schemas.microsoft.com/office/drawing/2014/chartex" xmlns:cx1="http://schemas.microsoft.com/office/drawing/2015/9/8/chartex" xmlns:cx2="http://schemas.microsoft.com/office/drawing/2015/10/21/chartex" xmlns:cx3="http://schemas.microsoft.com/office/drawing/2016/5/9/chartex" xmlns:cx4="http://schemas.microsoft.com/office/drawing/2016/5/10/chartex" xmlns:cx5="http://schemas.microsoft.com/office/drawing/2016/5/11/chartex" xmlns:cx6="http://schemas.microsoft.com/office/drawing/2016/5/12/chartex" xmlns:cx7="http://schemas.microsoft.com/office/drawing/2016/5/13/chartex" xmlns:cx8="http://schemas.microsoft.com/office/drawing/2016/5/14/chartex" xmlns:mc="http://schemas.openxmlformats.org/markup-compatibility/2006" xmlns:aink="http://schemas.microsoft.com/office/drawing/2016/ink" xmlns:am3d="http://schemas.microsoft.com/office/drawing/2017/model3d" xmlns:o="urn:schemas-microsoft-com:office:office" xmlns:r="http://schemas.openxmlformats.org/officeDocument/2006/relationships" xmlns:m="http://schemas.openxmlformats.org/officeDocument/2006/math" xmlns:v="urn:schemas-microsoft-com:vml" xmlns:wp14="http://schemas.microsoft.com/office/word/2010/wordprocessingDrawing" xmlns:wp="http://schemas.openxmlformats.org/drawingml/2006/wordprocessingDrawing" xmlns:w10="urn:schemas-microsoft-com:office:word" xmlns:w="http://schemas.openxmlformats.org/wordprocessingml/2006/main" xmlns:w14="http://schemas.microsoft.com/office/word/2010/wordml" xmlns:w15="http://schemas.microsoft.com/office/word/2012/wordml" xmlns:w16cex="http://schemas.microsoft.com/office/word/2018/wordml/cex" xmlns:w16cid="http://schemas.microsoft.com/office/word/2016/wordml/cid" xmlns:w16="http://schemas.microsoft.com/office/word/2018/wordml" xmlns:w16sdtdh="http://schemas.microsoft.com/office/word/2020/wordml/sdtdatahash" xmlns:w16se="http://schemas.microsoft.com/office/word/2015/wordml/symex" xmlns:wpg="http://schemas.microsoft.com/office/word/2010/wordprocessingGroup" xmlns:wpi="http://schemas.microsoft.com/office/word/2010/wordprocessingInk" xmlns:wne="http://schemas.microsoft.com/office/word/2006/wordml" xmlns:wps="http://schemas.microsoft.com/office/word/2010/wordprocessingShape" mc:Ignorable="w14 w15 w16se w16cid w16 w16cex w16sdtdh wp14">
+<w:document xmlns:wpc="http://schemas.microsoft.com/office/word/2010/wordprocessingCanvas" xmlns:cx="http://schemas.microsoft.com/office/drawing/2014/chartex" xmlns:cx1="http://schemas.microsoft.com/office/drawing/2015/9/8/chartex" xmlns:cx2="http://schemas.microsoft.com/office/drawing/2015/10/21/chartex" xmlns:cx3="http://schemas.microsoft.com/office/drawing/2016/5/9/chartex" xmlns:cx4="http://schemas.microsoft.com/office/drawing/2016/5/10/chartex" xmlns:cx5="http://schemas.microsoft.com/office/drawing/2016/5/11/chartex" xmlns:cx6="http://schemas.microsoft.com/office/drawing/2016/5/12/chartex" xmlns:cx7="http://schemas.microsoft.com/office/drawing/2016/5/13/chartex" xmlns:cx8="http://schemas.microsoft.com/office/drawing/2016/5/14/chartex" xmlns:mc="http://schemas.openxmlformats.org/markup-compatibility/2006" xmlns:aink="http://schemas.microsoft.com/office/drawing/2016/ink" xmlns:am3d="http://schemas.microsoft.com/office/drawing/2017/model3d" xmlns:o="urn:schemas-microsoft-com:office:office" xmlns:oel="http://schemas.microsoft.com/office/2019/extlst" xmlns:r="http://schemas.openxmlformats.org/officeDocument/2006/relationships" xmlns:m="http://schemas.openxmlformats.org/officeDocument/2006/math" xmlns:v="urn:schemas-microsoft-com:vml" xmlns:wp14="http://schemas.microsoft.com/office/word/2010/wordprocessingDrawing" xmlns:wp="http://schemas.openxmlformats.org/drawingml/2006/wordprocessingDrawing" xmlns:w10="urn:schemas-microsoft-com:office:word" xmlns:w="http://schemas.openxmlformats.org/wordprocessingml/2006/main" xmlns:w14="http://schemas.microsoft.com/office/word/2010/wordml" xmlns:w15="http://schemas.microsoft.com/office/word/2012/wordml" xmlns:w16cex="http://schemas.microsoft.com/office/word/2018/wordml/cex" xmlns:w16cid="http://schemas.microsoft.com/office/word/2016/wordml/cid" xmlns:w16="http://schemas.microsoft.com/office/word/2018/wordml" xmlns:w16sdtdh="http://schemas.microsoft.com/office/word/2020/wordml/sdtdatahash" xmlns:w16se="http://schemas.microsoft.com/office/word/2015/wordml/symex" xmlns:wpg="http://schemas.microsoft.com/office/word/2010/wordprocessingGroup" xmlns:wpi="http://schemas.microsoft.com/office/word/2010/wordprocessingInk" xmlns:wne="http://schemas.microsoft.com/office/word/2006/wordml" xmlns:wps="http://schemas.microsoft.com/office/word/2010/wordprocessingShape" mc:Ignorable="w14 w15 w16se w16cid w16 w16cex w16sdtdh wp14">
   <w:body>
     <w:p>
       <w:pPr>
@@ -26,7 +26,6 @@
         <w:t>{</w:t>
       </w:r>
       <w:proofErr w:type="spellStart"/>
-      <w:proofErr w:type="gramStart"/>
       <w:r>
         <w:rPr>
           <w:rFonts w:ascii="Arial" w:eastAsia="Calibri" w:hAnsi="Arial" w:cs="Arial"/>
@@ -34,17 +33,7 @@
           <w:szCs w:val="22"/>
           <w:lang w:val="en-CA"/>
         </w:rPr>
-        <w:t>d.letter</w:t>
-      </w:r>
-      <w:proofErr w:type="gramEnd"/>
-      <w:r>
-        <w:rPr>
-          <w:rFonts w:ascii="Arial" w:eastAsia="Calibri" w:hAnsi="Arial" w:cs="Arial"/>
-          <w:sz w:val="22"/>
-          <w:szCs w:val="22"/>
-          <w:lang w:val="en-CA"/>
-        </w:rPr>
-        <w:t>_dt</w:t>
+        <w:t>d.letter_dt</w:t>
       </w:r>
       <w:proofErr w:type="spellEnd"/>
       <w:r>
@@ -109,23 +98,13 @@
         <w:t>Permit #: {</w:t>
       </w:r>
       <w:proofErr w:type="spellStart"/>
-      <w:proofErr w:type="gramStart"/>
-      <w:r>
-        <w:rPr>
-          <w:rFonts w:ascii="Arial" w:hAnsi="Arial" w:cs="Arial"/>
-          <w:sz w:val="22"/>
-          <w:szCs w:val="22"/>
-        </w:rPr>
-        <w:t>d.permit</w:t>
-      </w:r>
-      <w:proofErr w:type="gramEnd"/>
-      <w:r>
-        <w:rPr>
-          <w:rFonts w:ascii="Arial" w:hAnsi="Arial" w:cs="Arial"/>
-          <w:sz w:val="22"/>
-          <w:szCs w:val="22"/>
-        </w:rPr>
-        <w:t>_no</w:t>
+      <w:r>
+        <w:rPr>
+          <w:rFonts w:ascii="Arial" w:hAnsi="Arial" w:cs="Arial"/>
+          <w:sz w:val="22"/>
+          <w:szCs w:val="22"/>
+        </w:rPr>
+        <w:t>d.permit_no</w:t>
       </w:r>
       <w:proofErr w:type="spellEnd"/>
       <w:r>
@@ -169,23 +148,13 @@
         <w:t>{</w:t>
       </w:r>
       <w:proofErr w:type="spellStart"/>
-      <w:proofErr w:type="gramStart"/>
-      <w:r>
-        <w:rPr>
-          <w:rFonts w:ascii="Arial" w:hAnsi="Arial" w:cs="Arial"/>
-          <w:sz w:val="22"/>
-          <w:szCs w:val="22"/>
-        </w:rPr>
-        <w:t>d.proponent</w:t>
-      </w:r>
-      <w:proofErr w:type="gramEnd"/>
-      <w:r>
-        <w:rPr>
-          <w:rFonts w:ascii="Arial" w:hAnsi="Arial" w:cs="Arial"/>
-          <w:sz w:val="22"/>
-          <w:szCs w:val="22"/>
-        </w:rPr>
-        <w:t>_name</w:t>
+      <w:r>
+        <w:rPr>
+          <w:rFonts w:ascii="Arial" w:hAnsi="Arial" w:cs="Arial"/>
+          <w:sz w:val="22"/>
+          <w:szCs w:val="22"/>
+        </w:rPr>
+        <w:t>d.proponent_name</w:t>
       </w:r>
       <w:proofErr w:type="spellEnd"/>
       <w:r>
@@ -214,23 +183,13 @@
         <w:t>{</w:t>
       </w:r>
       <w:proofErr w:type="spellStart"/>
-      <w:proofErr w:type="gramStart"/>
-      <w:r>
-        <w:rPr>
-          <w:rFonts w:ascii="Arial" w:hAnsi="Arial" w:cs="Arial"/>
-          <w:sz w:val="22"/>
-          <w:szCs w:val="22"/>
-        </w:rPr>
-        <w:t>d.proponent</w:t>
-      </w:r>
-      <w:proofErr w:type="gramEnd"/>
-      <w:r>
-        <w:rPr>
-          <w:rFonts w:ascii="Arial" w:hAnsi="Arial" w:cs="Arial"/>
-          <w:sz w:val="22"/>
-          <w:szCs w:val="22"/>
-        </w:rPr>
-        <w:t>_address:convCRLF</w:t>
+      <w:r>
+        <w:rPr>
+          <w:rFonts w:ascii="Arial" w:hAnsi="Arial" w:cs="Arial"/>
+          <w:sz w:val="22"/>
+          <w:szCs w:val="22"/>
+        </w:rPr>
+        <w:t>d.proponent_address:convCRLF</w:t>
       </w:r>
       <w:proofErr w:type="spellEnd"/>
       <w:r>
@@ -275,23 +234,13 @@
         <w:t>{</w:t>
       </w:r>
       <w:proofErr w:type="spellStart"/>
-      <w:proofErr w:type="gramStart"/>
-      <w:r>
-        <w:rPr>
-          <w:rFonts w:ascii="Arial" w:hAnsi="Arial" w:cs="Arial"/>
-          <w:sz w:val="22"/>
-          <w:szCs w:val="22"/>
-        </w:rPr>
-        <w:t>d.proponent</w:t>
-      </w:r>
-      <w:proofErr w:type="gramEnd"/>
-      <w:r>
-        <w:rPr>
-          <w:rFonts w:ascii="Arial" w:hAnsi="Arial" w:cs="Arial"/>
-          <w:sz w:val="22"/>
-          <w:szCs w:val="22"/>
-        </w:rPr>
-        <w:t>_name</w:t>
+      <w:r>
+        <w:rPr>
+          <w:rFonts w:ascii="Arial" w:hAnsi="Arial" w:cs="Arial"/>
+          <w:sz w:val="22"/>
+          <w:szCs w:val="22"/>
+        </w:rPr>
+        <w:t>d.proponent_name</w:t>
       </w:r>
       <w:proofErr w:type="spellEnd"/>
       <w:r>
@@ -367,7 +316,6 @@
         <w:t>Property: {</w:t>
       </w:r>
       <w:proofErr w:type="spellStart"/>
-      <w:proofErr w:type="gramStart"/>
       <w:r>
         <w:rPr>
           <w:rFonts w:ascii="Arial" w:hAnsi="Arial" w:cs="Arial"/>
@@ -378,7 +326,6 @@
         <w:t>d.property</w:t>
       </w:r>
       <w:proofErr w:type="spellEnd"/>
-      <w:proofErr w:type="gramEnd"/>
       <w:r>
         <w:rPr>
           <w:rFonts w:ascii="Arial" w:hAnsi="Arial" w:cs="Arial"/>
@@ -413,19 +360,9 @@
           <w:sz w:val="22"/>
           <w:szCs w:val="22"/>
         </w:rPr>
-        <w:t xml:space="preserve">Please find enclosed your Mines Act permit, which authorizes exploration activities as detailed in </w:t>
-      </w:r>
-      <w:proofErr w:type="gramStart"/>
-      <w:r>
-        <w:rPr>
-          <w:rFonts w:ascii="Arial" w:hAnsi="Arial" w:cs="Arial"/>
-          <w:sz w:val="22"/>
-          <w:szCs w:val="22"/>
-        </w:rPr>
-        <w:t>the  {</w:t>
+        <w:t>Please find enclosed your Mines Act permit, which authorizes exploration activities as detailed in the  {</w:t>
       </w:r>
       <w:proofErr w:type="spellStart"/>
-      <w:proofErr w:type="gramEnd"/>
       <w:r>
         <w:rPr>
           <w:rFonts w:ascii="Arial" w:hAnsi="Arial" w:cs="Arial"/>
@@ -486,19 +423,9 @@
           <w:sz w:val="22"/>
           <w:szCs w:val="22"/>
         </w:rPr>
-        <w:t>d.application_type_</w:t>
-      </w:r>
-      <w:proofErr w:type="gramStart"/>
-      <w:r>
-        <w:rPr>
-          <w:rFonts w:ascii="Arial" w:hAnsi="Arial" w:cs="Arial"/>
-          <w:sz w:val="22"/>
-          <w:szCs w:val="22"/>
-        </w:rPr>
-        <w:t>code:ifEQ</w:t>
+        <w:t>d.application_type_code:ifEQ</w:t>
       </w:r>
       <w:proofErr w:type="spellEnd"/>
-      <w:proofErr w:type="gramEnd"/>
       <w:r>
         <w:rPr>
           <w:rFonts w:ascii="Arial" w:hAnsi="Arial" w:cs="Arial"/>
@@ -554,23 +481,13 @@
         <w:t>{</w:t>
       </w:r>
       <w:proofErr w:type="spellStart"/>
-      <w:proofErr w:type="gramStart"/>
-      <w:r>
-        <w:rPr>
-          <w:rFonts w:ascii="Arial" w:hAnsi="Arial" w:cs="Arial"/>
-          <w:sz w:val="22"/>
-          <w:szCs w:val="22"/>
-        </w:rPr>
-        <w:t>d.letter</w:t>
-      </w:r>
-      <w:proofErr w:type="gramEnd"/>
-      <w:r>
-        <w:rPr>
-          <w:rFonts w:ascii="Arial" w:hAnsi="Arial" w:cs="Arial"/>
-          <w:sz w:val="22"/>
-          <w:szCs w:val="22"/>
-        </w:rPr>
-        <w:t>_body:convCRLF</w:t>
+      <w:r>
+        <w:rPr>
+          <w:rFonts w:ascii="Arial" w:hAnsi="Arial" w:cs="Arial"/>
+          <w:sz w:val="22"/>
+          <w:szCs w:val="22"/>
+        </w:rPr>
+        <w:t>d.letter_body:convCRLF</w:t>
       </w:r>
       <w:proofErr w:type="spellEnd"/>
       <w:r>
@@ -581,6 +498,43 @@
         </w:rPr>
         <w:t>()}</w:t>
       </w:r>
+      <w:r>
+        <w:rPr>
+          <w:rFonts w:ascii="Arial" w:hAnsi="Arial" w:cs="Arial"/>
+          <w:sz w:val="22"/>
+          <w:szCs w:val="22"/>
+        </w:rPr>
+        <w:t>, via</w:t>
+      </w:r>
+      <w:r>
+        <w:rPr>
+          <w:rFonts w:ascii="Arial" w:hAnsi="Arial" w:cs="Arial"/>
+          <w:sz w:val="22"/>
+          <w:szCs w:val="22"/>
+        </w:rPr>
+        <w:t xml:space="preserve"> </w:t>
+      </w:r>
+      <w:hyperlink r:id="rId6" w:history="1">
+        <w:proofErr w:type="spellStart"/>
+        <w:r>
+          <w:rPr>
+            <w:rStyle w:val="Hyperlink"/>
+            <w:rFonts w:ascii="Arial" w:hAnsi="Arial" w:cs="Arial"/>
+            <w:sz w:val="22"/>
+            <w:szCs w:val="22"/>
+          </w:rPr>
+          <w:t>MineSpace</w:t>
+        </w:r>
+        <w:proofErr w:type="spellEnd"/>
+      </w:hyperlink>
+      <w:r>
+        <w:rPr>
+          <w:rFonts w:ascii="Arial" w:hAnsi="Arial" w:cs="Arial"/>
+          <w:sz w:val="22"/>
+          <w:szCs w:val="22"/>
+        </w:rPr>
+        <w:t>.</w:t>
+      </w:r>
     </w:p>
     <w:p>
       <w:pPr>
@@ -594,6 +548,52 @@
     </w:p>
     <w:p>
       <w:pPr>
+        <w:jc w:val="both"/>
+        <w:rPr>
+          <w:rFonts w:ascii="Arial" w:hAnsi="Arial" w:cs="Arial"/>
+          <w:sz w:val="22"/>
+          <w:szCs w:val="22"/>
+        </w:rPr>
+      </w:pPr>
+      <w:r>
+        <w:rPr>
+          <w:rFonts w:ascii="Arial" w:hAnsi="Arial" w:cs="Arial"/>
+          <w:sz w:val="22"/>
+          <w:szCs w:val="22"/>
+        </w:rPr>
+        <w:t>The amount of your security deposit may be adjusted on the basis of reclamation performance, field</w:t>
+      </w:r>
+    </w:p>
+    <w:p>
+      <w:pPr>
+        <w:jc w:val="both"/>
+        <w:rPr>
+          <w:rFonts w:ascii="Arial" w:hAnsi="Arial" w:cs="Arial"/>
+          <w:sz w:val="22"/>
+          <w:szCs w:val="22"/>
+        </w:rPr>
+      </w:pPr>
+      <w:r>
+        <w:rPr>
+          <w:rFonts w:ascii="Arial" w:hAnsi="Arial" w:cs="Arial"/>
+          <w:sz w:val="22"/>
+          <w:szCs w:val="22"/>
+        </w:rPr>
+        <w:t>inspections by this ministry, and on reports which may be requested.</w:t>
+      </w:r>
+    </w:p>
+    <w:p>
+      <w:pPr>
+        <w:jc w:val="both"/>
+        <w:rPr>
+          <w:rFonts w:ascii="Arial" w:hAnsi="Arial" w:cs="Arial"/>
+          <w:sz w:val="22"/>
+          <w:szCs w:val="22"/>
+        </w:rPr>
+      </w:pPr>
+    </w:p>
+    <w:p>
+      <w:pPr>
         <w:rPr>
           <w:rFonts w:ascii="Arial" w:hAnsi="Arial" w:cs="Arial"/>
           <w:sz w:val="22"/>
@@ -636,23 +636,13 @@
         <w:t>{</w:t>
       </w:r>
       <w:proofErr w:type="spellStart"/>
-      <w:proofErr w:type="gramStart"/>
-      <w:r>
-        <w:rPr>
-          <w:rFonts w:ascii="Arial" w:hAnsi="Arial" w:cs="Arial"/>
-          <w:sz w:val="22"/>
-          <w:szCs w:val="22"/>
-        </w:rPr>
-        <w:t>d.images</w:t>
-      </w:r>
-      <w:proofErr w:type="gramEnd"/>
-      <w:r>
-        <w:rPr>
-          <w:rFonts w:ascii="Arial" w:hAnsi="Arial" w:cs="Arial"/>
-          <w:sz w:val="22"/>
-          <w:szCs w:val="22"/>
-        </w:rPr>
-        <w:t>.issuing_inspector_signature</w:t>
+      <w:r>
+        <w:rPr>
+          <w:rFonts w:ascii="Arial" w:hAnsi="Arial" w:cs="Arial"/>
+          <w:sz w:val="22"/>
+          <w:szCs w:val="22"/>
+        </w:rPr>
+        <w:t>d.images.issuing_inspector_signature</w:t>
       </w:r>
       <w:proofErr w:type="spellEnd"/>
       <w:r>
@@ -692,23 +682,13 @@
         <w:t>{</w:t>
       </w:r>
       <w:proofErr w:type="spellStart"/>
-      <w:proofErr w:type="gramStart"/>
-      <w:r>
-        <w:rPr>
-          <w:rFonts w:ascii="Arial" w:hAnsi="Arial" w:cs="Arial"/>
-          <w:sz w:val="22"/>
-          <w:szCs w:val="22"/>
-        </w:rPr>
-        <w:t>d.issuing</w:t>
-      </w:r>
-      <w:proofErr w:type="gramEnd"/>
-      <w:r>
-        <w:rPr>
-          <w:rFonts w:ascii="Arial" w:hAnsi="Arial" w:cs="Arial"/>
-          <w:sz w:val="22"/>
-          <w:szCs w:val="22"/>
-        </w:rPr>
-        <w:t>_inspector_name</w:t>
+      <w:r>
+        <w:rPr>
+          <w:rFonts w:ascii="Arial" w:hAnsi="Arial" w:cs="Arial"/>
+          <w:sz w:val="22"/>
+          <w:szCs w:val="22"/>
+        </w:rPr>
+        <w:t>d.issuing_inspector_name</w:t>
       </w:r>
       <w:proofErr w:type="spellEnd"/>
       <w:r>
@@ -773,23 +753,13 @@
         <w:t xml:space="preserve"> {</w:t>
       </w:r>
       <w:proofErr w:type="spellStart"/>
-      <w:proofErr w:type="gramStart"/>
-      <w:r>
-        <w:rPr>
-          <w:rFonts w:ascii="Arial" w:hAnsi="Arial" w:cs="Arial"/>
-          <w:sz w:val="22"/>
-          <w:szCs w:val="22"/>
-        </w:rPr>
-        <w:t>d.issuing</w:t>
-      </w:r>
-      <w:proofErr w:type="gramEnd"/>
-      <w:r>
-        <w:rPr>
-          <w:rFonts w:ascii="Arial" w:hAnsi="Arial" w:cs="Arial"/>
-          <w:sz w:val="22"/>
-          <w:szCs w:val="22"/>
-        </w:rPr>
-        <w:t>_inspector_email:ifEM</w:t>
+      <w:r>
+        <w:rPr>
+          <w:rFonts w:ascii="Arial" w:hAnsi="Arial" w:cs="Arial"/>
+          <w:sz w:val="22"/>
+          <w:szCs w:val="22"/>
+        </w:rPr>
+        <w:t>d.issuing_inspector_email:ifEM</w:t>
       </w:r>
       <w:proofErr w:type="spellEnd"/>
       <w:r>
@@ -830,23 +800,13 @@
         <w:t xml:space="preserve"> {</w:t>
       </w:r>
       <w:proofErr w:type="spellStart"/>
-      <w:proofErr w:type="gramStart"/>
-      <w:r>
-        <w:rPr>
-          <w:rFonts w:ascii="Arial" w:hAnsi="Arial" w:cs="Arial"/>
-          <w:sz w:val="22"/>
-          <w:szCs w:val="22"/>
-        </w:rPr>
-        <w:t>d.issuing</w:t>
-      </w:r>
-      <w:proofErr w:type="gramEnd"/>
-      <w:r>
-        <w:rPr>
-          <w:rFonts w:ascii="Arial" w:hAnsi="Arial" w:cs="Arial"/>
-          <w:sz w:val="22"/>
-          <w:szCs w:val="22"/>
-        </w:rPr>
-        <w:t>_inspector_phone:ifEM</w:t>
+      <w:r>
+        <w:rPr>
+          <w:rFonts w:ascii="Arial" w:hAnsi="Arial" w:cs="Arial"/>
+          <w:sz w:val="22"/>
+          <w:szCs w:val="22"/>
+        </w:rPr>
+        <w:t>d.issuing_inspector_phone:ifEM</w:t>
       </w:r>
       <w:proofErr w:type="spellEnd"/>
       <w:r>
@@ -860,8 +820,8 @@
       <w:bookmarkEnd w:id="0"/>
     </w:p>
     <w:sectPr>
-      <w:headerReference w:type="default" r:id="rId6"/>
-      <w:footerReference w:type="default" r:id="rId7"/>
+      <w:headerReference w:type="default" r:id="rId7"/>
+      <w:footerReference w:type="default" r:id="rId8"/>
       <w:pgSz w:w="12240" w:h="15840"/>
       <w:pgMar w:top="1440" w:right="1080" w:bottom="1440" w:left="1080" w:header="634" w:footer="187" w:gutter="0"/>
       <w:cols w:space="720"/>
@@ -873,7 +833,7 @@
 </file>
 
 <file path=word/endnotes.xml><?xml version="1.0" encoding="utf-8"?>
-<w:endnotes xmlns:wpc="http://schemas.microsoft.com/office/word/2010/wordprocessingCanvas" xmlns:cx="http://schemas.microsoft.com/office/drawing/2014/chartex" xmlns:cx1="http://schemas.microsoft.com/office/drawing/2015/9/8/chartex" xmlns:cx2="http://schemas.microsoft.com/office/drawing/2015/10/21/chartex" xmlns:cx3="http://schemas.microsoft.com/office/drawing/2016/5/9/chartex" xmlns:cx4="http://schemas.microsoft.com/office/drawing/2016/5/10/chartex" xmlns:cx5="http://schemas.microsoft.com/office/drawing/2016/5/11/chartex" xmlns:cx6="http://schemas.microsoft.com/office/drawing/2016/5/12/chartex" xmlns:cx7="http://schemas.microsoft.com/office/drawing/2016/5/13/chartex" xmlns:cx8="http://schemas.microsoft.com/office/drawing/2016/5/14/chartex" xmlns:mc="http://schemas.openxmlformats.org/markup-compatibility/2006" xmlns:aink="http://schemas.microsoft.com/office/drawing/2016/ink" xmlns:am3d="http://schemas.microsoft.com/office/drawing/2017/model3d" xmlns:o="urn:schemas-microsoft-com:office:office" xmlns:r="http://schemas.openxmlformats.org/officeDocument/2006/relationships" xmlns:m="http://schemas.openxmlformats.org/officeDocument/2006/math" xmlns:v="urn:schemas-microsoft-com:vml" xmlns:wp14="http://schemas.microsoft.com/office/word/2010/wordprocessingDrawing" xmlns:wp="http://schemas.openxmlformats.org/drawingml/2006/wordprocessingDrawing" xmlns:w10="urn:schemas-microsoft-com:office:word" xmlns:w="http://schemas.openxmlformats.org/wordprocessingml/2006/main" xmlns:w14="http://schemas.microsoft.com/office/word/2010/wordml" xmlns:w15="http://schemas.microsoft.com/office/word/2012/wordml" xmlns:w16cex="http://schemas.microsoft.com/office/word/2018/wordml/cex" xmlns:w16cid="http://schemas.microsoft.com/office/word/2016/wordml/cid" xmlns:w16="http://schemas.microsoft.com/office/word/2018/wordml" xmlns:w16sdtdh="http://schemas.microsoft.com/office/word/2020/wordml/sdtdatahash" xmlns:w16se="http://schemas.microsoft.com/office/word/2015/wordml/symex" xmlns:wpg="http://schemas.microsoft.com/office/word/2010/wordprocessingGroup" xmlns:wpi="http://schemas.microsoft.com/office/word/2010/wordprocessingInk" xmlns:wne="http://schemas.microsoft.com/office/word/2006/wordml" xmlns:wps="http://schemas.microsoft.com/office/word/2010/wordprocessingShape" mc:Ignorable="w14 w15 w16se w16cid w16 w16cex w16sdtdh wp14">
+<w:endnotes xmlns:wpc="http://schemas.microsoft.com/office/word/2010/wordprocessingCanvas" xmlns:cx="http://schemas.microsoft.com/office/drawing/2014/chartex" xmlns:cx1="http://schemas.microsoft.com/office/drawing/2015/9/8/chartex" xmlns:cx2="http://schemas.microsoft.com/office/drawing/2015/10/21/chartex" xmlns:cx3="http://schemas.microsoft.com/office/drawing/2016/5/9/chartex" xmlns:cx4="http://schemas.microsoft.com/office/drawing/2016/5/10/chartex" xmlns:cx5="http://schemas.microsoft.com/office/drawing/2016/5/11/chartex" xmlns:cx6="http://schemas.microsoft.com/office/drawing/2016/5/12/chartex" xmlns:cx7="http://schemas.microsoft.com/office/drawing/2016/5/13/chartex" xmlns:cx8="http://schemas.microsoft.com/office/drawing/2016/5/14/chartex" xmlns:mc="http://schemas.openxmlformats.org/markup-compatibility/2006" xmlns:aink="http://schemas.microsoft.com/office/drawing/2016/ink" xmlns:am3d="http://schemas.microsoft.com/office/drawing/2017/model3d" xmlns:o="urn:schemas-microsoft-com:office:office" xmlns:oel="http://schemas.microsoft.com/office/2019/extlst" xmlns:r="http://schemas.openxmlformats.org/officeDocument/2006/relationships" xmlns:m="http://schemas.openxmlformats.org/officeDocument/2006/math" xmlns:v="urn:schemas-microsoft-com:vml" xmlns:wp14="http://schemas.microsoft.com/office/word/2010/wordprocessingDrawing" xmlns:wp="http://schemas.openxmlformats.org/drawingml/2006/wordprocessingDrawing" xmlns:w10="urn:schemas-microsoft-com:office:word" xmlns:w="http://schemas.openxmlformats.org/wordprocessingml/2006/main" xmlns:w14="http://schemas.microsoft.com/office/word/2010/wordml" xmlns:w15="http://schemas.microsoft.com/office/word/2012/wordml" xmlns:w16cex="http://schemas.microsoft.com/office/word/2018/wordml/cex" xmlns:w16cid="http://schemas.microsoft.com/office/word/2016/wordml/cid" xmlns:w16="http://schemas.microsoft.com/office/word/2018/wordml" xmlns:w16sdtdh="http://schemas.microsoft.com/office/word/2020/wordml/sdtdatahash" xmlns:w16se="http://schemas.microsoft.com/office/word/2015/wordml/symex" xmlns:wpg="http://schemas.microsoft.com/office/word/2010/wordprocessingGroup" xmlns:wpi="http://schemas.microsoft.com/office/word/2010/wordprocessingInk" xmlns:wne="http://schemas.microsoft.com/office/word/2006/wordml" xmlns:wps="http://schemas.microsoft.com/office/word/2010/wordprocessingShape" mc:Ignorable="w14 w15 w16se w16cid w16 w16cex w16sdtdh wp14">
   <w:endnote w:type="separator" w:id="-1">
     <w:p>
       <w:r>
@@ -892,7 +852,7 @@
 </file>
 
 <file path=word/footer1.xml><?xml version="1.0" encoding="utf-8"?>
-<w:ftr xmlns:wpc="http://schemas.microsoft.com/office/word/2010/wordprocessingCanvas" xmlns:cx="http://schemas.microsoft.com/office/drawing/2014/chartex" xmlns:cx1="http://schemas.microsoft.com/office/drawing/2015/9/8/chartex" xmlns:cx2="http://schemas.microsoft.com/office/drawing/2015/10/21/chartex" xmlns:cx3="http://schemas.microsoft.com/office/drawing/2016/5/9/chartex" xmlns:cx4="http://schemas.microsoft.com/office/drawing/2016/5/10/chartex" xmlns:cx5="http://schemas.microsoft.com/office/drawing/2016/5/11/chartex" xmlns:cx6="http://schemas.microsoft.com/office/drawing/2016/5/12/chartex" xmlns:cx7="http://schemas.microsoft.com/office/drawing/2016/5/13/chartex" xmlns:cx8="http://schemas.microsoft.com/office/drawing/2016/5/14/chartex" xmlns:mc="http://schemas.openxmlformats.org/markup-compatibility/2006" xmlns:aink="http://schemas.microsoft.com/office/drawing/2016/ink" xmlns:am3d="http://schemas.microsoft.com/office/drawing/2017/model3d" xmlns:o="urn:schemas-microsoft-com:office:office" xmlns:r="http://schemas.openxmlformats.org/officeDocument/2006/relationships" xmlns:m="http://schemas.openxmlformats.org/officeDocument/2006/math" xmlns:v="urn:schemas-microsoft-com:vml" xmlns:wp14="http://schemas.microsoft.com/office/word/2010/wordprocessingDrawing" xmlns:wp="http://schemas.openxmlformats.org/drawingml/2006/wordprocessingDrawing" xmlns:w10="urn:schemas-microsoft-com:office:word" xmlns:w="http://schemas.openxmlformats.org/wordprocessingml/2006/main" xmlns:w14="http://schemas.microsoft.com/office/word/2010/wordml" xmlns:w15="http://schemas.microsoft.com/office/word/2012/wordml" xmlns:w16cex="http://schemas.microsoft.com/office/word/2018/wordml/cex" xmlns:w16cid="http://schemas.microsoft.com/office/word/2016/wordml/cid" xmlns:w16="http://schemas.microsoft.com/office/word/2018/wordml" xmlns:w16sdtdh="http://schemas.microsoft.com/office/word/2020/wordml/sdtdatahash" xmlns:w16se="http://schemas.microsoft.com/office/word/2015/wordml/symex" xmlns:wpg="http://schemas.microsoft.com/office/word/2010/wordprocessingGroup" xmlns:wpi="http://schemas.microsoft.com/office/word/2010/wordprocessingInk" xmlns:wne="http://schemas.microsoft.com/office/word/2006/wordml" xmlns:wps="http://schemas.microsoft.com/office/word/2010/wordprocessingShape" mc:Ignorable="w14 w15 w16se w16cid w16 w16cex w16sdtdh wp14">
+<w:ftr xmlns:wpc="http://schemas.microsoft.com/office/word/2010/wordprocessingCanvas" xmlns:cx="http://schemas.microsoft.com/office/drawing/2014/chartex" xmlns:cx1="http://schemas.microsoft.com/office/drawing/2015/9/8/chartex" xmlns:cx2="http://schemas.microsoft.com/office/drawing/2015/10/21/chartex" xmlns:cx3="http://schemas.microsoft.com/office/drawing/2016/5/9/chartex" xmlns:cx4="http://schemas.microsoft.com/office/drawing/2016/5/10/chartex" xmlns:cx5="http://schemas.microsoft.com/office/drawing/2016/5/11/chartex" xmlns:cx6="http://schemas.microsoft.com/office/drawing/2016/5/12/chartex" xmlns:cx7="http://schemas.microsoft.com/office/drawing/2016/5/13/chartex" xmlns:cx8="http://schemas.microsoft.com/office/drawing/2016/5/14/chartex" xmlns:mc="http://schemas.openxmlformats.org/markup-compatibility/2006" xmlns:aink="http://schemas.microsoft.com/office/drawing/2016/ink" xmlns:am3d="http://schemas.microsoft.com/office/drawing/2017/model3d" xmlns:o="urn:schemas-microsoft-com:office:office" xmlns:oel="http://schemas.microsoft.com/office/2019/extlst" xmlns:r="http://schemas.openxmlformats.org/officeDocument/2006/relationships" xmlns:m="http://schemas.openxmlformats.org/officeDocument/2006/math" xmlns:v="urn:schemas-microsoft-com:vml" xmlns:wp14="http://schemas.microsoft.com/office/word/2010/wordprocessingDrawing" xmlns:wp="http://schemas.openxmlformats.org/drawingml/2006/wordprocessingDrawing" xmlns:w10="urn:schemas-microsoft-com:office:word" xmlns:w="http://schemas.openxmlformats.org/wordprocessingml/2006/main" xmlns:w14="http://schemas.microsoft.com/office/word/2010/wordml" xmlns:w15="http://schemas.microsoft.com/office/word/2012/wordml" xmlns:w16cex="http://schemas.microsoft.com/office/word/2018/wordml/cex" xmlns:w16cid="http://schemas.microsoft.com/office/word/2016/wordml/cid" xmlns:w16="http://schemas.microsoft.com/office/word/2018/wordml" xmlns:w16sdtdh="http://schemas.microsoft.com/office/word/2020/wordml/sdtdatahash" xmlns:w16se="http://schemas.microsoft.com/office/word/2015/wordml/symex" xmlns:wpg="http://schemas.microsoft.com/office/word/2010/wordprocessingGroup" xmlns:wpi="http://schemas.microsoft.com/office/word/2010/wordprocessingInk" xmlns:wne="http://schemas.microsoft.com/office/word/2006/wordml" xmlns:wps="http://schemas.microsoft.com/office/word/2010/wordprocessingShape" mc:Ignorable="w14 w15 w16se w16cid w16 w16cex w16sdtdh wp14">
   <w:p>
     <w:pPr>
       <w:overflowPunct w:val="0"/>
@@ -1382,7 +1342,7 @@
 </file>
 
 <file path=word/footnotes.xml><?xml version="1.0" encoding="utf-8"?>
-<w:footnotes xmlns:wpc="http://schemas.microsoft.com/office/word/2010/wordprocessingCanvas" xmlns:cx="http://schemas.microsoft.com/office/drawing/2014/chartex" xmlns:cx1="http://schemas.microsoft.com/office/drawing/2015/9/8/chartex" xmlns:cx2="http://schemas.microsoft.com/office/drawing/2015/10/21/chartex" xmlns:cx3="http://schemas.microsoft.com/office/drawing/2016/5/9/chartex" xmlns:cx4="http://schemas.microsoft.com/office/drawing/2016/5/10/chartex" xmlns:cx5="http://schemas.microsoft.com/office/drawing/2016/5/11/chartex" xmlns:cx6="http://schemas.microsoft.com/office/drawing/2016/5/12/chartex" xmlns:cx7="http://schemas.microsoft.com/office/drawing/2016/5/13/chartex" xmlns:cx8="http://schemas.microsoft.com/office/drawing/2016/5/14/chartex" xmlns:mc="http://schemas.openxmlformats.org/markup-compatibility/2006" xmlns:aink="http://schemas.microsoft.com/office/drawing/2016/ink" xmlns:am3d="http://schemas.microsoft.com/office/drawing/2017/model3d" xmlns:o="urn:schemas-microsoft-com:office:office" xmlns:r="http://schemas.openxmlformats.org/officeDocument/2006/relationships" xmlns:m="http://schemas.openxmlformats.org/officeDocument/2006/math" xmlns:v="urn:schemas-microsoft-com:vml" xmlns:wp14="http://schemas.microsoft.com/office/word/2010/wordprocessingDrawing" xmlns:wp="http://schemas.openxmlformats.org/drawingml/2006/wordprocessingDrawing" xmlns:w10="urn:schemas-microsoft-com:office:word" xmlns:w="http://schemas.openxmlformats.org/wordprocessingml/2006/main" xmlns:w14="http://schemas.microsoft.com/office/word/2010/wordml" xmlns:w15="http://schemas.microsoft.com/office/word/2012/wordml" xmlns:w16cex="http://schemas.microsoft.com/office/word/2018/wordml/cex" xmlns:w16cid="http://schemas.microsoft.com/office/word/2016/wordml/cid" xmlns:w16="http://schemas.microsoft.com/office/word/2018/wordml" xmlns:w16sdtdh="http://schemas.microsoft.com/office/word/2020/wordml/sdtdatahash" xmlns:w16se="http://schemas.microsoft.com/office/word/2015/wordml/symex" xmlns:wpg="http://schemas.microsoft.com/office/word/2010/wordprocessingGroup" xmlns:wpi="http://schemas.microsoft.com/office/word/2010/wordprocessingInk" xmlns:wne="http://schemas.microsoft.com/office/word/2006/wordml" xmlns:wps="http://schemas.microsoft.com/office/word/2010/wordprocessingShape" mc:Ignorable="w14 w15 w16se w16cid w16 w16cex w16sdtdh wp14">
+<w:footnotes xmlns:wpc="http://schemas.microsoft.com/office/word/2010/wordprocessingCanvas" xmlns:cx="http://schemas.microsoft.com/office/drawing/2014/chartex" xmlns:cx1="http://schemas.microsoft.com/office/drawing/2015/9/8/chartex" xmlns:cx2="http://schemas.microsoft.com/office/drawing/2015/10/21/chartex" xmlns:cx3="http://schemas.microsoft.com/office/drawing/2016/5/9/chartex" xmlns:cx4="http://schemas.microsoft.com/office/drawing/2016/5/10/chartex" xmlns:cx5="http://schemas.microsoft.com/office/drawing/2016/5/11/chartex" xmlns:cx6="http://schemas.microsoft.com/office/drawing/2016/5/12/chartex" xmlns:cx7="http://schemas.microsoft.com/office/drawing/2016/5/13/chartex" xmlns:cx8="http://schemas.microsoft.com/office/drawing/2016/5/14/chartex" xmlns:mc="http://schemas.openxmlformats.org/markup-compatibility/2006" xmlns:aink="http://schemas.microsoft.com/office/drawing/2016/ink" xmlns:am3d="http://schemas.microsoft.com/office/drawing/2017/model3d" xmlns:o="urn:schemas-microsoft-com:office:office" xmlns:oel="http://schemas.microsoft.com/office/2019/extlst" xmlns:r="http://schemas.openxmlformats.org/officeDocument/2006/relationships" xmlns:m="http://schemas.openxmlformats.org/officeDocument/2006/math" xmlns:v="urn:schemas-microsoft-com:vml" xmlns:wp14="http://schemas.microsoft.com/office/word/2010/wordprocessingDrawing" xmlns:wp="http://schemas.openxmlformats.org/drawingml/2006/wordprocessingDrawing" xmlns:w10="urn:schemas-microsoft-com:office:word" xmlns:w="http://schemas.openxmlformats.org/wordprocessingml/2006/main" xmlns:w14="http://schemas.microsoft.com/office/word/2010/wordml" xmlns:w15="http://schemas.microsoft.com/office/word/2012/wordml" xmlns:w16cex="http://schemas.microsoft.com/office/word/2018/wordml/cex" xmlns:w16cid="http://schemas.microsoft.com/office/word/2016/wordml/cid" xmlns:w16="http://schemas.microsoft.com/office/word/2018/wordml" xmlns:w16sdtdh="http://schemas.microsoft.com/office/word/2020/wordml/sdtdatahash" xmlns:w16se="http://schemas.microsoft.com/office/word/2015/wordml/symex" xmlns:wpg="http://schemas.microsoft.com/office/word/2010/wordprocessingGroup" xmlns:wpi="http://schemas.microsoft.com/office/word/2010/wordprocessingInk" xmlns:wne="http://schemas.microsoft.com/office/word/2006/wordml" xmlns:wps="http://schemas.microsoft.com/office/word/2010/wordprocessingShape" mc:Ignorable="w14 w15 w16se w16cid w16 w16cex w16sdtdh wp14">
   <w:footnote w:type="separator" w:id="-1">
     <w:p>
       <w:r>
@@ -1401,7 +1361,7 @@
 </file>
 
 <file path=word/header1.xml><?xml version="1.0" encoding="utf-8"?>
-<w:hdr xmlns:wpc="http://schemas.microsoft.com/office/word/2010/wordprocessingCanvas" xmlns:cx="http://schemas.microsoft.com/office/drawing/2014/chartex" xmlns:cx1="http://schemas.microsoft.com/office/drawing/2015/9/8/chartex" xmlns:cx2="http://schemas.microsoft.com/office/drawing/2015/10/21/chartex" xmlns:cx3="http://schemas.microsoft.com/office/drawing/2016/5/9/chartex" xmlns:cx4="http://schemas.microsoft.com/office/drawing/2016/5/10/chartex" xmlns:cx5="http://schemas.microsoft.com/office/drawing/2016/5/11/chartex" xmlns:cx6="http://schemas.microsoft.com/office/drawing/2016/5/12/chartex" xmlns:cx7="http://schemas.microsoft.com/office/drawing/2016/5/13/chartex" xmlns:cx8="http://schemas.microsoft.com/office/drawing/2016/5/14/chartex" xmlns:mc="http://schemas.openxmlformats.org/markup-compatibility/2006" xmlns:aink="http://schemas.microsoft.com/office/drawing/2016/ink" xmlns:am3d="http://schemas.microsoft.com/office/drawing/2017/model3d" xmlns:o="urn:schemas-microsoft-com:office:office" xmlns:r="http://schemas.openxmlformats.org/officeDocument/2006/relationships" xmlns:m="http://schemas.openxmlformats.org/officeDocument/2006/math" xmlns:v="urn:schemas-microsoft-com:vml" xmlns:wp14="http://schemas.microsoft.com/office/word/2010/wordprocessingDrawing" xmlns:wp="http://schemas.openxmlformats.org/drawingml/2006/wordprocessingDrawing" xmlns:w10="urn:schemas-microsoft-com:office:word" xmlns:w="http://schemas.openxmlformats.org/wordprocessingml/2006/main" xmlns:w14="http://schemas.microsoft.com/office/word/2010/wordml" xmlns:w15="http://schemas.microsoft.com/office/word/2012/wordml" xmlns:w16cex="http://schemas.microsoft.com/office/word/2018/wordml/cex" xmlns:w16cid="http://schemas.microsoft.com/office/word/2016/wordml/cid" xmlns:w16="http://schemas.microsoft.com/office/word/2018/wordml" xmlns:w16sdtdh="http://schemas.microsoft.com/office/word/2020/wordml/sdtdatahash" xmlns:w16se="http://schemas.microsoft.com/office/word/2015/wordml/symex" xmlns:wpg="http://schemas.microsoft.com/office/word/2010/wordprocessingGroup" xmlns:wpi="http://schemas.microsoft.com/office/word/2010/wordprocessingInk" xmlns:wne="http://schemas.microsoft.com/office/word/2006/wordml" xmlns:wps="http://schemas.microsoft.com/office/word/2010/wordprocessingShape" mc:Ignorable="w14 w15 w16se w16cid w16 w16cex w16sdtdh wp14">
+<w:hdr xmlns:wpc="http://schemas.microsoft.com/office/word/2010/wordprocessingCanvas" xmlns:cx="http://schemas.microsoft.com/office/drawing/2014/chartex" xmlns:cx1="http://schemas.microsoft.com/office/drawing/2015/9/8/chartex" xmlns:cx2="http://schemas.microsoft.com/office/drawing/2015/10/21/chartex" xmlns:cx3="http://schemas.microsoft.com/office/drawing/2016/5/9/chartex" xmlns:cx4="http://schemas.microsoft.com/office/drawing/2016/5/10/chartex" xmlns:cx5="http://schemas.microsoft.com/office/drawing/2016/5/11/chartex" xmlns:cx6="http://schemas.microsoft.com/office/drawing/2016/5/12/chartex" xmlns:cx7="http://schemas.microsoft.com/office/drawing/2016/5/13/chartex" xmlns:cx8="http://schemas.microsoft.com/office/drawing/2016/5/14/chartex" xmlns:mc="http://schemas.openxmlformats.org/markup-compatibility/2006" xmlns:aink="http://schemas.microsoft.com/office/drawing/2016/ink" xmlns:am3d="http://schemas.microsoft.com/office/drawing/2017/model3d" xmlns:o="urn:schemas-microsoft-com:office:office" xmlns:oel="http://schemas.microsoft.com/office/2019/extlst" xmlns:r="http://schemas.openxmlformats.org/officeDocument/2006/relationships" xmlns:m="http://schemas.openxmlformats.org/officeDocument/2006/math" xmlns:v="urn:schemas-microsoft-com:vml" xmlns:wp14="http://schemas.microsoft.com/office/word/2010/wordprocessingDrawing" xmlns:wp="http://schemas.openxmlformats.org/drawingml/2006/wordprocessingDrawing" xmlns:w10="urn:schemas-microsoft-com:office:word" xmlns:w="http://schemas.openxmlformats.org/wordprocessingml/2006/main" xmlns:w14="http://schemas.microsoft.com/office/word/2010/wordml" xmlns:w15="http://schemas.microsoft.com/office/word/2012/wordml" xmlns:w16cex="http://schemas.microsoft.com/office/word/2018/wordml/cex" xmlns:w16cid="http://schemas.microsoft.com/office/word/2016/wordml/cid" xmlns:w16="http://schemas.microsoft.com/office/word/2018/wordml" xmlns:w16sdtdh="http://schemas.microsoft.com/office/word/2020/wordml/sdtdatahash" xmlns:w16se="http://schemas.microsoft.com/office/word/2015/wordml/symex" xmlns:wpg="http://schemas.microsoft.com/office/word/2010/wordprocessingGroup" xmlns:wpi="http://schemas.microsoft.com/office/word/2010/wordprocessingInk" xmlns:wne="http://schemas.microsoft.com/office/word/2006/wordml" xmlns:wps="http://schemas.microsoft.com/office/word/2010/wordprocessingShape" mc:Ignorable="w14 w15 w16se w16cid w16 w16cex w16sdtdh wp14">
   <w:p>
     <w:pPr>
       <w:pStyle w:val="Header"/>
@@ -1433,7 +1393,7 @@
           <v:path o:extrusionok="f" gradientshapeok="t" o:connecttype="rect"/>
           <o:lock v:ext="edit" aspectratio="t"/>
         </v:shapetype>
-        <v:shape id="Picture 1" o:spid="_x0000_i1025" type="#_x0000_t75" style="width:3in;height:78.5pt;visibility:visible;mso-wrap-style:square">
+        <v:shape id="Picture 1" o:spid="_x0000_i1025" type="#_x0000_t75" style="width:3in;height:78.6pt;visibility:visible;mso-wrap-style:square">
           <v:imagedata r:id="rId1" o:title=""/>
         </v:shape>
       </w:pict>
@@ -1456,7 +1416,7 @@
     <w:rPrDefault>
       <w:rPr>
         <w:rFonts w:ascii="Times New Roman" w:eastAsia="Times New Roman" w:hAnsi="Times New Roman" w:cs="Times New Roman"/>
-        <w:lang w:val="en-CA" w:eastAsia="en-CA" w:bidi="ar-SA"/>
+        <w:lang w:val="en-US" w:eastAsia="en-US" w:bidi="ar-SA"/>
       </w:rPr>
     </w:rPrDefault>
     <w:pPrDefault/>
@@ -1841,7 +1801,6 @@
     </w:pPr>
     <w:rPr>
       <w:sz w:val="24"/>
-      <w:lang w:val="en-US" w:eastAsia="en-US"/>
     </w:rPr>
   </w:style>
   <w:style w:type="character" w:default="1" w:styleId="DefaultParagraphFont">
@@ -2001,6 +1960,27 @@
     <w:rsid w:val="008D096C"/>
     <w:rPr>
       <w:sz w:val="20"/>
+    </w:rPr>
+  </w:style>
+  <w:style w:type="character" w:styleId="Hyperlink">
+    <w:name w:val="Hyperlink"/>
+    <w:uiPriority w:val="99"/>
+    <w:unhideWhenUsed/>
+    <w:rsid w:val="00386628"/>
+    <w:rPr>
+      <w:color w:val="0000FF"/>
+      <w:u w:val="single"/>
+    </w:rPr>
+  </w:style>
+  <w:style w:type="character" w:styleId="UnresolvedMention">
+    <w:name w:val="Unresolved Mention"/>
+    <w:uiPriority w:val="99"/>
+    <w:semiHidden/>
+    <w:unhideWhenUsed/>
+    <w:rsid w:val="00386628"/>
+    <w:rPr>
+      <w:color w:val="605E5C"/>
+      <w:shd w:val="clear" w:color="auto" w:fill="E1DFDD"/>
     </w:rPr>
   </w:style>
 </w:styles>

</xml_diff>

<commit_message>
adjusting template within microsoft document
</commit_message>
<xml_diff>
--- a/services/core-api/app/templates/now/Permit Enclosed Letter.docx
+++ b/services/core-api/app/templates/now/Permit Enclosed Letter.docx
@@ -26,6 +26,7 @@
         <w:t>{</w:t>
       </w:r>
       <w:proofErr w:type="spellStart"/>
+      <w:proofErr w:type="gramStart"/>
       <w:r>
         <w:rPr>
           <w:rFonts w:ascii="Arial" w:eastAsia="Calibri" w:hAnsi="Arial" w:cs="Arial"/>
@@ -33,7 +34,17 @@
           <w:szCs w:val="22"/>
           <w:lang w:val="en-CA"/>
         </w:rPr>
-        <w:t>d.letter_dt</w:t>
+        <w:t>d.letter</w:t>
+      </w:r>
+      <w:proofErr w:type="gramEnd"/>
+      <w:r>
+        <w:rPr>
+          <w:rFonts w:ascii="Arial" w:eastAsia="Calibri" w:hAnsi="Arial" w:cs="Arial"/>
+          <w:sz w:val="22"/>
+          <w:szCs w:val="22"/>
+          <w:lang w:val="en-CA"/>
+        </w:rPr>
+        <w:t>_dt</w:t>
       </w:r>
       <w:proofErr w:type="spellEnd"/>
       <w:r>
@@ -98,13 +109,23 @@
         <w:t>Permit #: {</w:t>
       </w:r>
       <w:proofErr w:type="spellStart"/>
-      <w:r>
-        <w:rPr>
-          <w:rFonts w:ascii="Arial" w:hAnsi="Arial" w:cs="Arial"/>
-          <w:sz w:val="22"/>
-          <w:szCs w:val="22"/>
-        </w:rPr>
-        <w:t>d.permit_no</w:t>
+      <w:proofErr w:type="gramStart"/>
+      <w:r>
+        <w:rPr>
+          <w:rFonts w:ascii="Arial" w:hAnsi="Arial" w:cs="Arial"/>
+          <w:sz w:val="22"/>
+          <w:szCs w:val="22"/>
+        </w:rPr>
+        <w:t>d.permit</w:t>
+      </w:r>
+      <w:proofErr w:type="gramEnd"/>
+      <w:r>
+        <w:rPr>
+          <w:rFonts w:ascii="Arial" w:hAnsi="Arial" w:cs="Arial"/>
+          <w:sz w:val="22"/>
+          <w:szCs w:val="22"/>
+        </w:rPr>
+        <w:t>_no</w:t>
       </w:r>
       <w:proofErr w:type="spellEnd"/>
       <w:r>
@@ -148,13 +169,23 @@
         <w:t>{</w:t>
       </w:r>
       <w:proofErr w:type="spellStart"/>
-      <w:r>
-        <w:rPr>
-          <w:rFonts w:ascii="Arial" w:hAnsi="Arial" w:cs="Arial"/>
-          <w:sz w:val="22"/>
-          <w:szCs w:val="22"/>
-        </w:rPr>
-        <w:t>d.proponent_name</w:t>
+      <w:proofErr w:type="gramStart"/>
+      <w:r>
+        <w:rPr>
+          <w:rFonts w:ascii="Arial" w:hAnsi="Arial" w:cs="Arial"/>
+          <w:sz w:val="22"/>
+          <w:szCs w:val="22"/>
+        </w:rPr>
+        <w:t>d.proponent</w:t>
+      </w:r>
+      <w:proofErr w:type="gramEnd"/>
+      <w:r>
+        <w:rPr>
+          <w:rFonts w:ascii="Arial" w:hAnsi="Arial" w:cs="Arial"/>
+          <w:sz w:val="22"/>
+          <w:szCs w:val="22"/>
+        </w:rPr>
+        <w:t>_name</w:t>
       </w:r>
       <w:proofErr w:type="spellEnd"/>
       <w:r>
@@ -183,13 +214,23 @@
         <w:t>{</w:t>
       </w:r>
       <w:proofErr w:type="spellStart"/>
-      <w:r>
-        <w:rPr>
-          <w:rFonts w:ascii="Arial" w:hAnsi="Arial" w:cs="Arial"/>
-          <w:sz w:val="22"/>
-          <w:szCs w:val="22"/>
-        </w:rPr>
-        <w:t>d.proponent_address:convCRLF</w:t>
+      <w:proofErr w:type="gramStart"/>
+      <w:r>
+        <w:rPr>
+          <w:rFonts w:ascii="Arial" w:hAnsi="Arial" w:cs="Arial"/>
+          <w:sz w:val="22"/>
+          <w:szCs w:val="22"/>
+        </w:rPr>
+        <w:t>d.proponent</w:t>
+      </w:r>
+      <w:proofErr w:type="gramEnd"/>
+      <w:r>
+        <w:rPr>
+          <w:rFonts w:ascii="Arial" w:hAnsi="Arial" w:cs="Arial"/>
+          <w:sz w:val="22"/>
+          <w:szCs w:val="22"/>
+        </w:rPr>
+        <w:t>_address:convCRLF</w:t>
       </w:r>
       <w:proofErr w:type="spellEnd"/>
       <w:r>
@@ -234,13 +275,23 @@
         <w:t>{</w:t>
       </w:r>
       <w:proofErr w:type="spellStart"/>
-      <w:r>
-        <w:rPr>
-          <w:rFonts w:ascii="Arial" w:hAnsi="Arial" w:cs="Arial"/>
-          <w:sz w:val="22"/>
-          <w:szCs w:val="22"/>
-        </w:rPr>
-        <w:t>d.proponent_name</w:t>
+      <w:proofErr w:type="gramStart"/>
+      <w:r>
+        <w:rPr>
+          <w:rFonts w:ascii="Arial" w:hAnsi="Arial" w:cs="Arial"/>
+          <w:sz w:val="22"/>
+          <w:szCs w:val="22"/>
+        </w:rPr>
+        <w:t>d.proponent</w:t>
+      </w:r>
+      <w:proofErr w:type="gramEnd"/>
+      <w:r>
+        <w:rPr>
+          <w:rFonts w:ascii="Arial" w:hAnsi="Arial" w:cs="Arial"/>
+          <w:sz w:val="22"/>
+          <w:szCs w:val="22"/>
+        </w:rPr>
+        <w:t>_name</w:t>
       </w:r>
       <w:proofErr w:type="spellEnd"/>
       <w:r>
@@ -316,6 +367,7 @@
         <w:t>Property: {</w:t>
       </w:r>
       <w:proofErr w:type="spellStart"/>
+      <w:proofErr w:type="gramStart"/>
       <w:r>
         <w:rPr>
           <w:rFonts w:ascii="Arial" w:hAnsi="Arial" w:cs="Arial"/>
@@ -326,6 +378,7 @@
         <w:t>d.property</w:t>
       </w:r>
       <w:proofErr w:type="spellEnd"/>
+      <w:proofErr w:type="gramEnd"/>
       <w:r>
         <w:rPr>
           <w:rFonts w:ascii="Arial" w:hAnsi="Arial" w:cs="Arial"/>
@@ -360,9 +413,19 @@
           <w:sz w:val="22"/>
           <w:szCs w:val="22"/>
         </w:rPr>
-        <w:t>Please find enclosed your Mines Act permit, which authorizes exploration activities as detailed in the  {</w:t>
+        <w:t xml:space="preserve">Please find enclosed your Mines Act permit, which authorizes exploration activities as detailed in </w:t>
+      </w:r>
+      <w:proofErr w:type="gramStart"/>
+      <w:r>
+        <w:rPr>
+          <w:rFonts w:ascii="Arial" w:hAnsi="Arial" w:cs="Arial"/>
+          <w:sz w:val="22"/>
+          <w:szCs w:val="22"/>
+        </w:rPr>
+        <w:t>the  {</w:t>
       </w:r>
       <w:proofErr w:type="spellStart"/>
+      <w:proofErr w:type="gramEnd"/>
       <w:r>
         <w:rPr>
           <w:rFonts w:ascii="Arial" w:hAnsi="Arial" w:cs="Arial"/>
@@ -423,9 +486,19 @@
           <w:sz w:val="22"/>
           <w:szCs w:val="22"/>
         </w:rPr>
-        <w:t>d.application_type_code:ifEQ</w:t>
+        <w:t>d.application_type_</w:t>
+      </w:r>
+      <w:proofErr w:type="gramStart"/>
+      <w:r>
+        <w:rPr>
+          <w:rFonts w:ascii="Arial" w:hAnsi="Arial" w:cs="Arial"/>
+          <w:sz w:val="22"/>
+          <w:szCs w:val="22"/>
+        </w:rPr>
+        <w:t>code:ifEQ</w:t>
       </w:r>
       <w:proofErr w:type="spellEnd"/>
+      <w:proofErr w:type="gramEnd"/>
       <w:r>
         <w:rPr>
           <w:rFonts w:ascii="Arial" w:hAnsi="Arial" w:cs="Arial"/>
@@ -478,33 +551,209 @@
           <w:sz w:val="22"/>
           <w:szCs w:val="22"/>
         </w:rPr>
-        <w:t>{</w:t>
-      </w:r>
-      <w:proofErr w:type="spellStart"/>
-      <w:r>
-        <w:rPr>
-          <w:rFonts w:ascii="Arial" w:hAnsi="Arial" w:cs="Arial"/>
-          <w:sz w:val="22"/>
-          <w:szCs w:val="22"/>
-        </w:rPr>
-        <w:t>d.letter_body:convCRLF</w:t>
-      </w:r>
-      <w:proofErr w:type="spellEnd"/>
-      <w:r>
-        <w:rPr>
-          <w:rFonts w:ascii="Arial" w:hAnsi="Arial" w:cs="Arial"/>
-          <w:sz w:val="22"/>
-          <w:szCs w:val="22"/>
-        </w:rPr>
-        <w:t>()}</w:t>
-      </w:r>
-      <w:r>
-        <w:rPr>
-          <w:rFonts w:ascii="Arial" w:hAnsi="Arial" w:cs="Arial"/>
-          <w:sz w:val="22"/>
-          <w:szCs w:val="22"/>
-        </w:rPr>
-        <w:t>, via</w:t>
+        <w:t xml:space="preserve">Please ensure that you and all persons who are carrying out activities in accordance with this </w:t>
+      </w:r>
+      <w:proofErr w:type="gramStart"/>
+      <w:r>
+        <w:rPr>
+          <w:rFonts w:ascii="Arial" w:hAnsi="Arial" w:cs="Arial"/>
+          <w:sz w:val="22"/>
+          <w:szCs w:val="22"/>
+        </w:rPr>
+        <w:t>permit</w:t>
+      </w:r>
+      <w:proofErr w:type="gramEnd"/>
+    </w:p>
+    <w:p>
+      <w:pPr>
+        <w:jc w:val="both"/>
+        <w:rPr>
+          <w:rFonts w:ascii="Arial" w:hAnsi="Arial" w:cs="Arial"/>
+          <w:sz w:val="22"/>
+          <w:szCs w:val="22"/>
+        </w:rPr>
+      </w:pPr>
+      <w:r>
+        <w:rPr>
+          <w:rFonts w:ascii="Arial" w:hAnsi="Arial" w:cs="Arial"/>
+          <w:sz w:val="22"/>
+          <w:szCs w:val="22"/>
+        </w:rPr>
+        <w:t>comply with all terms and conditions of the permit and are familiar with the permitted work program.</w:t>
+      </w:r>
+    </w:p>
+    <w:p>
+      <w:pPr>
+        <w:jc w:val="both"/>
+        <w:rPr>
+          <w:rFonts w:ascii="Arial" w:hAnsi="Arial" w:cs="Arial"/>
+          <w:sz w:val="22"/>
+          <w:szCs w:val="22"/>
+        </w:rPr>
+      </w:pPr>
+    </w:p>
+    <w:p>
+      <w:pPr>
+        <w:jc w:val="both"/>
+        <w:rPr>
+          <w:rFonts w:ascii="Arial" w:hAnsi="Arial" w:cs="Arial"/>
+          <w:sz w:val="22"/>
+          <w:szCs w:val="22"/>
+        </w:rPr>
+      </w:pPr>
+      <w:r>
+        <w:rPr>
+          <w:rFonts w:ascii="Arial" w:hAnsi="Arial" w:cs="Arial"/>
+          <w:sz w:val="22"/>
+          <w:szCs w:val="22"/>
+        </w:rPr>
+        <w:t>This permit applies only to the requirements under the Mines Act and Health, Safety and Reclamation</w:t>
+      </w:r>
+    </w:p>
+    <w:p>
+      <w:pPr>
+        <w:jc w:val="both"/>
+        <w:rPr>
+          <w:rFonts w:ascii="Arial" w:hAnsi="Arial" w:cs="Arial"/>
+          <w:sz w:val="22"/>
+          <w:szCs w:val="22"/>
+        </w:rPr>
+      </w:pPr>
+      <w:r>
+        <w:rPr>
+          <w:rFonts w:ascii="Arial" w:hAnsi="Arial" w:cs="Arial"/>
+          <w:sz w:val="22"/>
+          <w:szCs w:val="22"/>
+        </w:rPr>
+        <w:t>Code for Mines in British Columbia (Code). Other legislation may be applicable to the operation and</w:t>
+      </w:r>
+    </w:p>
+    <w:p>
+      <w:pPr>
+        <w:jc w:val="both"/>
+        <w:rPr>
+          <w:rFonts w:ascii="Arial" w:hAnsi="Arial" w:cs="Arial"/>
+          <w:sz w:val="22"/>
+          <w:szCs w:val="22"/>
+        </w:rPr>
+      </w:pPr>
+      <w:proofErr w:type="gramStart"/>
+      <w:r>
+        <w:rPr>
+          <w:rFonts w:ascii="Arial" w:hAnsi="Arial" w:cs="Arial"/>
+          <w:sz w:val="22"/>
+          <w:szCs w:val="22"/>
+        </w:rPr>
+        <w:t>you</w:t>
+      </w:r>
+      <w:proofErr w:type="gramEnd"/>
+      <w:r>
+        <w:rPr>
+          <w:rFonts w:ascii="Arial" w:hAnsi="Arial" w:cs="Arial"/>
+          <w:sz w:val="22"/>
+          <w:szCs w:val="22"/>
+        </w:rPr>
+        <w:t xml:space="preserve"> (the Permittee) may be required to obtain approvals or permits under that legislation. Examples of</w:t>
+      </w:r>
+    </w:p>
+    <w:p>
+      <w:pPr>
+        <w:jc w:val="both"/>
+        <w:rPr>
+          <w:rFonts w:ascii="Arial" w:hAnsi="Arial" w:cs="Arial"/>
+          <w:sz w:val="22"/>
+          <w:szCs w:val="22"/>
+        </w:rPr>
+      </w:pPr>
+      <w:r>
+        <w:rPr>
+          <w:rFonts w:ascii="Arial" w:hAnsi="Arial" w:cs="Arial"/>
+          <w:sz w:val="22"/>
+          <w:szCs w:val="22"/>
+        </w:rPr>
+        <w:t xml:space="preserve">other authorizations would be for timber removal, water use, works within the agricultural land </w:t>
+      </w:r>
+      <w:proofErr w:type="gramStart"/>
+      <w:r>
+        <w:rPr>
+          <w:rFonts w:ascii="Arial" w:hAnsi="Arial" w:cs="Arial"/>
+          <w:sz w:val="22"/>
+          <w:szCs w:val="22"/>
+        </w:rPr>
+        <w:t>reserve</w:t>
+      </w:r>
+      <w:proofErr w:type="gramEnd"/>
+    </w:p>
+    <w:p>
+      <w:pPr>
+        <w:jc w:val="both"/>
+        <w:rPr>
+          <w:rFonts w:ascii="Arial" w:hAnsi="Arial" w:cs="Arial"/>
+          <w:sz w:val="22"/>
+          <w:szCs w:val="22"/>
+        </w:rPr>
+      </w:pPr>
+      <w:r>
+        <w:rPr>
+          <w:rFonts w:ascii="Arial" w:hAnsi="Arial" w:cs="Arial"/>
+          <w:sz w:val="22"/>
+          <w:szCs w:val="22"/>
+        </w:rPr>
+        <w:t>etc.</w:t>
+      </w:r>
+    </w:p>
+    <w:p>
+      <w:pPr>
+        <w:jc w:val="both"/>
+        <w:rPr>
+          <w:rFonts w:ascii="Arial" w:hAnsi="Arial" w:cs="Arial"/>
+          <w:sz w:val="22"/>
+          <w:szCs w:val="22"/>
+        </w:rPr>
+      </w:pPr>
+    </w:p>
+    <w:p>
+      <w:pPr>
+        <w:jc w:val="both"/>
+        <w:rPr>
+          <w:rFonts w:ascii="Arial" w:hAnsi="Arial" w:cs="Arial"/>
+          <w:sz w:val="22"/>
+          <w:szCs w:val="22"/>
+        </w:rPr>
+      </w:pPr>
+      <w:r>
+        <w:rPr>
+          <w:rFonts w:ascii="Arial" w:hAnsi="Arial" w:cs="Arial"/>
+          <w:sz w:val="22"/>
+          <w:szCs w:val="22"/>
+        </w:rPr>
+        <w:t xml:space="preserve">You are reminded of </w:t>
+      </w:r>
+      <w:proofErr w:type="gramStart"/>
+      <w:r>
+        <w:rPr>
+          <w:rFonts w:ascii="Arial" w:hAnsi="Arial" w:cs="Arial"/>
+          <w:sz w:val="22"/>
+          <w:szCs w:val="22"/>
+        </w:rPr>
+        <w:t>Code</w:t>
+      </w:r>
+      <w:proofErr w:type="gramEnd"/>
+      <w:r>
+        <w:rPr>
+          <w:rFonts w:ascii="Arial" w:hAnsi="Arial" w:cs="Arial"/>
+          <w:sz w:val="22"/>
+          <w:szCs w:val="22"/>
+        </w:rPr>
+        <w:t xml:space="preserve"> requirement for the mine manager to develop, and file with the Chief Inspector of Mines, a Mine Emergency Response Plan (MERP), which shall be kept up to date and followed in the event of an emergency. The MERP must be filed as a Code Required Report under Part 3.7.1 prior to start of work (Part 6.2.1), </w:t>
+      </w:r>
+      <w:r>
+        <w:rPr>
+          <w:rFonts w:ascii="Arial" w:hAnsi="Arial" w:cs="Arial"/>
+          <w:sz w:val="22"/>
+          <w:szCs w:val="22"/>
+        </w:rPr>
+        <w:t>via</w:t>
       </w:r>
       <w:r>
         <w:rPr>
@@ -561,8 +810,18 @@
           <w:sz w:val="22"/>
           <w:szCs w:val="22"/>
         </w:rPr>
-        <w:t>The amount of your security deposit may be adjusted on the basis of reclamation performance, field</w:t>
-      </w:r>
+        <w:t xml:space="preserve">The amount of your security deposit may be adjusted on the basis of reclamation performance, </w:t>
+      </w:r>
+      <w:proofErr w:type="gramStart"/>
+      <w:r>
+        <w:rPr>
+          <w:rFonts w:ascii="Arial" w:hAnsi="Arial" w:cs="Arial"/>
+          <w:sz w:val="22"/>
+          <w:szCs w:val="22"/>
+        </w:rPr>
+        <w:t>field</w:t>
+      </w:r>
+      <w:proofErr w:type="gramEnd"/>
     </w:p>
     <w:p>
       <w:pPr>
@@ -636,13 +895,23 @@
         <w:t>{</w:t>
       </w:r>
       <w:proofErr w:type="spellStart"/>
-      <w:r>
-        <w:rPr>
-          <w:rFonts w:ascii="Arial" w:hAnsi="Arial" w:cs="Arial"/>
-          <w:sz w:val="22"/>
-          <w:szCs w:val="22"/>
-        </w:rPr>
-        <w:t>d.images.issuing_inspector_signature</w:t>
+      <w:proofErr w:type="gramStart"/>
+      <w:r>
+        <w:rPr>
+          <w:rFonts w:ascii="Arial" w:hAnsi="Arial" w:cs="Arial"/>
+          <w:sz w:val="22"/>
+          <w:szCs w:val="22"/>
+        </w:rPr>
+        <w:t>d.images</w:t>
+      </w:r>
+      <w:proofErr w:type="gramEnd"/>
+      <w:r>
+        <w:rPr>
+          <w:rFonts w:ascii="Arial" w:hAnsi="Arial" w:cs="Arial"/>
+          <w:sz w:val="22"/>
+          <w:szCs w:val="22"/>
+        </w:rPr>
+        <w:t>.issuing_inspector_signature</w:t>
       </w:r>
       <w:proofErr w:type="spellEnd"/>
       <w:r>
@@ -682,13 +951,23 @@
         <w:t>{</w:t>
       </w:r>
       <w:proofErr w:type="spellStart"/>
-      <w:r>
-        <w:rPr>
-          <w:rFonts w:ascii="Arial" w:hAnsi="Arial" w:cs="Arial"/>
-          <w:sz w:val="22"/>
-          <w:szCs w:val="22"/>
-        </w:rPr>
-        <w:t>d.issuing_inspector_name</w:t>
+      <w:proofErr w:type="gramStart"/>
+      <w:r>
+        <w:rPr>
+          <w:rFonts w:ascii="Arial" w:hAnsi="Arial" w:cs="Arial"/>
+          <w:sz w:val="22"/>
+          <w:szCs w:val="22"/>
+        </w:rPr>
+        <w:t>d.issuing</w:t>
+      </w:r>
+      <w:proofErr w:type="gramEnd"/>
+      <w:r>
+        <w:rPr>
+          <w:rFonts w:ascii="Arial" w:hAnsi="Arial" w:cs="Arial"/>
+          <w:sz w:val="22"/>
+          <w:szCs w:val="22"/>
+        </w:rPr>
+        <w:t>_inspector_name</w:t>
       </w:r>
       <w:proofErr w:type="spellEnd"/>
       <w:r>
@@ -753,13 +1032,23 @@
         <w:t xml:space="preserve"> {</w:t>
       </w:r>
       <w:proofErr w:type="spellStart"/>
-      <w:r>
-        <w:rPr>
-          <w:rFonts w:ascii="Arial" w:hAnsi="Arial" w:cs="Arial"/>
-          <w:sz w:val="22"/>
-          <w:szCs w:val="22"/>
-        </w:rPr>
-        <w:t>d.issuing_inspector_email:ifEM</w:t>
+      <w:proofErr w:type="gramStart"/>
+      <w:r>
+        <w:rPr>
+          <w:rFonts w:ascii="Arial" w:hAnsi="Arial" w:cs="Arial"/>
+          <w:sz w:val="22"/>
+          <w:szCs w:val="22"/>
+        </w:rPr>
+        <w:t>d.issuing</w:t>
+      </w:r>
+      <w:proofErr w:type="gramEnd"/>
+      <w:r>
+        <w:rPr>
+          <w:rFonts w:ascii="Arial" w:hAnsi="Arial" w:cs="Arial"/>
+          <w:sz w:val="22"/>
+          <w:szCs w:val="22"/>
+        </w:rPr>
+        <w:t>_inspector_email:ifEM</w:t>
       </w:r>
       <w:proofErr w:type="spellEnd"/>
       <w:r>
@@ -800,13 +1089,23 @@
         <w:t xml:space="preserve"> {</w:t>
       </w:r>
       <w:proofErr w:type="spellStart"/>
-      <w:r>
-        <w:rPr>
-          <w:rFonts w:ascii="Arial" w:hAnsi="Arial" w:cs="Arial"/>
-          <w:sz w:val="22"/>
-          <w:szCs w:val="22"/>
-        </w:rPr>
-        <w:t>d.issuing_inspector_phone:ifEM</w:t>
+      <w:proofErr w:type="gramStart"/>
+      <w:r>
+        <w:rPr>
+          <w:rFonts w:ascii="Arial" w:hAnsi="Arial" w:cs="Arial"/>
+          <w:sz w:val="22"/>
+          <w:szCs w:val="22"/>
+        </w:rPr>
+        <w:t>d.issuing</w:t>
+      </w:r>
+      <w:proofErr w:type="gramEnd"/>
+      <w:r>
+        <w:rPr>
+          <w:rFonts w:ascii="Arial" w:hAnsi="Arial" w:cs="Arial"/>
+          <w:sz w:val="22"/>
+          <w:szCs w:val="22"/>
+        </w:rPr>
+        <w:t>_inspector_phone:ifEM</w:t>
       </w:r>
       <w:proofErr w:type="spellEnd"/>
       <w:r>

</xml_diff>

<commit_message>
adjusting permit enclosed letter doc
</commit_message>
<xml_diff>
--- a/services/core-api/app/templates/now/Permit Enclosed Letter.docx
+++ b/services/core-api/app/templates/now/Permit Enclosed Letter.docx
@@ -26,6 +26,7 @@
         <w:t>{</w:t>
       </w:r>
       <w:proofErr w:type="spellStart"/>
+      <w:proofErr w:type="gramStart"/>
       <w:r>
         <w:rPr>
           <w:rFonts w:ascii="Arial" w:eastAsia="Calibri" w:hAnsi="Arial" w:cs="Arial"/>
@@ -33,7 +34,17 @@
           <w:szCs w:val="22"/>
           <w:lang w:val="en-CA"/>
         </w:rPr>
-        <w:t>d.letter_dt</w:t>
+        <w:t>d.letter</w:t>
+      </w:r>
+      <w:proofErr w:type="gramEnd"/>
+      <w:r>
+        <w:rPr>
+          <w:rFonts w:ascii="Arial" w:eastAsia="Calibri" w:hAnsi="Arial" w:cs="Arial"/>
+          <w:sz w:val="22"/>
+          <w:szCs w:val="22"/>
+          <w:lang w:val="en-CA"/>
+        </w:rPr>
+        <w:t>_dt</w:t>
       </w:r>
       <w:proofErr w:type="spellEnd"/>
       <w:r>
@@ -98,13 +109,23 @@
         <w:t>Permit #: {</w:t>
       </w:r>
       <w:proofErr w:type="spellStart"/>
-      <w:r>
-        <w:rPr>
-          <w:rFonts w:ascii="Arial" w:hAnsi="Arial" w:cs="Arial"/>
-          <w:sz w:val="22"/>
-          <w:szCs w:val="22"/>
-        </w:rPr>
-        <w:t>d.permit_no</w:t>
+      <w:proofErr w:type="gramStart"/>
+      <w:r>
+        <w:rPr>
+          <w:rFonts w:ascii="Arial" w:hAnsi="Arial" w:cs="Arial"/>
+          <w:sz w:val="22"/>
+          <w:szCs w:val="22"/>
+        </w:rPr>
+        <w:t>d.permit</w:t>
+      </w:r>
+      <w:proofErr w:type="gramEnd"/>
+      <w:r>
+        <w:rPr>
+          <w:rFonts w:ascii="Arial" w:hAnsi="Arial" w:cs="Arial"/>
+          <w:sz w:val="22"/>
+          <w:szCs w:val="22"/>
+        </w:rPr>
+        <w:t>_no</w:t>
       </w:r>
       <w:proofErr w:type="spellEnd"/>
       <w:r>
@@ -148,13 +169,23 @@
         <w:t>{</w:t>
       </w:r>
       <w:proofErr w:type="spellStart"/>
-      <w:r>
-        <w:rPr>
-          <w:rFonts w:ascii="Arial" w:hAnsi="Arial" w:cs="Arial"/>
-          <w:sz w:val="22"/>
-          <w:szCs w:val="22"/>
-        </w:rPr>
-        <w:t>d.proponent_name</w:t>
+      <w:proofErr w:type="gramStart"/>
+      <w:r>
+        <w:rPr>
+          <w:rFonts w:ascii="Arial" w:hAnsi="Arial" w:cs="Arial"/>
+          <w:sz w:val="22"/>
+          <w:szCs w:val="22"/>
+        </w:rPr>
+        <w:t>d.proponent</w:t>
+      </w:r>
+      <w:proofErr w:type="gramEnd"/>
+      <w:r>
+        <w:rPr>
+          <w:rFonts w:ascii="Arial" w:hAnsi="Arial" w:cs="Arial"/>
+          <w:sz w:val="22"/>
+          <w:szCs w:val="22"/>
+        </w:rPr>
+        <w:t>_name</w:t>
       </w:r>
       <w:proofErr w:type="spellEnd"/>
       <w:r>
@@ -183,13 +214,23 @@
         <w:t>{</w:t>
       </w:r>
       <w:proofErr w:type="spellStart"/>
-      <w:r>
-        <w:rPr>
-          <w:rFonts w:ascii="Arial" w:hAnsi="Arial" w:cs="Arial"/>
-          <w:sz w:val="22"/>
-          <w:szCs w:val="22"/>
-        </w:rPr>
-        <w:t>d.proponent_address:convCRLF</w:t>
+      <w:proofErr w:type="gramStart"/>
+      <w:r>
+        <w:rPr>
+          <w:rFonts w:ascii="Arial" w:hAnsi="Arial" w:cs="Arial"/>
+          <w:sz w:val="22"/>
+          <w:szCs w:val="22"/>
+        </w:rPr>
+        <w:t>d.proponent</w:t>
+      </w:r>
+      <w:proofErr w:type="gramEnd"/>
+      <w:r>
+        <w:rPr>
+          <w:rFonts w:ascii="Arial" w:hAnsi="Arial" w:cs="Arial"/>
+          <w:sz w:val="22"/>
+          <w:szCs w:val="22"/>
+        </w:rPr>
+        <w:t>_address:convCRLF</w:t>
       </w:r>
       <w:proofErr w:type="spellEnd"/>
       <w:r>
@@ -234,13 +275,23 @@
         <w:t>{</w:t>
       </w:r>
       <w:proofErr w:type="spellStart"/>
-      <w:r>
-        <w:rPr>
-          <w:rFonts w:ascii="Arial" w:hAnsi="Arial" w:cs="Arial"/>
-          <w:sz w:val="22"/>
-          <w:szCs w:val="22"/>
-        </w:rPr>
-        <w:t>d.proponent_name</w:t>
+      <w:proofErr w:type="gramStart"/>
+      <w:r>
+        <w:rPr>
+          <w:rFonts w:ascii="Arial" w:hAnsi="Arial" w:cs="Arial"/>
+          <w:sz w:val="22"/>
+          <w:szCs w:val="22"/>
+        </w:rPr>
+        <w:t>d.proponent</w:t>
+      </w:r>
+      <w:proofErr w:type="gramEnd"/>
+      <w:r>
+        <w:rPr>
+          <w:rFonts w:ascii="Arial" w:hAnsi="Arial" w:cs="Arial"/>
+          <w:sz w:val="22"/>
+          <w:szCs w:val="22"/>
+        </w:rPr>
+        <w:t>_name</w:t>
       </w:r>
       <w:proofErr w:type="spellEnd"/>
       <w:r>
@@ -316,6 +367,7 @@
         <w:t>Property: {</w:t>
       </w:r>
       <w:proofErr w:type="spellStart"/>
+      <w:proofErr w:type="gramStart"/>
       <w:r>
         <w:rPr>
           <w:rFonts w:ascii="Arial" w:hAnsi="Arial" w:cs="Arial"/>
@@ -326,6 +378,7 @@
         <w:t>d.property</w:t>
       </w:r>
       <w:proofErr w:type="spellEnd"/>
+      <w:proofErr w:type="gramEnd"/>
       <w:r>
         <w:rPr>
           <w:rFonts w:ascii="Arial" w:hAnsi="Arial" w:cs="Arial"/>
@@ -360,9 +413,19 @@
           <w:sz w:val="22"/>
           <w:szCs w:val="22"/>
         </w:rPr>
-        <w:t>Please find enclosed your Mines Act permit, which authorizes exploration activities as detailed in the  {</w:t>
+        <w:t xml:space="preserve">Please find enclosed your Mines Act permit, which authorizes exploration activities as detailed in </w:t>
+      </w:r>
+      <w:proofErr w:type="gramStart"/>
+      <w:r>
+        <w:rPr>
+          <w:rFonts w:ascii="Arial" w:hAnsi="Arial" w:cs="Arial"/>
+          <w:sz w:val="22"/>
+          <w:szCs w:val="22"/>
+        </w:rPr>
+        <w:t>the  {</w:t>
       </w:r>
       <w:proofErr w:type="spellStart"/>
+      <w:proofErr w:type="gramEnd"/>
       <w:r>
         <w:rPr>
           <w:rFonts w:ascii="Arial" w:hAnsi="Arial" w:cs="Arial"/>
@@ -423,9 +486,19 @@
           <w:sz w:val="22"/>
           <w:szCs w:val="22"/>
         </w:rPr>
-        <w:t>d.application_type_code:ifEQ</w:t>
+        <w:t>d.application_type_</w:t>
+      </w:r>
+      <w:proofErr w:type="gramStart"/>
+      <w:r>
+        <w:rPr>
+          <w:rFonts w:ascii="Arial" w:hAnsi="Arial" w:cs="Arial"/>
+          <w:sz w:val="22"/>
+          <w:szCs w:val="22"/>
+        </w:rPr>
+        <w:t>code:ifEQ</w:t>
       </w:r>
       <w:proofErr w:type="spellEnd"/>
+      <w:proofErr w:type="gramEnd"/>
       <w:r>
         <w:rPr>
           <w:rFonts w:ascii="Arial" w:hAnsi="Arial" w:cs="Arial"/>
@@ -478,41 +551,209 @@
           <w:sz w:val="22"/>
           <w:szCs w:val="22"/>
         </w:rPr>
-        <w:t>{</w:t>
-      </w:r>
-      <w:proofErr w:type="spellStart"/>
-      <w:r>
-        <w:rPr>
-          <w:rFonts w:ascii="Arial" w:hAnsi="Arial" w:cs="Arial"/>
-          <w:sz w:val="22"/>
-          <w:szCs w:val="22"/>
-        </w:rPr>
-        <w:t>d.letter_body:convCRLF</w:t>
-      </w:r>
-      <w:proofErr w:type="spellEnd"/>
-      <w:r>
-        <w:rPr>
-          <w:rFonts w:ascii="Arial" w:hAnsi="Arial" w:cs="Arial"/>
-          <w:sz w:val="22"/>
-          <w:szCs w:val="22"/>
-        </w:rPr>
-        <w:t>()}</w:t>
-      </w:r>
-      <w:r>
-        <w:rPr>
-          <w:rFonts w:ascii="Arial" w:hAnsi="Arial" w:cs="Arial"/>
-          <w:sz w:val="22"/>
-          <w:szCs w:val="22"/>
-        </w:rPr>
-        <w:t>, via</w:t>
-      </w:r>
-      <w:r>
-        <w:rPr>
-          <w:rFonts w:ascii="Arial" w:hAnsi="Arial" w:cs="Arial"/>
-          <w:sz w:val="22"/>
-          <w:szCs w:val="22"/>
-        </w:rPr>
-        <w:t xml:space="preserve"> </w:t>
+        <w:t xml:space="preserve">Please ensure that you and all persons who are carrying out activities in accordance with this </w:t>
+      </w:r>
+      <w:proofErr w:type="gramStart"/>
+      <w:r>
+        <w:rPr>
+          <w:rFonts w:ascii="Arial" w:hAnsi="Arial" w:cs="Arial"/>
+          <w:sz w:val="22"/>
+          <w:szCs w:val="22"/>
+        </w:rPr>
+        <w:t>permit</w:t>
+      </w:r>
+      <w:proofErr w:type="gramEnd"/>
+    </w:p>
+    <w:p>
+      <w:pPr>
+        <w:jc w:val="both"/>
+        <w:rPr>
+          <w:rFonts w:ascii="Arial" w:hAnsi="Arial" w:cs="Arial"/>
+          <w:sz w:val="22"/>
+          <w:szCs w:val="22"/>
+        </w:rPr>
+      </w:pPr>
+      <w:r>
+        <w:rPr>
+          <w:rFonts w:ascii="Arial" w:hAnsi="Arial" w:cs="Arial"/>
+          <w:sz w:val="22"/>
+          <w:szCs w:val="22"/>
+        </w:rPr>
+        <w:t>comply with all terms and conditions of the permit and are familiar with the permitted work program.</w:t>
+      </w:r>
+    </w:p>
+    <w:p>
+      <w:pPr>
+        <w:jc w:val="both"/>
+        <w:rPr>
+          <w:rFonts w:ascii="Arial" w:hAnsi="Arial" w:cs="Arial"/>
+          <w:sz w:val="22"/>
+          <w:szCs w:val="22"/>
+        </w:rPr>
+      </w:pPr>
+    </w:p>
+    <w:p>
+      <w:pPr>
+        <w:jc w:val="both"/>
+        <w:rPr>
+          <w:rFonts w:ascii="Arial" w:hAnsi="Arial" w:cs="Arial"/>
+          <w:sz w:val="22"/>
+          <w:szCs w:val="22"/>
+        </w:rPr>
+      </w:pPr>
+      <w:r>
+        <w:rPr>
+          <w:rFonts w:ascii="Arial" w:hAnsi="Arial" w:cs="Arial"/>
+          <w:sz w:val="22"/>
+          <w:szCs w:val="22"/>
+        </w:rPr>
+        <w:t>This permit applies only to the requirements under the Mines Act and Health, Safety and Reclamation</w:t>
+      </w:r>
+    </w:p>
+    <w:p>
+      <w:pPr>
+        <w:jc w:val="both"/>
+        <w:rPr>
+          <w:rFonts w:ascii="Arial" w:hAnsi="Arial" w:cs="Arial"/>
+          <w:sz w:val="22"/>
+          <w:szCs w:val="22"/>
+        </w:rPr>
+      </w:pPr>
+      <w:r>
+        <w:rPr>
+          <w:rFonts w:ascii="Arial" w:hAnsi="Arial" w:cs="Arial"/>
+          <w:sz w:val="22"/>
+          <w:szCs w:val="22"/>
+        </w:rPr>
+        <w:t>Code for Mines in British Columbia (Code). Other legislation may be applicable to the operation and</w:t>
+      </w:r>
+    </w:p>
+    <w:p>
+      <w:pPr>
+        <w:jc w:val="both"/>
+        <w:rPr>
+          <w:rFonts w:ascii="Arial" w:hAnsi="Arial" w:cs="Arial"/>
+          <w:sz w:val="22"/>
+          <w:szCs w:val="22"/>
+        </w:rPr>
+      </w:pPr>
+      <w:proofErr w:type="gramStart"/>
+      <w:r>
+        <w:rPr>
+          <w:rFonts w:ascii="Arial" w:hAnsi="Arial" w:cs="Arial"/>
+          <w:sz w:val="22"/>
+          <w:szCs w:val="22"/>
+        </w:rPr>
+        <w:t>you</w:t>
+      </w:r>
+      <w:proofErr w:type="gramEnd"/>
+      <w:r>
+        <w:rPr>
+          <w:rFonts w:ascii="Arial" w:hAnsi="Arial" w:cs="Arial"/>
+          <w:sz w:val="22"/>
+          <w:szCs w:val="22"/>
+        </w:rPr>
+        <w:t xml:space="preserve"> (the Permittee) may be required to obtain approvals or permits under that legislation. Examples of</w:t>
+      </w:r>
+    </w:p>
+    <w:p>
+      <w:pPr>
+        <w:jc w:val="both"/>
+        <w:rPr>
+          <w:rFonts w:ascii="Arial" w:hAnsi="Arial" w:cs="Arial"/>
+          <w:sz w:val="22"/>
+          <w:szCs w:val="22"/>
+        </w:rPr>
+      </w:pPr>
+      <w:r>
+        <w:rPr>
+          <w:rFonts w:ascii="Arial" w:hAnsi="Arial" w:cs="Arial"/>
+          <w:sz w:val="22"/>
+          <w:szCs w:val="22"/>
+        </w:rPr>
+        <w:t xml:space="preserve">other authorizations would be for timber removal, water use, works within the agricultural land </w:t>
+      </w:r>
+      <w:proofErr w:type="gramStart"/>
+      <w:r>
+        <w:rPr>
+          <w:rFonts w:ascii="Arial" w:hAnsi="Arial" w:cs="Arial"/>
+          <w:sz w:val="22"/>
+          <w:szCs w:val="22"/>
+        </w:rPr>
+        <w:t>reserve</w:t>
+      </w:r>
+      <w:proofErr w:type="gramEnd"/>
+    </w:p>
+    <w:p>
+      <w:pPr>
+        <w:jc w:val="both"/>
+        <w:rPr>
+          <w:rFonts w:ascii="Arial" w:hAnsi="Arial" w:cs="Arial"/>
+          <w:sz w:val="22"/>
+          <w:szCs w:val="22"/>
+        </w:rPr>
+      </w:pPr>
+      <w:r>
+        <w:rPr>
+          <w:rFonts w:ascii="Arial" w:hAnsi="Arial" w:cs="Arial"/>
+          <w:sz w:val="22"/>
+          <w:szCs w:val="22"/>
+        </w:rPr>
+        <w:t>etc.</w:t>
+      </w:r>
+    </w:p>
+    <w:p>
+      <w:pPr>
+        <w:jc w:val="both"/>
+        <w:rPr>
+          <w:rFonts w:ascii="Arial" w:hAnsi="Arial" w:cs="Arial"/>
+          <w:sz w:val="22"/>
+          <w:szCs w:val="22"/>
+        </w:rPr>
+      </w:pPr>
+    </w:p>
+    <w:p>
+      <w:pPr>
+        <w:jc w:val="both"/>
+        <w:rPr>
+          <w:rFonts w:ascii="Arial" w:hAnsi="Arial" w:cs="Arial"/>
+          <w:sz w:val="22"/>
+          <w:szCs w:val="22"/>
+        </w:rPr>
+      </w:pPr>
+      <w:r>
+        <w:rPr>
+          <w:rFonts w:ascii="Arial" w:hAnsi="Arial" w:cs="Arial"/>
+          <w:sz w:val="22"/>
+          <w:szCs w:val="22"/>
+        </w:rPr>
+        <w:t xml:space="preserve">You are reminded of </w:t>
+      </w:r>
+      <w:proofErr w:type="gramStart"/>
+      <w:r>
+        <w:rPr>
+          <w:rFonts w:ascii="Arial" w:hAnsi="Arial" w:cs="Arial"/>
+          <w:sz w:val="22"/>
+          <w:szCs w:val="22"/>
+        </w:rPr>
+        <w:t>Code</w:t>
+      </w:r>
+      <w:proofErr w:type="gramEnd"/>
+      <w:r>
+        <w:rPr>
+          <w:rFonts w:ascii="Arial" w:hAnsi="Arial" w:cs="Arial"/>
+          <w:sz w:val="22"/>
+          <w:szCs w:val="22"/>
+        </w:rPr>
+        <w:t xml:space="preserve"> requirement for the mine manager to develop, and file with the Chief Inspector of Mines, a Mine Emergency Response Plan (MERP), which shall be kept up to date and followed in the event of an emergency. The MERP must be filed as a Code Required Report under Part 3.7.1 prior to start of work (Part 6.2.1), </w:t>
+      </w:r>
+      <w:r>
+        <w:rPr>
+          <w:rFonts w:ascii="Arial" w:hAnsi="Arial" w:cs="Arial"/>
+          <w:sz w:val="22"/>
+          <w:szCs w:val="22"/>
+        </w:rPr>
+        <w:t xml:space="preserve">via </w:t>
       </w:r>
       <w:hyperlink r:id="rId6" w:history="1">
         <w:proofErr w:type="spellStart"/>
@@ -523,7 +764,25 @@
             <w:sz w:val="22"/>
             <w:szCs w:val="22"/>
           </w:rPr>
-          <w:t>MineSpace</w:t>
+          <w:t>MineS</w:t>
+        </w:r>
+        <w:r>
+          <w:rPr>
+            <w:rStyle w:val="Hyperlink"/>
+            <w:rFonts w:ascii="Arial" w:hAnsi="Arial" w:cs="Arial"/>
+            <w:sz w:val="22"/>
+            <w:szCs w:val="22"/>
+          </w:rPr>
+          <w:t>p</w:t>
+        </w:r>
+        <w:r>
+          <w:rPr>
+            <w:rStyle w:val="Hyperlink"/>
+            <w:rFonts w:ascii="Arial" w:hAnsi="Arial" w:cs="Arial"/>
+            <w:sz w:val="22"/>
+            <w:szCs w:val="22"/>
+          </w:rPr>
+          <w:t>ace</w:t>
         </w:r>
         <w:proofErr w:type="spellEnd"/>
       </w:hyperlink>
@@ -561,8 +820,18 @@
           <w:sz w:val="22"/>
           <w:szCs w:val="22"/>
         </w:rPr>
-        <w:t>The amount of your security deposit may be adjusted on the basis of reclamation performance, field</w:t>
-      </w:r>
+        <w:t xml:space="preserve">The amount of your security deposit may be adjusted on the basis of reclamation performance, </w:t>
+      </w:r>
+      <w:proofErr w:type="gramStart"/>
+      <w:r>
+        <w:rPr>
+          <w:rFonts w:ascii="Arial" w:hAnsi="Arial" w:cs="Arial"/>
+          <w:sz w:val="22"/>
+          <w:szCs w:val="22"/>
+        </w:rPr>
+        <w:t>field</w:t>
+      </w:r>
+      <w:proofErr w:type="gramEnd"/>
     </w:p>
     <w:p>
       <w:pPr>
@@ -636,13 +905,23 @@
         <w:t>{</w:t>
       </w:r>
       <w:proofErr w:type="spellStart"/>
-      <w:r>
-        <w:rPr>
-          <w:rFonts w:ascii="Arial" w:hAnsi="Arial" w:cs="Arial"/>
-          <w:sz w:val="22"/>
-          <w:szCs w:val="22"/>
-        </w:rPr>
-        <w:t>d.images.issuing_inspector_signature</w:t>
+      <w:proofErr w:type="gramStart"/>
+      <w:r>
+        <w:rPr>
+          <w:rFonts w:ascii="Arial" w:hAnsi="Arial" w:cs="Arial"/>
+          <w:sz w:val="22"/>
+          <w:szCs w:val="22"/>
+        </w:rPr>
+        <w:t>d.images</w:t>
+      </w:r>
+      <w:proofErr w:type="gramEnd"/>
+      <w:r>
+        <w:rPr>
+          <w:rFonts w:ascii="Arial" w:hAnsi="Arial" w:cs="Arial"/>
+          <w:sz w:val="22"/>
+          <w:szCs w:val="22"/>
+        </w:rPr>
+        <w:t>.issuing_inspector_signature</w:t>
       </w:r>
       <w:proofErr w:type="spellEnd"/>
       <w:r>
@@ -682,13 +961,23 @@
         <w:t>{</w:t>
       </w:r>
       <w:proofErr w:type="spellStart"/>
-      <w:r>
-        <w:rPr>
-          <w:rFonts w:ascii="Arial" w:hAnsi="Arial" w:cs="Arial"/>
-          <w:sz w:val="22"/>
-          <w:szCs w:val="22"/>
-        </w:rPr>
-        <w:t>d.issuing_inspector_name</w:t>
+      <w:proofErr w:type="gramStart"/>
+      <w:r>
+        <w:rPr>
+          <w:rFonts w:ascii="Arial" w:hAnsi="Arial" w:cs="Arial"/>
+          <w:sz w:val="22"/>
+          <w:szCs w:val="22"/>
+        </w:rPr>
+        <w:t>d.issuing</w:t>
+      </w:r>
+      <w:proofErr w:type="gramEnd"/>
+      <w:r>
+        <w:rPr>
+          <w:rFonts w:ascii="Arial" w:hAnsi="Arial" w:cs="Arial"/>
+          <w:sz w:val="22"/>
+          <w:szCs w:val="22"/>
+        </w:rPr>
+        <w:t>_inspector_name</w:t>
       </w:r>
       <w:proofErr w:type="spellEnd"/>
       <w:r>
@@ -753,13 +1042,23 @@
         <w:t xml:space="preserve"> {</w:t>
       </w:r>
       <w:proofErr w:type="spellStart"/>
-      <w:r>
-        <w:rPr>
-          <w:rFonts w:ascii="Arial" w:hAnsi="Arial" w:cs="Arial"/>
-          <w:sz w:val="22"/>
-          <w:szCs w:val="22"/>
-        </w:rPr>
-        <w:t>d.issuing_inspector_email:ifEM</w:t>
+      <w:proofErr w:type="gramStart"/>
+      <w:r>
+        <w:rPr>
+          <w:rFonts w:ascii="Arial" w:hAnsi="Arial" w:cs="Arial"/>
+          <w:sz w:val="22"/>
+          <w:szCs w:val="22"/>
+        </w:rPr>
+        <w:t>d.issuing</w:t>
+      </w:r>
+      <w:proofErr w:type="gramEnd"/>
+      <w:r>
+        <w:rPr>
+          <w:rFonts w:ascii="Arial" w:hAnsi="Arial" w:cs="Arial"/>
+          <w:sz w:val="22"/>
+          <w:szCs w:val="22"/>
+        </w:rPr>
+        <w:t>_inspector_email:ifEM</w:t>
       </w:r>
       <w:proofErr w:type="spellEnd"/>
       <w:r>
@@ -800,13 +1099,23 @@
         <w:t xml:space="preserve"> {</w:t>
       </w:r>
       <w:proofErr w:type="spellStart"/>
-      <w:r>
-        <w:rPr>
-          <w:rFonts w:ascii="Arial" w:hAnsi="Arial" w:cs="Arial"/>
-          <w:sz w:val="22"/>
-          <w:szCs w:val="22"/>
-        </w:rPr>
-        <w:t>d.issuing_inspector_phone:ifEM</w:t>
+      <w:proofErr w:type="gramStart"/>
+      <w:r>
+        <w:rPr>
+          <w:rFonts w:ascii="Arial" w:hAnsi="Arial" w:cs="Arial"/>
+          <w:sz w:val="22"/>
+          <w:szCs w:val="22"/>
+        </w:rPr>
+        <w:t>d.issuing</w:t>
+      </w:r>
+      <w:proofErr w:type="gramEnd"/>
+      <w:r>
+        <w:rPr>
+          <w:rFonts w:ascii="Arial" w:hAnsi="Arial" w:cs="Arial"/>
+          <w:sz w:val="22"/>
+          <w:szCs w:val="22"/>
+        </w:rPr>
+        <w:t>_inspector_phone:ifEM</w:t>
       </w:r>
       <w:proofErr w:type="spellEnd"/>
       <w:r>
@@ -1983,6 +2292,16 @@
       <w:shd w:val="clear" w:color="auto" w:fill="E1DFDD"/>
     </w:rPr>
   </w:style>
+  <w:style w:type="character" w:styleId="FollowedHyperlink">
+    <w:name w:val="FollowedHyperlink"/>
+    <w:semiHidden/>
+    <w:unhideWhenUsed/>
+    <w:rsid w:val="00C1645D"/>
+    <w:rPr>
+      <w:color w:val="800080"/>
+      <w:u w:val="single"/>
+    </w:rPr>
+  </w:style>
 </w:styles>
 </file>
 

</xml_diff>

<commit_message>
adjusted permit enclosed doc back to original and moved migration to afterMigrate file
</commit_message>
<xml_diff>
--- a/services/core-api/app/templates/now/Permit Enclosed Letter.docx
+++ b/services/core-api/app/templates/now/Permit Enclosed Letter.docx
@@ -26,7 +26,6 @@
         <w:t>{</w:t>
       </w:r>
       <w:proofErr w:type="spellStart"/>
-      <w:proofErr w:type="gramStart"/>
       <w:r>
         <w:rPr>
           <w:rFonts w:ascii="Arial" w:eastAsia="Calibri" w:hAnsi="Arial" w:cs="Arial"/>
@@ -34,17 +33,7 @@
           <w:szCs w:val="22"/>
           <w:lang w:val="en-CA"/>
         </w:rPr>
-        <w:t>d.letter</w:t>
-      </w:r>
-      <w:proofErr w:type="gramEnd"/>
-      <w:r>
-        <w:rPr>
-          <w:rFonts w:ascii="Arial" w:eastAsia="Calibri" w:hAnsi="Arial" w:cs="Arial"/>
-          <w:sz w:val="22"/>
-          <w:szCs w:val="22"/>
-          <w:lang w:val="en-CA"/>
-        </w:rPr>
-        <w:t>_dt</w:t>
+        <w:t>d.letter_dt</w:t>
       </w:r>
       <w:proofErr w:type="spellEnd"/>
       <w:r>
@@ -109,23 +98,13 @@
         <w:t>Permit #: {</w:t>
       </w:r>
       <w:proofErr w:type="spellStart"/>
-      <w:proofErr w:type="gramStart"/>
-      <w:r>
-        <w:rPr>
-          <w:rFonts w:ascii="Arial" w:hAnsi="Arial" w:cs="Arial"/>
-          <w:sz w:val="22"/>
-          <w:szCs w:val="22"/>
-        </w:rPr>
-        <w:t>d.permit</w:t>
-      </w:r>
-      <w:proofErr w:type="gramEnd"/>
-      <w:r>
-        <w:rPr>
-          <w:rFonts w:ascii="Arial" w:hAnsi="Arial" w:cs="Arial"/>
-          <w:sz w:val="22"/>
-          <w:szCs w:val="22"/>
-        </w:rPr>
-        <w:t>_no</w:t>
+      <w:r>
+        <w:rPr>
+          <w:rFonts w:ascii="Arial" w:hAnsi="Arial" w:cs="Arial"/>
+          <w:sz w:val="22"/>
+          <w:szCs w:val="22"/>
+        </w:rPr>
+        <w:t>d.permit_no</w:t>
       </w:r>
       <w:proofErr w:type="spellEnd"/>
       <w:r>
@@ -169,23 +148,13 @@
         <w:t>{</w:t>
       </w:r>
       <w:proofErr w:type="spellStart"/>
-      <w:proofErr w:type="gramStart"/>
-      <w:r>
-        <w:rPr>
-          <w:rFonts w:ascii="Arial" w:hAnsi="Arial" w:cs="Arial"/>
-          <w:sz w:val="22"/>
-          <w:szCs w:val="22"/>
-        </w:rPr>
-        <w:t>d.proponent</w:t>
-      </w:r>
-      <w:proofErr w:type="gramEnd"/>
-      <w:r>
-        <w:rPr>
-          <w:rFonts w:ascii="Arial" w:hAnsi="Arial" w:cs="Arial"/>
-          <w:sz w:val="22"/>
-          <w:szCs w:val="22"/>
-        </w:rPr>
-        <w:t>_name</w:t>
+      <w:r>
+        <w:rPr>
+          <w:rFonts w:ascii="Arial" w:hAnsi="Arial" w:cs="Arial"/>
+          <w:sz w:val="22"/>
+          <w:szCs w:val="22"/>
+        </w:rPr>
+        <w:t>d.proponent_name</w:t>
       </w:r>
       <w:proofErr w:type="spellEnd"/>
       <w:r>
@@ -214,23 +183,13 @@
         <w:t>{</w:t>
       </w:r>
       <w:proofErr w:type="spellStart"/>
-      <w:proofErr w:type="gramStart"/>
-      <w:r>
-        <w:rPr>
-          <w:rFonts w:ascii="Arial" w:hAnsi="Arial" w:cs="Arial"/>
-          <w:sz w:val="22"/>
-          <w:szCs w:val="22"/>
-        </w:rPr>
-        <w:t>d.proponent</w:t>
-      </w:r>
-      <w:proofErr w:type="gramEnd"/>
-      <w:r>
-        <w:rPr>
-          <w:rFonts w:ascii="Arial" w:hAnsi="Arial" w:cs="Arial"/>
-          <w:sz w:val="22"/>
-          <w:szCs w:val="22"/>
-        </w:rPr>
-        <w:t>_address:convCRLF</w:t>
+      <w:r>
+        <w:rPr>
+          <w:rFonts w:ascii="Arial" w:hAnsi="Arial" w:cs="Arial"/>
+          <w:sz w:val="22"/>
+          <w:szCs w:val="22"/>
+        </w:rPr>
+        <w:t>d.proponent_address:convCRLF</w:t>
       </w:r>
       <w:proofErr w:type="spellEnd"/>
       <w:r>
@@ -275,23 +234,13 @@
         <w:t>{</w:t>
       </w:r>
       <w:proofErr w:type="spellStart"/>
-      <w:proofErr w:type="gramStart"/>
-      <w:r>
-        <w:rPr>
-          <w:rFonts w:ascii="Arial" w:hAnsi="Arial" w:cs="Arial"/>
-          <w:sz w:val="22"/>
-          <w:szCs w:val="22"/>
-        </w:rPr>
-        <w:t>d.proponent</w:t>
-      </w:r>
-      <w:proofErr w:type="gramEnd"/>
-      <w:r>
-        <w:rPr>
-          <w:rFonts w:ascii="Arial" w:hAnsi="Arial" w:cs="Arial"/>
-          <w:sz w:val="22"/>
-          <w:szCs w:val="22"/>
-        </w:rPr>
-        <w:t>_name</w:t>
+      <w:r>
+        <w:rPr>
+          <w:rFonts w:ascii="Arial" w:hAnsi="Arial" w:cs="Arial"/>
+          <w:sz w:val="22"/>
+          <w:szCs w:val="22"/>
+        </w:rPr>
+        <w:t>d.proponent_name</w:t>
       </w:r>
       <w:proofErr w:type="spellEnd"/>
       <w:r>
@@ -367,7 +316,6 @@
         <w:t>Property: {</w:t>
       </w:r>
       <w:proofErr w:type="spellStart"/>
-      <w:proofErr w:type="gramStart"/>
       <w:r>
         <w:rPr>
           <w:rFonts w:ascii="Arial" w:hAnsi="Arial" w:cs="Arial"/>
@@ -378,7 +326,6 @@
         <w:t>d.property</w:t>
       </w:r>
       <w:proofErr w:type="spellEnd"/>
-      <w:proofErr w:type="gramEnd"/>
       <w:r>
         <w:rPr>
           <w:rFonts w:ascii="Arial" w:hAnsi="Arial" w:cs="Arial"/>
@@ -413,19 +360,9 @@
           <w:sz w:val="22"/>
           <w:szCs w:val="22"/>
         </w:rPr>
-        <w:t xml:space="preserve">Please find enclosed your Mines Act permit, which authorizes exploration activities as detailed in </w:t>
-      </w:r>
-      <w:proofErr w:type="gramStart"/>
-      <w:r>
-        <w:rPr>
-          <w:rFonts w:ascii="Arial" w:hAnsi="Arial" w:cs="Arial"/>
-          <w:sz w:val="22"/>
-          <w:szCs w:val="22"/>
-        </w:rPr>
-        <w:t>the  {</w:t>
+        <w:t>Please find enclosed your Mines Act permit, which authorizes exploration activities as detailed in the  {</w:t>
       </w:r>
       <w:proofErr w:type="spellStart"/>
-      <w:proofErr w:type="gramEnd"/>
       <w:r>
         <w:rPr>
           <w:rFonts w:ascii="Arial" w:hAnsi="Arial" w:cs="Arial"/>
@@ -486,19 +423,9 @@
           <w:sz w:val="22"/>
           <w:szCs w:val="22"/>
         </w:rPr>
-        <w:t>d.application_type_</w:t>
-      </w:r>
-      <w:proofErr w:type="gramStart"/>
-      <w:r>
-        <w:rPr>
-          <w:rFonts w:ascii="Arial" w:hAnsi="Arial" w:cs="Arial"/>
-          <w:sz w:val="22"/>
-          <w:szCs w:val="22"/>
-        </w:rPr>
-        <w:t>code:ifEQ</w:t>
+        <w:t>d.application_type_code:ifEQ</w:t>
       </w:r>
       <w:proofErr w:type="spellEnd"/>
-      <w:proofErr w:type="gramEnd"/>
       <w:r>
         <w:rPr>
           <w:rFonts w:ascii="Arial" w:hAnsi="Arial" w:cs="Arial"/>
@@ -551,18 +478,26 @@
           <w:sz w:val="22"/>
           <w:szCs w:val="22"/>
         </w:rPr>
-        <w:t xml:space="preserve">Please ensure that you and all persons who are carrying out activities in accordance with this </w:t>
-      </w:r>
-      <w:proofErr w:type="gramStart"/>
-      <w:r>
-        <w:rPr>
-          <w:rFonts w:ascii="Arial" w:hAnsi="Arial" w:cs="Arial"/>
-          <w:sz w:val="22"/>
-          <w:szCs w:val="22"/>
-        </w:rPr>
-        <w:t>permit</w:t>
-      </w:r>
-      <w:proofErr w:type="gramEnd"/>
+        <w:t>{</w:t>
+      </w:r>
+      <w:proofErr w:type="spellStart"/>
+      <w:r>
+        <w:rPr>
+          <w:rFonts w:ascii="Arial" w:hAnsi="Arial" w:cs="Arial"/>
+          <w:sz w:val="22"/>
+          <w:szCs w:val="22"/>
+        </w:rPr>
+        <w:t>d.letter_body:convCRLF</w:t>
+      </w:r>
+      <w:proofErr w:type="spellEnd"/>
+      <w:r>
+        <w:rPr>
+          <w:rFonts w:ascii="Arial" w:hAnsi="Arial" w:cs="Arial"/>
+          <w:sz w:val="22"/>
+          <w:szCs w:val="22"/>
+        </w:rPr>
+        <w:t>()}</w:t>
+      </w:r>
     </w:p>
     <w:p>
       <w:pPr>
@@ -573,293 +508,6 @@
           <w:szCs w:val="22"/>
         </w:rPr>
       </w:pPr>
-      <w:r>
-        <w:rPr>
-          <w:rFonts w:ascii="Arial" w:hAnsi="Arial" w:cs="Arial"/>
-          <w:sz w:val="22"/>
-          <w:szCs w:val="22"/>
-        </w:rPr>
-        <w:t>comply with all terms and conditions of the permit and are familiar with the permitted work program.</w:t>
-      </w:r>
-    </w:p>
-    <w:p>
-      <w:pPr>
-        <w:jc w:val="both"/>
-        <w:rPr>
-          <w:rFonts w:ascii="Arial" w:hAnsi="Arial" w:cs="Arial"/>
-          <w:sz w:val="22"/>
-          <w:szCs w:val="22"/>
-        </w:rPr>
-      </w:pPr>
-    </w:p>
-    <w:p>
-      <w:pPr>
-        <w:jc w:val="both"/>
-        <w:rPr>
-          <w:rFonts w:ascii="Arial" w:hAnsi="Arial" w:cs="Arial"/>
-          <w:sz w:val="22"/>
-          <w:szCs w:val="22"/>
-        </w:rPr>
-      </w:pPr>
-      <w:r>
-        <w:rPr>
-          <w:rFonts w:ascii="Arial" w:hAnsi="Arial" w:cs="Arial"/>
-          <w:sz w:val="22"/>
-          <w:szCs w:val="22"/>
-        </w:rPr>
-        <w:t>This permit applies only to the requirements under the Mines Act and Health, Safety and Reclamation</w:t>
-      </w:r>
-    </w:p>
-    <w:p>
-      <w:pPr>
-        <w:jc w:val="both"/>
-        <w:rPr>
-          <w:rFonts w:ascii="Arial" w:hAnsi="Arial" w:cs="Arial"/>
-          <w:sz w:val="22"/>
-          <w:szCs w:val="22"/>
-        </w:rPr>
-      </w:pPr>
-      <w:r>
-        <w:rPr>
-          <w:rFonts w:ascii="Arial" w:hAnsi="Arial" w:cs="Arial"/>
-          <w:sz w:val="22"/>
-          <w:szCs w:val="22"/>
-        </w:rPr>
-        <w:t>Code for Mines in British Columbia (Code). Other legislation may be applicable to the operation and</w:t>
-      </w:r>
-    </w:p>
-    <w:p>
-      <w:pPr>
-        <w:jc w:val="both"/>
-        <w:rPr>
-          <w:rFonts w:ascii="Arial" w:hAnsi="Arial" w:cs="Arial"/>
-          <w:sz w:val="22"/>
-          <w:szCs w:val="22"/>
-        </w:rPr>
-      </w:pPr>
-      <w:proofErr w:type="gramStart"/>
-      <w:r>
-        <w:rPr>
-          <w:rFonts w:ascii="Arial" w:hAnsi="Arial" w:cs="Arial"/>
-          <w:sz w:val="22"/>
-          <w:szCs w:val="22"/>
-        </w:rPr>
-        <w:t>you</w:t>
-      </w:r>
-      <w:proofErr w:type="gramEnd"/>
-      <w:r>
-        <w:rPr>
-          <w:rFonts w:ascii="Arial" w:hAnsi="Arial" w:cs="Arial"/>
-          <w:sz w:val="22"/>
-          <w:szCs w:val="22"/>
-        </w:rPr>
-        <w:t xml:space="preserve"> (the Permittee) may be required to obtain approvals or permits under that legislation. Examples of</w:t>
-      </w:r>
-    </w:p>
-    <w:p>
-      <w:pPr>
-        <w:jc w:val="both"/>
-        <w:rPr>
-          <w:rFonts w:ascii="Arial" w:hAnsi="Arial" w:cs="Arial"/>
-          <w:sz w:val="22"/>
-          <w:szCs w:val="22"/>
-        </w:rPr>
-      </w:pPr>
-      <w:r>
-        <w:rPr>
-          <w:rFonts w:ascii="Arial" w:hAnsi="Arial" w:cs="Arial"/>
-          <w:sz w:val="22"/>
-          <w:szCs w:val="22"/>
-        </w:rPr>
-        <w:t xml:space="preserve">other authorizations would be for timber removal, water use, works within the agricultural land </w:t>
-      </w:r>
-      <w:proofErr w:type="gramStart"/>
-      <w:r>
-        <w:rPr>
-          <w:rFonts w:ascii="Arial" w:hAnsi="Arial" w:cs="Arial"/>
-          <w:sz w:val="22"/>
-          <w:szCs w:val="22"/>
-        </w:rPr>
-        <w:t>reserve</w:t>
-      </w:r>
-      <w:proofErr w:type="gramEnd"/>
-    </w:p>
-    <w:p>
-      <w:pPr>
-        <w:jc w:val="both"/>
-        <w:rPr>
-          <w:rFonts w:ascii="Arial" w:hAnsi="Arial" w:cs="Arial"/>
-          <w:sz w:val="22"/>
-          <w:szCs w:val="22"/>
-        </w:rPr>
-      </w:pPr>
-      <w:r>
-        <w:rPr>
-          <w:rFonts w:ascii="Arial" w:hAnsi="Arial" w:cs="Arial"/>
-          <w:sz w:val="22"/>
-          <w:szCs w:val="22"/>
-        </w:rPr>
-        <w:t>etc.</w:t>
-      </w:r>
-    </w:p>
-    <w:p>
-      <w:pPr>
-        <w:jc w:val="both"/>
-        <w:rPr>
-          <w:rFonts w:ascii="Arial" w:hAnsi="Arial" w:cs="Arial"/>
-          <w:sz w:val="22"/>
-          <w:szCs w:val="22"/>
-        </w:rPr>
-      </w:pPr>
-    </w:p>
-    <w:p>
-      <w:pPr>
-        <w:jc w:val="both"/>
-        <w:rPr>
-          <w:rFonts w:ascii="Arial" w:hAnsi="Arial" w:cs="Arial"/>
-          <w:sz w:val="22"/>
-          <w:szCs w:val="22"/>
-        </w:rPr>
-      </w:pPr>
-      <w:r>
-        <w:rPr>
-          <w:rFonts w:ascii="Arial" w:hAnsi="Arial" w:cs="Arial"/>
-          <w:sz w:val="22"/>
-          <w:szCs w:val="22"/>
-        </w:rPr>
-        <w:t xml:space="preserve">You are reminded of </w:t>
-      </w:r>
-      <w:proofErr w:type="gramStart"/>
-      <w:r>
-        <w:rPr>
-          <w:rFonts w:ascii="Arial" w:hAnsi="Arial" w:cs="Arial"/>
-          <w:sz w:val="22"/>
-          <w:szCs w:val="22"/>
-        </w:rPr>
-        <w:t>Code</w:t>
-      </w:r>
-      <w:proofErr w:type="gramEnd"/>
-      <w:r>
-        <w:rPr>
-          <w:rFonts w:ascii="Arial" w:hAnsi="Arial" w:cs="Arial"/>
-          <w:sz w:val="22"/>
-          <w:szCs w:val="22"/>
-        </w:rPr>
-        <w:t xml:space="preserve"> requirement for the mine manager to develop, and file with the Chief Inspector of Mines, a Mine Emergency Response Plan (MERP), which shall be kept up to date and followed in the event of an emergency. The MERP must be filed as a Code Required Report under Part 3.7.1 prior to start of work (Part 6.2.1), </w:t>
-      </w:r>
-      <w:r>
-        <w:rPr>
-          <w:rFonts w:ascii="Arial" w:hAnsi="Arial" w:cs="Arial"/>
-          <w:sz w:val="22"/>
-          <w:szCs w:val="22"/>
-        </w:rPr>
-        <w:t xml:space="preserve">via </w:t>
-      </w:r>
-      <w:hyperlink r:id="rId6" w:history="1">
-        <w:proofErr w:type="spellStart"/>
-        <w:r>
-          <w:rPr>
-            <w:rStyle w:val="Hyperlink"/>
-            <w:rFonts w:ascii="Arial" w:hAnsi="Arial" w:cs="Arial"/>
-            <w:sz w:val="22"/>
-            <w:szCs w:val="22"/>
-          </w:rPr>
-          <w:t>MineS</w:t>
-        </w:r>
-        <w:r>
-          <w:rPr>
-            <w:rStyle w:val="Hyperlink"/>
-            <w:rFonts w:ascii="Arial" w:hAnsi="Arial" w:cs="Arial"/>
-            <w:sz w:val="22"/>
-            <w:szCs w:val="22"/>
-          </w:rPr>
-          <w:t>p</w:t>
-        </w:r>
-        <w:r>
-          <w:rPr>
-            <w:rStyle w:val="Hyperlink"/>
-            <w:rFonts w:ascii="Arial" w:hAnsi="Arial" w:cs="Arial"/>
-            <w:sz w:val="22"/>
-            <w:szCs w:val="22"/>
-          </w:rPr>
-          <w:t>ace</w:t>
-        </w:r>
-        <w:proofErr w:type="spellEnd"/>
-      </w:hyperlink>
-      <w:r>
-        <w:rPr>
-          <w:rFonts w:ascii="Arial" w:hAnsi="Arial" w:cs="Arial"/>
-          <w:sz w:val="22"/>
-          <w:szCs w:val="22"/>
-        </w:rPr>
-        <w:t>.</w:t>
-      </w:r>
-    </w:p>
-    <w:p>
-      <w:pPr>
-        <w:jc w:val="both"/>
-        <w:rPr>
-          <w:rFonts w:ascii="Arial" w:hAnsi="Arial" w:cs="Arial"/>
-          <w:sz w:val="22"/>
-          <w:szCs w:val="22"/>
-        </w:rPr>
-      </w:pPr>
-    </w:p>
-    <w:p>
-      <w:pPr>
-        <w:jc w:val="both"/>
-        <w:rPr>
-          <w:rFonts w:ascii="Arial" w:hAnsi="Arial" w:cs="Arial"/>
-          <w:sz w:val="22"/>
-          <w:szCs w:val="22"/>
-        </w:rPr>
-      </w:pPr>
-      <w:r>
-        <w:rPr>
-          <w:rFonts w:ascii="Arial" w:hAnsi="Arial" w:cs="Arial"/>
-          <w:sz w:val="22"/>
-          <w:szCs w:val="22"/>
-        </w:rPr>
-        <w:t xml:space="preserve">The amount of your security deposit may be adjusted on the basis of reclamation performance, </w:t>
-      </w:r>
-      <w:proofErr w:type="gramStart"/>
-      <w:r>
-        <w:rPr>
-          <w:rFonts w:ascii="Arial" w:hAnsi="Arial" w:cs="Arial"/>
-          <w:sz w:val="22"/>
-          <w:szCs w:val="22"/>
-        </w:rPr>
-        <w:t>field</w:t>
-      </w:r>
-      <w:proofErr w:type="gramEnd"/>
-    </w:p>
-    <w:p>
-      <w:pPr>
-        <w:jc w:val="both"/>
-        <w:rPr>
-          <w:rFonts w:ascii="Arial" w:hAnsi="Arial" w:cs="Arial"/>
-          <w:sz w:val="22"/>
-          <w:szCs w:val="22"/>
-        </w:rPr>
-      </w:pPr>
-      <w:r>
-        <w:rPr>
-          <w:rFonts w:ascii="Arial" w:hAnsi="Arial" w:cs="Arial"/>
-          <w:sz w:val="22"/>
-          <w:szCs w:val="22"/>
-        </w:rPr>
-        <w:t>inspections by this ministry, and on reports which may be requested.</w:t>
-      </w:r>
-    </w:p>
-    <w:p>
-      <w:pPr>
-        <w:jc w:val="both"/>
-        <w:rPr>
-          <w:rFonts w:ascii="Arial" w:hAnsi="Arial" w:cs="Arial"/>
-          <w:sz w:val="22"/>
-          <w:szCs w:val="22"/>
-        </w:rPr>
-      </w:pPr>
     </w:p>
     <w:p>
       <w:pPr>
@@ -905,23 +553,13 @@
         <w:t>{</w:t>
       </w:r>
       <w:proofErr w:type="spellStart"/>
-      <w:proofErr w:type="gramStart"/>
-      <w:r>
-        <w:rPr>
-          <w:rFonts w:ascii="Arial" w:hAnsi="Arial" w:cs="Arial"/>
-          <w:sz w:val="22"/>
-          <w:szCs w:val="22"/>
-        </w:rPr>
-        <w:t>d.images</w:t>
-      </w:r>
-      <w:proofErr w:type="gramEnd"/>
-      <w:r>
-        <w:rPr>
-          <w:rFonts w:ascii="Arial" w:hAnsi="Arial" w:cs="Arial"/>
-          <w:sz w:val="22"/>
-          <w:szCs w:val="22"/>
-        </w:rPr>
-        <w:t>.issuing_inspector_signature</w:t>
+      <w:r>
+        <w:rPr>
+          <w:rFonts w:ascii="Arial" w:hAnsi="Arial" w:cs="Arial"/>
+          <w:sz w:val="22"/>
+          <w:szCs w:val="22"/>
+        </w:rPr>
+        <w:t>d.images.issuing_inspector_signature</w:t>
       </w:r>
       <w:proofErr w:type="spellEnd"/>
       <w:r>
@@ -961,23 +599,13 @@
         <w:t>{</w:t>
       </w:r>
       <w:proofErr w:type="spellStart"/>
-      <w:proofErr w:type="gramStart"/>
-      <w:r>
-        <w:rPr>
-          <w:rFonts w:ascii="Arial" w:hAnsi="Arial" w:cs="Arial"/>
-          <w:sz w:val="22"/>
-          <w:szCs w:val="22"/>
-        </w:rPr>
-        <w:t>d.issuing</w:t>
-      </w:r>
-      <w:proofErr w:type="gramEnd"/>
-      <w:r>
-        <w:rPr>
-          <w:rFonts w:ascii="Arial" w:hAnsi="Arial" w:cs="Arial"/>
-          <w:sz w:val="22"/>
-          <w:szCs w:val="22"/>
-        </w:rPr>
-        <w:t>_inspector_name</w:t>
+      <w:r>
+        <w:rPr>
+          <w:rFonts w:ascii="Arial" w:hAnsi="Arial" w:cs="Arial"/>
+          <w:sz w:val="22"/>
+          <w:szCs w:val="22"/>
+        </w:rPr>
+        <w:t>d.issuing_inspector_name</w:t>
       </w:r>
       <w:proofErr w:type="spellEnd"/>
       <w:r>
@@ -1042,23 +670,13 @@
         <w:t xml:space="preserve"> {</w:t>
       </w:r>
       <w:proofErr w:type="spellStart"/>
-      <w:proofErr w:type="gramStart"/>
-      <w:r>
-        <w:rPr>
-          <w:rFonts w:ascii="Arial" w:hAnsi="Arial" w:cs="Arial"/>
-          <w:sz w:val="22"/>
-          <w:szCs w:val="22"/>
-        </w:rPr>
-        <w:t>d.issuing</w:t>
-      </w:r>
-      <w:proofErr w:type="gramEnd"/>
-      <w:r>
-        <w:rPr>
-          <w:rFonts w:ascii="Arial" w:hAnsi="Arial" w:cs="Arial"/>
-          <w:sz w:val="22"/>
-          <w:szCs w:val="22"/>
-        </w:rPr>
-        <w:t>_inspector_email:ifEM</w:t>
+      <w:r>
+        <w:rPr>
+          <w:rFonts w:ascii="Arial" w:hAnsi="Arial" w:cs="Arial"/>
+          <w:sz w:val="22"/>
+          <w:szCs w:val="22"/>
+        </w:rPr>
+        <w:t>d.issuing_inspector_email:ifEM</w:t>
       </w:r>
       <w:proofErr w:type="spellEnd"/>
       <w:r>
@@ -1099,23 +717,13 @@
         <w:t xml:space="preserve"> {</w:t>
       </w:r>
       <w:proofErr w:type="spellStart"/>
-      <w:proofErr w:type="gramStart"/>
-      <w:r>
-        <w:rPr>
-          <w:rFonts w:ascii="Arial" w:hAnsi="Arial" w:cs="Arial"/>
-          <w:sz w:val="22"/>
-          <w:szCs w:val="22"/>
-        </w:rPr>
-        <w:t>d.issuing</w:t>
-      </w:r>
-      <w:proofErr w:type="gramEnd"/>
-      <w:r>
-        <w:rPr>
-          <w:rFonts w:ascii="Arial" w:hAnsi="Arial" w:cs="Arial"/>
-          <w:sz w:val="22"/>
-          <w:szCs w:val="22"/>
-        </w:rPr>
-        <w:t>_inspector_phone:ifEM</w:t>
+      <w:r>
+        <w:rPr>
+          <w:rFonts w:ascii="Arial" w:hAnsi="Arial" w:cs="Arial"/>
+          <w:sz w:val="22"/>
+          <w:szCs w:val="22"/>
+        </w:rPr>
+        <w:t>d.issuing_inspector_phone:ifEM</w:t>
       </w:r>
       <w:proofErr w:type="spellEnd"/>
       <w:r>
@@ -1129,8 +737,8 @@
       <w:bookmarkEnd w:id="0"/>
     </w:p>
     <w:sectPr>
-      <w:headerReference w:type="default" r:id="rId7"/>
-      <w:footerReference w:type="default" r:id="rId8"/>
+      <w:headerReference w:type="default" r:id="rId6"/>
+      <w:footerReference w:type="default" r:id="rId7"/>
       <w:pgSz w:w="12240" w:h="15840"/>
       <w:pgMar w:top="1440" w:right="1080" w:bottom="1440" w:left="1080" w:header="634" w:footer="187" w:gutter="0"/>
       <w:cols w:space="720"/>
@@ -2292,16 +1900,6 @@
       <w:shd w:val="clear" w:color="auto" w:fill="E1DFDD"/>
     </w:rPr>
   </w:style>
-  <w:style w:type="character" w:styleId="FollowedHyperlink">
-    <w:name w:val="FollowedHyperlink"/>
-    <w:semiHidden/>
-    <w:unhideWhenUsed/>
-    <w:rsid w:val="00C1645D"/>
-    <w:rPr>
-      <w:color w:val="800080"/>
-      <w:u w:val="single"/>
-    </w:rPr>
-  </w:style>
 </w:styles>
 </file>
 

</xml_diff>

<commit_message>
[MDS-5343] adjusting permit enclosed letter doc (#2587)
* adjusting permit enclosed letter doc

* adjusted permit enclosed doc back to original and moved migration to afterMigrate file
</commit_message>
<xml_diff>
--- a/services/core-api/app/templates/now/Permit Enclosed Letter.docx
+++ b/services/core-api/app/templates/now/Permit Enclosed Letter.docx
@@ -498,89 +498,6 @@
         </w:rPr>
         <w:t>()}</w:t>
       </w:r>
-      <w:r>
-        <w:rPr>
-          <w:rFonts w:ascii="Arial" w:hAnsi="Arial" w:cs="Arial"/>
-          <w:sz w:val="22"/>
-          <w:szCs w:val="22"/>
-        </w:rPr>
-        <w:t>, via</w:t>
-      </w:r>
-      <w:r>
-        <w:rPr>
-          <w:rFonts w:ascii="Arial" w:hAnsi="Arial" w:cs="Arial"/>
-          <w:sz w:val="22"/>
-          <w:szCs w:val="22"/>
-        </w:rPr>
-        <w:t xml:space="preserve"> </w:t>
-      </w:r>
-      <w:hyperlink r:id="rId6" w:history="1">
-        <w:proofErr w:type="spellStart"/>
-        <w:r>
-          <w:rPr>
-            <w:rStyle w:val="Hyperlink"/>
-            <w:rFonts w:ascii="Arial" w:hAnsi="Arial" w:cs="Arial"/>
-            <w:sz w:val="22"/>
-            <w:szCs w:val="22"/>
-          </w:rPr>
-          <w:t>MineSpace</w:t>
-        </w:r>
-        <w:proofErr w:type="spellEnd"/>
-      </w:hyperlink>
-      <w:r>
-        <w:rPr>
-          <w:rFonts w:ascii="Arial" w:hAnsi="Arial" w:cs="Arial"/>
-          <w:sz w:val="22"/>
-          <w:szCs w:val="22"/>
-        </w:rPr>
-        <w:t>.</w:t>
-      </w:r>
-    </w:p>
-    <w:p>
-      <w:pPr>
-        <w:jc w:val="both"/>
-        <w:rPr>
-          <w:rFonts w:ascii="Arial" w:hAnsi="Arial" w:cs="Arial"/>
-          <w:sz w:val="22"/>
-          <w:szCs w:val="22"/>
-        </w:rPr>
-      </w:pPr>
-    </w:p>
-    <w:p>
-      <w:pPr>
-        <w:jc w:val="both"/>
-        <w:rPr>
-          <w:rFonts w:ascii="Arial" w:hAnsi="Arial" w:cs="Arial"/>
-          <w:sz w:val="22"/>
-          <w:szCs w:val="22"/>
-        </w:rPr>
-      </w:pPr>
-      <w:r>
-        <w:rPr>
-          <w:rFonts w:ascii="Arial" w:hAnsi="Arial" w:cs="Arial"/>
-          <w:sz w:val="22"/>
-          <w:szCs w:val="22"/>
-        </w:rPr>
-        <w:t>The amount of your security deposit may be adjusted on the basis of reclamation performance, field</w:t>
-      </w:r>
-    </w:p>
-    <w:p>
-      <w:pPr>
-        <w:jc w:val="both"/>
-        <w:rPr>
-          <w:rFonts w:ascii="Arial" w:hAnsi="Arial" w:cs="Arial"/>
-          <w:sz w:val="22"/>
-          <w:szCs w:val="22"/>
-        </w:rPr>
-      </w:pPr>
-      <w:r>
-        <w:rPr>
-          <w:rFonts w:ascii="Arial" w:hAnsi="Arial" w:cs="Arial"/>
-          <w:sz w:val="22"/>
-          <w:szCs w:val="22"/>
-        </w:rPr>
-        <w:t>inspections by this ministry, and on reports which may be requested.</w:t>
-      </w:r>
     </w:p>
     <w:p>
       <w:pPr>
@@ -820,8 +737,8 @@
       <w:bookmarkEnd w:id="0"/>
     </w:p>
     <w:sectPr>
-      <w:headerReference w:type="default" r:id="rId7"/>
-      <w:footerReference w:type="default" r:id="rId8"/>
+      <w:headerReference w:type="default" r:id="rId6"/>
+      <w:footerReference w:type="default" r:id="rId7"/>
       <w:pgSz w:w="12240" w:h="15840"/>
       <w:pgMar w:top="1440" w:right="1080" w:bottom="1440" w:left="1080" w:header="634" w:footer="187" w:gutter="0"/>
       <w:cols w:space="720"/>

</xml_diff>